<commit_message>
He acabado el plan de pruebas pero no está confirmado
</commit_message>
<xml_diff>
--- a/Docs/Test Plans/US500954-Filtrar_por_marcas_TestPlan.docx
+++ b/Docs/Test Plans/US500954-Filtrar_por_marcas_TestPlan.docx
@@ -248,35 +248,7 @@
         <w:rPr>
           <w:rFonts w:ascii="Calibri" w:hAnsi="Calibri" w:cs="Calibri"/>
         </w:rPr>
-        <w:t xml:space="preserve"> Se comprobará la </w:t>
-      </w:r>
-      <w:proofErr w:type="spellStart"/>
-      <w:r>
-        <w:rPr>
-          <w:rFonts w:ascii="Calibri" w:hAnsi="Calibri" w:cs="Calibri"/>
-        </w:rPr>
-        <w:t>interración</w:t>
-      </w:r>
-      <w:proofErr w:type="spellEnd"/>
-      <w:r>
-        <w:rPr>
-          <w:rFonts w:ascii="Calibri" w:hAnsi="Calibri" w:cs="Calibri"/>
-        </w:rPr>
-        <w:t xml:space="preserve"> entre las capas de presentación, negocio y persistencia. Para la </w:t>
-      </w:r>
-      <w:proofErr w:type="spellStart"/>
-      <w:r>
-        <w:rPr>
-          <w:rFonts w:ascii="Calibri" w:hAnsi="Calibri" w:cs="Calibri"/>
-        </w:rPr>
-        <w:t>definción</w:t>
-      </w:r>
-      <w:proofErr w:type="spellEnd"/>
-      <w:r>
-        <w:rPr>
-          <w:rFonts w:ascii="Calibri" w:hAnsi="Calibri" w:cs="Calibri"/>
-        </w:rPr>
-        <w:t xml:space="preserve"> </w:t>
+        <w:t xml:space="preserve"> Se comprobará la interración entre las capas de presentación, negocio y persistencia. Para la definción </w:t>
       </w:r>
       <w:r>
         <w:rPr>
@@ -330,35 +302,7 @@
         <w:rPr>
           <w:rFonts w:ascii="Calibri" w:hAnsi="Calibri" w:cs="Calibri"/>
         </w:rPr>
-        <w:t xml:space="preserve"> de cada clase o componente. Para ello, será necesario la utilización de Junit, </w:t>
-      </w:r>
-      <w:proofErr w:type="spellStart"/>
-      <w:r>
-        <w:rPr>
-          <w:rFonts w:ascii="Calibri" w:hAnsi="Calibri" w:cs="Calibri"/>
-        </w:rPr>
-        <w:t>Mockito</w:t>
-      </w:r>
-      <w:proofErr w:type="spellEnd"/>
-      <w:r>
-        <w:rPr>
-          <w:rFonts w:ascii="Calibri" w:hAnsi="Calibri" w:cs="Calibri"/>
-        </w:rPr>
-        <w:t xml:space="preserve"> y </w:t>
-      </w:r>
-      <w:proofErr w:type="spellStart"/>
-      <w:r>
-        <w:rPr>
-          <w:rFonts w:ascii="Calibri" w:hAnsi="Calibri" w:cs="Calibri"/>
-        </w:rPr>
-        <w:t>Esspreso</w:t>
-      </w:r>
-      <w:proofErr w:type="spellEnd"/>
-      <w:r>
-        <w:rPr>
-          <w:rFonts w:ascii="Calibri" w:hAnsi="Calibri" w:cs="Calibri"/>
-        </w:rPr>
-        <w:t>.</w:t>
+        <w:t xml:space="preserve"> de cada clase o componente. Para ello, será necesario la utilización de Junit, Mockito y Esspreso.</w:t>
       </w:r>
     </w:p>
     <w:p>
@@ -394,21 +338,7 @@
         <w:rPr>
           <w:rFonts w:ascii="Calibri" w:hAnsi="Calibri" w:cs="Calibri"/>
         </w:rPr>
-        <w:t xml:space="preserve">tilizarán FEST y </w:t>
-      </w:r>
-      <w:proofErr w:type="spellStart"/>
-      <w:r>
-        <w:rPr>
-          <w:rFonts w:ascii="Calibri" w:hAnsi="Calibri" w:cs="Calibri"/>
-        </w:rPr>
-        <w:t>Expresso</w:t>
-      </w:r>
-      <w:proofErr w:type="spellEnd"/>
-      <w:r>
-        <w:rPr>
-          <w:rFonts w:ascii="Calibri" w:hAnsi="Calibri" w:cs="Calibri"/>
-        </w:rPr>
-        <w:t>.</w:t>
+        <w:t>tilizarán FEST y Expresso.</w:t>
       </w:r>
     </w:p>
     <w:p>
@@ -516,37 +446,7 @@
         <w:rPr>
           <w:rFonts w:ascii="Calibri" w:hAnsi="Calibri" w:cs="Calibri"/>
         </w:rPr>
-        <w:t>El cliente realiza una pulsación de selección (un </w:t>
-      </w:r>
-      <w:proofErr w:type="spellStart"/>
-      <w:proofErr w:type="gramStart"/>
-      <w:r>
-        <w:rPr>
-          <w:rFonts w:ascii="Calibri" w:hAnsi="Calibri" w:cs="Calibri"/>
-        </w:rPr>
-        <w:t>click</w:t>
-      </w:r>
-      <w:proofErr w:type="spellEnd"/>
-      <w:proofErr w:type="gramEnd"/>
-      <w:r>
-        <w:rPr>
-          <w:rFonts w:ascii="Calibri" w:hAnsi="Calibri" w:cs="Calibri"/>
-        </w:rPr>
-        <w:t>) sobre la opción de filtrar en el </w:t>
-      </w:r>
-      <w:proofErr w:type="spellStart"/>
-      <w:r>
-        <w:rPr>
-          <w:rFonts w:ascii="Calibri" w:hAnsi="Calibri" w:cs="Calibri"/>
-        </w:rPr>
-        <w:t>toolbar</w:t>
-      </w:r>
-      <w:proofErr w:type="spellEnd"/>
-      <w:r>
-        <w:rPr>
-          <w:rFonts w:ascii="Calibri" w:hAnsi="Calibri" w:cs="Calibri"/>
-        </w:rPr>
-        <w:t> de la aplicación.  </w:t>
+        <w:t>El cliente realiza una pulsación de selección (un click) sobre la opción de filtrar en el toolbar de la aplicación.  </w:t>
       </w:r>
     </w:p>
     <w:p>
@@ -649,21 +549,7 @@
           <w:rFonts w:ascii="Calibri" w:hAnsi="Calibri" w:cs="Calibri"/>
         </w:rPr>
         <w:lastRenderedPageBreak/>
-        <w:t>Se verifica que la aplicación muestre correctamente en un </w:t>
-      </w:r>
-      <w:proofErr w:type="spellStart"/>
-      <w:r>
-        <w:rPr>
-          <w:rFonts w:ascii="Calibri" w:hAnsi="Calibri" w:cs="Calibri"/>
-        </w:rPr>
-        <w:t>toast</w:t>
-      </w:r>
-      <w:proofErr w:type="spellEnd"/>
-      <w:r>
-        <w:rPr>
-          <w:rFonts w:ascii="Calibri" w:hAnsi="Calibri" w:cs="Calibri"/>
-        </w:rPr>
-        <w:t> el número de gasolineras cargadas al aplicar el filtro. </w:t>
+        <w:t>Se verifica que la aplicación muestre correctamente en un toast el número de gasolineras cargadas al aplicar el filtro. </w:t>
       </w:r>
     </w:p>
     <w:p>
@@ -712,37 +598,7 @@
         <w:rPr>
           <w:rFonts w:ascii="Calibri" w:hAnsi="Calibri" w:cs="Calibri"/>
         </w:rPr>
-        <w:t>El cliente realiza una pulsación de selección (un </w:t>
-      </w:r>
-      <w:proofErr w:type="spellStart"/>
-      <w:proofErr w:type="gramStart"/>
-      <w:r>
-        <w:rPr>
-          <w:rFonts w:ascii="Calibri" w:hAnsi="Calibri" w:cs="Calibri"/>
-        </w:rPr>
-        <w:t>click</w:t>
-      </w:r>
-      <w:proofErr w:type="spellEnd"/>
-      <w:proofErr w:type="gramEnd"/>
-      <w:r>
-        <w:rPr>
-          <w:rFonts w:ascii="Calibri" w:hAnsi="Calibri" w:cs="Calibri"/>
-        </w:rPr>
-        <w:t>) sobre la opción de filtrar en el </w:t>
-      </w:r>
-      <w:proofErr w:type="spellStart"/>
-      <w:r>
-        <w:rPr>
-          <w:rFonts w:ascii="Calibri" w:hAnsi="Calibri" w:cs="Calibri"/>
-        </w:rPr>
-        <w:t>toolbar</w:t>
-      </w:r>
-      <w:proofErr w:type="spellEnd"/>
-      <w:r>
-        <w:rPr>
-          <w:rFonts w:ascii="Calibri" w:hAnsi="Calibri" w:cs="Calibri"/>
-        </w:rPr>
-        <w:t> de la aplicación.  </w:t>
+        <w:t>El cliente realiza una pulsación de selección (un click) sobre la opción de filtrar en el toolbar de la aplicación.  </w:t>
       </w:r>
     </w:p>
     <w:p>
@@ -844,21 +700,7 @@
         <w:rPr>
           <w:rFonts w:ascii="Calibri" w:hAnsi="Calibri" w:cs="Calibri"/>
         </w:rPr>
-        <w:t>Se verifica que la aplicación muestre correctamente en un </w:t>
-      </w:r>
-      <w:proofErr w:type="spellStart"/>
-      <w:r>
-        <w:rPr>
-          <w:rFonts w:ascii="Calibri" w:hAnsi="Calibri" w:cs="Calibri"/>
-        </w:rPr>
-        <w:t>toast</w:t>
-      </w:r>
-      <w:proofErr w:type="spellEnd"/>
-      <w:r>
-        <w:rPr>
-          <w:rFonts w:ascii="Calibri" w:hAnsi="Calibri" w:cs="Calibri"/>
-        </w:rPr>
-        <w:t> el número de gasolineras cargadas al aplicar el filtro. </w:t>
+        <w:t>Se verifica que la aplicación muestre correctamente en un toast el número de gasolineras cargadas al aplicar el filtro. </w:t>
       </w:r>
     </w:p>
     <w:p>
@@ -932,37 +774,7 @@
         <w:rPr>
           <w:rFonts w:ascii="Calibri" w:hAnsi="Calibri" w:cs="Calibri"/>
         </w:rPr>
-        <w:t>El cliente realiza una pulsación de selección (un </w:t>
-      </w:r>
-      <w:proofErr w:type="spellStart"/>
-      <w:proofErr w:type="gramStart"/>
-      <w:r>
-        <w:rPr>
-          <w:rFonts w:ascii="Calibri" w:hAnsi="Calibri" w:cs="Calibri"/>
-        </w:rPr>
-        <w:t>click</w:t>
-      </w:r>
-      <w:proofErr w:type="spellEnd"/>
-      <w:proofErr w:type="gramEnd"/>
-      <w:r>
-        <w:rPr>
-          <w:rFonts w:ascii="Calibri" w:hAnsi="Calibri" w:cs="Calibri"/>
-        </w:rPr>
-        <w:t>) sobre la opción de filtrar en el </w:t>
-      </w:r>
-      <w:proofErr w:type="spellStart"/>
-      <w:r>
-        <w:rPr>
-          <w:rFonts w:ascii="Calibri" w:hAnsi="Calibri" w:cs="Calibri"/>
-        </w:rPr>
-        <w:t>toolbar</w:t>
-      </w:r>
-      <w:proofErr w:type="spellEnd"/>
-      <w:r>
-        <w:rPr>
-          <w:rFonts w:ascii="Calibri" w:hAnsi="Calibri" w:cs="Calibri"/>
-        </w:rPr>
-        <w:t> de la aplicación.  </w:t>
+        <w:t>El cliente realiza una pulsación de selección (un click) sobre la opción de filtrar en el toolbar de la aplicación.  </w:t>
       </w:r>
     </w:p>
     <w:p>
@@ -1030,21 +842,7 @@
         <w:rPr>
           <w:rFonts w:ascii="Calibri" w:hAnsi="Calibri" w:cs="Calibri"/>
         </w:rPr>
-        <w:t>Se verifica que la aplicación muestre correctamente en un </w:t>
-      </w:r>
-      <w:proofErr w:type="spellStart"/>
-      <w:r>
-        <w:rPr>
-          <w:rFonts w:ascii="Calibri" w:hAnsi="Calibri" w:cs="Calibri"/>
-        </w:rPr>
-        <w:t>toast</w:t>
-      </w:r>
-      <w:proofErr w:type="spellEnd"/>
-      <w:r>
-        <w:rPr>
-          <w:rFonts w:ascii="Calibri" w:hAnsi="Calibri" w:cs="Calibri"/>
-        </w:rPr>
-        <w:t> el número de gasolineras cargadas al restablecer los filtros.  </w:t>
+        <w:t>Se verifica que la aplicación muestre correctamente en un toast el número de gasolineras cargadas al restablecer los filtros.  </w:t>
       </w:r>
     </w:p>
     <w:p>
@@ -1105,37 +903,7 @@
         <w:rPr>
           <w:rFonts w:ascii="Calibri" w:hAnsi="Calibri" w:cs="Calibri"/>
         </w:rPr>
-        <w:t>El cliente realiza una pulsación de selección (un </w:t>
-      </w:r>
-      <w:proofErr w:type="spellStart"/>
-      <w:proofErr w:type="gramStart"/>
-      <w:r>
-        <w:rPr>
-          <w:rFonts w:ascii="Calibri" w:hAnsi="Calibri" w:cs="Calibri"/>
-        </w:rPr>
-        <w:t>click</w:t>
-      </w:r>
-      <w:proofErr w:type="spellEnd"/>
-      <w:proofErr w:type="gramEnd"/>
-      <w:r>
-        <w:rPr>
-          <w:rFonts w:ascii="Calibri" w:hAnsi="Calibri" w:cs="Calibri"/>
-        </w:rPr>
-        <w:t>) sobre la opción de filtrar en el </w:t>
-      </w:r>
-      <w:proofErr w:type="spellStart"/>
-      <w:r>
-        <w:rPr>
-          <w:rFonts w:ascii="Calibri" w:hAnsi="Calibri" w:cs="Calibri"/>
-        </w:rPr>
-        <w:t>toolbar</w:t>
-      </w:r>
-      <w:proofErr w:type="spellEnd"/>
-      <w:r>
-        <w:rPr>
-          <w:rFonts w:ascii="Calibri" w:hAnsi="Calibri" w:cs="Calibri"/>
-        </w:rPr>
-        <w:t> de la aplicación.  </w:t>
+        <w:t>El cliente realiza una pulsación de selección (un click) sobre la opción de filtrar en el toolbar de la aplicación.  </w:t>
       </w:r>
     </w:p>
     <w:p>
@@ -1282,37 +1050,7 @@
         <w:rPr>
           <w:rFonts w:ascii="Calibri" w:hAnsi="Calibri" w:cs="Calibri"/>
         </w:rPr>
-        <w:t>El cliente realiza una pulsación de selección (un </w:t>
-      </w:r>
-      <w:proofErr w:type="spellStart"/>
-      <w:proofErr w:type="gramStart"/>
-      <w:r>
-        <w:rPr>
-          <w:rFonts w:ascii="Calibri" w:hAnsi="Calibri" w:cs="Calibri"/>
-        </w:rPr>
-        <w:t>click</w:t>
-      </w:r>
-      <w:proofErr w:type="spellEnd"/>
-      <w:proofErr w:type="gramEnd"/>
-      <w:r>
-        <w:rPr>
-          <w:rFonts w:ascii="Calibri" w:hAnsi="Calibri" w:cs="Calibri"/>
-        </w:rPr>
-        <w:t>) sobre la opción de filtrar en el </w:t>
-      </w:r>
-      <w:proofErr w:type="spellStart"/>
-      <w:r>
-        <w:rPr>
-          <w:rFonts w:ascii="Calibri" w:hAnsi="Calibri" w:cs="Calibri"/>
-        </w:rPr>
-        <w:t>toolbar</w:t>
-      </w:r>
-      <w:proofErr w:type="spellEnd"/>
-      <w:r>
-        <w:rPr>
-          <w:rFonts w:ascii="Calibri" w:hAnsi="Calibri" w:cs="Calibri"/>
-        </w:rPr>
-        <w:t> de la aplicación.  </w:t>
+        <w:t>El cliente realiza una pulsación de selección (un click) sobre la opción de filtrar en el toolbar de la aplicación.  </w:t>
       </w:r>
     </w:p>
     <w:p>
@@ -1414,21 +1152,7 @@
         <w:rPr>
           <w:rFonts w:ascii="Calibri" w:hAnsi="Calibri" w:cs="Calibri"/>
         </w:rPr>
-        <w:t> Se verifica que la aplicación muestre correctamente en un </w:t>
-      </w:r>
-      <w:proofErr w:type="spellStart"/>
-      <w:r>
-        <w:rPr>
-          <w:rFonts w:ascii="Calibri" w:hAnsi="Calibri" w:cs="Calibri"/>
-        </w:rPr>
-        <w:t>toast</w:t>
-      </w:r>
-      <w:proofErr w:type="spellEnd"/>
-      <w:r>
-        <w:rPr>
-          <w:rFonts w:ascii="Calibri" w:hAnsi="Calibri" w:cs="Calibri"/>
-        </w:rPr>
-        <w:t> el número de gasolineras cargadas al aplicar el filtro correctamente. </w:t>
+        <w:t> Se verifica que la aplicación muestre correctamente en un toast el número de gasolineras cargadas al aplicar el filtro correctamente. </w:t>
       </w:r>
     </w:p>
     <w:p>
@@ -1489,37 +1213,7 @@
         <w:rPr>
           <w:rFonts w:ascii="Calibri" w:hAnsi="Calibri" w:cs="Calibri"/>
         </w:rPr>
-        <w:t>El cliente realiza una pulsación de selección (un </w:t>
-      </w:r>
-      <w:proofErr w:type="spellStart"/>
-      <w:proofErr w:type="gramStart"/>
-      <w:r>
-        <w:rPr>
-          <w:rFonts w:ascii="Calibri" w:hAnsi="Calibri" w:cs="Calibri"/>
-        </w:rPr>
-        <w:t>click</w:t>
-      </w:r>
-      <w:proofErr w:type="spellEnd"/>
-      <w:proofErr w:type="gramEnd"/>
-      <w:r>
-        <w:rPr>
-          <w:rFonts w:ascii="Calibri" w:hAnsi="Calibri" w:cs="Calibri"/>
-        </w:rPr>
-        <w:t>) sobre la opción de filtrar en el </w:t>
-      </w:r>
-      <w:proofErr w:type="spellStart"/>
-      <w:r>
-        <w:rPr>
-          <w:rFonts w:ascii="Calibri" w:hAnsi="Calibri" w:cs="Calibri"/>
-        </w:rPr>
-        <w:t>toolbar</w:t>
-      </w:r>
-      <w:proofErr w:type="spellEnd"/>
-      <w:r>
-        <w:rPr>
-          <w:rFonts w:ascii="Calibri" w:hAnsi="Calibri" w:cs="Calibri"/>
-        </w:rPr>
-        <w:t> de la aplicación.  </w:t>
+        <w:t>El cliente realiza una pulsación de selección (un click) sobre la opción de filtrar en el toolbar de la aplicación.  </w:t>
       </w:r>
     </w:p>
     <w:p>
@@ -1649,21 +1343,7 @@
         <w:rPr>
           <w:rFonts w:ascii="Calibri" w:hAnsi="Calibri" w:cs="Calibri"/>
         </w:rPr>
-        <w:t>Se verifica que la aplicación muestre en un </w:t>
-      </w:r>
-      <w:proofErr w:type="spellStart"/>
-      <w:r>
-        <w:rPr>
-          <w:rFonts w:ascii="Calibri" w:hAnsi="Calibri" w:cs="Calibri"/>
-        </w:rPr>
-        <w:t>toast</w:t>
-      </w:r>
-      <w:proofErr w:type="spellEnd"/>
-      <w:r>
-        <w:rPr>
-          <w:rFonts w:ascii="Calibri" w:hAnsi="Calibri" w:cs="Calibri"/>
-        </w:rPr>
-        <w:t> que no ha encontrado ninguna coincidencia. </w:t>
+        <w:t>Se verifica que la aplicación muestre en un toast que no ha encontrado ninguna coincidencia. </w:t>
       </w:r>
     </w:p>
     <w:p>
@@ -1854,21 +1534,7 @@
               <w:rPr>
                 <w:color w:val="000000" w:themeColor="text1"/>
               </w:rPr>
-              <w:t xml:space="preserve">Lista y </w:t>
-            </w:r>
-            <w:proofErr w:type="spellStart"/>
-            <w:r>
-              <w:rPr>
-                <w:color w:val="000000" w:themeColor="text1"/>
-              </w:rPr>
-              <w:t>toast</w:t>
-            </w:r>
-            <w:proofErr w:type="spellEnd"/>
-            <w:r>
-              <w:rPr>
-                <w:color w:val="000000" w:themeColor="text1"/>
-              </w:rPr>
-              <w:t xml:space="preserve"> con </w:t>
+              <w:t xml:space="preserve">Lista y toast con </w:t>
             </w:r>
             <w:r>
               <w:rPr>
@@ -1988,21 +1654,7 @@
               <w:rPr>
                 <w:color w:val="000000" w:themeColor="text1"/>
               </w:rPr>
-              <w:t xml:space="preserve">Lista y </w:t>
-            </w:r>
-            <w:proofErr w:type="spellStart"/>
-            <w:r>
-              <w:rPr>
-                <w:color w:val="000000" w:themeColor="text1"/>
-              </w:rPr>
-              <w:t>toast</w:t>
-            </w:r>
-            <w:proofErr w:type="spellEnd"/>
-            <w:r>
-              <w:rPr>
-                <w:color w:val="000000" w:themeColor="text1"/>
-              </w:rPr>
-              <w:t xml:space="preserve"> con </w:t>
+              <w:t xml:space="preserve">Lista y toast con </w:t>
             </w:r>
             <w:r>
               <w:rPr>
@@ -2074,21 +1726,7 @@
               <w:rPr>
                 <w:color w:val="000000" w:themeColor="text1"/>
               </w:rPr>
-              <w:t xml:space="preserve">y </w:t>
-            </w:r>
-            <w:proofErr w:type="spellStart"/>
-            <w:r>
-              <w:rPr>
-                <w:color w:val="000000" w:themeColor="text1"/>
-              </w:rPr>
-              <w:t>toast</w:t>
-            </w:r>
-            <w:proofErr w:type="spellEnd"/>
-            <w:r>
-              <w:rPr>
-                <w:color w:val="000000" w:themeColor="text1"/>
-              </w:rPr>
-              <w:t xml:space="preserve"> con </w:t>
+              <w:t xml:space="preserve">y toast con </w:t>
             </w:r>
             <w:r>
               <w:rPr>
@@ -2172,21 +1810,7 @@
               <w:rPr>
                 <w:color w:val="000000" w:themeColor="text1"/>
               </w:rPr>
-              <w:t xml:space="preserve">Lista y </w:t>
-            </w:r>
-            <w:proofErr w:type="spellStart"/>
-            <w:r>
-              <w:rPr>
-                <w:color w:val="000000" w:themeColor="text1"/>
-              </w:rPr>
-              <w:t>toast</w:t>
-            </w:r>
-            <w:proofErr w:type="spellEnd"/>
-            <w:r>
-              <w:rPr>
-                <w:color w:val="000000" w:themeColor="text1"/>
-              </w:rPr>
-              <w:t xml:space="preserve"> con 164 gasolineras.</w:t>
+              <w:t>Lista y toast con 164 gasolineras.</w:t>
             </w:r>
           </w:p>
         </w:tc>
@@ -2276,21 +1900,7 @@
               <w:rPr>
                 <w:color w:val="000000" w:themeColor="text1"/>
               </w:rPr>
-              <w:t xml:space="preserve">Lista y </w:t>
-            </w:r>
-            <w:proofErr w:type="spellStart"/>
-            <w:r>
-              <w:rPr>
-                <w:color w:val="000000" w:themeColor="text1"/>
-              </w:rPr>
-              <w:t>toast</w:t>
-            </w:r>
-            <w:proofErr w:type="spellEnd"/>
-            <w:r>
-              <w:rPr>
-                <w:color w:val="000000" w:themeColor="text1"/>
-              </w:rPr>
-              <w:t xml:space="preserve"> con 164 gasolineras.</w:t>
+              <w:t>Lista y toast con 164 gasolineras.</w:t>
             </w:r>
           </w:p>
         </w:tc>
@@ -2362,21 +1972,7 @@
               <w:rPr>
                 <w:color w:val="000000" w:themeColor="text1"/>
               </w:rPr>
-              <w:t xml:space="preserve">Mensaje de fallo y </w:t>
-            </w:r>
-            <w:proofErr w:type="spellStart"/>
-            <w:r>
-              <w:rPr>
-                <w:color w:val="000000" w:themeColor="text1"/>
-              </w:rPr>
-              <w:t>toast</w:t>
-            </w:r>
-            <w:proofErr w:type="spellEnd"/>
-            <w:r>
-              <w:rPr>
-                <w:color w:val="000000" w:themeColor="text1"/>
-              </w:rPr>
-              <w:t xml:space="preserve"> con 0 gasolineras.</w:t>
+              <w:t>Mensaje de fallo y toast con 0 gasolineras.</w:t>
             </w:r>
           </w:p>
         </w:tc>
@@ -2465,35 +2061,7 @@
         <w:rPr>
           <w:rFonts w:ascii="Calibri" w:hAnsi="Calibri" w:cs="Calibri"/>
         </w:rPr>
-        <w:t xml:space="preserve">Deberían </w:t>
-      </w:r>
-      <w:proofErr w:type="spellStart"/>
-      <w:r>
-        <w:rPr>
-          <w:rFonts w:ascii="Calibri" w:hAnsi="Calibri" w:cs="Calibri"/>
-        </w:rPr>
-        <w:t>proberse</w:t>
-      </w:r>
-      <w:proofErr w:type="spellEnd"/>
-      <w:r>
-        <w:rPr>
-          <w:rFonts w:ascii="Calibri" w:hAnsi="Calibri" w:cs="Calibri"/>
-        </w:rPr>
-        <w:t xml:space="preserve"> los métodos de la clase </w:t>
-      </w:r>
-      <w:proofErr w:type="spellStart"/>
-      <w:r>
-        <w:rPr>
-          <w:rFonts w:ascii="Calibri" w:hAnsi="Calibri" w:cs="Calibri"/>
-        </w:rPr>
-        <w:t>Filter</w:t>
-      </w:r>
-      <w:proofErr w:type="spellEnd"/>
-      <w:r>
-        <w:rPr>
-          <w:rFonts w:ascii="Calibri" w:hAnsi="Calibri" w:cs="Calibri"/>
-        </w:rPr>
-        <w:t>.</w:t>
+        <w:t>Deberían proberse los métodos de la clase Filter.</w:t>
       </w:r>
     </w:p>
     <w:p>
@@ -2508,70 +2076,41 @@
           <w:lang w:val="fr-FR"/>
         </w:rPr>
       </w:pPr>
-      <w:proofErr w:type="spellStart"/>
-      <w:proofErr w:type="gramStart"/>
       <w:r>
         <w:rPr>
           <w:rFonts w:ascii="Calibri" w:hAnsi="Calibri" w:cs="Calibri"/>
           <w:lang w:val="fr-FR"/>
         </w:rPr>
-        <w:t>setGasBrands</w:t>
-      </w:r>
-      <w:proofErr w:type="spellEnd"/>
+        <w:t>setGasBrands( gasBrands</w:t>
+      </w:r>
       <w:r>
         <w:rPr>
           <w:rFonts w:ascii="Calibri" w:hAnsi="Calibri" w:cs="Calibri"/>
           <w:lang w:val="fr-FR"/>
         </w:rPr>
-        <w:t xml:space="preserve">( </w:t>
-      </w:r>
-      <w:proofErr w:type="spellStart"/>
+        <w:t xml:space="preserve"> : List&lt;String&gt; </w:t>
+      </w:r>
       <w:r>
         <w:rPr>
           <w:rFonts w:ascii="Calibri" w:hAnsi="Calibri" w:cs="Calibri"/>
           <w:lang w:val="fr-FR"/>
         </w:rPr>
-        <w:t>gasBrands</w:t>
-      </w:r>
-      <w:proofErr w:type="spellEnd"/>
-      <w:proofErr w:type="gramEnd"/>
+        <w:t>)</w:t>
+      </w:r>
       <w:r>
         <w:rPr>
           <w:rFonts w:ascii="Calibri" w:hAnsi="Calibri" w:cs="Calibri"/>
           <w:lang w:val="fr-FR"/>
         </w:rPr>
-        <w:t xml:space="preserve"> : List&lt;String&gt; </w:t>
+        <w:t xml:space="preserve"> </w:t>
       </w:r>
       <w:r>
         <w:rPr>
           <w:rFonts w:ascii="Calibri" w:hAnsi="Calibri" w:cs="Calibri"/>
           <w:lang w:val="fr-FR"/>
         </w:rPr>
-        <w:t>)</w:t>
-      </w:r>
-      <w:r>
-        <w:rPr>
-          <w:rFonts w:ascii="Calibri" w:hAnsi="Calibri" w:cs="Calibri"/>
-          <w:lang w:val="fr-FR"/>
-        </w:rPr>
-        <w:t xml:space="preserve"> </w:t>
-      </w:r>
-      <w:r>
-        <w:rPr>
-          <w:rFonts w:ascii="Calibri" w:hAnsi="Calibri" w:cs="Calibri"/>
-          <w:lang w:val="fr-FR"/>
-        </w:rPr>
-        <w:t xml:space="preserve">: </w:t>
-      </w:r>
-      <w:proofErr w:type="spellStart"/>
-      <w:r>
-        <w:rPr>
-          <w:rFonts w:ascii="Calibri" w:hAnsi="Calibri" w:cs="Calibri"/>
-          <w:lang w:val="fr-FR"/>
-        </w:rPr>
-        <w:t>IFilter</w:t>
-      </w:r>
-      <w:proofErr w:type="spellEnd"/>
+        <w:t>: IFilter</w:t>
+      </w:r>
     </w:p>
     <w:p>
       <w:pPr>
@@ -2585,62 +2124,12 @@
           <w:lang w:val="fr-FR"/>
         </w:rPr>
       </w:pPr>
-      <w:proofErr w:type="spellStart"/>
-      <w:proofErr w:type="gramStart"/>
       <w:r>
         <w:rPr>
           <w:rFonts w:ascii="Calibri" w:hAnsi="Calibri" w:cs="Calibri"/>
           <w:lang w:val="fr-FR"/>
         </w:rPr>
-        <w:t>toFilter</w:t>
-      </w:r>
-      <w:proofErr w:type="spellEnd"/>
-      <w:r>
-        <w:rPr>
-          <w:rFonts w:ascii="Calibri" w:hAnsi="Calibri" w:cs="Calibri"/>
-          <w:lang w:val="fr-FR"/>
-        </w:rPr>
-        <w:t>(</w:t>
-      </w:r>
-      <w:proofErr w:type="gramEnd"/>
-      <w:r>
-        <w:rPr>
-          <w:rFonts w:ascii="Calibri" w:hAnsi="Calibri" w:cs="Calibri"/>
-          <w:lang w:val="fr-FR"/>
-        </w:rPr>
-        <w:t>g : List&lt;</w:t>
-      </w:r>
-      <w:proofErr w:type="spellStart"/>
-      <w:r>
-        <w:rPr>
-          <w:rFonts w:ascii="Calibri" w:hAnsi="Calibri" w:cs="Calibri"/>
-          <w:lang w:val="fr-FR"/>
-        </w:rPr>
-        <w:t>Gasolinera</w:t>
-      </w:r>
-      <w:proofErr w:type="spellEnd"/>
-      <w:r>
-        <w:rPr>
-          <w:rFonts w:ascii="Calibri" w:hAnsi="Calibri" w:cs="Calibri"/>
-          <w:lang w:val="fr-FR"/>
-        </w:rPr>
-        <w:t>&gt;) : List&lt;</w:t>
-      </w:r>
-      <w:proofErr w:type="spellStart"/>
-      <w:r>
-        <w:rPr>
-          <w:rFonts w:ascii="Calibri" w:hAnsi="Calibri" w:cs="Calibri"/>
-          <w:lang w:val="fr-FR"/>
-        </w:rPr>
-        <w:t>Gasolinera</w:t>
-      </w:r>
-      <w:proofErr w:type="spellEnd"/>
-      <w:r>
-        <w:rPr>
-          <w:rFonts w:ascii="Calibri" w:hAnsi="Calibri" w:cs="Calibri"/>
-          <w:lang w:val="fr-FR"/>
-        </w:rPr>
-        <w:t>&gt;</w:t>
+        <w:t>toFilter(g : List&lt;Gasolinera&gt;) : List&lt;Gasolinera&gt;</w:t>
       </w:r>
     </w:p>
     <w:p>
@@ -2655,36 +2144,12 @@
           <w:lang w:val="fr-FR"/>
         </w:rPr>
       </w:pPr>
-      <w:proofErr w:type="spellStart"/>
-      <w:proofErr w:type="gramStart"/>
-      <w:r>
-        <w:rPr>
-          <w:rFonts w:ascii="Calibri" w:hAnsi="Calibri" w:cs="Calibri"/>
-        </w:rPr>
-        <w:t>brandsFilter</w:t>
-      </w:r>
-      <w:proofErr w:type="spellEnd"/>
-      <w:r>
-        <w:rPr>
-          <w:rFonts w:ascii="Calibri" w:hAnsi="Calibri" w:cs="Calibri"/>
-        </w:rPr>
-        <w:t>( g</w:t>
-      </w:r>
-      <w:proofErr w:type="gramEnd"/>
-      <w:r>
-        <w:rPr>
-          <w:rFonts w:ascii="Calibri" w:hAnsi="Calibri" w:cs="Calibri"/>
-        </w:rPr>
-        <w:t xml:space="preserve"> : Gasolinera) : </w:t>
-      </w:r>
-      <w:proofErr w:type="spellStart"/>
-      <w:r>
-        <w:rPr>
-          <w:rFonts w:ascii="Calibri" w:hAnsi="Calibri" w:cs="Calibri"/>
-        </w:rPr>
-        <w:t>Boolean</w:t>
-      </w:r>
-      <w:proofErr w:type="spellEnd"/>
+      <w:r>
+        <w:rPr>
+          <w:rFonts w:ascii="Calibri" w:hAnsi="Calibri" w:cs="Calibri"/>
+        </w:rPr>
+        <w:t>brandsFilter( g : Gasolinera) : Boolean</w:t>
+      </w:r>
     </w:p>
     <w:p>
       <w:pPr>
@@ -2698,40 +2163,13 @@
           <w:lang w:val="fr-FR"/>
         </w:rPr>
       </w:pPr>
-      <w:proofErr w:type="spellStart"/>
-      <w:proofErr w:type="gramStart"/>
       <w:r>
         <w:rPr>
           <w:rFonts w:ascii="Calibri" w:hAnsi="Calibri" w:cs="Calibri"/>
           <w:lang w:val="fr-FR"/>
         </w:rPr>
-        <w:t>clear</w:t>
-      </w:r>
-      <w:proofErr w:type="spellEnd"/>
-      <w:r>
-        <w:rPr>
-          <w:rFonts w:ascii="Calibri" w:hAnsi="Calibri" w:cs="Calibri"/>
-          <w:lang w:val="fr-FR"/>
-        </w:rPr>
-        <w:t>(</w:t>
-      </w:r>
-      <w:proofErr w:type="gramEnd"/>
-      <w:r>
-        <w:rPr>
-          <w:rFonts w:ascii="Calibri" w:hAnsi="Calibri" w:cs="Calibri"/>
-          <w:lang w:val="fr-FR"/>
-        </w:rPr>
-        <w:t xml:space="preserve">) : </w:t>
-      </w:r>
-      <w:proofErr w:type="spellStart"/>
-      <w:r>
-        <w:rPr>
-          <w:rFonts w:ascii="Calibri" w:hAnsi="Calibri" w:cs="Calibri"/>
-          <w:lang w:val="fr-FR"/>
-        </w:rPr>
-        <w:t>Void</w:t>
-      </w:r>
-      <w:proofErr w:type="spellEnd"/>
+        <w:t>clear() : Void</w:t>
+      </w:r>
     </w:p>
     <w:p>
       <w:pPr>
@@ -2748,38 +2186,8 @@
         <w:rPr>
           <w:rFonts w:ascii="Calibri" w:hAnsi="Calibri" w:cs="Calibri"/>
         </w:rPr>
-        <w:t xml:space="preserve">Método </w:t>
-      </w:r>
-      <w:proofErr w:type="spellStart"/>
-      <w:proofErr w:type="gramStart"/>
-      <w:r>
-        <w:rPr>
-          <w:rFonts w:ascii="Calibri" w:hAnsi="Calibri" w:cs="Calibri"/>
-        </w:rPr>
-        <w:t>brandsFilter</w:t>
-      </w:r>
-      <w:proofErr w:type="spellEnd"/>
-      <w:r>
-        <w:rPr>
-          <w:rFonts w:ascii="Calibri" w:hAnsi="Calibri" w:cs="Calibri"/>
-        </w:rPr>
-        <w:t>( g</w:t>
-      </w:r>
-      <w:proofErr w:type="gramEnd"/>
-      <w:r>
-        <w:rPr>
-          <w:rFonts w:ascii="Calibri" w:hAnsi="Calibri" w:cs="Calibri"/>
-        </w:rPr>
-        <w:t xml:space="preserve"> : Gasolinera) : </w:t>
-      </w:r>
-      <w:proofErr w:type="spellStart"/>
-      <w:r>
-        <w:rPr>
-          <w:rFonts w:ascii="Calibri" w:hAnsi="Calibri" w:cs="Calibri"/>
-        </w:rPr>
-        <w:t>Boolean</w:t>
-      </w:r>
-      <w:proofErr w:type="spellEnd"/>
+        <w:t>Método brandsFilter( g : Gasolinera) : Boolean</w:t>
+      </w:r>
     </w:p>
     <w:tbl>
       <w:tblPr>
@@ -2878,13 +2286,8 @@
               <w:ind w:left="0"/>
               <w:jc w:val="center"/>
             </w:pPr>
-            <w:proofErr w:type="spellStart"/>
-            <w:r>
-              <w:t>Filter</w:t>
-            </w:r>
-            <w:proofErr w:type="spellEnd"/>
-            <w:r>
-              <w:t>(“REPSOL”) Gasolinera</w:t>
+            <w:r>
+              <w:t>Filter(“REPSOL”) Gasolinera</w:t>
             </w:r>
             <w:r>
               <w:t>(“REPSOL”)</w:t>
@@ -2942,13 +2345,8 @@
               <w:ind w:left="0"/>
               <w:jc w:val="center"/>
             </w:pPr>
-            <w:proofErr w:type="spellStart"/>
-            <w:r>
-              <w:t>Filter</w:t>
-            </w:r>
-            <w:proofErr w:type="spellEnd"/>
-            <w:r>
-              <w:t>(</w:t>
+            <w:r>
+              <w:t>Filter(</w:t>
             </w:r>
             <w:r>
               <w:t>“SVM”</w:t>
@@ -3015,18 +2413,8 @@
               <w:ind w:left="0"/>
               <w:jc w:val="center"/>
             </w:pPr>
-            <w:proofErr w:type="spellStart"/>
-            <w:proofErr w:type="gramStart"/>
-            <w:r>
-              <w:t>Filter</w:t>
-            </w:r>
-            <w:proofErr w:type="spellEnd"/>
-            <w:r>
-              <w:t>(</w:t>
-            </w:r>
-            <w:proofErr w:type="gramEnd"/>
-            <w:r>
-              <w:t>)</w:t>
+            <w:r>
+              <w:t>Filter()</w:t>
             </w:r>
             <w:r>
               <w:t xml:space="preserve"> </w:t>
@@ -3087,27 +2475,14 @@
               <w:ind w:left="0"/>
               <w:jc w:val="center"/>
             </w:pPr>
-            <w:proofErr w:type="spellStart"/>
-            <w:r>
-              <w:t>Filter</w:t>
-            </w:r>
-            <w:proofErr w:type="spellEnd"/>
-            <w:r>
-              <w:t>(“REPSOL”)</w:t>
+            <w:r>
+              <w:t>Filter(“REPSOL”)</w:t>
             </w:r>
             <w:r>
               <w:t xml:space="preserve"> </w:t>
             </w:r>
             <w:r>
-              <w:t>Gasolinera(</w:t>
-            </w:r>
-            <w:proofErr w:type="spellStart"/>
-            <w:r>
-              <w:t>null</w:t>
-            </w:r>
-            <w:proofErr w:type="spellEnd"/>
-            <w:r>
-              <w:t>)</w:t>
+              <w:t>Gasolinera(null)</w:t>
             </w:r>
           </w:p>
         </w:tc>
@@ -3147,36 +2522,12 @@
           <w:rFonts w:ascii="Calibri" w:hAnsi="Calibri" w:cs="Calibri"/>
         </w:rPr>
       </w:pPr>
-      <w:proofErr w:type="spellStart"/>
-      <w:proofErr w:type="gramStart"/>
-      <w:r>
-        <w:rPr>
-          <w:rFonts w:ascii="Calibri" w:hAnsi="Calibri" w:cs="Calibri"/>
-        </w:rPr>
-        <w:t>clear</w:t>
-      </w:r>
-      <w:proofErr w:type="spellEnd"/>
-      <w:r>
-        <w:rPr>
-          <w:rFonts w:ascii="Calibri" w:hAnsi="Calibri" w:cs="Calibri"/>
-        </w:rPr>
-        <w:t>(</w:t>
-      </w:r>
-      <w:proofErr w:type="gramEnd"/>
-      <w:r>
-        <w:rPr>
-          <w:rFonts w:ascii="Calibri" w:hAnsi="Calibri" w:cs="Calibri"/>
-        </w:rPr>
-        <w:t xml:space="preserve">) : </w:t>
-      </w:r>
-      <w:proofErr w:type="spellStart"/>
-      <w:r>
-        <w:rPr>
-          <w:rFonts w:ascii="Calibri" w:hAnsi="Calibri" w:cs="Calibri"/>
-        </w:rPr>
-        <w:t>Void</w:t>
-      </w:r>
-      <w:proofErr w:type="spellEnd"/>
+      <w:r>
+        <w:rPr>
+          <w:rFonts w:ascii="Calibri" w:hAnsi="Calibri" w:cs="Calibri"/>
+        </w:rPr>
+        <w:t>clear() : Void</w:t>
+      </w:r>
     </w:p>
     <w:tbl>
       <w:tblPr>
@@ -3275,13 +2626,8 @@
               <w:ind w:left="0"/>
               <w:jc w:val="center"/>
             </w:pPr>
-            <w:proofErr w:type="spellStart"/>
-            <w:r>
-              <w:t>Filter</w:t>
-            </w:r>
-            <w:proofErr w:type="spellEnd"/>
-            <w:r>
-              <w:t>(</w:t>
+            <w:r>
+              <w:t>Filter(</w:t>
             </w:r>
             <w:r>
               <w:t>“REPSOL”</w:t>
@@ -3301,21 +2647,8 @@
               <w:ind w:left="0"/>
               <w:jc w:val="both"/>
             </w:pPr>
-            <w:proofErr w:type="spellStart"/>
-            <w:r>
-              <w:t>Filter</w:t>
-            </w:r>
-            <w:proofErr w:type="spellEnd"/>
-            <w:r>
-              <w:t>(</w:t>
-            </w:r>
-            <w:proofErr w:type="spellStart"/>
-            <w:r>
-              <w:t>null</w:t>
-            </w:r>
-            <w:proofErr w:type="spellEnd"/>
-            <w:r>
-              <w:t xml:space="preserve">)  </w:t>
+            <w:r>
+              <w:t xml:space="preserve">Filter(null)  </w:t>
             </w:r>
           </w:p>
         </w:tc>
@@ -3373,92 +2706,14 @@
         <w:rPr>
           <w:rFonts w:ascii="Calibri" w:hAnsi="Calibri" w:cs="Calibri"/>
         </w:rPr>
-        <w:t xml:space="preserve">Deberían probarse los métodos de la clase </w:t>
-      </w:r>
-      <w:proofErr w:type="spellStart"/>
-      <w:r>
-        <w:rPr>
-          <w:rFonts w:ascii="Calibri" w:hAnsi="Calibri" w:cs="Calibri"/>
-        </w:rPr>
-        <w:t>MainPresenter</w:t>
-      </w:r>
-      <w:proofErr w:type="spellEnd"/>
-      <w:r>
-        <w:rPr>
-          <w:rFonts w:ascii="Calibri" w:hAnsi="Calibri" w:cs="Calibri"/>
-        </w:rPr>
-        <w:t xml:space="preserve"> para ello serán </w:t>
-      </w:r>
-      <w:r>
-        <w:rPr>
-          <w:rFonts w:ascii="Calibri" w:hAnsi="Calibri" w:cs="Calibri"/>
-        </w:rPr>
-        <w:t xml:space="preserve">necesarias las clases de </w:t>
-      </w:r>
-      <w:proofErr w:type="spellStart"/>
-      <w:r>
-        <w:rPr>
-          <w:rFonts w:ascii="Calibri" w:hAnsi="Calibri" w:cs="Calibri"/>
-        </w:rPr>
-        <w:t>GasolinerasRepository</w:t>
-      </w:r>
-      <w:proofErr w:type="spellEnd"/>
-      <w:r>
-        <w:rPr>
-          <w:rFonts w:ascii="Calibri" w:hAnsi="Calibri" w:cs="Calibri"/>
-        </w:rPr>
-        <w:t xml:space="preserve">, </w:t>
-      </w:r>
-      <w:proofErr w:type="spellStart"/>
-      <w:r>
-        <w:rPr>
-          <w:rFonts w:ascii="Calibri" w:hAnsi="Calibri" w:cs="Calibri"/>
-        </w:rPr>
-        <w:t>IFilter</w:t>
-      </w:r>
-      <w:proofErr w:type="spellEnd"/>
-      <w:r>
-        <w:rPr>
-          <w:rFonts w:ascii="Calibri" w:hAnsi="Calibri" w:cs="Calibri"/>
-        </w:rPr>
-        <w:t xml:space="preserve">, </w:t>
-      </w:r>
-      <w:proofErr w:type="spellStart"/>
-      <w:r>
-        <w:rPr>
-          <w:rFonts w:ascii="Calibri" w:hAnsi="Calibri" w:cs="Calibri"/>
-        </w:rPr>
-        <w:t>Filter</w:t>
-      </w:r>
-      <w:proofErr w:type="spellEnd"/>
-      <w:r>
-        <w:rPr>
-          <w:rFonts w:ascii="Calibri" w:hAnsi="Calibri" w:cs="Calibri"/>
-        </w:rPr>
-        <w:t xml:space="preserve"> y un </w:t>
-      </w:r>
-      <w:proofErr w:type="spellStart"/>
-      <w:r>
-        <w:rPr>
-          <w:rFonts w:ascii="Calibri" w:hAnsi="Calibri" w:cs="Calibri"/>
-        </w:rPr>
-        <w:t>Mock</w:t>
-      </w:r>
-      <w:proofErr w:type="spellEnd"/>
-      <w:r>
-        <w:rPr>
-          <w:rFonts w:ascii="Calibri" w:hAnsi="Calibri" w:cs="Calibri"/>
-        </w:rPr>
-        <w:t xml:space="preserve"> de </w:t>
-      </w:r>
-      <w:proofErr w:type="spellStart"/>
-      <w:r>
-        <w:rPr>
-          <w:rFonts w:ascii="Calibri" w:hAnsi="Calibri" w:cs="Calibri"/>
-        </w:rPr>
-        <w:t>IMainConctract.View</w:t>
-      </w:r>
-      <w:proofErr w:type="spellEnd"/>
+        <w:t xml:space="preserve">Deberían probarse los métodos de la clase MainPresenter para ello serán </w:t>
+      </w:r>
+      <w:r>
+        <w:rPr>
+          <w:rFonts w:ascii="Calibri" w:hAnsi="Calibri" w:cs="Calibri"/>
+        </w:rPr>
+        <w:t>necesarias las clases de GasolinerasRepository, IFilter, Filter y un Mock de IMainConctract.View</w:t>
+      </w:r>
       <w:r>
         <w:rPr>
           <w:rFonts w:ascii="Calibri" w:hAnsi="Calibri" w:cs="Calibri"/>
@@ -3483,33 +2738,11 @@
         </w:rPr>
         <w:t xml:space="preserve">Método </w:t>
       </w:r>
-      <w:proofErr w:type="spellStart"/>
-      <w:proofErr w:type="gramStart"/>
-      <w:r>
-        <w:rPr>
-          <w:rFonts w:ascii="Calibri" w:hAnsi="Calibri" w:cs="Calibri"/>
-        </w:rPr>
-        <w:t>o</w:t>
-      </w:r>
-      <w:r>
-        <w:rPr>
-          <w:rFonts w:ascii="Calibri" w:hAnsi="Calibri" w:cs="Calibri"/>
-        </w:rPr>
-        <w:t>nFiltersClicked</w:t>
-      </w:r>
-      <w:proofErr w:type="spellEnd"/>
-      <w:r>
-        <w:rPr>
-          <w:rFonts w:ascii="Calibri" w:hAnsi="Calibri" w:cs="Calibri"/>
-        </w:rPr>
-        <w:t>(</w:t>
-      </w:r>
-      <w:proofErr w:type="gramEnd"/>
-      <w:r>
-        <w:rPr>
-          <w:rFonts w:ascii="Calibri" w:hAnsi="Calibri" w:cs="Calibri"/>
-        </w:rPr>
-        <w:t>)</w:t>
+      <w:r>
+        <w:rPr>
+          <w:rFonts w:ascii="Calibri" w:hAnsi="Calibri" w:cs="Calibri"/>
+        </w:rPr>
+        <w:t>getBrandsSelections()</w:t>
       </w:r>
     </w:p>
     <w:p>
@@ -3527,29 +2760,7 @@
         <w:rPr>
           <w:rFonts w:ascii="Calibri" w:hAnsi="Calibri" w:cs="Calibri"/>
         </w:rPr>
-        <w:t xml:space="preserve">Método </w:t>
-      </w:r>
-      <w:proofErr w:type="spellStart"/>
-      <w:proofErr w:type="gramStart"/>
-      <w:r>
-        <w:rPr>
-          <w:rFonts w:ascii="Calibri" w:hAnsi="Calibri" w:cs="Calibri"/>
-        </w:rPr>
-        <w:t>onFiltersPopUpBrandsSelected</w:t>
-      </w:r>
-      <w:proofErr w:type="spellEnd"/>
-      <w:r>
-        <w:rPr>
-          <w:rFonts w:ascii="Calibri" w:hAnsi="Calibri" w:cs="Calibri"/>
-        </w:rPr>
-        <w:t>(</w:t>
-      </w:r>
-      <w:proofErr w:type="gramEnd"/>
-      <w:r>
-        <w:rPr>
-          <w:rFonts w:ascii="Calibri" w:hAnsi="Calibri" w:cs="Calibri"/>
-        </w:rPr>
-        <w:t>)</w:t>
+        <w:t>Método onFiltersPopUpBrandsSelected()</w:t>
       </w:r>
     </w:p>
     <w:p>
@@ -3567,24 +2778,14 @@
         <w:rPr>
           <w:rFonts w:ascii="Calibri" w:hAnsi="Calibri" w:cs="Calibri"/>
         </w:rPr>
-        <w:t xml:space="preserve">Método </w:t>
-      </w:r>
-      <w:proofErr w:type="spellStart"/>
-      <w:proofErr w:type="gramStart"/>
-      <w:r>
-        <w:rPr>
-          <w:rFonts w:ascii="Calibri" w:hAnsi="Calibri" w:cs="Calibri"/>
-        </w:rPr>
-        <w:t>onFiltersPopUpAcceptClicked</w:t>
-      </w:r>
-      <w:proofErr w:type="spellEnd"/>
-      <w:r>
-        <w:rPr>
-          <w:rFonts w:ascii="Calibri" w:hAnsi="Calibri" w:cs="Calibri"/>
-        </w:rPr>
-        <w:t>(</w:t>
-      </w:r>
-      <w:proofErr w:type="gramEnd"/>
+        <w:t>Método onFiltersPopUpBrandsOneSelected(</w:t>
+      </w:r>
+      <w:r>
+        <w:rPr>
+          <w:rFonts w:ascii="Calibri" w:hAnsi="Calibri" w:cs="Calibri"/>
+        </w:rPr>
+        <w:t>int index, boolean value</w:t>
+      </w:r>
       <w:r>
         <w:rPr>
           <w:rFonts w:ascii="Calibri" w:hAnsi="Calibri" w:cs="Calibri"/>
@@ -3607,22 +2808,1768 @@
         <w:rPr>
           <w:rFonts w:ascii="Calibri" w:hAnsi="Calibri" w:cs="Calibri"/>
         </w:rPr>
+        <w:t>Método onFiltersPopUpAccept</w:t>
+      </w:r>
+      <w:r>
+        <w:rPr>
+          <w:rFonts w:ascii="Calibri" w:hAnsi="Calibri" w:cs="Calibri"/>
+        </w:rPr>
+        <w:t>ed</w:t>
+      </w:r>
+      <w:r>
+        <w:rPr>
+          <w:rFonts w:ascii="Calibri" w:hAnsi="Calibri" w:cs="Calibri"/>
+        </w:rPr>
+        <w:t>()</w:t>
+      </w:r>
+    </w:p>
+    <w:p>
+      <w:pPr>
+        <w:pStyle w:val="Prrafodelista"/>
+        <w:numPr>
+          <w:ilvl w:val="0"/>
+          <w:numId w:val="2"/>
+        </w:numPr>
+        <w:rPr>
+          <w:rFonts w:ascii="Calibri" w:hAnsi="Calibri" w:cs="Calibri"/>
+        </w:rPr>
+      </w:pPr>
+      <w:r>
+        <w:rPr>
+          <w:rFonts w:ascii="Calibri" w:hAnsi="Calibri" w:cs="Calibri"/>
+        </w:rPr>
+        <w:t>Método setFiltersPopUpValues()</w:t>
+      </w:r>
+    </w:p>
+    <w:p>
+      <w:pPr>
+        <w:rPr>
+          <w:rFonts w:ascii="Calibri" w:hAnsi="Calibri" w:cs="Calibri"/>
+          <w:b/>
+          <w:bCs/>
+        </w:rPr>
+      </w:pPr>
+      <w:r>
+        <w:rPr>
+          <w:rFonts w:ascii="Calibri" w:hAnsi="Calibri" w:cs="Calibri"/>
+          <w:b/>
+          <w:bCs/>
+        </w:rPr>
+        <w:t xml:space="preserve">Método onFiltersPopUpBrandsOneSelected(int index, </w:t>
+      </w:r>
+      <w:r>
+        <w:rPr>
+          <w:rFonts w:ascii="Calibri" w:hAnsi="Calibri" w:cs="Calibri"/>
+          <w:b/>
+          <w:bCs/>
+        </w:rPr>
+        <w:t>boolean value</w:t>
+      </w:r>
+      <w:r>
+        <w:rPr>
+          <w:rFonts w:ascii="Calibri" w:hAnsi="Calibri" w:cs="Calibri"/>
+          <w:b/>
+          <w:bCs/>
+        </w:rPr>
+        <w:t>)</w:t>
+      </w:r>
+      <w:r>
+        <w:rPr>
+          <w:rFonts w:ascii="Calibri" w:hAnsi="Calibri" w:cs="Calibri"/>
+          <w:b/>
+          <w:bCs/>
+        </w:rPr>
+        <w:t>:</w:t>
+      </w:r>
+    </w:p>
+    <w:tbl>
+      <w:tblPr>
+        <w:tblStyle w:val="Tablaconcuadrcula"/>
+        <w:tblW w:w="0" w:type="auto"/>
+        <w:tblLook w:val="04A0" w:firstRow="1" w:lastRow="0" w:firstColumn="1" w:lastColumn="0" w:noHBand="0" w:noVBand="1"/>
+      </w:tblPr>
+      <w:tblGrid>
+        <w:gridCol w:w="1821"/>
+        <w:gridCol w:w="2086"/>
+        <w:gridCol w:w="4587"/>
+      </w:tblGrid>
+      <w:tr>
+        <w:tc>
+          <w:tcPr>
+            <w:tcW w:w="1821" w:type="dxa"/>
+          </w:tcPr>
+          <w:p>
+            <w:pPr>
+              <w:rPr>
+                <w:rFonts w:ascii="Calibri" w:hAnsi="Calibri" w:cs="Calibri"/>
+                <w:b/>
+                <w:bCs/>
+              </w:rPr>
+            </w:pPr>
+            <w:r>
+              <w:rPr>
+                <w:rFonts w:ascii="Calibri" w:hAnsi="Calibri" w:cs="Calibri"/>
+                <w:b/>
+                <w:bCs/>
+              </w:rPr>
+              <w:t>Identificador</w:t>
+            </w:r>
+            <w:r>
+              <w:rPr>
+                <w:rFonts w:ascii="Calibri" w:hAnsi="Calibri" w:cs="Calibri"/>
+                <w:b/>
+                <w:bCs/>
+              </w:rPr>
+              <w:t>.</w:t>
+            </w:r>
+          </w:p>
+        </w:tc>
+        <w:tc>
+          <w:tcPr>
+            <w:tcW w:w="2086" w:type="dxa"/>
+          </w:tcPr>
+          <w:p>
+            <w:pPr>
+              <w:rPr>
+                <w:rFonts w:ascii="Calibri" w:hAnsi="Calibri" w:cs="Calibri"/>
+                <w:b/>
+                <w:bCs/>
+              </w:rPr>
+            </w:pPr>
+            <w:r>
+              <w:rPr>
+                <w:rFonts w:ascii="Calibri" w:hAnsi="Calibri" w:cs="Calibri"/>
+                <w:b/>
+                <w:bCs/>
+              </w:rPr>
+              <w:t>Entrada.</w:t>
+            </w:r>
+          </w:p>
+        </w:tc>
+        <w:tc>
+          <w:tcPr>
+            <w:tcW w:w="4587" w:type="dxa"/>
+          </w:tcPr>
+          <w:p>
+            <w:pPr>
+              <w:rPr>
+                <w:rFonts w:ascii="Calibri" w:hAnsi="Calibri" w:cs="Calibri"/>
+                <w:b/>
+                <w:bCs/>
+              </w:rPr>
+            </w:pPr>
+            <w:r>
+              <w:rPr>
+                <w:rFonts w:ascii="Calibri" w:hAnsi="Calibri" w:cs="Calibri"/>
+                <w:b/>
+                <w:bCs/>
+              </w:rPr>
+              <w:t>Valor esperado.</w:t>
+            </w:r>
+          </w:p>
+        </w:tc>
+      </w:tr>
+      <w:tr>
+        <w:tc>
+          <w:tcPr>
+            <w:tcW w:w="1821" w:type="dxa"/>
+          </w:tcPr>
+          <w:p>
+            <w:pPr>
+              <w:rPr>
+                <w:rFonts w:ascii="Calibri" w:hAnsi="Calibri" w:cs="Calibri"/>
+                <w:b/>
+                <w:bCs/>
+              </w:rPr>
+            </w:pPr>
+            <w:r>
+              <w:rPr>
+                <w:rFonts w:ascii="Calibri" w:hAnsi="Calibri" w:cs="Calibri"/>
+                <w:b/>
+                <w:bCs/>
+              </w:rPr>
+              <w:t>UGIC.1a</w:t>
+            </w:r>
+          </w:p>
+        </w:tc>
+        <w:tc>
+          <w:tcPr>
+            <w:tcW w:w="2086" w:type="dxa"/>
+          </w:tcPr>
+          <w:p>
+            <w:pPr>
+              <w:rPr>
+                <w:rFonts w:ascii="Calibri" w:hAnsi="Calibri" w:cs="Calibri"/>
+              </w:rPr>
+            </w:pPr>
+            <w:r>
+              <w:rPr>
+                <w:rFonts w:ascii="Calibri" w:hAnsi="Calibri" w:cs="Calibri"/>
+              </w:rPr>
+              <w:t>index = 0</w:t>
+            </w:r>
+          </w:p>
+          <w:p>
+            <w:pPr>
+              <w:rPr>
+                <w:rFonts w:ascii="Calibri" w:hAnsi="Calibri" w:cs="Calibri"/>
+              </w:rPr>
+            </w:pPr>
+            <w:r>
+              <w:rPr>
+                <w:rFonts w:ascii="Calibri" w:hAnsi="Calibri" w:cs="Calibri"/>
+              </w:rPr>
+              <w:t>value = true</w:t>
+            </w:r>
+          </w:p>
+          <w:p>
+            <w:pPr>
+              <w:rPr>
+                <w:rFonts w:ascii="Calibri" w:hAnsi="Calibri" w:cs="Calibri"/>
+              </w:rPr>
+            </w:pPr>
+            <w:r>
+              <w:rPr>
+                <w:rFonts w:ascii="Calibri" w:hAnsi="Calibri" w:cs="Calibri"/>
+              </w:rPr>
+              <w:t>tempListSelection</w:t>
+            </w:r>
+            <w:r>
+              <w:rPr>
+                <w:rFonts w:ascii="Calibri" w:hAnsi="Calibri" w:cs="Calibri"/>
+              </w:rPr>
+              <w:t xml:space="preserve">= </w:t>
+            </w:r>
+            <w:r>
+              <w:rPr>
+                <w:rFonts w:ascii="Calibri" w:hAnsi="Calibri" w:cs="Calibri"/>
+              </w:rPr>
+              <w:t>[(“Todos”, false), (“Marca1”, true), (“Marca2”, false)]</w:t>
+            </w:r>
+          </w:p>
+        </w:tc>
+        <w:tc>
+          <w:tcPr>
+            <w:tcW w:w="4587" w:type="dxa"/>
+          </w:tcPr>
+          <w:p>
+            <w:pPr>
+              <w:rPr>
+                <w:rFonts w:ascii="Calibri" w:hAnsi="Calibri" w:cs="Calibri"/>
+              </w:rPr>
+            </w:pPr>
+            <w:r>
+              <w:rPr>
+                <w:rFonts w:ascii="Calibri" w:hAnsi="Calibri" w:cs="Calibri"/>
+              </w:rPr>
+              <w:t xml:space="preserve">Llama a: view.updateFiltersPopUpBrandsSelection(index, </w:t>
+            </w:r>
+            <w:r>
+              <w:rPr>
+                <w:rFonts w:ascii="Calibri" w:hAnsi="Calibri" w:cs="Calibri"/>
+              </w:rPr>
+              <w:t>value</w:t>
+            </w:r>
+            <w:r>
+              <w:rPr>
+                <w:rFonts w:ascii="Calibri" w:hAnsi="Calibri" w:cs="Calibri"/>
+              </w:rPr>
+              <w:t>)</w:t>
+            </w:r>
+            <w:r>
+              <w:rPr>
+                <w:rFonts w:ascii="Calibri" w:hAnsi="Calibri" w:cs="Calibri"/>
+              </w:rPr>
+              <w:t xml:space="preserve"> para desactivar todas las marcas que no sean “Todos”. </w:t>
+            </w:r>
+            <w:r>
+              <w:rPr>
+                <w:rFonts w:ascii="Calibri" w:hAnsi="Calibri" w:cs="Calibri"/>
+              </w:rPr>
+              <w:t xml:space="preserve"> Para activar todos, llamará a: view.updateFiltersPopUpBrandsSelection(</w:t>
+            </w:r>
+            <w:r>
+              <w:rPr>
+                <w:rFonts w:ascii="Calibri" w:hAnsi="Calibri" w:cs="Calibri"/>
+              </w:rPr>
+              <w:t>index</w:t>
+            </w:r>
+            <w:r>
+              <w:rPr>
+                <w:rFonts w:ascii="Calibri" w:hAnsi="Calibri" w:cs="Calibri"/>
+              </w:rPr>
+              <w:t xml:space="preserve">, </w:t>
+            </w:r>
+            <w:r>
+              <w:rPr>
+                <w:rFonts w:ascii="Calibri" w:hAnsi="Calibri" w:cs="Calibri"/>
+              </w:rPr>
+              <w:t>value</w:t>
+            </w:r>
+            <w:r>
+              <w:rPr>
+                <w:rFonts w:ascii="Calibri" w:hAnsi="Calibri" w:cs="Calibri"/>
+              </w:rPr>
+              <w:t>)</w:t>
+            </w:r>
+            <w:r>
+              <w:rPr>
+                <w:rFonts w:ascii="Calibri" w:hAnsi="Calibri" w:cs="Calibri"/>
+              </w:rPr>
+              <w:t xml:space="preserve">. </w:t>
+            </w:r>
+          </w:p>
+          <w:p>
+            <w:pPr>
+              <w:rPr>
+                <w:rFonts w:ascii="Calibri" w:hAnsi="Calibri" w:cs="Calibri"/>
+              </w:rPr>
+            </w:pPr>
+            <w:r>
+              <w:rPr>
+                <w:rFonts w:ascii="Calibri" w:hAnsi="Calibri" w:cs="Calibri"/>
+              </w:rPr>
+              <w:t>Se mostrarán todas las gasolineras de todas las marcas.</w:t>
+            </w:r>
+          </w:p>
+          <w:p>
+            <w:pPr>
+              <w:rPr>
+                <w:rFonts w:ascii="Calibri" w:hAnsi="Calibri" w:cs="Calibri"/>
+              </w:rPr>
+            </w:pPr>
+          </w:p>
+        </w:tc>
+      </w:tr>
+      <w:tr>
+        <w:tc>
+          <w:tcPr>
+            <w:tcW w:w="1821" w:type="dxa"/>
+          </w:tcPr>
+          <w:p>
+            <w:pPr>
+              <w:rPr>
+                <w:rFonts w:ascii="Calibri" w:hAnsi="Calibri" w:cs="Calibri"/>
+                <w:b/>
+                <w:bCs/>
+              </w:rPr>
+            </w:pPr>
+            <w:r>
+              <w:rPr>
+                <w:rFonts w:ascii="Calibri" w:hAnsi="Calibri" w:cs="Calibri"/>
+                <w:b/>
+                <w:bCs/>
+              </w:rPr>
+              <w:lastRenderedPageBreak/>
+              <w:t>UGIC.1b</w:t>
+            </w:r>
+          </w:p>
+        </w:tc>
+        <w:tc>
+          <w:tcPr>
+            <w:tcW w:w="2086" w:type="dxa"/>
+          </w:tcPr>
+          <w:p>
+            <w:pPr>
+              <w:rPr>
+                <w:rFonts w:ascii="Calibri" w:hAnsi="Calibri" w:cs="Calibri"/>
+              </w:rPr>
+            </w:pPr>
+            <w:r>
+              <w:rPr>
+                <w:rFonts w:ascii="Calibri" w:hAnsi="Calibri" w:cs="Calibri"/>
+              </w:rPr>
+              <w:t>index = 0</w:t>
+            </w:r>
+          </w:p>
+          <w:p>
+            <w:pPr>
+              <w:rPr>
+                <w:rFonts w:ascii="Calibri" w:hAnsi="Calibri" w:cs="Calibri"/>
+              </w:rPr>
+            </w:pPr>
+            <w:r>
+              <w:rPr>
+                <w:rFonts w:ascii="Calibri" w:hAnsi="Calibri" w:cs="Calibri"/>
+              </w:rPr>
+              <w:t xml:space="preserve">value = </w:t>
+            </w:r>
+            <w:r>
+              <w:rPr>
+                <w:rFonts w:ascii="Calibri" w:hAnsi="Calibri" w:cs="Calibri"/>
+              </w:rPr>
+              <w:t>false</w:t>
+            </w:r>
+          </w:p>
+          <w:p>
+            <w:pPr>
+              <w:rPr>
+                <w:rFonts w:ascii="Calibri" w:hAnsi="Calibri" w:cs="Calibri"/>
+              </w:rPr>
+            </w:pPr>
+            <w:r>
+              <w:rPr>
+                <w:rFonts w:ascii="Calibri" w:hAnsi="Calibri" w:cs="Calibri"/>
+              </w:rPr>
+              <w:t>tempListSelection</w:t>
+            </w:r>
+            <w:r>
+              <w:rPr>
+                <w:rFonts w:ascii="Calibri" w:hAnsi="Calibri" w:cs="Calibri"/>
+              </w:rPr>
+              <w:t>=</w:t>
+            </w:r>
+            <w:r>
+              <w:rPr>
+                <w:rFonts w:ascii="Calibri" w:hAnsi="Calibri" w:cs="Calibri"/>
+              </w:rPr>
+              <w:t xml:space="preserve"> [(“Todos”, </w:t>
+            </w:r>
+            <w:r>
+              <w:rPr>
+                <w:rFonts w:ascii="Calibri" w:hAnsi="Calibri" w:cs="Calibri"/>
+              </w:rPr>
+              <w:t>true</w:t>
+            </w:r>
+            <w:r>
+              <w:rPr>
+                <w:rFonts w:ascii="Calibri" w:hAnsi="Calibri" w:cs="Calibri"/>
+              </w:rPr>
+              <w:t xml:space="preserve">), (“Marca1”, </w:t>
+            </w:r>
+            <w:r>
+              <w:rPr>
+                <w:rFonts w:ascii="Calibri" w:hAnsi="Calibri" w:cs="Calibri"/>
+              </w:rPr>
+              <w:t>false</w:t>
+            </w:r>
+            <w:r>
+              <w:rPr>
+                <w:rFonts w:ascii="Calibri" w:hAnsi="Calibri" w:cs="Calibri"/>
+              </w:rPr>
+              <w:t>), (“Marca2”, false)]</w:t>
+            </w:r>
+          </w:p>
+        </w:tc>
+        <w:tc>
+          <w:tcPr>
+            <w:tcW w:w="4587" w:type="dxa"/>
+          </w:tcPr>
+          <w:p>
+            <w:pPr>
+              <w:rPr>
+                <w:rFonts w:ascii="Calibri" w:hAnsi="Calibri" w:cs="Calibri"/>
+              </w:rPr>
+            </w:pPr>
+            <w:r>
+              <w:rPr>
+                <w:rFonts w:ascii="Calibri" w:hAnsi="Calibri" w:cs="Calibri"/>
+              </w:rPr>
+              <w:t>Llama a: view.updateFiltersPopUpBrandsSelection(</w:t>
+            </w:r>
+            <w:r>
+              <w:rPr>
+                <w:rFonts w:ascii="Calibri" w:hAnsi="Calibri" w:cs="Calibri"/>
+              </w:rPr>
+              <w:t>index</w:t>
+            </w:r>
+            <w:r>
+              <w:rPr>
+                <w:rFonts w:ascii="Calibri" w:hAnsi="Calibri" w:cs="Calibri"/>
+              </w:rPr>
+              <w:t>,</w:t>
+            </w:r>
+            <w:r>
+              <w:rPr>
+                <w:rFonts w:ascii="Calibri" w:hAnsi="Calibri" w:cs="Calibri"/>
+              </w:rPr>
+              <w:t xml:space="preserve"> value</w:t>
+            </w:r>
+            <w:r>
+              <w:rPr>
+                <w:rFonts w:ascii="Calibri" w:hAnsi="Calibri" w:cs="Calibri"/>
+              </w:rPr>
+              <w:t xml:space="preserve">)  </w:t>
+            </w:r>
+            <w:r>
+              <w:rPr>
+                <w:rFonts w:ascii="Calibri" w:hAnsi="Calibri" w:cs="Calibri"/>
+              </w:rPr>
+              <w:t>porque siempre debe haber algo seleccionado</w:t>
+            </w:r>
+            <w:r>
+              <w:rPr>
+                <w:rFonts w:ascii="Calibri" w:hAnsi="Calibri" w:cs="Calibri"/>
+              </w:rPr>
+              <w:t xml:space="preserve">. </w:t>
+            </w:r>
+          </w:p>
+          <w:p>
+            <w:pPr>
+              <w:rPr>
+                <w:rFonts w:ascii="Calibri" w:hAnsi="Calibri" w:cs="Calibri"/>
+              </w:rPr>
+            </w:pPr>
+            <w:r>
+              <w:rPr>
+                <w:rFonts w:ascii="Calibri" w:hAnsi="Calibri" w:cs="Calibri"/>
+              </w:rPr>
+              <w:t>Se mostrarán todas las gasolineras de todas las marcas.</w:t>
+            </w:r>
+          </w:p>
+          <w:p>
+            <w:pPr>
+              <w:rPr>
+                <w:rFonts w:ascii="Calibri" w:hAnsi="Calibri" w:cs="Calibri"/>
+              </w:rPr>
+            </w:pPr>
+          </w:p>
+        </w:tc>
+      </w:tr>
+      <w:tr>
+        <w:tc>
+          <w:tcPr>
+            <w:tcW w:w="1821" w:type="dxa"/>
+          </w:tcPr>
+          <w:p>
+            <w:pPr>
+              <w:rPr>
+                <w:rFonts w:ascii="Calibri" w:hAnsi="Calibri" w:cs="Calibri"/>
+                <w:b/>
+                <w:bCs/>
+              </w:rPr>
+            </w:pPr>
+            <w:r>
+              <w:rPr>
+                <w:rFonts w:ascii="Calibri" w:hAnsi="Calibri" w:cs="Calibri"/>
+                <w:b/>
+                <w:bCs/>
+              </w:rPr>
+              <w:t>UGIC.1c</w:t>
+            </w:r>
+          </w:p>
+        </w:tc>
+        <w:tc>
+          <w:tcPr>
+            <w:tcW w:w="2086" w:type="dxa"/>
+          </w:tcPr>
+          <w:p>
+            <w:pPr>
+              <w:rPr>
+                <w:rFonts w:ascii="Calibri" w:hAnsi="Calibri" w:cs="Calibri"/>
+              </w:rPr>
+            </w:pPr>
+            <w:r>
+              <w:rPr>
+                <w:rFonts w:ascii="Calibri" w:hAnsi="Calibri" w:cs="Calibri"/>
+              </w:rPr>
+              <w:t>index = 1</w:t>
+            </w:r>
+          </w:p>
+          <w:p>
+            <w:pPr>
+              <w:rPr>
+                <w:rFonts w:ascii="Calibri" w:hAnsi="Calibri" w:cs="Calibri"/>
+              </w:rPr>
+            </w:pPr>
+            <w:r>
+              <w:rPr>
+                <w:rFonts w:ascii="Calibri" w:hAnsi="Calibri" w:cs="Calibri"/>
+              </w:rPr>
+              <w:t>value = true</w:t>
+            </w:r>
+          </w:p>
+          <w:p>
+            <w:pPr>
+              <w:rPr>
+                <w:rFonts w:ascii="Calibri" w:hAnsi="Calibri" w:cs="Calibri"/>
+              </w:rPr>
+            </w:pPr>
+            <w:r>
+              <w:rPr>
+                <w:rFonts w:ascii="Calibri" w:hAnsi="Calibri" w:cs="Calibri"/>
+              </w:rPr>
+              <w:t>tempListSelection</w:t>
+            </w:r>
+            <w:r>
+              <w:rPr>
+                <w:rFonts w:ascii="Calibri" w:hAnsi="Calibri" w:cs="Calibri"/>
+              </w:rPr>
+              <w:t>=</w:t>
+            </w:r>
+            <w:r>
+              <w:rPr>
+                <w:rFonts w:ascii="Calibri" w:hAnsi="Calibri" w:cs="Calibri"/>
+              </w:rPr>
+              <w:t xml:space="preserve"> [(“Todos”, true), (“Marca1”, false), (“Marca2”, false)]</w:t>
+            </w:r>
+          </w:p>
+        </w:tc>
+        <w:tc>
+          <w:tcPr>
+            <w:tcW w:w="4587" w:type="dxa"/>
+          </w:tcPr>
+          <w:p>
+            <w:pPr>
+              <w:rPr>
+                <w:rFonts w:ascii="Calibri" w:hAnsi="Calibri" w:cs="Calibri"/>
+              </w:rPr>
+            </w:pPr>
+            <w:r>
+              <w:rPr>
+                <w:rFonts w:ascii="Calibri" w:hAnsi="Calibri" w:cs="Calibri"/>
+              </w:rPr>
+              <w:t>Llama a: view.updateFiltersPopUpBrandsSelection(</w:t>
+            </w:r>
+            <w:r>
+              <w:rPr>
+                <w:rFonts w:ascii="Calibri" w:hAnsi="Calibri" w:cs="Calibri"/>
+              </w:rPr>
+              <w:t>index</w:t>
+            </w:r>
+            <w:r>
+              <w:rPr>
+                <w:rFonts w:ascii="Calibri" w:hAnsi="Calibri" w:cs="Calibri"/>
+              </w:rPr>
+              <w:t>,</w:t>
+            </w:r>
+            <w:r>
+              <w:rPr>
+                <w:rFonts w:ascii="Calibri" w:hAnsi="Calibri" w:cs="Calibri"/>
+              </w:rPr>
+              <w:t xml:space="preserve"> </w:t>
+            </w:r>
+            <w:r>
+              <w:rPr>
+                <w:rFonts w:ascii="Calibri" w:hAnsi="Calibri" w:cs="Calibri"/>
+              </w:rPr>
+              <w:t>value</w:t>
+            </w:r>
+            <w:r>
+              <w:rPr>
+                <w:rFonts w:ascii="Calibri" w:hAnsi="Calibri" w:cs="Calibri"/>
+              </w:rPr>
+              <w:t xml:space="preserve">)  </w:t>
+            </w:r>
+            <w:r>
+              <w:rPr>
+                <w:rFonts w:ascii="Calibri" w:hAnsi="Calibri" w:cs="Calibri"/>
+              </w:rPr>
+              <w:t>para desactivar la casilla de todos</w:t>
+            </w:r>
+            <w:r>
+              <w:rPr>
+                <w:rFonts w:ascii="Calibri" w:hAnsi="Calibri" w:cs="Calibri"/>
+              </w:rPr>
+              <w:t>.</w:t>
+            </w:r>
+          </w:p>
+          <w:p>
+            <w:pPr>
+              <w:rPr>
+                <w:rFonts w:ascii="Calibri" w:hAnsi="Calibri" w:cs="Calibri"/>
+              </w:rPr>
+            </w:pPr>
+            <w:r>
+              <w:rPr>
+                <w:rFonts w:ascii="Calibri" w:hAnsi="Calibri" w:cs="Calibri"/>
+              </w:rPr>
+              <w:t>Llama a:</w:t>
+            </w:r>
+            <w:r>
+              <w:rPr>
+                <w:rFonts w:ascii="Calibri" w:hAnsi="Calibri" w:cs="Calibri"/>
+              </w:rPr>
+              <w:t xml:space="preserve"> </w:t>
+            </w:r>
+          </w:p>
+          <w:p>
+            <w:pPr>
+              <w:rPr>
+                <w:rFonts w:ascii="Calibri" w:hAnsi="Calibri" w:cs="Calibri"/>
+              </w:rPr>
+            </w:pPr>
+            <w:r>
+              <w:rPr>
+                <w:rFonts w:ascii="Calibri" w:hAnsi="Calibri" w:cs="Calibri"/>
+              </w:rPr>
+              <w:t>view.updateFiltersPopUpBrandsSelection(</w:t>
+            </w:r>
+            <w:r>
+              <w:rPr>
+                <w:rFonts w:ascii="Calibri" w:hAnsi="Calibri" w:cs="Calibri"/>
+              </w:rPr>
+              <w:t>index, value)</w:t>
+            </w:r>
+            <w:r>
+              <w:rPr>
+                <w:rFonts w:ascii="Calibri" w:hAnsi="Calibri" w:cs="Calibri"/>
+              </w:rPr>
+              <w:t xml:space="preserve"> para mostrar los detalles de una gasolinera específica.  </w:t>
+            </w:r>
+          </w:p>
+          <w:p>
+            <w:pPr>
+              <w:rPr>
+                <w:rFonts w:ascii="Calibri" w:hAnsi="Calibri" w:cs="Calibri"/>
+              </w:rPr>
+            </w:pPr>
+            <w:r>
+              <w:rPr>
+                <w:rFonts w:ascii="Calibri" w:hAnsi="Calibri" w:cs="Calibri"/>
+              </w:rPr>
+              <w:t xml:space="preserve">Se mostrarán todas las gasolineras de </w:t>
+            </w:r>
+            <w:r>
+              <w:rPr>
+                <w:rFonts w:ascii="Calibri" w:hAnsi="Calibri" w:cs="Calibri"/>
+              </w:rPr>
+              <w:t xml:space="preserve">la marca </w:t>
+            </w:r>
+            <w:r>
+              <w:rPr>
+                <w:rFonts w:ascii="Calibri" w:hAnsi="Calibri" w:cs="Calibri"/>
+              </w:rPr>
+              <w:t>s</w:t>
+            </w:r>
+            <w:r>
+              <w:rPr>
+                <w:rFonts w:ascii="Calibri" w:hAnsi="Calibri" w:cs="Calibri"/>
+              </w:rPr>
+              <w:t>eleccionada</w:t>
+            </w:r>
+            <w:r>
+              <w:rPr>
+                <w:rFonts w:ascii="Calibri" w:hAnsi="Calibri" w:cs="Calibri"/>
+              </w:rPr>
+              <w:t>.</w:t>
+            </w:r>
+          </w:p>
+          <w:p>
+            <w:pPr>
+              <w:rPr>
+                <w:rFonts w:ascii="Calibri" w:hAnsi="Calibri" w:cs="Calibri"/>
+              </w:rPr>
+            </w:pPr>
+          </w:p>
+        </w:tc>
+      </w:tr>
+      <w:tr>
+        <w:tc>
+          <w:tcPr>
+            <w:tcW w:w="1821" w:type="dxa"/>
+          </w:tcPr>
+          <w:p>
+            <w:pPr>
+              <w:rPr>
+                <w:rFonts w:ascii="Calibri" w:hAnsi="Calibri" w:cs="Calibri"/>
+                <w:b/>
+                <w:bCs/>
+              </w:rPr>
+            </w:pPr>
+            <w:r>
+              <w:rPr>
+                <w:rFonts w:ascii="Calibri" w:hAnsi="Calibri" w:cs="Calibri"/>
+                <w:b/>
+                <w:bCs/>
+              </w:rPr>
+              <w:t>UGIC.1d</w:t>
+            </w:r>
+          </w:p>
+        </w:tc>
+        <w:tc>
+          <w:tcPr>
+            <w:tcW w:w="2086" w:type="dxa"/>
+          </w:tcPr>
+          <w:p>
+            <w:pPr>
+              <w:rPr>
+                <w:rFonts w:ascii="Calibri" w:hAnsi="Calibri" w:cs="Calibri"/>
+              </w:rPr>
+            </w:pPr>
+            <w:r>
+              <w:rPr>
+                <w:rFonts w:ascii="Calibri" w:hAnsi="Calibri" w:cs="Calibri"/>
+              </w:rPr>
+              <w:t>index = 2</w:t>
+            </w:r>
+          </w:p>
+          <w:p>
+            <w:pPr>
+              <w:rPr>
+                <w:rFonts w:ascii="Calibri" w:hAnsi="Calibri" w:cs="Calibri"/>
+              </w:rPr>
+            </w:pPr>
+            <w:r>
+              <w:rPr>
+                <w:rFonts w:ascii="Calibri" w:hAnsi="Calibri" w:cs="Calibri"/>
+              </w:rPr>
+              <w:t>value = true</w:t>
+            </w:r>
+          </w:p>
+          <w:p>
+            <w:pPr>
+              <w:rPr>
+                <w:rFonts w:ascii="Calibri" w:hAnsi="Calibri" w:cs="Calibri"/>
+              </w:rPr>
+            </w:pPr>
+            <w:r>
+              <w:rPr>
+                <w:rFonts w:ascii="Calibri" w:hAnsi="Calibri" w:cs="Calibri"/>
+              </w:rPr>
+              <w:t>tempListSelection</w:t>
+            </w:r>
+            <w:r>
+              <w:rPr>
+                <w:rFonts w:ascii="Calibri" w:hAnsi="Calibri" w:cs="Calibri"/>
+              </w:rPr>
+              <w:t>=</w:t>
+            </w:r>
+            <w:r>
+              <w:rPr>
+                <w:rFonts w:ascii="Calibri" w:hAnsi="Calibri" w:cs="Calibri"/>
+              </w:rPr>
+              <w:t xml:space="preserve"> [(“Todos”, false), (“Marca1”, true), (“Marca2”, false)]</w:t>
+            </w:r>
+          </w:p>
+        </w:tc>
+        <w:tc>
+          <w:tcPr>
+            <w:tcW w:w="4587" w:type="dxa"/>
+          </w:tcPr>
+          <w:p>
+            <w:pPr>
+              <w:rPr>
+                <w:rFonts w:ascii="Calibri" w:hAnsi="Calibri" w:cs="Calibri"/>
+              </w:rPr>
+            </w:pPr>
+            <w:r>
+              <w:rPr>
+                <w:rFonts w:ascii="Calibri" w:hAnsi="Calibri" w:cs="Calibri"/>
+              </w:rPr>
+              <w:t>Llama a: view.updateFiltersPopUpBrandsSelection(</w:t>
+            </w:r>
+            <w:r>
+              <w:rPr>
+                <w:rFonts w:ascii="Calibri" w:hAnsi="Calibri" w:cs="Calibri"/>
+              </w:rPr>
+              <w:t>0</w:t>
+            </w:r>
+            <w:r>
+              <w:rPr>
+                <w:rFonts w:ascii="Calibri" w:hAnsi="Calibri" w:cs="Calibri"/>
+              </w:rPr>
+              <w:t xml:space="preserve">, </w:t>
+            </w:r>
+            <w:r>
+              <w:rPr>
+                <w:rFonts w:ascii="Calibri" w:hAnsi="Calibri" w:cs="Calibri"/>
+              </w:rPr>
+              <w:t>true</w:t>
+            </w:r>
+            <w:r>
+              <w:rPr>
+                <w:rFonts w:ascii="Calibri" w:hAnsi="Calibri" w:cs="Calibri"/>
+              </w:rPr>
+              <w:t>)  para activar la casilla de todos.</w:t>
+            </w:r>
+          </w:p>
+          <w:p>
+            <w:pPr>
+              <w:rPr>
+                <w:rFonts w:ascii="Calibri" w:hAnsi="Calibri" w:cs="Calibri"/>
+              </w:rPr>
+            </w:pPr>
+            <w:r>
+              <w:rPr>
+                <w:rFonts w:ascii="Calibri" w:hAnsi="Calibri" w:cs="Calibri"/>
+              </w:rPr>
+              <w:t xml:space="preserve">Llama a: </w:t>
+            </w:r>
+          </w:p>
+          <w:p>
+            <w:pPr>
+              <w:rPr>
+                <w:rFonts w:ascii="Calibri" w:hAnsi="Calibri" w:cs="Calibri"/>
+              </w:rPr>
+            </w:pPr>
+            <w:r>
+              <w:rPr>
+                <w:rFonts w:ascii="Calibri" w:hAnsi="Calibri" w:cs="Calibri"/>
+              </w:rPr>
+              <w:t xml:space="preserve">view.updateFiltersPopUpBrandsSelection(i, </w:t>
+            </w:r>
+            <w:r>
+              <w:rPr>
+                <w:rFonts w:ascii="Calibri" w:hAnsi="Calibri" w:cs="Calibri"/>
+              </w:rPr>
+              <w:t>false</w:t>
+            </w:r>
+            <w:r>
+              <w:rPr>
+                <w:rFonts w:ascii="Calibri" w:hAnsi="Calibri" w:cs="Calibri"/>
+              </w:rPr>
+              <w:t xml:space="preserve">) para </w:t>
+            </w:r>
+            <w:r>
+              <w:rPr>
+                <w:rFonts w:ascii="Calibri" w:hAnsi="Calibri" w:cs="Calibri"/>
+              </w:rPr>
+              <w:t>desmarcar todas las gasolineras marcadas</w:t>
+            </w:r>
+            <w:r>
+              <w:rPr>
+                <w:rFonts w:ascii="Calibri" w:hAnsi="Calibri" w:cs="Calibri"/>
+              </w:rPr>
+              <w:t xml:space="preserve">.  </w:t>
+            </w:r>
+          </w:p>
+          <w:p>
+            <w:pPr>
+              <w:rPr>
+                <w:rFonts w:ascii="Calibri" w:hAnsi="Calibri" w:cs="Calibri"/>
+              </w:rPr>
+            </w:pPr>
+            <w:r>
+              <w:rPr>
+                <w:rFonts w:ascii="Calibri" w:hAnsi="Calibri" w:cs="Calibri"/>
+              </w:rPr>
+              <w:t xml:space="preserve">Se mostrarán todas las gasolineras de </w:t>
+            </w:r>
+            <w:r>
+              <w:rPr>
+                <w:rFonts w:ascii="Calibri" w:hAnsi="Calibri" w:cs="Calibri"/>
+              </w:rPr>
+              <w:t xml:space="preserve">todas las </w:t>
+            </w:r>
+            <w:r>
+              <w:rPr>
+                <w:rFonts w:ascii="Calibri" w:hAnsi="Calibri" w:cs="Calibri"/>
+              </w:rPr>
+              <w:t>marca</w:t>
+            </w:r>
+            <w:r>
+              <w:rPr>
+                <w:rFonts w:ascii="Calibri" w:hAnsi="Calibri" w:cs="Calibri"/>
+              </w:rPr>
+              <w:t>s</w:t>
+            </w:r>
+            <w:r>
+              <w:rPr>
+                <w:rFonts w:ascii="Calibri" w:hAnsi="Calibri" w:cs="Calibri"/>
+              </w:rPr>
+              <w:t>.</w:t>
+            </w:r>
+          </w:p>
+          <w:p>
+            <w:pPr>
+              <w:rPr>
+                <w:rFonts w:ascii="Calibri" w:hAnsi="Calibri" w:cs="Calibri"/>
+              </w:rPr>
+            </w:pPr>
+          </w:p>
+        </w:tc>
+      </w:tr>
+      <w:tr>
+        <w:tc>
+          <w:tcPr>
+            <w:tcW w:w="1821" w:type="dxa"/>
+          </w:tcPr>
+          <w:p>
+            <w:pPr>
+              <w:rPr>
+                <w:rFonts w:ascii="Calibri" w:hAnsi="Calibri" w:cs="Calibri"/>
+                <w:b/>
+                <w:bCs/>
+              </w:rPr>
+            </w:pPr>
+            <w:r>
+              <w:rPr>
+                <w:rFonts w:ascii="Calibri" w:hAnsi="Calibri" w:cs="Calibri"/>
+                <w:b/>
+                <w:bCs/>
+              </w:rPr>
+              <w:t>UGIC.1e</w:t>
+            </w:r>
+          </w:p>
+        </w:tc>
+        <w:tc>
+          <w:tcPr>
+            <w:tcW w:w="2086" w:type="dxa"/>
+          </w:tcPr>
+          <w:p>
+            <w:pPr>
+              <w:rPr>
+                <w:rFonts w:ascii="Calibri" w:hAnsi="Calibri" w:cs="Calibri"/>
+              </w:rPr>
+            </w:pPr>
+            <w:r>
+              <w:rPr>
+                <w:rFonts w:ascii="Calibri" w:hAnsi="Calibri" w:cs="Calibri"/>
+              </w:rPr>
+              <w:t xml:space="preserve">index = </w:t>
+            </w:r>
+            <w:r>
+              <w:rPr>
+                <w:rFonts w:ascii="Calibri" w:hAnsi="Calibri" w:cs="Calibri"/>
+              </w:rPr>
+              <w:t>0</w:t>
+            </w:r>
+          </w:p>
+          <w:p>
+            <w:pPr>
+              <w:rPr>
+                <w:rFonts w:ascii="Calibri" w:hAnsi="Calibri" w:cs="Calibri"/>
+              </w:rPr>
+            </w:pPr>
+            <w:r>
+              <w:rPr>
+                <w:rFonts w:ascii="Calibri" w:hAnsi="Calibri" w:cs="Calibri"/>
+              </w:rPr>
+              <w:t xml:space="preserve">value = </w:t>
+            </w:r>
+            <w:r>
+              <w:rPr>
+                <w:rFonts w:ascii="Calibri" w:hAnsi="Calibri" w:cs="Calibri"/>
+              </w:rPr>
+              <w:t>false</w:t>
+            </w:r>
+          </w:p>
+          <w:p>
+            <w:pPr>
+              <w:rPr>
+                <w:rFonts w:ascii="Calibri" w:hAnsi="Calibri" w:cs="Calibri"/>
+              </w:rPr>
+            </w:pPr>
+            <w:r>
+              <w:rPr>
+                <w:rFonts w:ascii="Calibri" w:hAnsi="Calibri" w:cs="Calibri"/>
+              </w:rPr>
+              <w:t>tempListSelection</w:t>
+            </w:r>
+            <w:r>
+              <w:rPr>
+                <w:rFonts w:ascii="Calibri" w:hAnsi="Calibri" w:cs="Calibri"/>
+              </w:rPr>
+              <w:t>=</w:t>
+            </w:r>
+            <w:r>
+              <w:rPr>
+                <w:rFonts w:ascii="Calibri" w:hAnsi="Calibri" w:cs="Calibri"/>
+              </w:rPr>
+              <w:t xml:space="preserve"> [(“Todos”, </w:t>
+            </w:r>
+            <w:r>
+              <w:rPr>
+                <w:rFonts w:ascii="Calibri" w:hAnsi="Calibri" w:cs="Calibri"/>
+              </w:rPr>
+              <w:t>true</w:t>
+            </w:r>
+            <w:r>
+              <w:rPr>
+                <w:rFonts w:ascii="Calibri" w:hAnsi="Calibri" w:cs="Calibri"/>
+              </w:rPr>
+              <w:t>), (“Marca1”, true), (“Marca2”, false)]</w:t>
+            </w:r>
+          </w:p>
+        </w:tc>
+        <w:tc>
+          <w:tcPr>
+            <w:tcW w:w="4587" w:type="dxa"/>
+          </w:tcPr>
+          <w:p>
+            <w:pPr>
+              <w:rPr>
+                <w:rFonts w:ascii="Calibri" w:hAnsi="Calibri" w:cs="Calibri"/>
+              </w:rPr>
+            </w:pPr>
+            <w:r>
+              <w:rPr>
+                <w:rFonts w:ascii="Calibri" w:hAnsi="Calibri" w:cs="Calibri"/>
+              </w:rPr>
+              <w:t>Llama a: view.updateFiltersPopUpBrandsSelection(</w:t>
+            </w:r>
+            <w:r>
+              <w:rPr>
+                <w:rFonts w:ascii="Calibri" w:hAnsi="Calibri" w:cs="Calibri"/>
+              </w:rPr>
+              <w:t>index</w:t>
+            </w:r>
+            <w:r>
+              <w:rPr>
+                <w:rFonts w:ascii="Calibri" w:hAnsi="Calibri" w:cs="Calibri"/>
+              </w:rPr>
+              <w:t xml:space="preserve">, </w:t>
+            </w:r>
+            <w:r>
+              <w:rPr>
+                <w:rFonts w:ascii="Calibri" w:hAnsi="Calibri" w:cs="Calibri"/>
+              </w:rPr>
+              <w:t>value</w:t>
+            </w:r>
+            <w:r>
+              <w:rPr>
+                <w:rFonts w:ascii="Calibri" w:hAnsi="Calibri" w:cs="Calibri"/>
+              </w:rPr>
+              <w:t xml:space="preserve">)  para </w:t>
+            </w:r>
+            <w:r>
+              <w:rPr>
+                <w:rFonts w:ascii="Calibri" w:hAnsi="Calibri" w:cs="Calibri"/>
+              </w:rPr>
+              <w:t>des</w:t>
+            </w:r>
+            <w:r>
+              <w:rPr>
+                <w:rFonts w:ascii="Calibri" w:hAnsi="Calibri" w:cs="Calibri"/>
+              </w:rPr>
+              <w:t>activar la casilla de todos.</w:t>
+            </w:r>
+          </w:p>
+          <w:p>
+            <w:pPr>
+              <w:rPr>
+                <w:rFonts w:ascii="Calibri" w:hAnsi="Calibri" w:cs="Calibri"/>
+              </w:rPr>
+            </w:pPr>
+            <w:r>
+              <w:rPr>
+                <w:rFonts w:ascii="Calibri" w:hAnsi="Calibri" w:cs="Calibri"/>
+              </w:rPr>
+              <w:t xml:space="preserve">Se mostrarán </w:t>
+            </w:r>
+            <w:r>
+              <w:rPr>
+                <w:rFonts w:ascii="Calibri" w:hAnsi="Calibri" w:cs="Calibri"/>
+              </w:rPr>
+              <w:t>únicamente</w:t>
+            </w:r>
+            <w:r>
+              <w:rPr>
+                <w:rFonts w:ascii="Calibri" w:hAnsi="Calibri" w:cs="Calibri"/>
+              </w:rPr>
+              <w:t xml:space="preserve"> las gasolineras de las marcas</w:t>
+            </w:r>
+            <w:r>
+              <w:rPr>
+                <w:rFonts w:ascii="Calibri" w:hAnsi="Calibri" w:cs="Calibri"/>
+              </w:rPr>
+              <w:t xml:space="preserve"> </w:t>
+            </w:r>
+            <w:r>
+              <w:rPr>
+                <w:rFonts w:ascii="Calibri" w:hAnsi="Calibri" w:cs="Calibri"/>
+              </w:rPr>
+              <w:t>previamente marcadas</w:t>
+            </w:r>
+            <w:r>
+              <w:rPr>
+                <w:rFonts w:ascii="Calibri" w:hAnsi="Calibri" w:cs="Calibri"/>
+              </w:rPr>
+              <w:t>.</w:t>
+            </w:r>
+          </w:p>
+          <w:p>
+            <w:pPr>
+              <w:rPr>
+                <w:rFonts w:ascii="Calibri" w:hAnsi="Calibri" w:cs="Calibri"/>
+              </w:rPr>
+            </w:pPr>
+          </w:p>
+        </w:tc>
+      </w:tr>
+    </w:tbl>
+    <w:p>
+      <w:pPr>
+        <w:rPr>
+          <w:rFonts w:ascii="Calibri" w:hAnsi="Calibri" w:cs="Calibri"/>
+          <w:b/>
+          <w:bCs/>
+        </w:rPr>
+      </w:pPr>
+    </w:p>
+    <w:p>
+      <w:pPr>
+        <w:rPr>
+          <w:rFonts w:ascii="Calibri" w:hAnsi="Calibri" w:cs="Calibri"/>
+          <w:b/>
+          <w:bCs/>
+        </w:rPr>
+      </w:pPr>
+      <w:r>
+        <w:rPr>
+          <w:rFonts w:ascii="Calibri" w:hAnsi="Calibri" w:cs="Calibri"/>
+          <w:b/>
+          <w:bCs/>
+        </w:rPr>
         <w:t xml:space="preserve">Método </w:t>
       </w:r>
-      <w:proofErr w:type="gramStart"/>
-      <w:r>
-        <w:rPr>
-          <w:rFonts w:ascii="Calibri" w:hAnsi="Calibri" w:cs="Calibri"/>
-        </w:rPr>
-        <w:t>load(</w:t>
-      </w:r>
-      <w:proofErr w:type="gramEnd"/>
-      <w:r>
-        <w:rPr>
-          <w:rFonts w:ascii="Calibri" w:hAnsi="Calibri" w:cs="Calibri"/>
-        </w:rPr>
-        <w:t>)</w:t>
-      </w:r>
+      <w:r>
+        <w:rPr>
+          <w:rFonts w:ascii="Calibri" w:hAnsi="Calibri" w:cs="Calibri"/>
+          <w:b/>
+          <w:bCs/>
+        </w:rPr>
+        <w:t>onFiltersPopUpBrandsSelected()</w:t>
+      </w:r>
+      <w:r>
+        <w:rPr>
+          <w:rFonts w:ascii="Calibri" w:hAnsi="Calibri" w:cs="Calibri"/>
+          <w:b/>
+          <w:bCs/>
+        </w:rPr>
+        <w:t>:</w:t>
+      </w:r>
+    </w:p>
+    <w:tbl>
+      <w:tblPr>
+        <w:tblStyle w:val="Tablaconcuadrcula"/>
+        <w:tblW w:w="0" w:type="auto"/>
+        <w:tblLook w:val="04A0" w:firstRow="1" w:lastRow="0" w:firstColumn="1" w:lastColumn="0" w:noHBand="0" w:noVBand="1"/>
+      </w:tblPr>
+      <w:tblGrid>
+        <w:gridCol w:w="1589"/>
+        <w:gridCol w:w="1543"/>
+        <w:gridCol w:w="5362"/>
+      </w:tblGrid>
+      <w:tr>
+        <w:tc>
+          <w:tcPr>
+            <w:tcW w:w="1589" w:type="dxa"/>
+          </w:tcPr>
+          <w:p>
+            <w:pPr>
+              <w:rPr>
+                <w:rFonts w:ascii="Calibri" w:hAnsi="Calibri" w:cs="Calibri"/>
+                <w:b/>
+                <w:bCs/>
+              </w:rPr>
+            </w:pPr>
+            <w:r>
+              <w:rPr>
+                <w:rFonts w:ascii="Calibri" w:hAnsi="Calibri" w:cs="Calibri"/>
+                <w:b/>
+                <w:bCs/>
+              </w:rPr>
+              <w:t>Identificador.</w:t>
+            </w:r>
+          </w:p>
+        </w:tc>
+        <w:tc>
+          <w:tcPr>
+            <w:tcW w:w="1543" w:type="dxa"/>
+          </w:tcPr>
+          <w:p>
+            <w:pPr>
+              <w:rPr>
+                <w:rFonts w:ascii="Calibri" w:hAnsi="Calibri" w:cs="Calibri"/>
+                <w:b/>
+                <w:bCs/>
+              </w:rPr>
+            </w:pPr>
+            <w:r>
+              <w:rPr>
+                <w:rFonts w:ascii="Calibri" w:hAnsi="Calibri" w:cs="Calibri"/>
+                <w:b/>
+                <w:bCs/>
+              </w:rPr>
+              <w:t>Entrada.</w:t>
+            </w:r>
+          </w:p>
+        </w:tc>
+        <w:tc>
+          <w:tcPr>
+            <w:tcW w:w="4943" w:type="dxa"/>
+          </w:tcPr>
+          <w:p>
+            <w:pPr>
+              <w:rPr>
+                <w:rFonts w:ascii="Calibri" w:hAnsi="Calibri" w:cs="Calibri"/>
+                <w:b/>
+                <w:bCs/>
+              </w:rPr>
+            </w:pPr>
+            <w:r>
+              <w:rPr>
+                <w:rFonts w:ascii="Calibri" w:hAnsi="Calibri" w:cs="Calibri"/>
+                <w:b/>
+                <w:bCs/>
+              </w:rPr>
+              <w:t>Valor esperado.</w:t>
+            </w:r>
+          </w:p>
+        </w:tc>
+      </w:tr>
+      <w:tr>
+        <w:tc>
+          <w:tcPr>
+            <w:tcW w:w="1589" w:type="dxa"/>
+          </w:tcPr>
+          <w:p>
+            <w:pPr>
+              <w:rPr>
+                <w:rFonts w:ascii="Calibri" w:hAnsi="Calibri" w:cs="Calibri"/>
+                <w:b/>
+                <w:bCs/>
+              </w:rPr>
+            </w:pPr>
+            <w:r>
+              <w:rPr>
+                <w:rFonts w:ascii="Calibri" w:hAnsi="Calibri" w:cs="Calibri"/>
+                <w:b/>
+                <w:bCs/>
+              </w:rPr>
+              <w:t>UGIC.</w:t>
+            </w:r>
+            <w:r>
+              <w:rPr>
+                <w:rFonts w:ascii="Calibri" w:hAnsi="Calibri" w:cs="Calibri"/>
+                <w:b/>
+                <w:bCs/>
+              </w:rPr>
+              <w:t>2a</w:t>
+            </w:r>
+          </w:p>
+        </w:tc>
+        <w:tc>
+          <w:tcPr>
+            <w:tcW w:w="1543" w:type="dxa"/>
+          </w:tcPr>
+          <w:p>
+            <w:pPr>
+              <w:rPr>
+                <w:rFonts w:ascii="Calibri" w:hAnsi="Calibri" w:cs="Calibri"/>
+              </w:rPr>
+            </w:pPr>
+            <w:r>
+              <w:rPr>
+                <w:rFonts w:ascii="Calibri" w:hAnsi="Calibri" w:cs="Calibri"/>
+              </w:rPr>
+              <w:t>T</w:t>
+            </w:r>
+            <w:r>
+              <w:rPr>
+                <w:rFonts w:ascii="Calibri" w:hAnsi="Calibri" w:cs="Calibri"/>
+              </w:rPr>
+              <w:t>empList</w:t>
+            </w:r>
+            <w:r>
+              <w:rPr>
+                <w:rFonts w:ascii="Calibri" w:hAnsi="Calibri" w:cs="Calibri"/>
+              </w:rPr>
+              <w:t xml:space="preserve">= </w:t>
+            </w:r>
+            <w:r>
+              <w:rPr>
+                <w:rFonts w:ascii="Calibri" w:hAnsi="Calibri" w:cs="Calibri"/>
+              </w:rPr>
+              <w:t>[“Marca1”]</w:t>
+            </w:r>
+          </w:p>
+        </w:tc>
+        <w:tc>
+          <w:tcPr>
+            <w:tcW w:w="4943" w:type="dxa"/>
+          </w:tcPr>
+          <w:p>
+            <w:pPr>
+              <w:rPr>
+                <w:rFonts w:ascii="Calibri" w:hAnsi="Calibri" w:cs="Calibri"/>
+              </w:rPr>
+            </w:pPr>
+            <w:r>
+              <w:rPr>
+                <w:rFonts w:ascii="Calibri" w:hAnsi="Calibri" w:cs="Calibri"/>
+              </w:rPr>
+              <w:t>Llama a getBrandsSelections(tempFilter) que debe generar correctamente la lista con “Marca 1”</w:t>
+            </w:r>
+            <w:r>
+              <w:rPr>
+                <w:rFonts w:ascii="Calibri" w:hAnsi="Calibri" w:cs="Calibri"/>
+              </w:rPr>
+              <w:t>.</w:t>
+            </w:r>
+          </w:p>
+          <w:p>
+            <w:pPr>
+              <w:rPr>
+                <w:rFonts w:ascii="Calibri" w:hAnsi="Calibri" w:cs="Calibri"/>
+              </w:rPr>
+            </w:pPr>
+            <w:r>
+              <w:rPr>
+                <w:rFonts w:ascii="Calibri" w:hAnsi="Calibri" w:cs="Calibri"/>
+              </w:rPr>
+              <w:t>tempListSelection= [(“Todos”, false), (“Marca1”, true), (“Marca2”, false)]</w:t>
+            </w:r>
+          </w:p>
+          <w:p>
+            <w:pPr>
+              <w:rPr>
+                <w:rFonts w:ascii="Calibri" w:hAnsi="Calibri" w:cs="Calibri"/>
+              </w:rPr>
+            </w:pPr>
+            <w:r>
+              <w:rPr>
+                <w:rFonts w:ascii="Calibri" w:hAnsi="Calibri" w:cs="Calibri"/>
+              </w:rPr>
+              <w:t xml:space="preserve">Llama a </w:t>
+            </w:r>
+            <w:r>
+              <w:rPr>
+                <w:rFonts w:ascii="Calibri" w:hAnsi="Calibri" w:cs="Calibri"/>
+              </w:rPr>
+              <w:t>view.showFiltersPopUpBrandSelector(tempList</w:t>
+            </w:r>
+            <w:r>
+              <w:rPr>
+                <w:rFonts w:ascii="Calibri" w:hAnsi="Calibri" w:cs="Calibri"/>
+              </w:rPr>
+              <w:t xml:space="preserve"> Selection</w:t>
+            </w:r>
+            <w:r>
+              <w:rPr>
+                <w:rFonts w:ascii="Calibri" w:hAnsi="Calibri" w:cs="Calibri"/>
+              </w:rPr>
+              <w:t>)</w:t>
+            </w:r>
+            <w:r>
+              <w:rPr>
+                <w:rFonts w:ascii="Calibri" w:hAnsi="Calibri" w:cs="Calibri"/>
+              </w:rPr>
+              <w:t xml:space="preserve"> con los valores correctos</w:t>
+            </w:r>
+            <w:r>
+              <w:rPr>
+                <w:rFonts w:ascii="Calibri" w:hAnsi="Calibri" w:cs="Calibri"/>
+              </w:rPr>
+              <w:t>.</w:t>
+            </w:r>
+          </w:p>
+          <w:p>
+            <w:pPr>
+              <w:rPr>
+                <w:rFonts w:ascii="Calibri" w:hAnsi="Calibri" w:cs="Calibri"/>
+              </w:rPr>
+            </w:pPr>
+          </w:p>
+        </w:tc>
+      </w:tr>
+      <w:tr>
+        <w:tc>
+          <w:tcPr>
+            <w:tcW w:w="1589" w:type="dxa"/>
+          </w:tcPr>
+          <w:p>
+            <w:pPr>
+              <w:rPr>
+                <w:rFonts w:ascii="Calibri" w:hAnsi="Calibri" w:cs="Calibri"/>
+                <w:b/>
+                <w:bCs/>
+              </w:rPr>
+            </w:pPr>
+            <w:r>
+              <w:rPr>
+                <w:rFonts w:ascii="Calibri" w:hAnsi="Calibri" w:cs="Calibri"/>
+                <w:b/>
+                <w:bCs/>
+              </w:rPr>
+              <w:t>UGIC.</w:t>
+            </w:r>
+            <w:r>
+              <w:rPr>
+                <w:rFonts w:ascii="Calibri" w:hAnsi="Calibri" w:cs="Calibri"/>
+                <w:b/>
+                <w:bCs/>
+              </w:rPr>
+              <w:t>2</w:t>
+            </w:r>
+            <w:r>
+              <w:rPr>
+                <w:rFonts w:ascii="Calibri" w:hAnsi="Calibri" w:cs="Calibri"/>
+                <w:b/>
+                <w:bCs/>
+              </w:rPr>
+              <w:t>b</w:t>
+            </w:r>
+          </w:p>
+        </w:tc>
+        <w:tc>
+          <w:tcPr>
+            <w:tcW w:w="1543" w:type="dxa"/>
+          </w:tcPr>
+          <w:p>
+            <w:pPr>
+              <w:rPr>
+                <w:rFonts w:ascii="Calibri" w:hAnsi="Calibri" w:cs="Calibri"/>
+              </w:rPr>
+            </w:pPr>
+            <w:r>
+              <w:rPr>
+                <w:rFonts w:ascii="Calibri" w:hAnsi="Calibri" w:cs="Calibri"/>
+              </w:rPr>
+              <w:t>tempList</w:t>
+            </w:r>
+            <w:r>
+              <w:rPr>
+                <w:rFonts w:ascii="Calibri" w:hAnsi="Calibri" w:cs="Calibri"/>
+              </w:rPr>
+              <w:t xml:space="preserve"> =</w:t>
+            </w:r>
+            <w:r>
+              <w:rPr>
+                <w:rFonts w:ascii="Calibri" w:hAnsi="Calibri" w:cs="Calibri"/>
+              </w:rPr>
+              <w:t xml:space="preserve"> </w:t>
+            </w:r>
+            <w:r>
+              <w:rPr>
+                <w:rFonts w:ascii="Calibri" w:hAnsi="Calibri" w:cs="Calibri"/>
+              </w:rPr>
+              <w:t>[]</w:t>
+            </w:r>
+          </w:p>
+        </w:tc>
+        <w:tc>
+          <w:tcPr>
+            <w:tcW w:w="4943" w:type="dxa"/>
+          </w:tcPr>
+          <w:p>
+            <w:pPr>
+              <w:rPr>
+                <w:rFonts w:ascii="Calibri" w:hAnsi="Calibri" w:cs="Calibri"/>
+              </w:rPr>
+            </w:pPr>
+            <w:r>
+              <w:rPr>
+                <w:rFonts w:ascii="Calibri" w:hAnsi="Calibri" w:cs="Calibri"/>
+              </w:rPr>
+              <w:t xml:space="preserve">Llama a getBrandsSelections(tempFilter) que debe generar correctamente la lista con </w:t>
+            </w:r>
+            <w:r>
+              <w:rPr>
+                <w:rFonts w:ascii="Calibri" w:hAnsi="Calibri" w:cs="Calibri"/>
+              </w:rPr>
+              <w:t>“Todos</w:t>
+            </w:r>
+            <w:r>
+              <w:rPr>
+                <w:rFonts w:ascii="Calibri" w:hAnsi="Calibri" w:cs="Calibri"/>
+              </w:rPr>
+              <w:t>”.</w:t>
+            </w:r>
+          </w:p>
+          <w:p>
+            <w:pPr>
+              <w:rPr>
+                <w:rFonts w:ascii="Calibri" w:hAnsi="Calibri" w:cs="Calibri"/>
+              </w:rPr>
+            </w:pPr>
+            <w:r>
+              <w:rPr>
+                <w:rFonts w:ascii="Calibri" w:hAnsi="Calibri" w:cs="Calibri"/>
+              </w:rPr>
+              <w:t>tempListSelection= [(“Todos”, false), (“Marca1”, true), (“Marca2”, false)]</w:t>
+            </w:r>
+          </w:p>
+          <w:p>
+            <w:pPr>
+              <w:rPr>
+                <w:rFonts w:ascii="Calibri" w:hAnsi="Calibri" w:cs="Calibri"/>
+              </w:rPr>
+            </w:pPr>
+            <w:r>
+              <w:rPr>
+                <w:rFonts w:ascii="Calibri" w:hAnsi="Calibri" w:cs="Calibri"/>
+              </w:rPr>
+              <w:t xml:space="preserve">Llama a </w:t>
+            </w:r>
+            <w:r>
+              <w:rPr>
+                <w:rFonts w:ascii="Calibri" w:hAnsi="Calibri" w:cs="Calibri"/>
+              </w:rPr>
+              <w:t>view.showFiltersPopUpBrandSelector(tempList</w:t>
+            </w:r>
+            <w:r>
+              <w:rPr>
+                <w:rFonts w:ascii="Calibri" w:hAnsi="Calibri" w:cs="Calibri"/>
+              </w:rPr>
+              <w:t>Selection</w:t>
+            </w:r>
+            <w:r>
+              <w:rPr>
+                <w:rFonts w:ascii="Calibri" w:hAnsi="Calibri" w:cs="Calibri"/>
+              </w:rPr>
+              <w:t>)</w:t>
+            </w:r>
+            <w:r>
+              <w:rPr>
+                <w:rFonts w:ascii="Calibri" w:hAnsi="Calibri" w:cs="Calibri"/>
+              </w:rPr>
+              <w:t>.</w:t>
+            </w:r>
+          </w:p>
+          <w:p>
+            <w:pPr>
+              <w:rPr>
+                <w:rFonts w:ascii="Calibri" w:hAnsi="Calibri" w:cs="Calibri"/>
+              </w:rPr>
+            </w:pPr>
+          </w:p>
+        </w:tc>
+      </w:tr>
+      <w:tr>
+        <w:tc>
+          <w:tcPr>
+            <w:tcW w:w="1589" w:type="dxa"/>
+          </w:tcPr>
+          <w:p>
+            <w:pPr>
+              <w:rPr>
+                <w:rFonts w:ascii="Calibri" w:hAnsi="Calibri" w:cs="Calibri"/>
+                <w:b/>
+                <w:bCs/>
+              </w:rPr>
+            </w:pPr>
+            <w:r>
+              <w:rPr>
+                <w:rFonts w:ascii="Calibri" w:hAnsi="Calibri" w:cs="Calibri"/>
+                <w:b/>
+                <w:bCs/>
+              </w:rPr>
+              <w:lastRenderedPageBreak/>
+              <w:t>UGIC.</w:t>
+            </w:r>
+            <w:r>
+              <w:rPr>
+                <w:rFonts w:ascii="Calibri" w:hAnsi="Calibri" w:cs="Calibri"/>
+                <w:b/>
+                <w:bCs/>
+              </w:rPr>
+              <w:t>2</w:t>
+            </w:r>
+            <w:r>
+              <w:rPr>
+                <w:rFonts w:ascii="Calibri" w:hAnsi="Calibri" w:cs="Calibri"/>
+                <w:b/>
+                <w:bCs/>
+              </w:rPr>
+              <w:t>c</w:t>
+            </w:r>
+          </w:p>
+        </w:tc>
+        <w:tc>
+          <w:tcPr>
+            <w:tcW w:w="1543" w:type="dxa"/>
+          </w:tcPr>
+          <w:p>
+            <w:pPr>
+              <w:rPr>
+                <w:rFonts w:ascii="Calibri" w:hAnsi="Calibri" w:cs="Calibri"/>
+              </w:rPr>
+            </w:pPr>
+            <w:r>
+              <w:rPr>
+                <w:rFonts w:ascii="Calibri" w:hAnsi="Calibri" w:cs="Calibri"/>
+              </w:rPr>
+              <w:t>tempList = [“Marca1”, “Marca 2”]</w:t>
+            </w:r>
+          </w:p>
+        </w:tc>
+        <w:tc>
+          <w:tcPr>
+            <w:tcW w:w="4943" w:type="dxa"/>
+          </w:tcPr>
+          <w:p>
+            <w:pPr>
+              <w:rPr>
+                <w:rFonts w:ascii="Calibri" w:hAnsi="Calibri" w:cs="Calibri"/>
+              </w:rPr>
+            </w:pPr>
+            <w:r>
+              <w:rPr>
+                <w:rFonts w:ascii="Calibri" w:hAnsi="Calibri" w:cs="Calibri"/>
+              </w:rPr>
+              <w:t>Llama a getBrandsSelections(tempFilter) que debe generar correctamente la lista con “Todos”.</w:t>
+            </w:r>
+          </w:p>
+          <w:p>
+            <w:pPr>
+              <w:rPr>
+                <w:rFonts w:ascii="Calibri" w:hAnsi="Calibri" w:cs="Calibri"/>
+              </w:rPr>
+            </w:pPr>
+            <w:r>
+              <w:rPr>
+                <w:rFonts w:ascii="Calibri" w:hAnsi="Calibri" w:cs="Calibri"/>
+              </w:rPr>
+              <w:t>tempListSelection= [(“Todos”, true), (“Marca1”, false), (“Marca2”, false)]</w:t>
+            </w:r>
+          </w:p>
+          <w:p>
+            <w:pPr>
+              <w:rPr>
+                <w:rFonts w:ascii="Calibri" w:hAnsi="Calibri" w:cs="Calibri"/>
+              </w:rPr>
+            </w:pPr>
+            <w:r>
+              <w:rPr>
+                <w:rFonts w:ascii="Calibri" w:hAnsi="Calibri" w:cs="Calibri"/>
+              </w:rPr>
+              <w:t xml:space="preserve">Llama a </w:t>
+            </w:r>
+            <w:r>
+              <w:rPr>
+                <w:rFonts w:ascii="Calibri" w:hAnsi="Calibri" w:cs="Calibri"/>
+              </w:rPr>
+              <w:t>view.showFiltersPopUpBrandSelector(tempList</w:t>
+            </w:r>
+            <w:r>
+              <w:rPr>
+                <w:rFonts w:ascii="Calibri" w:hAnsi="Calibri" w:cs="Calibri"/>
+              </w:rPr>
+              <w:t>Selection</w:t>
+            </w:r>
+            <w:r>
+              <w:rPr>
+                <w:rFonts w:ascii="Calibri" w:hAnsi="Calibri" w:cs="Calibri"/>
+              </w:rPr>
+              <w:t>)</w:t>
+            </w:r>
+            <w:r>
+              <w:rPr>
+                <w:rFonts w:ascii="Calibri" w:hAnsi="Calibri" w:cs="Calibri"/>
+              </w:rPr>
+              <w:t>.</w:t>
+            </w:r>
+          </w:p>
+          <w:p>
+            <w:pPr>
+              <w:rPr>
+                <w:rFonts w:ascii="Calibri" w:hAnsi="Calibri" w:cs="Calibri"/>
+              </w:rPr>
+            </w:pPr>
+          </w:p>
+        </w:tc>
+      </w:tr>
+    </w:tbl>
+    <w:p>
+      <w:pPr>
+        <w:rPr>
+          <w:rFonts w:ascii="Calibri" w:hAnsi="Calibri" w:cs="Calibri"/>
+          <w:b/>
+          <w:bCs/>
+        </w:rPr>
+      </w:pPr>
+    </w:p>
+    <w:p>
+      <w:pPr>
+        <w:rPr>
+          <w:rFonts w:ascii="Calibri" w:hAnsi="Calibri" w:cs="Calibri"/>
+          <w:b/>
+          <w:bCs/>
+        </w:rPr>
+      </w:pPr>
     </w:p>
     <w:p>
       <w:pPr>
@@ -3652,6 +4599,632 @@
     </w:p>
     <w:p>
       <w:pPr>
+        <w:jc w:val="both"/>
+      </w:pPr>
+      <w:r>
+        <w:t>Deberán probarse los métodos de la clase MainPresenter, para ello usaremos la clase GasolinerasRepository, Filter y el mockup de I MainConctract.View (Se usará la opción de cargar datos mediante json en vez del servicio).</w:t>
+      </w:r>
+    </w:p>
+    <w:p>
+      <w:pPr>
+        <w:pStyle w:val="Prrafodelista"/>
+        <w:numPr>
+          <w:ilvl w:val="0"/>
+          <w:numId w:val="2"/>
+        </w:numPr>
+        <w:rPr>
+          <w:rFonts w:ascii="Calibri" w:hAnsi="Calibri" w:cs="Calibri"/>
+        </w:rPr>
+      </w:pPr>
+      <w:r>
+        <w:rPr>
+          <w:rFonts w:ascii="Calibri" w:hAnsi="Calibri" w:cs="Calibri"/>
+        </w:rPr>
+        <w:t>Método onFiltersClicked()</w:t>
+      </w:r>
+    </w:p>
+    <w:p>
+      <w:pPr>
+        <w:pStyle w:val="Prrafodelista"/>
+        <w:numPr>
+          <w:ilvl w:val="0"/>
+          <w:numId w:val="2"/>
+        </w:numPr>
+        <w:rPr>
+          <w:rFonts w:ascii="Calibri" w:hAnsi="Calibri" w:cs="Calibri"/>
+        </w:rPr>
+      </w:pPr>
+      <w:r>
+        <w:rPr>
+          <w:rFonts w:ascii="Calibri" w:hAnsi="Calibri" w:cs="Calibri"/>
+        </w:rPr>
+        <w:t xml:space="preserve">Método </w:t>
+      </w:r>
+      <w:r>
+        <w:rPr>
+          <w:rFonts w:ascii="Calibri" w:hAnsi="Calibri" w:cs="Calibri"/>
+        </w:rPr>
+        <w:t>onFiltersPopUpBrandsSelected()</w:t>
+      </w:r>
+    </w:p>
+    <w:p>
+      <w:pPr>
+        <w:pStyle w:val="Prrafodelista"/>
+        <w:numPr>
+          <w:ilvl w:val="0"/>
+          <w:numId w:val="2"/>
+        </w:numPr>
+        <w:rPr>
+          <w:rFonts w:ascii="Calibri" w:hAnsi="Calibri" w:cs="Calibri"/>
+        </w:rPr>
+      </w:pPr>
+      <w:r>
+        <w:rPr>
+          <w:rFonts w:ascii="Calibri" w:hAnsi="Calibri" w:cs="Calibri"/>
+        </w:rPr>
+        <w:t>Método onFiltersPopUpBrandsOneSelected(int index, boolean value)</w:t>
+      </w:r>
+    </w:p>
+    <w:p>
+      <w:pPr>
+        <w:pStyle w:val="Prrafodelista"/>
+        <w:numPr>
+          <w:ilvl w:val="0"/>
+          <w:numId w:val="2"/>
+        </w:numPr>
+        <w:rPr>
+          <w:rFonts w:ascii="Calibri" w:hAnsi="Calibri" w:cs="Calibri"/>
+        </w:rPr>
+      </w:pPr>
+      <w:r>
+        <w:rPr>
+          <w:rFonts w:ascii="Calibri" w:hAnsi="Calibri" w:cs="Calibri"/>
+        </w:rPr>
+        <w:t>Método onFiltersPopUpBrandsAccepted()</w:t>
+      </w:r>
+    </w:p>
+    <w:p>
+      <w:pPr>
+        <w:pStyle w:val="Prrafodelista"/>
+        <w:numPr>
+          <w:ilvl w:val="0"/>
+          <w:numId w:val="2"/>
+        </w:numPr>
+        <w:rPr>
+          <w:rFonts w:ascii="Calibri" w:hAnsi="Calibri" w:cs="Calibri"/>
+        </w:rPr>
+      </w:pPr>
+      <w:r>
+        <w:rPr>
+          <w:rFonts w:ascii="Calibri" w:hAnsi="Calibri" w:cs="Calibri"/>
+        </w:rPr>
+        <w:t>Método onFiltersPopUpAcceptClicked()</w:t>
+      </w:r>
+    </w:p>
+    <w:p>
+      <w:pPr>
+        <w:pStyle w:val="Prrafodelista"/>
+        <w:numPr>
+          <w:ilvl w:val="0"/>
+          <w:numId w:val="2"/>
+        </w:numPr>
+        <w:rPr>
+          <w:rFonts w:ascii="Calibri" w:hAnsi="Calibri" w:cs="Calibri"/>
+        </w:rPr>
+      </w:pPr>
+      <w:r>
+        <w:rPr>
+          <w:rFonts w:ascii="Calibri" w:hAnsi="Calibri" w:cs="Calibri"/>
+        </w:rPr>
+        <w:t>Método onFiltersPopUpClearFiltersClicked()</w:t>
+      </w:r>
+    </w:p>
+    <w:p>
+      <w:pPr>
+        <w:pStyle w:val="Prrafodelista"/>
+        <w:numPr>
+          <w:ilvl w:val="0"/>
+          <w:numId w:val="2"/>
+        </w:numPr>
+        <w:rPr>
+          <w:rFonts w:ascii="Calibri" w:hAnsi="Calibri" w:cs="Calibri"/>
+        </w:rPr>
+      </w:pPr>
+      <w:r>
+        <w:rPr>
+          <w:rFonts w:ascii="Calibri" w:hAnsi="Calibri" w:cs="Calibri"/>
+        </w:rPr>
+        <w:t xml:space="preserve">Método </w:t>
+      </w:r>
+      <w:r>
+        <w:rPr>
+          <w:rFonts w:ascii="Calibri" w:hAnsi="Calibri" w:cs="Calibri"/>
+        </w:rPr>
+        <w:t>load (</w:t>
+      </w:r>
+      <w:r>
+        <w:rPr>
+          <w:rFonts w:ascii="Calibri" w:hAnsi="Calibri" w:cs="Calibri"/>
+        </w:rPr>
+        <w:t>)</w:t>
+      </w:r>
+    </w:p>
+    <w:p>
+      <w:pPr>
+        <w:pStyle w:val="Prrafodelista"/>
+        <w:numPr>
+          <w:ilvl w:val="0"/>
+          <w:numId w:val="2"/>
+        </w:numPr>
+        <w:rPr>
+          <w:rFonts w:ascii="Calibri" w:hAnsi="Calibri" w:cs="Calibri"/>
+        </w:rPr>
+      </w:pPr>
+      <w:r>
+        <w:rPr>
+          <w:rFonts w:ascii="Calibri" w:hAnsi="Calibri" w:cs="Calibri"/>
+        </w:rPr>
+        <w:t>Método getBrandsSelections (IFilter f)</w:t>
+      </w:r>
+    </w:p>
+    <w:p>
+      <w:pPr>
+        <w:jc w:val="both"/>
+        <w:rPr>
+          <w:rFonts w:ascii="Calibri" w:hAnsi="Calibri" w:cs="Calibri"/>
+          <w:b/>
+          <w:bCs/>
+        </w:rPr>
+      </w:pPr>
+      <w:r>
+        <w:rPr>
+          <w:b/>
+          <w:bCs/>
+        </w:rPr>
+        <w:t xml:space="preserve">Método </w:t>
+      </w:r>
+      <w:r>
+        <w:rPr>
+          <w:rFonts w:ascii="Calibri" w:hAnsi="Calibri" w:cs="Calibri"/>
+          <w:b/>
+          <w:bCs/>
+        </w:rPr>
+        <w:t>onFiltersPopUpBrandsAccepted()</w:t>
+      </w:r>
+      <w:r>
+        <w:rPr>
+          <w:rFonts w:ascii="Calibri" w:hAnsi="Calibri" w:cs="Calibri"/>
+          <w:b/>
+          <w:bCs/>
+        </w:rPr>
+        <w:t>:</w:t>
+      </w:r>
+    </w:p>
+    <w:tbl>
+      <w:tblPr>
+        <w:tblStyle w:val="Tablaconcuadrcula"/>
+        <w:tblW w:w="0" w:type="auto"/>
+        <w:tblLook w:val="04A0" w:firstRow="1" w:lastRow="0" w:firstColumn="1" w:lastColumn="0" w:noHBand="0" w:noVBand="1"/>
+      </w:tblPr>
+      <w:tblGrid>
+        <w:gridCol w:w="1430"/>
+        <w:gridCol w:w="1901"/>
+        <w:gridCol w:w="5163"/>
+      </w:tblGrid>
+      <w:tr>
+        <w:tc>
+          <w:tcPr>
+            <w:tcW w:w="1430" w:type="dxa"/>
+          </w:tcPr>
+          <w:p>
+            <w:pPr>
+              <w:jc w:val="both"/>
+              <w:rPr>
+                <w:b/>
+                <w:bCs/>
+              </w:rPr>
+            </w:pPr>
+            <w:r>
+              <w:rPr>
+                <w:b/>
+                <w:bCs/>
+              </w:rPr>
+              <w:t>Identificador.</w:t>
+            </w:r>
+          </w:p>
+        </w:tc>
+        <w:tc>
+          <w:tcPr>
+            <w:tcW w:w="1901" w:type="dxa"/>
+          </w:tcPr>
+          <w:p>
+            <w:pPr>
+              <w:jc w:val="both"/>
+              <w:rPr>
+                <w:b/>
+                <w:bCs/>
+              </w:rPr>
+            </w:pPr>
+            <w:r>
+              <w:rPr>
+                <w:b/>
+                <w:bCs/>
+              </w:rPr>
+              <w:t>Entrada.</w:t>
+            </w:r>
+          </w:p>
+        </w:tc>
+        <w:tc>
+          <w:tcPr>
+            <w:tcW w:w="5163" w:type="dxa"/>
+          </w:tcPr>
+          <w:p>
+            <w:pPr>
+              <w:jc w:val="both"/>
+              <w:rPr>
+                <w:b/>
+                <w:bCs/>
+              </w:rPr>
+            </w:pPr>
+            <w:r>
+              <w:rPr>
+                <w:b/>
+                <w:bCs/>
+              </w:rPr>
+              <w:t>Valor esperado.</w:t>
+            </w:r>
+          </w:p>
+        </w:tc>
+      </w:tr>
+      <w:tr>
+        <w:tc>
+          <w:tcPr>
+            <w:tcW w:w="1430" w:type="dxa"/>
+          </w:tcPr>
+          <w:p>
+            <w:pPr>
+              <w:jc w:val="both"/>
+              <w:rPr>
+                <w:b/>
+                <w:bCs/>
+              </w:rPr>
+            </w:pPr>
+            <w:r>
+              <w:rPr>
+                <w:b/>
+                <w:bCs/>
+              </w:rPr>
+              <w:t>IT.1a</w:t>
+            </w:r>
+          </w:p>
+        </w:tc>
+        <w:tc>
+          <w:tcPr>
+            <w:tcW w:w="1901" w:type="dxa"/>
+          </w:tcPr>
+          <w:p>
+            <w:pPr>
+              <w:jc w:val="both"/>
+              <w:rPr>
+                <w:rFonts w:ascii="Calibri" w:hAnsi="Calibri" w:cs="Calibri"/>
+              </w:rPr>
+            </w:pPr>
+            <w:r>
+              <w:rPr>
+                <w:rFonts w:ascii="Calibri" w:hAnsi="Calibri" w:cs="Calibri"/>
+              </w:rPr>
+              <w:t xml:space="preserve">tempListSelection= [(“Todos”, true), (“Marca1”, </w:t>
+            </w:r>
+            <w:r>
+              <w:rPr>
+                <w:rFonts w:ascii="Calibri" w:hAnsi="Calibri" w:cs="Calibri"/>
+              </w:rPr>
+              <w:t>false</w:t>
+            </w:r>
+            <w:r>
+              <w:rPr>
+                <w:rFonts w:ascii="Calibri" w:hAnsi="Calibri" w:cs="Calibri"/>
+              </w:rPr>
+              <w:t>), (“Marca2”, false)]</w:t>
+            </w:r>
+          </w:p>
+          <w:p>
+            <w:pPr>
+              <w:jc w:val="both"/>
+            </w:pPr>
+            <w:r>
+              <w:rPr>
+                <w:rFonts w:ascii="Calibri" w:hAnsi="Calibri" w:cs="Calibri"/>
+              </w:rPr>
+              <w:t>tempList=[“Marca1”]</w:t>
+            </w:r>
+          </w:p>
+        </w:tc>
+        <w:tc>
+          <w:tcPr>
+            <w:tcW w:w="5163" w:type="dxa"/>
+          </w:tcPr>
+          <w:p>
+            <w:pPr>
+              <w:jc w:val="both"/>
+              <w:rPr>
+                <w:b/>
+                <w:bCs/>
+              </w:rPr>
+            </w:pPr>
+            <w:r>
+              <w:t>Se deberán mostrar todas las gasolineras. Además, se deberá verificar que tempList= [“Todos”]</w:t>
+            </w:r>
+            <w:r>
+              <w:t xml:space="preserve"> y que se realiza una llamada a los métodos </w:t>
+            </w:r>
+            <w:r>
+              <w:t>tempFilter.setBrands(Arrays.</w:t>
+            </w:r>
+            <w:r>
+              <w:rPr>
+                <w:i/>
+                <w:iCs/>
+              </w:rPr>
+              <w:t>asList</w:t>
+            </w:r>
+            <w:r>
+              <w:t>(BrandsEnum.</w:t>
+            </w:r>
+            <w:r>
+              <w:rPr>
+                <w:i/>
+                <w:iCs/>
+              </w:rPr>
+              <w:t>values</w:t>
+            </w:r>
+            <w:r>
+              <w:t>()))</w:t>
+            </w:r>
+            <w:r>
+              <w:t xml:space="preserve"> y a </w:t>
+            </w:r>
+            <w:r>
+              <w:t>view.updateFiltersPopupTextViews(null, getStringOfSelections(tempListSelection))</w:t>
+            </w:r>
+            <w:r>
+              <w:t>.</w:t>
+            </w:r>
+          </w:p>
+        </w:tc>
+      </w:tr>
+      <w:tr>
+        <w:tc>
+          <w:tcPr>
+            <w:tcW w:w="1430" w:type="dxa"/>
+          </w:tcPr>
+          <w:p>
+            <w:pPr>
+              <w:jc w:val="both"/>
+              <w:rPr>
+                <w:b/>
+                <w:bCs/>
+              </w:rPr>
+            </w:pPr>
+            <w:r>
+              <w:rPr>
+                <w:b/>
+                <w:bCs/>
+              </w:rPr>
+              <w:t>IT.1b</w:t>
+            </w:r>
+          </w:p>
+        </w:tc>
+        <w:tc>
+          <w:tcPr>
+            <w:tcW w:w="1901" w:type="dxa"/>
+          </w:tcPr>
+          <w:p>
+            <w:pPr>
+              <w:jc w:val="both"/>
+              <w:rPr>
+                <w:rFonts w:ascii="Calibri" w:hAnsi="Calibri" w:cs="Calibri"/>
+              </w:rPr>
+            </w:pPr>
+            <w:r>
+              <w:rPr>
+                <w:rFonts w:ascii="Calibri" w:hAnsi="Calibri" w:cs="Calibri"/>
+              </w:rPr>
+              <w:t>tempListSelection= [(“Todos”, false), (“Marca1”, true), (“Marca2”, true)]</w:t>
+            </w:r>
+          </w:p>
+          <w:p>
+            <w:pPr>
+              <w:jc w:val="both"/>
+            </w:pPr>
+            <w:r>
+              <w:rPr>
+                <w:rFonts w:ascii="Calibri" w:hAnsi="Calibri" w:cs="Calibri"/>
+              </w:rPr>
+              <w:t>tempList=[“Todos”]</w:t>
+            </w:r>
+          </w:p>
+        </w:tc>
+        <w:tc>
+          <w:tcPr>
+            <w:tcW w:w="5163" w:type="dxa"/>
+          </w:tcPr>
+          <w:p>
+            <w:pPr>
+              <w:jc w:val="both"/>
+            </w:pPr>
+            <w:r>
+              <w:t>Se de</w:t>
+            </w:r>
+            <w:r>
+              <w:t xml:space="preserve">berá comprobar que se muestran las gasolineras de las marcas seleccionadas. Además, se verificará que </w:t>
+            </w:r>
+            <w:r>
+              <w:t>tempList poseer las marcas seleccionadas.</w:t>
+            </w:r>
+          </w:p>
+        </w:tc>
+      </w:tr>
+      <w:tr>
+        <w:tc>
+          <w:tcPr>
+            <w:tcW w:w="1430" w:type="dxa"/>
+          </w:tcPr>
+          <w:p>
+            <w:pPr>
+              <w:jc w:val="both"/>
+              <w:rPr>
+                <w:b/>
+                <w:bCs/>
+              </w:rPr>
+            </w:pPr>
+            <w:r>
+              <w:rPr>
+                <w:b/>
+                <w:bCs/>
+              </w:rPr>
+              <w:t>IT.1c</w:t>
+            </w:r>
+          </w:p>
+        </w:tc>
+        <w:tc>
+          <w:tcPr>
+            <w:tcW w:w="1901" w:type="dxa"/>
+          </w:tcPr>
+          <w:p>
+            <w:pPr>
+              <w:jc w:val="both"/>
+              <w:rPr>
+                <w:rFonts w:ascii="Calibri" w:hAnsi="Calibri" w:cs="Calibri"/>
+              </w:rPr>
+            </w:pPr>
+            <w:r>
+              <w:rPr>
+                <w:rFonts w:ascii="Calibri" w:hAnsi="Calibri" w:cs="Calibri"/>
+              </w:rPr>
+              <w:t>tempListSelection= [(“Todos”, false), (“Marca1”, false), (“Marca2”, false)]</w:t>
+            </w:r>
+          </w:p>
+          <w:p>
+            <w:pPr>
+              <w:jc w:val="both"/>
+            </w:pPr>
+            <w:r>
+              <w:rPr>
+                <w:rFonts w:ascii="Calibri" w:hAnsi="Calibri" w:cs="Calibri"/>
+              </w:rPr>
+              <w:t>tempList=[“Marca1”]</w:t>
+            </w:r>
+          </w:p>
+        </w:tc>
+        <w:tc>
+          <w:tcPr>
+            <w:tcW w:w="5163" w:type="dxa"/>
+          </w:tcPr>
+          <w:p>
+            <w:pPr>
+              <w:jc w:val="both"/>
+            </w:pPr>
+            <w:r>
+              <w:t xml:space="preserve">Se deberá comprobar que se muestran </w:t>
+            </w:r>
+            <w:r>
+              <w:t>todas las gasolineras.</w:t>
+            </w:r>
+          </w:p>
+        </w:tc>
+      </w:tr>
+      <w:tr>
+        <w:tc>
+          <w:tcPr>
+            <w:tcW w:w="1430" w:type="dxa"/>
+          </w:tcPr>
+          <w:p>
+            <w:pPr>
+              <w:jc w:val="both"/>
+              <w:rPr>
+                <w:b/>
+                <w:bCs/>
+              </w:rPr>
+            </w:pPr>
+            <w:r>
+              <w:rPr>
+                <w:b/>
+                <w:bCs/>
+              </w:rPr>
+              <w:t>IT.1e</w:t>
+            </w:r>
+          </w:p>
+        </w:tc>
+        <w:tc>
+          <w:tcPr>
+            <w:tcW w:w="1901" w:type="dxa"/>
+          </w:tcPr>
+          <w:p>
+            <w:pPr>
+              <w:jc w:val="both"/>
+              <w:rPr>
+                <w:rFonts w:ascii="Calibri" w:hAnsi="Calibri" w:cs="Calibri"/>
+              </w:rPr>
+            </w:pPr>
+            <w:r>
+              <w:rPr>
+                <w:rFonts w:ascii="Calibri" w:hAnsi="Calibri" w:cs="Calibri"/>
+              </w:rPr>
+              <w:t xml:space="preserve">tempListSelection= [(“Todos”, true), </w:t>
+            </w:r>
+            <w:r>
+              <w:rPr>
+                <w:rFonts w:ascii="Calibri" w:hAnsi="Calibri" w:cs="Calibri"/>
+              </w:rPr>
+              <w:lastRenderedPageBreak/>
+              <w:t>(“Marca1”, false), (“Marca2”, false)]</w:t>
+            </w:r>
+          </w:p>
+          <w:p>
+            <w:pPr>
+              <w:jc w:val="both"/>
+            </w:pPr>
+            <w:r>
+              <w:rPr>
+                <w:rFonts w:ascii="Calibri" w:hAnsi="Calibri" w:cs="Calibri"/>
+              </w:rPr>
+              <w:t>tempList=[]</w:t>
+            </w:r>
+          </w:p>
+        </w:tc>
+        <w:tc>
+          <w:tcPr>
+            <w:tcW w:w="5163" w:type="dxa"/>
+          </w:tcPr>
+          <w:p>
+            <w:pPr>
+              <w:jc w:val="both"/>
+            </w:pPr>
+            <w:r>
+              <w:lastRenderedPageBreak/>
+              <w:t>Se deberá verificar que cuando la lista esta vacía y se añaden todas las marcas, se muestran todas las gasolineras.</w:t>
+            </w:r>
+          </w:p>
+          <w:p>
+            <w:pPr>
+              <w:jc w:val="both"/>
+            </w:pPr>
+          </w:p>
+        </w:tc>
+      </w:tr>
+    </w:tbl>
+    <w:p>
+      <w:pPr>
+        <w:jc w:val="both"/>
+        <w:rPr>
+          <w:b/>
+          <w:bCs/>
+        </w:rPr>
+      </w:pPr>
+    </w:p>
+    <w:p>
+      <w:pPr>
         <w:rPr>
           <w:rFonts w:ascii="Calibri" w:hAnsi="Calibri" w:cs="Calibri"/>
           <w:b/>
@@ -3727,16 +5300,8 @@
         <w:rPr>
           <w:rFonts w:ascii="Calibri" w:hAnsi="Calibri" w:cs="Calibri"/>
         </w:rPr>
-        <w:t xml:space="preserve"> pero automatizados a través de Junit y </w:t>
-      </w:r>
-      <w:proofErr w:type="spellStart"/>
-      <w:r>
-        <w:rPr>
-          <w:rFonts w:ascii="Calibri" w:hAnsi="Calibri" w:cs="Calibri"/>
-        </w:rPr>
-        <w:t>Expresso</w:t>
-      </w:r>
-      <w:proofErr w:type="spellEnd"/>
+        <w:t xml:space="preserve"> pero automatizados a través de Junit y Expresso</w:t>
+      </w:r>
       <w:r>
         <w:rPr>
           <w:rFonts w:ascii="Calibri" w:hAnsi="Calibri" w:cs="Calibri"/>
@@ -3777,7 +5342,6 @@
               <w:rPr>
                 <w:b/>
               </w:rPr>
-              <w:lastRenderedPageBreak/>
               <w:t>Identificador</w:t>
             </w:r>
           </w:p>
@@ -3884,21 +5448,7 @@
               <w:rPr>
                 <w:color w:val="000000" w:themeColor="text1"/>
               </w:rPr>
-              <w:t xml:space="preserve">y </w:t>
-            </w:r>
-            <w:proofErr w:type="spellStart"/>
-            <w:r>
-              <w:rPr>
-                <w:color w:val="000000" w:themeColor="text1"/>
-              </w:rPr>
-              <w:t>toast</w:t>
-            </w:r>
-            <w:proofErr w:type="spellEnd"/>
-            <w:r>
-              <w:rPr>
-                <w:color w:val="000000" w:themeColor="text1"/>
-              </w:rPr>
-              <w:t xml:space="preserve"> con 45 gasolineras</w:t>
+              <w:t>y toast con 45 gasolineras</w:t>
             </w:r>
             <w:r>
               <w:rPr>
@@ -3998,21 +5548,7 @@
               <w:rPr>
                 <w:color w:val="000000" w:themeColor="text1"/>
               </w:rPr>
-              <w:t xml:space="preserve">Lista de gasolineras y </w:t>
-            </w:r>
-            <w:proofErr w:type="spellStart"/>
-            <w:r>
-              <w:rPr>
-                <w:color w:val="000000" w:themeColor="text1"/>
-              </w:rPr>
-              <w:t>toast</w:t>
-            </w:r>
-            <w:proofErr w:type="spellEnd"/>
-            <w:r>
-              <w:rPr>
-                <w:color w:val="000000" w:themeColor="text1"/>
-              </w:rPr>
-              <w:t xml:space="preserve"> con 164 gasolineras.</w:t>
+              <w:t>Lista de gasolineras y toast con 164 gasolineras.</w:t>
             </w:r>
           </w:p>
         </w:tc>
@@ -4081,21 +5617,7 @@
               <w:rPr>
                 <w:color w:val="000000" w:themeColor="text1"/>
               </w:rPr>
-              <w:t xml:space="preserve"> y </w:t>
-            </w:r>
-            <w:proofErr w:type="spellStart"/>
-            <w:r>
-              <w:rPr>
-                <w:color w:val="000000" w:themeColor="text1"/>
-              </w:rPr>
-              <w:t>toast</w:t>
-            </w:r>
-            <w:proofErr w:type="spellEnd"/>
-            <w:r>
-              <w:rPr>
-                <w:color w:val="000000" w:themeColor="text1"/>
-              </w:rPr>
-              <w:t xml:space="preserve"> con 164 gasolineras</w:t>
+              <w:t xml:space="preserve"> y toast con 164 gasolineras</w:t>
             </w:r>
             <w:r>
               <w:rPr>
@@ -4164,21 +5686,7 @@
               <w:rPr>
                 <w:color w:val="000000" w:themeColor="text1"/>
               </w:rPr>
-              <w:t xml:space="preserve">y </w:t>
-            </w:r>
-            <w:proofErr w:type="spellStart"/>
-            <w:r>
-              <w:rPr>
-                <w:color w:val="000000" w:themeColor="text1"/>
-              </w:rPr>
-              <w:t>toast</w:t>
-            </w:r>
-            <w:proofErr w:type="spellEnd"/>
-            <w:r>
-              <w:rPr>
-                <w:color w:val="000000" w:themeColor="text1"/>
-              </w:rPr>
-              <w:t xml:space="preserve"> con 164 gasolineras.</w:t>
+              <w:t>y toast con 164 gasolineras.</w:t>
             </w:r>
           </w:p>
         </w:tc>
@@ -5545,6 +7053,7 @@
   <w:style w:type="paragraph" w:default="1" w:styleId="Normal">
     <w:name w:val="Normal"/>
     <w:qFormat/>
+    <w:rsid w:val="00234884"/>
   </w:style>
   <w:style w:type="paragraph" w:styleId="Ttulo1">
     <w:name w:val="heading 1"/>
@@ -5748,6 +7257,7 @@
   <w:style w:type="character" w:default="1" w:styleId="Fuentedeprrafopredeter">
     <w:name w:val="Default Paragraph Font"/>
     <w:uiPriority w:val="1"/>
+    <w:semiHidden/>
     <w:unhideWhenUsed/>
   </w:style>
   <w:style w:type="table" w:default="1" w:styleId="Tablanormal">

</xml_diff>

<commit_message>
He modificado el plan de pruebas pero quiero comprobarlo mañana
</commit_message>
<xml_diff>
--- a/Docs/Test Plans/US500954-Filtrar_por_marcas_TestPlan.docx
+++ b/Docs/Test Plans/US500954-Filtrar_por_marcas_TestPlan.docx
@@ -33,1318 +33,6 @@
           <w:color w:val="4F81BD"/>
         </w:rPr>
       </w:pPr>
-    </w:p>
-    <w:p>
-      <w:pPr>
-        <w:rPr>
-          <w:rFonts w:ascii="Calibri" w:hAnsi="Calibri" w:cs="Calibri"/>
-        </w:rPr>
-      </w:pPr>
-      <w:r>
-        <w:rPr>
-          <w:rFonts w:ascii="Calibri" w:hAnsi="Calibri" w:cs="Calibri"/>
-        </w:rPr>
-        <w:t xml:space="preserve">Los niveles de prueba que se van a aplicar son los siguientes: </w:t>
-      </w:r>
-    </w:p>
-    <w:p>
-      <w:pPr>
-        <w:pStyle w:val="Prrafodelista"/>
-        <w:numPr>
-          <w:ilvl w:val="0"/>
-          <w:numId w:val="2"/>
-        </w:numPr>
-        <w:rPr>
-          <w:rFonts w:ascii="Calibri" w:hAnsi="Calibri" w:cs="Calibri"/>
-        </w:rPr>
-      </w:pPr>
-      <w:r>
-        <w:rPr>
-          <w:rFonts w:ascii="Calibri" w:hAnsi="Calibri" w:cs="Calibri"/>
-        </w:rPr>
-        <w:t xml:space="preserve">Pruebas de aceptación. Las pruebas de aceptación se definirán </w:t>
-      </w:r>
-      <w:r>
-        <w:rPr>
-          <w:rFonts w:ascii="Calibri" w:hAnsi="Calibri" w:cs="Calibri"/>
-        </w:rPr>
-        <w:t xml:space="preserve">basadas en los criterios de </w:t>
-      </w:r>
-      <w:r>
-        <w:rPr>
-          <w:rFonts w:ascii="Calibri" w:hAnsi="Calibri" w:cs="Calibri"/>
-        </w:rPr>
-        <w:t>aceptación</w:t>
-      </w:r>
-      <w:r>
-        <w:rPr>
-          <w:rFonts w:ascii="Calibri" w:hAnsi="Calibri" w:cs="Calibri"/>
-        </w:rPr>
-        <w:t xml:space="preserve"> </w:t>
-      </w:r>
-      <w:r>
-        <w:rPr>
-          <w:rFonts w:ascii="Calibri" w:hAnsi="Calibri" w:cs="Calibri"/>
-        </w:rPr>
-        <w:t>definidos en la historia de usuario</w:t>
-      </w:r>
-      <w:r>
-        <w:rPr>
-          <w:rFonts w:ascii="Calibri" w:hAnsi="Calibri" w:cs="Calibri"/>
-        </w:rPr>
-        <w:t xml:space="preserve">. Estas pruebas </w:t>
-      </w:r>
-      <w:r>
-        <w:rPr>
-          <w:rFonts w:ascii="Calibri" w:hAnsi="Calibri" w:cs="Calibri"/>
-        </w:rPr>
-        <w:t>se ejecutarán de forma manual</w:t>
-      </w:r>
-      <w:r>
-        <w:rPr>
-          <w:rFonts w:ascii="Calibri" w:hAnsi="Calibri" w:cs="Calibri"/>
-        </w:rPr>
-        <w:t xml:space="preserve"> y estarán orientadas a validar que el sistema</w:t>
-      </w:r>
-      <w:r>
-        <w:rPr>
-          <w:rFonts w:ascii="Calibri" w:hAnsi="Calibri" w:cs="Calibri"/>
-        </w:rPr>
-        <w:t xml:space="preserve"> cumpla con los requisitos funcionales desde la perspectiva del usuario final</w:t>
-      </w:r>
-      <w:r>
-        <w:rPr>
-          <w:rFonts w:ascii="Calibri" w:hAnsi="Calibri" w:cs="Calibri"/>
-        </w:rPr>
-        <w:t>.</w:t>
-      </w:r>
-    </w:p>
-    <w:p>
-      <w:pPr>
-        <w:pStyle w:val="Prrafodelista"/>
-        <w:numPr>
-          <w:ilvl w:val="0"/>
-          <w:numId w:val="2"/>
-        </w:numPr>
-        <w:rPr>
-          <w:rFonts w:ascii="Calibri" w:hAnsi="Calibri" w:cs="Calibri"/>
-        </w:rPr>
-      </w:pPr>
-      <w:r>
-        <w:rPr>
-          <w:rFonts w:ascii="Calibri" w:hAnsi="Calibri" w:cs="Calibri"/>
-        </w:rPr>
-        <w:t xml:space="preserve">Pruebas de integración. La estrategia </w:t>
-      </w:r>
-      <w:r>
-        <w:rPr>
-          <w:rFonts w:ascii="Calibri" w:hAnsi="Calibri" w:cs="Calibri"/>
-        </w:rPr>
-        <w:t xml:space="preserve">de pruebas de integración seguirá </w:t>
-      </w:r>
-      <w:r>
-        <w:rPr>
-          <w:rFonts w:ascii="Calibri" w:hAnsi="Calibri" w:cs="Calibri"/>
-        </w:rPr>
-        <w:t>un enfoque jerárquico, asegurando que los distintos componentes del sistema funcionan correctamente cuando se combinan. Se realizarán a dos en dos niveles</w:t>
-      </w:r>
-      <w:r>
-        <w:rPr>
-          <w:rFonts w:ascii="Calibri" w:hAnsi="Calibri" w:cs="Calibri"/>
-        </w:rPr>
-        <w:t xml:space="preserve">: </w:t>
-      </w:r>
-    </w:p>
-    <w:p>
-      <w:pPr>
-        <w:pStyle w:val="Prrafodelista"/>
-        <w:numPr>
-          <w:ilvl w:val="1"/>
-          <w:numId w:val="2"/>
-        </w:numPr>
-        <w:rPr>
-          <w:rFonts w:ascii="Calibri" w:hAnsi="Calibri" w:cs="Calibri"/>
-        </w:rPr>
-      </w:pPr>
-      <w:r>
-        <w:rPr>
-          <w:rFonts w:ascii="Calibri" w:hAnsi="Calibri" w:cs="Calibri"/>
-        </w:rPr>
-        <w:t>I</w:t>
-      </w:r>
-      <w:r>
-        <w:rPr>
-          <w:rFonts w:ascii="Calibri" w:hAnsi="Calibri" w:cs="Calibri"/>
-        </w:rPr>
-        <w:t>ntegración entre la capa de negocio y la persistencia. En este caso, la definición de los casos</w:t>
-      </w:r>
-      <w:r>
-        <w:rPr>
-          <w:rFonts w:ascii="Calibri" w:hAnsi="Calibri" w:cs="Calibri"/>
-        </w:rPr>
-        <w:t xml:space="preserve"> de prueb</w:t>
-      </w:r>
-      <w:r>
-        <w:rPr>
-          <w:rFonts w:ascii="Calibri" w:hAnsi="Calibri" w:cs="Calibri"/>
-        </w:rPr>
-        <w:t>a</w:t>
-      </w:r>
-      <w:r>
-        <w:rPr>
-          <w:rFonts w:ascii="Calibri" w:hAnsi="Calibri" w:cs="Calibri"/>
-        </w:rPr>
-        <w:t xml:space="preserve"> se utilizará una técnica de prueba de métodos y caja negra</w:t>
-      </w:r>
-      <w:r>
-        <w:rPr>
-          <w:rFonts w:ascii="Calibri" w:hAnsi="Calibri" w:cs="Calibri"/>
-        </w:rPr>
-        <w:t xml:space="preserve">. Las pruebas se implementarán </w:t>
-      </w:r>
-      <w:r>
-        <w:rPr>
-          <w:rFonts w:ascii="Calibri" w:hAnsi="Calibri" w:cs="Calibri"/>
-        </w:rPr>
-        <w:t>utiliz</w:t>
-      </w:r>
-      <w:r>
-        <w:rPr>
-          <w:rFonts w:ascii="Calibri" w:hAnsi="Calibri" w:cs="Calibri"/>
-        </w:rPr>
-        <w:t>ando</w:t>
-      </w:r>
-      <w:r>
-        <w:rPr>
-          <w:rFonts w:ascii="Calibri" w:hAnsi="Calibri" w:cs="Calibri"/>
-        </w:rPr>
-        <w:t xml:space="preserve"> Junit.</w:t>
-      </w:r>
-    </w:p>
-    <w:p>
-      <w:pPr>
-        <w:pStyle w:val="Prrafodelista"/>
-        <w:numPr>
-          <w:ilvl w:val="1"/>
-          <w:numId w:val="2"/>
-        </w:numPr>
-        <w:rPr>
-          <w:rFonts w:ascii="Calibri" w:hAnsi="Calibri" w:cs="Calibri"/>
-        </w:rPr>
-      </w:pPr>
-      <w:r>
-        <w:rPr>
-          <w:rFonts w:ascii="Calibri" w:hAnsi="Calibri" w:cs="Calibri"/>
-        </w:rPr>
-        <w:t>I</w:t>
-      </w:r>
-      <w:r>
-        <w:rPr>
-          <w:rFonts w:ascii="Calibri" w:hAnsi="Calibri" w:cs="Calibri"/>
-        </w:rPr>
-        <w:t>ntegración entre las tres capas.</w:t>
-      </w:r>
-      <w:r>
-        <w:rPr>
-          <w:rFonts w:ascii="Calibri" w:hAnsi="Calibri" w:cs="Calibri"/>
-        </w:rPr>
-        <w:t xml:space="preserve"> Se comprobará la interración entre las capas de presentación, negocio y persistencia. Para la definción </w:t>
-      </w:r>
-      <w:r>
-        <w:rPr>
-          <w:rFonts w:ascii="Calibri" w:hAnsi="Calibri" w:cs="Calibri"/>
-        </w:rPr>
-        <w:t>de estos casos de prueba,</w:t>
-      </w:r>
-      <w:r>
-        <w:rPr>
-          <w:rFonts w:ascii="Calibri" w:hAnsi="Calibri" w:cs="Calibri"/>
-        </w:rPr>
-        <w:t xml:space="preserve"> se utilizará una </w:t>
-      </w:r>
-      <w:r>
-        <w:rPr>
-          <w:rFonts w:ascii="Calibri" w:hAnsi="Calibri" w:cs="Calibri"/>
-        </w:rPr>
-        <w:t>técnica de casos de uso y se utilizarán Junit y FEST.</w:t>
-      </w:r>
-    </w:p>
-    <w:p>
-      <w:pPr>
-        <w:pStyle w:val="Prrafodelista"/>
-        <w:numPr>
-          <w:ilvl w:val="0"/>
-          <w:numId w:val="2"/>
-        </w:numPr>
-        <w:rPr>
-          <w:rFonts w:ascii="Calibri" w:hAnsi="Calibri" w:cs="Calibri"/>
-        </w:rPr>
-      </w:pPr>
-      <w:r>
-        <w:rPr>
-          <w:rFonts w:ascii="Calibri" w:hAnsi="Calibri" w:cs="Calibri"/>
-        </w:rPr>
-        <w:t xml:space="preserve">Pruebas unitarias. Se utilizará una técnica de prueba de métodos y otra de caja negra (partición y AVL) para la </w:t>
-      </w:r>
-      <w:r>
-        <w:rPr>
-          <w:rFonts w:ascii="Calibri" w:hAnsi="Calibri" w:cs="Calibri"/>
-        </w:rPr>
-        <w:t>definición</w:t>
-      </w:r>
-      <w:r>
-        <w:rPr>
-          <w:rFonts w:ascii="Calibri" w:hAnsi="Calibri" w:cs="Calibri"/>
-        </w:rPr>
-        <w:t xml:space="preserve"> de los casos de prueba de cada método</w:t>
-      </w:r>
-      <w:r>
-        <w:rPr>
-          <w:rFonts w:ascii="Calibri" w:hAnsi="Calibri" w:cs="Calibri"/>
-        </w:rPr>
-        <w:t xml:space="preserve"> de cada clase o componente. Para ello, será necesario la utilización de Junit, Mockito y Esspreso.</w:t>
-      </w:r>
-    </w:p>
-    <w:p>
-      <w:pPr>
-        <w:pStyle w:val="Prrafodelista"/>
-        <w:numPr>
-          <w:ilvl w:val="0"/>
-          <w:numId w:val="2"/>
-        </w:numPr>
-        <w:rPr>
-          <w:rFonts w:ascii="Calibri" w:hAnsi="Calibri" w:cs="Calibri"/>
-        </w:rPr>
-      </w:pPr>
-      <w:r>
-        <w:rPr>
-          <w:rFonts w:ascii="Calibri" w:hAnsi="Calibri" w:cs="Calibri"/>
-        </w:rPr>
-        <w:t>Pruebas de interfaz gráfica.</w:t>
-      </w:r>
-      <w:r>
-        <w:rPr>
-          <w:rFonts w:ascii="Calibri" w:hAnsi="Calibri" w:cs="Calibri"/>
-        </w:rPr>
-        <w:t xml:space="preserve"> </w:t>
-      </w:r>
-      <w:r>
-        <w:rPr>
-          <w:rFonts w:ascii="Calibri" w:hAnsi="Calibri" w:cs="Calibri"/>
-        </w:rPr>
-        <w:t>La estrategia para las pruebas de interfaz gráfica seguirá un enfoque basado en los casos de uso. Para la realización de dichas pruebas se u</w:t>
-      </w:r>
-      <w:r>
-        <w:rPr>
-          <w:rFonts w:ascii="Calibri" w:hAnsi="Calibri" w:cs="Calibri"/>
-        </w:rPr>
-        <w:t>tilizarán FEST y Expresso.</w:t>
-      </w:r>
-    </w:p>
-    <w:p>
-      <w:pPr>
-        <w:ind w:left="360"/>
-        <w:rPr>
-          <w:rFonts w:ascii="Calibri" w:hAnsi="Calibri" w:cs="Calibri"/>
-        </w:rPr>
-      </w:pPr>
-    </w:p>
-    <w:p>
-      <w:pPr>
-        <w:rPr>
-          <w:rFonts w:ascii="Calibri" w:hAnsi="Calibri" w:cs="Calibri"/>
-        </w:rPr>
-      </w:pPr>
-      <w:r>
-        <w:rPr>
-          <w:rFonts w:ascii="Calibri" w:hAnsi="Calibri" w:cs="Calibri"/>
-        </w:rPr>
-        <w:t>A continuación, se muestra una especificación detalla de los casos de prueba a aplicar en cada nivel mencionado anteriormente.</w:t>
-      </w:r>
-    </w:p>
-    <w:p>
-      <w:pPr>
-        <w:rPr>
-          <w:rFonts w:ascii="Calibri" w:hAnsi="Calibri" w:cs="Calibri"/>
-          <w:b/>
-          <w:bCs/>
-          <w:u w:val="single"/>
-        </w:rPr>
-      </w:pPr>
-      <w:r>
-        <w:rPr>
-          <w:rFonts w:ascii="Calibri" w:hAnsi="Calibri" w:cs="Calibri"/>
-          <w:b/>
-          <w:bCs/>
-          <w:u w:val="single"/>
-        </w:rPr>
-        <w:t>PRUEBAS DE ACEPTACIÓN.</w:t>
-      </w:r>
-    </w:p>
-    <w:p>
-      <w:pPr>
-        <w:rPr>
-          <w:rFonts w:ascii="Calibri" w:hAnsi="Calibri" w:cs="Calibri"/>
-        </w:rPr>
-      </w:pPr>
-      <w:r>
-        <w:rPr>
-          <w:rFonts w:ascii="Calibri" w:hAnsi="Calibri" w:cs="Calibri"/>
-        </w:rPr>
-        <w:t>En base a los criterios de aceptación se definen los siguientes escenarios</w:t>
-      </w:r>
-      <w:r>
-        <w:rPr>
-          <w:rFonts w:ascii="Calibri" w:hAnsi="Calibri" w:cs="Calibri"/>
-        </w:rPr>
-        <w:t xml:space="preserve"> (suponemos que la interfaz por construcción no permite dejar ningún campo requerido en blanco, para evitar casos de prueba referidos a información no disponible):</w:t>
-      </w:r>
-    </w:p>
-    <w:p>
-      <w:pPr>
-        <w:rPr>
-          <w:rFonts w:ascii="Calibri" w:hAnsi="Calibri" w:cs="Calibri"/>
-        </w:rPr>
-      </w:pPr>
-      <w:r>
-        <w:rPr>
-          <w:rFonts w:ascii="Calibri" w:hAnsi="Calibri" w:cs="Calibri"/>
-        </w:rPr>
-        <w:t>A</w:t>
-      </w:r>
-      <w:r>
-        <w:rPr>
-          <w:rFonts w:ascii="Calibri" w:hAnsi="Calibri" w:cs="Calibri"/>
-        </w:rPr>
-        <w:t>1</w:t>
-      </w:r>
-      <w:r>
-        <w:rPr>
-          <w:rFonts w:ascii="Calibri" w:hAnsi="Calibri" w:cs="Calibri"/>
-        </w:rPr>
-        <w:t xml:space="preserve">. CA: </w:t>
-      </w:r>
-      <w:r>
-        <w:rPr>
-          <w:rFonts w:ascii="Calibri" w:hAnsi="Calibri" w:cs="Calibri"/>
-        </w:rPr>
-        <w:t>Caso de éxito con una marca de gasolineras seleccionada. </w:t>
-      </w:r>
-    </w:p>
-    <w:p>
-      <w:pPr>
-        <w:pStyle w:val="Prrafodelista"/>
-        <w:numPr>
-          <w:ilvl w:val="0"/>
-          <w:numId w:val="3"/>
-        </w:numPr>
-        <w:rPr>
-          <w:rFonts w:ascii="Calibri" w:hAnsi="Calibri" w:cs="Calibri"/>
-        </w:rPr>
-      </w:pPr>
-      <w:r>
-        <w:rPr>
-          <w:rFonts w:ascii="Calibri" w:hAnsi="Calibri" w:cs="Calibri"/>
-        </w:rPr>
-        <w:t>El cliente realiza una pulsación de selección (un click) sobre la opción de filtrar en el toolbar de la aplicación.  </w:t>
-      </w:r>
-    </w:p>
-    <w:p>
-      <w:pPr>
-        <w:numPr>
-          <w:ilvl w:val="0"/>
-          <w:numId w:val="3"/>
-        </w:numPr>
-        <w:rPr>
-          <w:rFonts w:ascii="Calibri" w:hAnsi="Calibri" w:cs="Calibri"/>
-        </w:rPr>
-      </w:pPr>
-      <w:r>
-        <w:rPr>
-          <w:rFonts w:ascii="Calibri" w:hAnsi="Calibri" w:cs="Calibri"/>
-        </w:rPr>
-        <w:t>La aplicación muestra una ventana emergente con las opciones de filtrado, entre ellas la del filtrado por marca. </w:t>
-      </w:r>
-    </w:p>
-    <w:p>
-      <w:pPr>
-        <w:numPr>
-          <w:ilvl w:val="0"/>
-          <w:numId w:val="3"/>
-        </w:numPr>
-        <w:rPr>
-          <w:rFonts w:ascii="Calibri" w:hAnsi="Calibri" w:cs="Calibri"/>
-        </w:rPr>
-      </w:pPr>
-      <w:r>
-        <w:rPr>
-          <w:rFonts w:ascii="Calibri" w:hAnsi="Calibri" w:cs="Calibri"/>
-        </w:rPr>
-        <w:t>El cliente selecciona en un menú desplegable una marca de gasolineras. </w:t>
-      </w:r>
-    </w:p>
-    <w:p>
-      <w:pPr>
-        <w:numPr>
-          <w:ilvl w:val="0"/>
-          <w:numId w:val="3"/>
-        </w:numPr>
-        <w:rPr>
-          <w:rFonts w:ascii="Calibri" w:hAnsi="Calibri" w:cs="Calibri"/>
-        </w:rPr>
-      </w:pPr>
-      <w:r>
-        <w:rPr>
-          <w:rFonts w:ascii="Calibri" w:hAnsi="Calibri" w:cs="Calibri"/>
-        </w:rPr>
-        <w:t>El cliente selecciona la opción de aplicar filtros. </w:t>
-      </w:r>
-    </w:p>
-    <w:p>
-      <w:pPr>
-        <w:numPr>
-          <w:ilvl w:val="0"/>
-          <w:numId w:val="3"/>
-        </w:numPr>
-        <w:rPr>
-          <w:rFonts w:ascii="Calibri" w:hAnsi="Calibri" w:cs="Calibri"/>
-        </w:rPr>
-      </w:pPr>
-      <w:r>
-        <w:rPr>
-          <w:rFonts w:ascii="Calibri" w:hAnsi="Calibri" w:cs="Calibri"/>
-        </w:rPr>
-        <w:t>La aplicación cierra la ventana emergente de selección de los filtros. </w:t>
-      </w:r>
-    </w:p>
-    <w:p>
-      <w:pPr>
-        <w:numPr>
-          <w:ilvl w:val="0"/>
-          <w:numId w:val="3"/>
-        </w:numPr>
-        <w:rPr>
-          <w:rFonts w:ascii="Calibri" w:hAnsi="Calibri" w:cs="Calibri"/>
-        </w:rPr>
-      </w:pPr>
-      <w:r>
-        <w:rPr>
-          <w:rFonts w:ascii="Calibri" w:hAnsi="Calibri" w:cs="Calibri"/>
-        </w:rPr>
-        <w:t>Se verifica que la aplicación muestre correctamente las gasolineras filtradas. </w:t>
-      </w:r>
-    </w:p>
-    <w:p>
-      <w:pPr>
-        <w:numPr>
-          <w:ilvl w:val="0"/>
-          <w:numId w:val="3"/>
-        </w:numPr>
-        <w:rPr>
-          <w:rFonts w:ascii="Calibri" w:hAnsi="Calibri" w:cs="Calibri"/>
-        </w:rPr>
-      </w:pPr>
-      <w:r>
-        <w:rPr>
-          <w:rFonts w:ascii="Calibri" w:hAnsi="Calibri" w:cs="Calibri"/>
-        </w:rPr>
-        <w:lastRenderedPageBreak/>
-        <w:t>Se verifica que la aplicación muestre correctamente en un toast el número de gasolineras cargadas al aplicar el filtro. </w:t>
-      </w:r>
-    </w:p>
-    <w:p>
-      <w:pPr>
-        <w:rPr>
-          <w:rFonts w:ascii="Calibri" w:hAnsi="Calibri" w:cs="Calibri"/>
-        </w:rPr>
-      </w:pPr>
-      <w:r>
-        <w:rPr>
-          <w:rFonts w:ascii="Calibri" w:hAnsi="Calibri" w:cs="Calibri"/>
-        </w:rPr>
-        <w:t> </w:t>
-      </w:r>
-    </w:p>
-    <w:p>
-      <w:pPr>
-        <w:rPr>
-          <w:rFonts w:ascii="Calibri" w:hAnsi="Calibri" w:cs="Calibri"/>
-        </w:rPr>
-      </w:pPr>
-      <w:r>
-        <w:rPr>
-          <w:rFonts w:ascii="Calibri" w:hAnsi="Calibri" w:cs="Calibri"/>
-        </w:rPr>
-        <w:t>A2. CA:</w:t>
-      </w:r>
-      <w:r>
-        <w:rPr>
-          <w:rFonts w:ascii="Calibri" w:hAnsi="Calibri" w:cs="Calibri"/>
-        </w:rPr>
-        <w:t xml:space="preserve"> Caso de éxito con varias marcas de gasolineras seleccionadas. </w:t>
-      </w:r>
-    </w:p>
-    <w:p>
-      <w:pPr>
-        <w:numPr>
-          <w:ilvl w:val="0"/>
-          <w:numId w:val="4"/>
-        </w:numPr>
-        <w:rPr>
-          <w:rFonts w:ascii="Calibri" w:hAnsi="Calibri" w:cs="Calibri"/>
-        </w:rPr>
-      </w:pPr>
-      <w:r>
-        <w:rPr>
-          <w:rFonts w:ascii="Calibri" w:hAnsi="Calibri" w:cs="Calibri"/>
-        </w:rPr>
-        <w:t>El cliente realiza una pulsación de selección (un click) sobre la opción de filtrar en el toolbar de la aplicación.  </w:t>
-      </w:r>
-    </w:p>
-    <w:p>
-      <w:pPr>
-        <w:numPr>
-          <w:ilvl w:val="0"/>
-          <w:numId w:val="4"/>
-        </w:numPr>
-        <w:rPr>
-          <w:rFonts w:ascii="Calibri" w:hAnsi="Calibri" w:cs="Calibri"/>
-        </w:rPr>
-      </w:pPr>
-      <w:r>
-        <w:rPr>
-          <w:rFonts w:ascii="Calibri" w:hAnsi="Calibri" w:cs="Calibri"/>
-        </w:rPr>
-        <w:t>La aplicación muestra una ventana emergente con las opciones de filtrado, entre ellas la del filtrado por marca. </w:t>
-      </w:r>
-    </w:p>
-    <w:p>
-      <w:pPr>
-        <w:numPr>
-          <w:ilvl w:val="0"/>
-          <w:numId w:val="4"/>
-        </w:numPr>
-        <w:rPr>
-          <w:rFonts w:ascii="Calibri" w:hAnsi="Calibri" w:cs="Calibri"/>
-        </w:rPr>
-      </w:pPr>
-      <w:r>
-        <w:rPr>
-          <w:rFonts w:ascii="Calibri" w:hAnsi="Calibri" w:cs="Calibri"/>
-        </w:rPr>
-        <w:t>El cliente selecciona en un menú desplegable varias marcas de gasolineras a filtrar.  </w:t>
-      </w:r>
-    </w:p>
-    <w:p>
-      <w:pPr>
-        <w:numPr>
-          <w:ilvl w:val="0"/>
-          <w:numId w:val="4"/>
-        </w:numPr>
-        <w:rPr>
-          <w:rFonts w:ascii="Calibri" w:hAnsi="Calibri" w:cs="Calibri"/>
-        </w:rPr>
-      </w:pPr>
-      <w:r>
-        <w:rPr>
-          <w:rFonts w:ascii="Calibri" w:hAnsi="Calibri" w:cs="Calibri"/>
-        </w:rPr>
-        <w:t>El cliente selecciona la opción de aplicar filtros.  </w:t>
-      </w:r>
-    </w:p>
-    <w:p>
-      <w:pPr>
-        <w:numPr>
-          <w:ilvl w:val="0"/>
-          <w:numId w:val="4"/>
-        </w:numPr>
-        <w:rPr>
-          <w:rFonts w:ascii="Calibri" w:hAnsi="Calibri" w:cs="Calibri"/>
-        </w:rPr>
-      </w:pPr>
-      <w:r>
-        <w:rPr>
-          <w:rFonts w:ascii="Calibri" w:hAnsi="Calibri" w:cs="Calibri"/>
-        </w:rPr>
-        <w:t>La aplicación cierra la ventana emergente de selección de los filtros.  </w:t>
-      </w:r>
-    </w:p>
-    <w:p>
-      <w:pPr>
-        <w:numPr>
-          <w:ilvl w:val="0"/>
-          <w:numId w:val="4"/>
-        </w:numPr>
-        <w:rPr>
-          <w:rFonts w:ascii="Calibri" w:hAnsi="Calibri" w:cs="Calibri"/>
-        </w:rPr>
-      </w:pPr>
-      <w:r>
-        <w:rPr>
-          <w:rFonts w:ascii="Calibri" w:hAnsi="Calibri" w:cs="Calibri"/>
-        </w:rPr>
-        <w:t>Se verifica que la aplicación muestre correctamente las gasolineras filtradas. </w:t>
-      </w:r>
-    </w:p>
-    <w:p>
-      <w:pPr>
-        <w:numPr>
-          <w:ilvl w:val="0"/>
-          <w:numId w:val="4"/>
-        </w:numPr>
-        <w:rPr>
-          <w:rFonts w:ascii="Calibri" w:hAnsi="Calibri" w:cs="Calibri"/>
-        </w:rPr>
-      </w:pPr>
-      <w:r>
-        <w:rPr>
-          <w:rFonts w:ascii="Calibri" w:hAnsi="Calibri" w:cs="Calibri"/>
-        </w:rPr>
-        <w:t>Se verifica que la aplicación muestre correctamente en un toast el número de gasolineras cargadas al aplicar el filtro. </w:t>
-      </w:r>
-    </w:p>
-    <w:p>
-      <w:pPr>
-        <w:rPr>
-          <w:rFonts w:ascii="Calibri" w:hAnsi="Calibri" w:cs="Calibri"/>
-        </w:rPr>
-      </w:pPr>
-      <w:r>
-        <w:rPr>
-          <w:rFonts w:ascii="Calibri" w:hAnsi="Calibri" w:cs="Calibri"/>
-        </w:rPr>
-        <w:t> </w:t>
-      </w:r>
-    </w:p>
-    <w:p>
-      <w:pPr>
-        <w:rPr>
-          <w:rFonts w:ascii="Calibri" w:hAnsi="Calibri" w:cs="Calibri"/>
-        </w:rPr>
-      </w:pPr>
-      <w:r>
-        <w:rPr>
-          <w:rFonts w:ascii="Calibri" w:hAnsi="Calibri" w:cs="Calibri"/>
-        </w:rPr>
-        <w:t>A</w:t>
-      </w:r>
-      <w:r>
-        <w:rPr>
-          <w:rFonts w:ascii="Calibri" w:hAnsi="Calibri" w:cs="Calibri"/>
-        </w:rPr>
-        <w:t>3</w:t>
-      </w:r>
-      <w:r>
-        <w:rPr>
-          <w:rFonts w:ascii="Calibri" w:hAnsi="Calibri" w:cs="Calibri"/>
-        </w:rPr>
-        <w:t>. CA</w:t>
-      </w:r>
-      <w:r>
-        <w:rPr>
-          <w:rFonts w:ascii="Calibri" w:hAnsi="Calibri" w:cs="Calibri"/>
-        </w:rPr>
-        <w:t>: Se selecciona la opción de restablecer filtros.  </w:t>
-      </w:r>
-    </w:p>
-    <w:p>
-      <w:pPr>
-        <w:rPr>
-          <w:rFonts w:ascii="Calibri" w:hAnsi="Calibri" w:cs="Calibri"/>
-        </w:rPr>
-      </w:pPr>
-      <w:r>
-        <w:rPr>
-          <w:rFonts w:ascii="Calibri" w:hAnsi="Calibri" w:cs="Calibri"/>
-        </w:rPr>
-        <w:t>Contexto: Se asume que ya se ha aplicado un filtrado por marcas previamente.  </w:t>
-      </w:r>
-    </w:p>
-    <w:p>
-      <w:pPr>
-        <w:numPr>
-          <w:ilvl w:val="0"/>
-          <w:numId w:val="5"/>
-        </w:numPr>
-        <w:rPr>
-          <w:rFonts w:ascii="Calibri" w:hAnsi="Calibri" w:cs="Calibri"/>
-        </w:rPr>
-      </w:pPr>
-      <w:r>
-        <w:rPr>
-          <w:rFonts w:ascii="Calibri" w:hAnsi="Calibri" w:cs="Calibri"/>
-        </w:rPr>
-        <w:t>El cliente realiza una pulsación de selección (un click) sobre la opción de filtrar en el toolbar de la aplicación.  </w:t>
-      </w:r>
-    </w:p>
-    <w:p>
-      <w:pPr>
-        <w:numPr>
-          <w:ilvl w:val="0"/>
-          <w:numId w:val="5"/>
-        </w:numPr>
-        <w:rPr>
-          <w:rFonts w:ascii="Calibri" w:hAnsi="Calibri" w:cs="Calibri"/>
-        </w:rPr>
-      </w:pPr>
-      <w:r>
-        <w:rPr>
-          <w:rFonts w:ascii="Calibri" w:hAnsi="Calibri" w:cs="Calibri"/>
-        </w:rPr>
-        <w:t>La aplicación muestra la ventana emergente con las opciones de filtrado, entre ellas la de restablecer filtros.  </w:t>
-      </w:r>
-    </w:p>
-    <w:p>
-      <w:pPr>
-        <w:numPr>
-          <w:ilvl w:val="0"/>
-          <w:numId w:val="5"/>
-        </w:numPr>
-        <w:rPr>
-          <w:rFonts w:ascii="Calibri" w:hAnsi="Calibri" w:cs="Calibri"/>
-        </w:rPr>
-      </w:pPr>
-      <w:r>
-        <w:rPr>
-          <w:rFonts w:ascii="Calibri" w:hAnsi="Calibri" w:cs="Calibri"/>
-        </w:rPr>
-        <w:t>El cliente selecciona la opción de restablecer filtros.  </w:t>
-      </w:r>
-    </w:p>
-    <w:p>
-      <w:pPr>
-        <w:numPr>
-          <w:ilvl w:val="0"/>
-          <w:numId w:val="5"/>
-        </w:numPr>
-        <w:rPr>
-          <w:rFonts w:ascii="Calibri" w:hAnsi="Calibri" w:cs="Calibri"/>
-        </w:rPr>
-      </w:pPr>
-      <w:r>
-        <w:rPr>
-          <w:rFonts w:ascii="Calibri" w:hAnsi="Calibri" w:cs="Calibri"/>
-        </w:rPr>
-        <w:t>Se verifica que la aplicación muestre todas las gasolineras almacenadas en el sistema.  </w:t>
-      </w:r>
-    </w:p>
-    <w:p>
-      <w:pPr>
-        <w:numPr>
-          <w:ilvl w:val="0"/>
-          <w:numId w:val="5"/>
-        </w:numPr>
-        <w:rPr>
-          <w:rFonts w:ascii="Calibri" w:hAnsi="Calibri" w:cs="Calibri"/>
-        </w:rPr>
-      </w:pPr>
-      <w:r>
-        <w:rPr>
-          <w:rFonts w:ascii="Calibri" w:hAnsi="Calibri" w:cs="Calibri"/>
-        </w:rPr>
-        <w:t>Se verifica que la aplicación muestre correctamente en un toast el número de gasolineras cargadas al restablecer los filtros.  </w:t>
-      </w:r>
-    </w:p>
-    <w:p>
-      <w:pPr>
-        <w:rPr>
-          <w:rFonts w:ascii="Calibri" w:hAnsi="Calibri" w:cs="Calibri"/>
-        </w:rPr>
-      </w:pPr>
-      <w:r>
-        <w:rPr>
-          <w:rFonts w:ascii="Calibri" w:hAnsi="Calibri" w:cs="Calibri"/>
-        </w:rPr>
-        <w:t> </w:t>
-      </w:r>
-    </w:p>
-    <w:p>
-      <w:pPr>
-        <w:rPr>
-          <w:rFonts w:ascii="Calibri" w:hAnsi="Calibri" w:cs="Calibri"/>
-        </w:rPr>
-      </w:pPr>
-      <w:r>
-        <w:rPr>
-          <w:rFonts w:ascii="Calibri" w:hAnsi="Calibri" w:cs="Calibri"/>
-        </w:rPr>
-        <w:t>A</w:t>
-      </w:r>
-      <w:r>
-        <w:rPr>
-          <w:rFonts w:ascii="Calibri" w:hAnsi="Calibri" w:cs="Calibri"/>
-        </w:rPr>
-        <w:t>4</w:t>
-      </w:r>
-      <w:r>
-        <w:rPr>
-          <w:rFonts w:ascii="Calibri" w:hAnsi="Calibri" w:cs="Calibri"/>
-        </w:rPr>
-        <w:t>. CA</w:t>
-      </w:r>
-      <w:r>
-        <w:rPr>
-          <w:rFonts w:ascii="Calibri" w:hAnsi="Calibri" w:cs="Calibri"/>
-        </w:rPr>
-        <w:t>: Se cierran las opciones de filtrado sin aplicar los filtros.  </w:t>
-      </w:r>
-    </w:p>
-    <w:p>
-      <w:pPr>
-        <w:numPr>
-          <w:ilvl w:val="0"/>
-          <w:numId w:val="6"/>
-        </w:numPr>
-        <w:rPr>
-          <w:rFonts w:ascii="Calibri" w:hAnsi="Calibri" w:cs="Calibri"/>
-        </w:rPr>
-      </w:pPr>
-      <w:r>
-        <w:rPr>
-          <w:rFonts w:ascii="Calibri" w:hAnsi="Calibri" w:cs="Calibri"/>
-        </w:rPr>
-        <w:t>El cliente realiza una pulsación de selección (un click) sobre la opción de filtrar en el toolbar de la aplicación.  </w:t>
-      </w:r>
-    </w:p>
-    <w:p>
-      <w:pPr>
-        <w:numPr>
-          <w:ilvl w:val="0"/>
-          <w:numId w:val="6"/>
-        </w:numPr>
-        <w:rPr>
-          <w:rFonts w:ascii="Calibri" w:hAnsi="Calibri" w:cs="Calibri"/>
-        </w:rPr>
-      </w:pPr>
-      <w:r>
-        <w:rPr>
-          <w:rFonts w:ascii="Calibri" w:hAnsi="Calibri" w:cs="Calibri"/>
-        </w:rPr>
-        <w:t>La aplicación muestra una ventana emergente con las opciones de filtrado, entre ellas la del filtrado por marca. </w:t>
-      </w:r>
-    </w:p>
-    <w:p>
-      <w:pPr>
-        <w:numPr>
-          <w:ilvl w:val="0"/>
-          <w:numId w:val="6"/>
-        </w:numPr>
-        <w:rPr>
-          <w:rFonts w:ascii="Calibri" w:hAnsi="Calibri" w:cs="Calibri"/>
-        </w:rPr>
-      </w:pPr>
-      <w:r>
-        <w:rPr>
-          <w:rFonts w:ascii="Calibri" w:hAnsi="Calibri" w:cs="Calibri"/>
-        </w:rPr>
-        <w:t>El cliente selecciona en un menú desplegable una marca de gasolineras. </w:t>
-      </w:r>
-    </w:p>
-    <w:p>
-      <w:pPr>
-        <w:numPr>
-          <w:ilvl w:val="0"/>
-          <w:numId w:val="6"/>
-        </w:numPr>
-        <w:rPr>
-          <w:rFonts w:ascii="Calibri" w:hAnsi="Calibri" w:cs="Calibri"/>
-        </w:rPr>
-      </w:pPr>
-      <w:r>
-        <w:rPr>
-          <w:rFonts w:ascii="Calibri" w:hAnsi="Calibri" w:cs="Calibri"/>
-        </w:rPr>
-        <w:t>El cliente selecciona la opción de cerrar la ventana emergente. </w:t>
-      </w:r>
-    </w:p>
-    <w:p>
-      <w:pPr>
-        <w:numPr>
-          <w:ilvl w:val="0"/>
-          <w:numId w:val="6"/>
-        </w:numPr>
-        <w:rPr>
-          <w:rFonts w:ascii="Calibri" w:hAnsi="Calibri" w:cs="Calibri"/>
-        </w:rPr>
-      </w:pPr>
-      <w:r>
-        <w:rPr>
-          <w:rFonts w:ascii="Calibri" w:hAnsi="Calibri" w:cs="Calibri"/>
-        </w:rPr>
-        <w:t>La aplicación cierra la ventana emergente de selección de los filtros. </w:t>
-      </w:r>
-    </w:p>
-    <w:p>
-      <w:pPr>
-        <w:numPr>
-          <w:ilvl w:val="0"/>
-          <w:numId w:val="6"/>
-        </w:numPr>
-        <w:rPr>
-          <w:rFonts w:ascii="Calibri" w:hAnsi="Calibri" w:cs="Calibri"/>
-        </w:rPr>
-      </w:pPr>
-      <w:r>
-        <w:rPr>
-          <w:rFonts w:ascii="Calibri" w:hAnsi="Calibri" w:cs="Calibri"/>
-        </w:rPr>
-        <w:lastRenderedPageBreak/>
-        <w:t>Se verifica que la aplicación muestre correctamente las gasolineras sin aplicar el filtro.  </w:t>
-      </w:r>
-    </w:p>
-    <w:p>
-      <w:pPr>
-        <w:rPr>
-          <w:rFonts w:ascii="Calibri" w:hAnsi="Calibri" w:cs="Calibri"/>
-        </w:rPr>
-      </w:pPr>
-      <w:r>
-        <w:rPr>
-          <w:rFonts w:ascii="Calibri" w:hAnsi="Calibri" w:cs="Calibri"/>
-        </w:rPr>
-        <w:t> </w:t>
-      </w:r>
-    </w:p>
-    <w:p>
-      <w:pPr>
-        <w:rPr>
-          <w:rFonts w:ascii="Calibri" w:hAnsi="Calibri" w:cs="Calibri"/>
-        </w:rPr>
-      </w:pPr>
-      <w:r>
-        <w:rPr>
-          <w:rFonts w:ascii="Calibri" w:hAnsi="Calibri" w:cs="Calibri"/>
-        </w:rPr>
-        <w:t>A</w:t>
-      </w:r>
-      <w:r>
-        <w:rPr>
-          <w:rFonts w:ascii="Calibri" w:hAnsi="Calibri" w:cs="Calibri"/>
-        </w:rPr>
-        <w:t>5</w:t>
-      </w:r>
-      <w:r>
-        <w:rPr>
-          <w:rFonts w:ascii="Calibri" w:hAnsi="Calibri" w:cs="Calibri"/>
-        </w:rPr>
-        <w:t>. CA</w:t>
-      </w:r>
-      <w:r>
-        <w:rPr>
-          <w:rFonts w:ascii="Calibri" w:hAnsi="Calibri" w:cs="Calibri"/>
-        </w:rPr>
-        <w:t>: El usuario no selecciona ninguna opción de filtrado.  </w:t>
-      </w:r>
-    </w:p>
-    <w:p>
-      <w:pPr>
-        <w:numPr>
-          <w:ilvl w:val="0"/>
-          <w:numId w:val="7"/>
-        </w:numPr>
-        <w:rPr>
-          <w:rFonts w:ascii="Calibri" w:hAnsi="Calibri" w:cs="Calibri"/>
-        </w:rPr>
-      </w:pPr>
-      <w:r>
-        <w:rPr>
-          <w:rFonts w:ascii="Calibri" w:hAnsi="Calibri" w:cs="Calibri"/>
-        </w:rPr>
-        <w:t>El cliente realiza una pulsación de selección (un click) sobre la opción de filtrar en el toolbar de la aplicación.  </w:t>
-      </w:r>
-    </w:p>
-    <w:p>
-      <w:pPr>
-        <w:numPr>
-          <w:ilvl w:val="0"/>
-          <w:numId w:val="7"/>
-        </w:numPr>
-        <w:rPr>
-          <w:rFonts w:ascii="Calibri" w:hAnsi="Calibri" w:cs="Calibri"/>
-        </w:rPr>
-      </w:pPr>
-      <w:r>
-        <w:rPr>
-          <w:rFonts w:ascii="Calibri" w:hAnsi="Calibri" w:cs="Calibri"/>
-        </w:rPr>
-        <w:t>La aplicación muestra una ventana emergente con las opciones de filtrado, entre ellas la del filtrado por marca. </w:t>
-      </w:r>
-    </w:p>
-    <w:p>
-      <w:pPr>
-        <w:numPr>
-          <w:ilvl w:val="0"/>
-          <w:numId w:val="7"/>
-        </w:numPr>
-        <w:rPr>
-          <w:rFonts w:ascii="Calibri" w:hAnsi="Calibri" w:cs="Calibri"/>
-        </w:rPr>
-      </w:pPr>
-      <w:r>
-        <w:rPr>
-          <w:rFonts w:ascii="Calibri" w:hAnsi="Calibri" w:cs="Calibri"/>
-        </w:rPr>
-        <w:t>El cliente no selecciona en un menú desplegable ninguna marca de gasolineras. </w:t>
-      </w:r>
-    </w:p>
-    <w:p>
-      <w:pPr>
-        <w:numPr>
-          <w:ilvl w:val="0"/>
-          <w:numId w:val="7"/>
-        </w:numPr>
-        <w:rPr>
-          <w:rFonts w:ascii="Calibri" w:hAnsi="Calibri" w:cs="Calibri"/>
-        </w:rPr>
-      </w:pPr>
-      <w:r>
-        <w:rPr>
-          <w:rFonts w:ascii="Calibri" w:hAnsi="Calibri" w:cs="Calibri"/>
-        </w:rPr>
-        <w:t>El cliente selecciona la opción de aplicar filtros. </w:t>
-      </w:r>
-    </w:p>
-    <w:p>
-      <w:pPr>
-        <w:numPr>
-          <w:ilvl w:val="0"/>
-          <w:numId w:val="7"/>
-        </w:numPr>
-        <w:rPr>
-          <w:rFonts w:ascii="Calibri" w:hAnsi="Calibri" w:cs="Calibri"/>
-        </w:rPr>
-      </w:pPr>
-      <w:r>
-        <w:rPr>
-          <w:rFonts w:ascii="Calibri" w:hAnsi="Calibri" w:cs="Calibri"/>
-        </w:rPr>
-        <w:t>La aplicación cierra la ventana emergente de selección de los filtros. </w:t>
-      </w:r>
-    </w:p>
-    <w:p>
-      <w:pPr>
-        <w:numPr>
-          <w:ilvl w:val="0"/>
-          <w:numId w:val="7"/>
-        </w:numPr>
-        <w:rPr>
-          <w:rFonts w:ascii="Calibri" w:hAnsi="Calibri" w:cs="Calibri"/>
-        </w:rPr>
-      </w:pPr>
-      <w:r>
-        <w:rPr>
-          <w:rFonts w:ascii="Calibri" w:hAnsi="Calibri" w:cs="Calibri"/>
-        </w:rPr>
-        <w:t>Se verifica que la aplicación muestre correctamente las gasolineras aplicando el filtro de "todas las marcas". </w:t>
-      </w:r>
-    </w:p>
-    <w:p>
-      <w:pPr>
-        <w:numPr>
-          <w:ilvl w:val="0"/>
-          <w:numId w:val="7"/>
-        </w:numPr>
-        <w:rPr>
-          <w:rFonts w:ascii="Calibri" w:hAnsi="Calibri" w:cs="Calibri"/>
-        </w:rPr>
-      </w:pPr>
-      <w:r>
-        <w:rPr>
-          <w:rFonts w:ascii="Calibri" w:hAnsi="Calibri" w:cs="Calibri"/>
-        </w:rPr>
-        <w:t> Se verifica que la aplicación muestre correctamente en un toast el número de gasolineras cargadas al aplicar el filtro correctamente. </w:t>
-      </w:r>
-    </w:p>
-    <w:p>
-      <w:pPr>
-        <w:rPr>
-          <w:rFonts w:ascii="Calibri" w:hAnsi="Calibri" w:cs="Calibri"/>
-        </w:rPr>
-      </w:pPr>
-      <w:r>
-        <w:rPr>
-          <w:rFonts w:ascii="Calibri" w:hAnsi="Calibri" w:cs="Calibri"/>
-        </w:rPr>
-        <w:t> </w:t>
-      </w:r>
-    </w:p>
-    <w:p>
-      <w:pPr>
-        <w:rPr>
-          <w:rFonts w:ascii="Calibri" w:hAnsi="Calibri" w:cs="Calibri"/>
-        </w:rPr>
-      </w:pPr>
-      <w:r>
-        <w:rPr>
-          <w:rFonts w:ascii="Calibri" w:hAnsi="Calibri" w:cs="Calibri"/>
-        </w:rPr>
-        <w:t>A</w:t>
-      </w:r>
-      <w:r>
-        <w:rPr>
-          <w:rFonts w:ascii="Calibri" w:hAnsi="Calibri" w:cs="Calibri"/>
-        </w:rPr>
-        <w:t>6</w:t>
-      </w:r>
-      <w:r>
-        <w:rPr>
-          <w:rFonts w:ascii="Calibri" w:hAnsi="Calibri" w:cs="Calibri"/>
-        </w:rPr>
-        <w:t>. CA</w:t>
-      </w:r>
-      <w:r>
-        <w:rPr>
-          <w:rFonts w:ascii="Calibri" w:hAnsi="Calibri" w:cs="Calibri"/>
-        </w:rPr>
-        <w:t>: No se encuentran coincidencias para el filtro aplicado.  </w:t>
-      </w:r>
-    </w:p>
-    <w:p>
-      <w:pPr>
-        <w:numPr>
-          <w:ilvl w:val="0"/>
-          <w:numId w:val="8"/>
-        </w:numPr>
-        <w:rPr>
-          <w:rFonts w:ascii="Calibri" w:hAnsi="Calibri" w:cs="Calibri"/>
-        </w:rPr>
-      </w:pPr>
-      <w:r>
-        <w:rPr>
-          <w:rFonts w:ascii="Calibri" w:hAnsi="Calibri" w:cs="Calibri"/>
-        </w:rPr>
-        <w:t>El cliente realiza una pulsación de selección (un click) sobre la opción de filtrar en el toolbar de la aplicación.  </w:t>
-      </w:r>
-    </w:p>
-    <w:p>
-      <w:pPr>
-        <w:numPr>
-          <w:ilvl w:val="0"/>
-          <w:numId w:val="8"/>
-        </w:numPr>
-        <w:rPr>
-          <w:rFonts w:ascii="Calibri" w:hAnsi="Calibri" w:cs="Calibri"/>
-        </w:rPr>
-      </w:pPr>
-      <w:r>
-        <w:rPr>
-          <w:rFonts w:ascii="Calibri" w:hAnsi="Calibri" w:cs="Calibri"/>
-        </w:rPr>
-        <w:t>La aplicación muestra una ventana emergente con las opciones de filtrado, entre ellas la del filtrado por marca. </w:t>
-      </w:r>
-    </w:p>
-    <w:p>
-      <w:pPr>
-        <w:numPr>
-          <w:ilvl w:val="0"/>
-          <w:numId w:val="8"/>
-        </w:numPr>
-        <w:rPr>
-          <w:rFonts w:ascii="Calibri" w:hAnsi="Calibri" w:cs="Calibri"/>
-        </w:rPr>
-      </w:pPr>
-      <w:r>
-        <w:rPr>
-          <w:rFonts w:ascii="Calibri" w:hAnsi="Calibri" w:cs="Calibri"/>
-        </w:rPr>
-        <w:t>El cliente selecciona en un menú desplegable </w:t>
-      </w:r>
-      <w:r>
-        <w:rPr>
-          <w:rFonts w:ascii="Calibri" w:hAnsi="Calibri" w:cs="Calibri"/>
-          <w:i/>
-          <w:iCs/>
-        </w:rPr>
-        <w:t>una</w:t>
-      </w:r>
-      <w:r>
-        <w:rPr>
-          <w:rFonts w:ascii="Calibri" w:hAnsi="Calibri" w:cs="Calibri"/>
-        </w:rPr>
-        <w:t> marca de gasolineras.  </w:t>
-      </w:r>
-    </w:p>
-    <w:p>
-      <w:pPr>
-        <w:numPr>
-          <w:ilvl w:val="0"/>
-          <w:numId w:val="8"/>
-        </w:numPr>
-        <w:rPr>
-          <w:rFonts w:ascii="Calibri" w:hAnsi="Calibri" w:cs="Calibri"/>
-        </w:rPr>
-      </w:pPr>
-      <w:r>
-        <w:rPr>
-          <w:rFonts w:ascii="Calibri" w:hAnsi="Calibri" w:cs="Calibri"/>
-        </w:rPr>
-        <w:t>El cliente selecciona la opción de aplicar filtros. </w:t>
-      </w:r>
-    </w:p>
-    <w:p>
-      <w:pPr>
-        <w:numPr>
-          <w:ilvl w:val="0"/>
-          <w:numId w:val="8"/>
-        </w:numPr>
-        <w:rPr>
-          <w:rFonts w:ascii="Calibri" w:hAnsi="Calibri" w:cs="Calibri"/>
-        </w:rPr>
-      </w:pPr>
-      <w:r>
-        <w:rPr>
-          <w:rFonts w:ascii="Calibri" w:hAnsi="Calibri" w:cs="Calibri"/>
-        </w:rPr>
-        <w:t>La aplicación cierra la ventana emergente de selección de los filtros. </w:t>
-      </w:r>
-    </w:p>
-    <w:p>
-      <w:pPr>
-        <w:numPr>
-          <w:ilvl w:val="0"/>
-          <w:numId w:val="8"/>
-        </w:numPr>
-        <w:rPr>
-          <w:rFonts w:ascii="Calibri" w:hAnsi="Calibri" w:cs="Calibri"/>
-        </w:rPr>
-      </w:pPr>
-      <w:r>
-        <w:rPr>
-          <w:rFonts w:ascii="Calibri" w:hAnsi="Calibri" w:cs="Calibri"/>
-        </w:rPr>
-        <w:t>Se verifica que la aplicación </w:t>
-      </w:r>
-      <w:r>
-        <w:rPr>
-          <w:rFonts w:ascii="Calibri" w:hAnsi="Calibri" w:cs="Calibri"/>
-          <w:i/>
-          <w:iCs/>
-        </w:rPr>
-        <w:t>no</w:t>
-      </w:r>
-      <w:r>
-        <w:rPr>
-          <w:rFonts w:ascii="Calibri" w:hAnsi="Calibri" w:cs="Calibri"/>
-        </w:rPr>
-        <w:t> muestre ninguna gasolinera. </w:t>
-      </w:r>
-    </w:p>
-    <w:p>
-      <w:pPr>
-        <w:numPr>
-          <w:ilvl w:val="0"/>
-          <w:numId w:val="8"/>
-        </w:numPr>
-        <w:rPr>
-          <w:rFonts w:ascii="Calibri" w:hAnsi="Calibri" w:cs="Calibri"/>
-        </w:rPr>
-      </w:pPr>
-      <w:r>
-        <w:rPr>
-          <w:rFonts w:ascii="Calibri" w:hAnsi="Calibri" w:cs="Calibri"/>
-        </w:rPr>
-        <w:t>Se verifica que la aplicación muestre en un toast que no ha encontrado ninguna coincidencia. </w:t>
-      </w:r>
     </w:p>
     <w:p>
       <w:pPr>
@@ -2015,7 +703,6 @@
           <w:bCs/>
           <w:u w:val="single"/>
         </w:rPr>
-        <w:lastRenderedPageBreak/>
         <w:t>PRUEBAS UNITARIAS.</w:t>
       </w:r>
     </w:p>
@@ -2808,6 +1495,7 @@
         <w:rPr>
           <w:rFonts w:ascii="Calibri" w:hAnsi="Calibri" w:cs="Calibri"/>
         </w:rPr>
+        <w:lastRenderedPageBreak/>
         <w:t>Método onFiltersPopUpAccept</w:t>
       </w:r>
       <w:r>
@@ -3160,7 +1848,6 @@
                 <w:b/>
                 <w:bCs/>
               </w:rPr>
-              <w:lastRenderedPageBreak/>
               <w:t>UGIC.1b</w:t>
             </w:r>
           </w:p>
@@ -4051,6 +2738,7 @@
                 <w:b/>
                 <w:bCs/>
               </w:rPr>
+              <w:lastRenderedPageBreak/>
               <w:t>Identificador.</w:t>
             </w:r>
           </w:p>
@@ -4437,7 +3125,6 @@
                 <w:b/>
                 <w:bCs/>
               </w:rPr>
-              <w:lastRenderedPageBreak/>
               <w:t>UGIC.</w:t>
             </w:r>
             <w:r>
@@ -5011,6 +3698,7 @@
                 <w:b/>
                 <w:bCs/>
               </w:rPr>
+              <w:lastRenderedPageBreak/>
               <w:t>IT.1b</w:t>
             </w:r>
           </w:p>
@@ -5171,14 +3859,7 @@
               <w:rPr>
                 <w:rFonts w:ascii="Calibri" w:hAnsi="Calibri" w:cs="Calibri"/>
               </w:rPr>
-              <w:t xml:space="preserve">tempListSelection= [(“Todos”, true), </w:t>
-            </w:r>
-            <w:r>
-              <w:rPr>
-                <w:rFonts w:ascii="Calibri" w:hAnsi="Calibri" w:cs="Calibri"/>
-              </w:rPr>
-              <w:lastRenderedPageBreak/>
-              <w:t>(“Marca1”, false), (“Marca2”, false)]</w:t>
+              <w:t>tempListSelection= [(“Todos”, true), (“Marca1”, false), (“Marca2”, false)]</w:t>
             </w:r>
           </w:p>
           <w:p>
@@ -5202,7 +3883,6 @@
               <w:jc w:val="both"/>
             </w:pPr>
             <w:r>
-              <w:lastRenderedPageBreak/>
               <w:t>Se deberá verificar que cuando la lista esta vacía y se añaden todas las marcas, se muestran todas las gasolineras.</w:t>
             </w:r>
           </w:p>

</xml_diff>

<commit_message>
Corrección error detectado en ui  TEST
</commit_message>
<xml_diff>
--- a/Docs/Test Plans/US500954-Filtrar_por_marcas_TestPlan.docx
+++ b/Docs/Test Plans/US500954-Filtrar_por_marcas_TestPlan.docx
@@ -36,41 +36,28 @@
     </w:p>
     <w:p>
       <w:pPr>
-        <w:pStyle w:val="Descripcin"/>
+        <w:pStyle w:val="Caption"/>
         <w:keepNext/>
         <w:ind w:left="1428" w:firstLine="696"/>
       </w:pPr>
       <w:r>
         <w:t xml:space="preserve">Tabla </w:t>
       </w:r>
-      <w:r>
-        <w:fldChar w:fldCharType="begin"/>
-      </w:r>
-      <w:r>
-        <w:instrText xml:space="preserve"> SEQ Tabla \* ARABIC </w:instrText>
-      </w:r>
-      <w:r>
-        <w:fldChar w:fldCharType="separate"/>
-      </w:r>
-      <w:r>
-        <w:rPr>
-          <w:noProof/>
-        </w:rPr>
-        <w:t>1</w:t>
-      </w:r>
-      <w:r>
-        <w:rPr>
-          <w:noProof/>
-        </w:rPr>
-        <w:fldChar w:fldCharType="end"/>
-      </w:r>
+      <w:fldSimple w:instr=" SEQ Tabla \* ARABIC ">
+        <w:r>
+          <w:rPr>
+            <w:noProof/>
+          </w:rPr>
+          <w:t>1</w:t>
+        </w:r>
+      </w:fldSimple>
       <w:r>
         <w:t>. Casos de prueba de aceptación</w:t>
       </w:r>
     </w:p>
     <w:tbl>
       <w:tblPr>
-        <w:tblStyle w:val="Tablaconcuadrcula"/>
+        <w:tblStyle w:val="TableGrid"/>
         <w:tblW w:w="8642" w:type="dxa"/>
         <w:jc w:val="center"/>
         <w:tblLayout w:type="fixed"/>
@@ -222,7 +209,21 @@
               <w:rPr>
                 <w:color w:val="000000" w:themeColor="text1"/>
               </w:rPr>
-              <w:t xml:space="preserve">Lista y toast con </w:t>
+              <w:t xml:space="preserve">Lista y </w:t>
+            </w:r>
+            <w:proofErr w:type="spellStart"/>
+            <w:r>
+              <w:rPr>
+                <w:color w:val="000000" w:themeColor="text1"/>
+              </w:rPr>
+              <w:t>toast</w:t>
+            </w:r>
+            <w:proofErr w:type="spellEnd"/>
+            <w:r>
+              <w:rPr>
+                <w:color w:val="000000" w:themeColor="text1"/>
+              </w:rPr>
+              <w:t xml:space="preserve"> con </w:t>
             </w:r>
             <w:r>
               <w:rPr>
@@ -342,7 +343,21 @@
               <w:rPr>
                 <w:color w:val="000000" w:themeColor="text1"/>
               </w:rPr>
-              <w:t xml:space="preserve">Lista y toast con </w:t>
+              <w:t xml:space="preserve">Lista y </w:t>
+            </w:r>
+            <w:proofErr w:type="spellStart"/>
+            <w:r>
+              <w:rPr>
+                <w:color w:val="000000" w:themeColor="text1"/>
+              </w:rPr>
+              <w:t>toast</w:t>
+            </w:r>
+            <w:proofErr w:type="spellEnd"/>
+            <w:r>
+              <w:rPr>
+                <w:color w:val="000000" w:themeColor="text1"/>
+              </w:rPr>
+              <w:t xml:space="preserve"> con </w:t>
             </w:r>
             <w:r>
               <w:rPr>
@@ -414,7 +429,21 @@
               <w:rPr>
                 <w:color w:val="000000" w:themeColor="text1"/>
               </w:rPr>
-              <w:t xml:space="preserve">y toast con </w:t>
+              <w:t xml:space="preserve">y </w:t>
+            </w:r>
+            <w:proofErr w:type="spellStart"/>
+            <w:r>
+              <w:rPr>
+                <w:color w:val="000000" w:themeColor="text1"/>
+              </w:rPr>
+              <w:t>toast</w:t>
+            </w:r>
+            <w:proofErr w:type="spellEnd"/>
+            <w:r>
+              <w:rPr>
+                <w:color w:val="000000" w:themeColor="text1"/>
+              </w:rPr>
+              <w:t xml:space="preserve"> con </w:t>
             </w:r>
             <w:r>
               <w:rPr>
@@ -498,7 +527,21 @@
               <w:rPr>
                 <w:color w:val="000000" w:themeColor="text1"/>
               </w:rPr>
-              <w:t>Lista y toast con 164 gasolineras.</w:t>
+              <w:t xml:space="preserve">Lista y </w:t>
+            </w:r>
+            <w:proofErr w:type="spellStart"/>
+            <w:r>
+              <w:rPr>
+                <w:color w:val="000000" w:themeColor="text1"/>
+              </w:rPr>
+              <w:t>toast</w:t>
+            </w:r>
+            <w:proofErr w:type="spellEnd"/>
+            <w:r>
+              <w:rPr>
+                <w:color w:val="000000" w:themeColor="text1"/>
+              </w:rPr>
+              <w:t xml:space="preserve"> con 164 gasolineras.</w:t>
             </w:r>
           </w:p>
         </w:tc>
@@ -588,7 +631,21 @@
               <w:rPr>
                 <w:color w:val="000000" w:themeColor="text1"/>
               </w:rPr>
-              <w:t>Lista y toast con 164 gasolineras.</w:t>
+              <w:t xml:space="preserve">Lista y </w:t>
+            </w:r>
+            <w:proofErr w:type="spellStart"/>
+            <w:r>
+              <w:rPr>
+                <w:color w:val="000000" w:themeColor="text1"/>
+              </w:rPr>
+              <w:t>toast</w:t>
+            </w:r>
+            <w:proofErr w:type="spellEnd"/>
+            <w:r>
+              <w:rPr>
+                <w:color w:val="000000" w:themeColor="text1"/>
+              </w:rPr>
+              <w:t xml:space="preserve"> con 164 gasolineras.</w:t>
             </w:r>
           </w:p>
         </w:tc>
@@ -660,7 +717,21 @@
               <w:rPr>
                 <w:color w:val="000000" w:themeColor="text1"/>
               </w:rPr>
-              <w:t>Mensaje de fallo y toast con 0 gasolineras.</w:t>
+              <w:t xml:space="preserve">Mensaje de fallo y </w:t>
+            </w:r>
+            <w:proofErr w:type="spellStart"/>
+            <w:r>
+              <w:rPr>
+                <w:color w:val="000000" w:themeColor="text1"/>
+              </w:rPr>
+              <w:t>toast</w:t>
+            </w:r>
+            <w:proofErr w:type="spellEnd"/>
+            <w:r>
+              <w:rPr>
+                <w:color w:val="000000" w:themeColor="text1"/>
+              </w:rPr>
+              <w:t xml:space="preserve"> con 0 gasolineras.</w:t>
             </w:r>
           </w:p>
         </w:tc>
@@ -748,12 +819,40 @@
         <w:rPr>
           <w:rFonts w:ascii="Calibri" w:hAnsi="Calibri" w:cs="Calibri"/>
         </w:rPr>
-        <w:t>Deberían proberse los métodos de la clase Filter.</w:t>
+        <w:t xml:space="preserve">Deberían </w:t>
+      </w:r>
+      <w:proofErr w:type="spellStart"/>
+      <w:r>
+        <w:rPr>
+          <w:rFonts w:ascii="Calibri" w:hAnsi="Calibri" w:cs="Calibri"/>
+        </w:rPr>
+        <w:t>proberse</w:t>
+      </w:r>
+      <w:proofErr w:type="spellEnd"/>
+      <w:r>
+        <w:rPr>
+          <w:rFonts w:ascii="Calibri" w:hAnsi="Calibri" w:cs="Calibri"/>
+        </w:rPr>
+        <w:t xml:space="preserve"> los métodos de la clase </w:t>
+      </w:r>
+      <w:proofErr w:type="spellStart"/>
+      <w:r>
+        <w:rPr>
+          <w:rFonts w:ascii="Calibri" w:hAnsi="Calibri" w:cs="Calibri"/>
+        </w:rPr>
+        <w:t>Filter</w:t>
+      </w:r>
+      <w:proofErr w:type="spellEnd"/>
+      <w:r>
+        <w:rPr>
+          <w:rFonts w:ascii="Calibri" w:hAnsi="Calibri" w:cs="Calibri"/>
+        </w:rPr>
+        <w:t>.</w:t>
       </w:r>
     </w:p>
     <w:p>
       <w:pPr>
-        <w:pStyle w:val="Prrafodelista"/>
+        <w:pStyle w:val="ListParagraph"/>
         <w:numPr>
           <w:ilvl w:val="1"/>
           <w:numId w:val="7"/>
@@ -763,18 +862,38 @@
           <w:lang w:val="fr-FR"/>
         </w:rPr>
       </w:pPr>
+      <w:proofErr w:type="spellStart"/>
+      <w:proofErr w:type="gramStart"/>
       <w:r>
         <w:rPr>
           <w:rFonts w:ascii="Calibri" w:hAnsi="Calibri" w:cs="Calibri"/>
           <w:lang w:val="fr-FR"/>
         </w:rPr>
-        <w:t>setGasBrands( gasBrands</w:t>
-      </w:r>
+        <w:t>setGasBrands</w:t>
+      </w:r>
+      <w:proofErr w:type="spellEnd"/>
       <w:r>
         <w:rPr>
           <w:rFonts w:ascii="Calibri" w:hAnsi="Calibri" w:cs="Calibri"/>
           <w:lang w:val="fr-FR"/>
         </w:rPr>
+        <w:t xml:space="preserve">( </w:t>
+      </w:r>
+      <w:proofErr w:type="spellStart"/>
+      <w:r>
+        <w:rPr>
+          <w:rFonts w:ascii="Calibri" w:hAnsi="Calibri" w:cs="Calibri"/>
+          <w:lang w:val="fr-FR"/>
+        </w:rPr>
+        <w:t>gasBrands</w:t>
+      </w:r>
+      <w:proofErr w:type="spellEnd"/>
+      <w:proofErr w:type="gramEnd"/>
+      <w:r>
+        <w:rPr>
+          <w:rFonts w:ascii="Calibri" w:hAnsi="Calibri" w:cs="Calibri"/>
+          <w:lang w:val="fr-FR"/>
+        </w:rPr>
         <w:t xml:space="preserve"> : List&lt;String&gt; </w:t>
       </w:r>
       <w:r>
@@ -796,12 +915,21 @@
           <w:rFonts w:ascii="Calibri" w:hAnsi="Calibri" w:cs="Calibri"/>
           <w:lang w:val="fr-FR"/>
         </w:rPr>
-        <w:t>: IFilter</w:t>
-      </w:r>
+        <w:t xml:space="preserve">: </w:t>
+      </w:r>
+      <w:proofErr w:type="spellStart"/>
+      <w:r>
+        <w:rPr>
+          <w:rFonts w:ascii="Calibri" w:hAnsi="Calibri" w:cs="Calibri"/>
+          <w:lang w:val="fr-FR"/>
+        </w:rPr>
+        <w:t>IFilter</w:t>
+      </w:r>
+      <w:proofErr w:type="spellEnd"/>
     </w:p>
     <w:p>
       <w:pPr>
-        <w:pStyle w:val="Prrafodelista"/>
+        <w:pStyle w:val="ListParagraph"/>
         <w:numPr>
           <w:ilvl w:val="1"/>
           <w:numId w:val="7"/>
@@ -811,17 +939,67 @@
           <w:lang w:val="fr-FR"/>
         </w:rPr>
       </w:pPr>
+      <w:proofErr w:type="spellStart"/>
+      <w:proofErr w:type="gramStart"/>
       <w:r>
         <w:rPr>
           <w:rFonts w:ascii="Calibri" w:hAnsi="Calibri" w:cs="Calibri"/>
           <w:lang w:val="fr-FR"/>
         </w:rPr>
-        <w:t>toFilter(g : List&lt;Gasolinera&gt;) : List&lt;Gasolinera&gt;</w:t>
+        <w:t>toFilter</w:t>
+      </w:r>
+      <w:proofErr w:type="spellEnd"/>
+      <w:r>
+        <w:rPr>
+          <w:rFonts w:ascii="Calibri" w:hAnsi="Calibri" w:cs="Calibri"/>
+          <w:lang w:val="fr-FR"/>
+        </w:rPr>
+        <w:t>(</w:t>
+      </w:r>
+      <w:proofErr w:type="gramEnd"/>
+      <w:r>
+        <w:rPr>
+          <w:rFonts w:ascii="Calibri" w:hAnsi="Calibri" w:cs="Calibri"/>
+          <w:lang w:val="fr-FR"/>
+        </w:rPr>
+        <w:t>g : List&lt;</w:t>
+      </w:r>
+      <w:proofErr w:type="spellStart"/>
+      <w:r>
+        <w:rPr>
+          <w:rFonts w:ascii="Calibri" w:hAnsi="Calibri" w:cs="Calibri"/>
+          <w:lang w:val="fr-FR"/>
+        </w:rPr>
+        <w:t>Gasolinera</w:t>
+      </w:r>
+      <w:proofErr w:type="spellEnd"/>
+      <w:r>
+        <w:rPr>
+          <w:rFonts w:ascii="Calibri" w:hAnsi="Calibri" w:cs="Calibri"/>
+          <w:lang w:val="fr-FR"/>
+        </w:rPr>
+        <w:t>&gt;) : List&lt;</w:t>
+      </w:r>
+      <w:proofErr w:type="spellStart"/>
+      <w:r>
+        <w:rPr>
+          <w:rFonts w:ascii="Calibri" w:hAnsi="Calibri" w:cs="Calibri"/>
+          <w:lang w:val="fr-FR"/>
+        </w:rPr>
+        <w:t>Gasolinera</w:t>
+      </w:r>
+      <w:proofErr w:type="spellEnd"/>
+      <w:r>
+        <w:rPr>
+          <w:rFonts w:ascii="Calibri" w:hAnsi="Calibri" w:cs="Calibri"/>
+          <w:lang w:val="fr-FR"/>
+        </w:rPr>
+        <w:t>&gt;</w:t>
       </w:r>
     </w:p>
     <w:p>
       <w:pPr>
-        <w:pStyle w:val="Prrafodelista"/>
+        <w:pStyle w:val="ListParagraph"/>
         <w:numPr>
           <w:ilvl w:val="1"/>
           <w:numId w:val="7"/>
@@ -831,16 +1009,40 @@
           <w:lang w:val="fr-FR"/>
         </w:rPr>
       </w:pPr>
-      <w:r>
-        <w:rPr>
-          <w:rFonts w:ascii="Calibri" w:hAnsi="Calibri" w:cs="Calibri"/>
-        </w:rPr>
-        <w:t>brandsFilter( g : Gasolinera) : Boolean</w:t>
-      </w:r>
+      <w:proofErr w:type="spellStart"/>
+      <w:proofErr w:type="gramStart"/>
+      <w:r>
+        <w:rPr>
+          <w:rFonts w:ascii="Calibri" w:hAnsi="Calibri" w:cs="Calibri"/>
+        </w:rPr>
+        <w:t>brandsFilter</w:t>
+      </w:r>
+      <w:proofErr w:type="spellEnd"/>
+      <w:r>
+        <w:rPr>
+          <w:rFonts w:ascii="Calibri" w:hAnsi="Calibri" w:cs="Calibri"/>
+        </w:rPr>
+        <w:t>( g</w:t>
+      </w:r>
+      <w:proofErr w:type="gramEnd"/>
+      <w:r>
+        <w:rPr>
+          <w:rFonts w:ascii="Calibri" w:hAnsi="Calibri" w:cs="Calibri"/>
+        </w:rPr>
+        <w:t xml:space="preserve"> : Gasolinera) : </w:t>
+      </w:r>
+      <w:proofErr w:type="spellStart"/>
+      <w:r>
+        <w:rPr>
+          <w:rFonts w:ascii="Calibri" w:hAnsi="Calibri" w:cs="Calibri"/>
+        </w:rPr>
+        <w:t>Boolean</w:t>
+      </w:r>
+      <w:proofErr w:type="spellEnd"/>
     </w:p>
     <w:p>
       <w:pPr>
-        <w:pStyle w:val="Prrafodelista"/>
+        <w:pStyle w:val="ListParagraph"/>
         <w:numPr>
           <w:ilvl w:val="1"/>
           <w:numId w:val="7"/>
@@ -850,17 +1052,44 @@
           <w:lang w:val="fr-FR"/>
         </w:rPr>
       </w:pPr>
+      <w:proofErr w:type="spellStart"/>
+      <w:proofErr w:type="gramStart"/>
       <w:r>
         <w:rPr>
           <w:rFonts w:ascii="Calibri" w:hAnsi="Calibri" w:cs="Calibri"/>
           <w:lang w:val="fr-FR"/>
         </w:rPr>
-        <w:t>clear() : Void</w:t>
-      </w:r>
+        <w:t>clear</w:t>
+      </w:r>
+      <w:proofErr w:type="spellEnd"/>
+      <w:r>
+        <w:rPr>
+          <w:rFonts w:ascii="Calibri" w:hAnsi="Calibri" w:cs="Calibri"/>
+          <w:lang w:val="fr-FR"/>
+        </w:rPr>
+        <w:t>(</w:t>
+      </w:r>
+      <w:proofErr w:type="gramEnd"/>
+      <w:r>
+        <w:rPr>
+          <w:rFonts w:ascii="Calibri" w:hAnsi="Calibri" w:cs="Calibri"/>
+          <w:lang w:val="fr-FR"/>
+        </w:rPr>
+        <w:t xml:space="preserve">) : </w:t>
+      </w:r>
+      <w:proofErr w:type="spellStart"/>
+      <w:r>
+        <w:rPr>
+          <w:rFonts w:ascii="Calibri" w:hAnsi="Calibri" w:cs="Calibri"/>
+          <w:lang w:val="fr-FR"/>
+        </w:rPr>
+        <w:t>Void</w:t>
+      </w:r>
+      <w:proofErr w:type="spellEnd"/>
     </w:p>
     <w:p>
       <w:pPr>
-        <w:pStyle w:val="Prrafodelista"/>
+        <w:pStyle w:val="ListParagraph"/>
         <w:numPr>
           <w:ilvl w:val="0"/>
           <w:numId w:val="2"/>
@@ -873,12 +1102,42 @@
         <w:rPr>
           <w:rFonts w:ascii="Calibri" w:hAnsi="Calibri" w:cs="Calibri"/>
         </w:rPr>
-        <w:t>Método brandsFilter( g : Gasolinera) : Boolean</w:t>
-      </w:r>
+        <w:t xml:space="preserve">Método </w:t>
+      </w:r>
+      <w:proofErr w:type="spellStart"/>
+      <w:proofErr w:type="gramStart"/>
+      <w:r>
+        <w:rPr>
+          <w:rFonts w:ascii="Calibri" w:hAnsi="Calibri" w:cs="Calibri"/>
+        </w:rPr>
+        <w:t>brandsFilter</w:t>
+      </w:r>
+      <w:proofErr w:type="spellEnd"/>
+      <w:r>
+        <w:rPr>
+          <w:rFonts w:ascii="Calibri" w:hAnsi="Calibri" w:cs="Calibri"/>
+        </w:rPr>
+        <w:t>( g</w:t>
+      </w:r>
+      <w:proofErr w:type="gramEnd"/>
+      <w:r>
+        <w:rPr>
+          <w:rFonts w:ascii="Calibri" w:hAnsi="Calibri" w:cs="Calibri"/>
+        </w:rPr>
+        <w:t xml:space="preserve"> : Gasolinera) : </w:t>
+      </w:r>
+      <w:proofErr w:type="spellStart"/>
+      <w:r>
+        <w:rPr>
+          <w:rFonts w:ascii="Calibri" w:hAnsi="Calibri" w:cs="Calibri"/>
+        </w:rPr>
+        <w:t>Boolean</w:t>
+      </w:r>
+      <w:proofErr w:type="spellEnd"/>
     </w:p>
     <w:tbl>
       <w:tblPr>
-        <w:tblStyle w:val="Tablaconcuadrcula"/>
+        <w:tblStyle w:val="TableGrid"/>
         <w:tblW w:w="0" w:type="auto"/>
         <w:jc w:val="center"/>
         <w:tblLook w:val="04A0" w:firstRow="1" w:lastRow="0" w:firstColumn="1" w:lastColumn="0" w:noHBand="0" w:noVBand="1"/>
@@ -898,7 +1157,7 @@
           </w:tcPr>
           <w:p>
             <w:pPr>
-              <w:pStyle w:val="Prrafodelista"/>
+              <w:pStyle w:val="ListParagraph"/>
               <w:ind w:left="0"/>
               <w:jc w:val="center"/>
             </w:pPr>
@@ -913,7 +1172,7 @@
           </w:tcPr>
           <w:p>
             <w:pPr>
-              <w:pStyle w:val="Prrafodelista"/>
+              <w:pStyle w:val="ListParagraph"/>
               <w:ind w:left="0"/>
               <w:jc w:val="center"/>
             </w:pPr>
@@ -928,7 +1187,7 @@
           </w:tcPr>
           <w:p>
             <w:pPr>
-              <w:pStyle w:val="Prrafodelista"/>
+              <w:pStyle w:val="ListParagraph"/>
               <w:ind w:left="0"/>
               <w:jc w:val="both"/>
             </w:pPr>
@@ -948,7 +1207,7 @@
           </w:tcPr>
           <w:p>
             <w:pPr>
-              <w:pStyle w:val="Prrafodelista"/>
+              <w:pStyle w:val="ListParagraph"/>
               <w:ind w:left="0"/>
               <w:jc w:val="center"/>
             </w:pPr>
@@ -969,12 +1228,17 @@
           </w:tcPr>
           <w:p>
             <w:pPr>
-              <w:pStyle w:val="Prrafodelista"/>
+              <w:pStyle w:val="ListParagraph"/>
               <w:ind w:left="0"/>
               <w:jc w:val="center"/>
             </w:pPr>
-            <w:r>
-              <w:t>Filter(“REPSOL”) Gasolinera</w:t>
+            <w:proofErr w:type="spellStart"/>
+            <w:r>
+              <w:t>Filter</w:t>
+            </w:r>
+            <w:proofErr w:type="spellEnd"/>
+            <w:r>
+              <w:t>(“REPSOL”) Gasolinera</w:t>
             </w:r>
             <w:r>
               <w:t>(“REPSOL”)</w:t>
@@ -987,7 +1251,7 @@
           </w:tcPr>
           <w:p>
             <w:pPr>
-              <w:pStyle w:val="Prrafodelista"/>
+              <w:pStyle w:val="ListParagraph"/>
               <w:ind w:left="0"/>
               <w:jc w:val="both"/>
             </w:pPr>
@@ -1007,7 +1271,7 @@
           </w:tcPr>
           <w:p>
             <w:pPr>
-              <w:pStyle w:val="Prrafodelista"/>
+              <w:pStyle w:val="ListParagraph"/>
               <w:ind w:left="0"/>
               <w:jc w:val="center"/>
             </w:pPr>
@@ -1028,12 +1292,17 @@
           </w:tcPr>
           <w:p>
             <w:pPr>
-              <w:pStyle w:val="Prrafodelista"/>
+              <w:pStyle w:val="ListParagraph"/>
               <w:ind w:left="0"/>
               <w:jc w:val="center"/>
             </w:pPr>
-            <w:r>
-              <w:t>Filter(</w:t>
+            <w:proofErr w:type="spellStart"/>
+            <w:r>
+              <w:t>Filter</w:t>
+            </w:r>
+            <w:proofErr w:type="spellEnd"/>
+            <w:r>
+              <w:t>(</w:t>
             </w:r>
             <w:r>
               <w:t>“SVM”</w:t>
@@ -1055,7 +1324,7 @@
           </w:tcPr>
           <w:p>
             <w:pPr>
-              <w:pStyle w:val="Prrafodelista"/>
+              <w:pStyle w:val="ListParagraph"/>
               <w:ind w:left="0"/>
               <w:jc w:val="both"/>
             </w:pPr>
@@ -1075,7 +1344,7 @@
           </w:tcPr>
           <w:p>
             <w:pPr>
-              <w:pStyle w:val="Prrafodelista"/>
+              <w:pStyle w:val="ListParagraph"/>
               <w:ind w:left="0"/>
               <w:jc w:val="center"/>
             </w:pPr>
@@ -1096,12 +1365,22 @@
           </w:tcPr>
           <w:p>
             <w:pPr>
-              <w:pStyle w:val="Prrafodelista"/>
+              <w:pStyle w:val="ListParagraph"/>
               <w:ind w:left="0"/>
               <w:jc w:val="center"/>
             </w:pPr>
-            <w:r>
-              <w:t>Filter()</w:t>
+            <w:proofErr w:type="spellStart"/>
+            <w:proofErr w:type="gramStart"/>
+            <w:r>
+              <w:t>Filter</w:t>
+            </w:r>
+            <w:proofErr w:type="spellEnd"/>
+            <w:r>
+              <w:t>(</w:t>
+            </w:r>
+            <w:proofErr w:type="gramEnd"/>
+            <w:r>
+              <w:t>)</w:t>
             </w:r>
             <w:r>
               <w:t xml:space="preserve"> </w:t>
@@ -1123,7 +1402,7 @@
           </w:tcPr>
           <w:p>
             <w:pPr>
-              <w:pStyle w:val="Prrafodelista"/>
+              <w:pStyle w:val="ListParagraph"/>
               <w:ind w:left="0"/>
               <w:jc w:val="both"/>
             </w:pPr>
@@ -1143,7 +1422,7 @@
           </w:tcPr>
           <w:p>
             <w:pPr>
-              <w:pStyle w:val="Prrafodelista"/>
+              <w:pStyle w:val="ListParagraph"/>
               <w:ind w:left="0"/>
               <w:jc w:val="center"/>
             </w:pPr>
@@ -1158,18 +1437,31 @@
           </w:tcPr>
           <w:p>
             <w:pPr>
-              <w:pStyle w:val="Prrafodelista"/>
+              <w:pStyle w:val="ListParagraph"/>
               <w:ind w:left="0"/>
               <w:jc w:val="center"/>
             </w:pPr>
-            <w:r>
-              <w:t>Filter(“REPSOL”)</w:t>
+            <w:proofErr w:type="spellStart"/>
+            <w:r>
+              <w:t>Filter</w:t>
+            </w:r>
+            <w:proofErr w:type="spellEnd"/>
+            <w:r>
+              <w:t>(“REPSOL”)</w:t>
             </w:r>
             <w:r>
               <w:t xml:space="preserve"> </w:t>
             </w:r>
             <w:r>
-              <w:t>Gasolinera(null)</w:t>
+              <w:t>Gasolinera(</w:t>
+            </w:r>
+            <w:proofErr w:type="spellStart"/>
+            <w:r>
+              <w:t>null</w:t>
+            </w:r>
+            <w:proofErr w:type="spellEnd"/>
+            <w:r>
+              <w:t>)</w:t>
             </w:r>
           </w:p>
         </w:tc>
@@ -1179,7 +1471,7 @@
           </w:tcPr>
           <w:p>
             <w:pPr>
-              <w:pStyle w:val="Prrafodelista"/>
+              <w:pStyle w:val="ListParagraph"/>
               <w:ind w:left="0"/>
               <w:jc w:val="both"/>
             </w:pPr>
@@ -1200,7 +1492,7 @@
     </w:p>
     <w:p>
       <w:pPr>
-        <w:pStyle w:val="Prrafodelista"/>
+        <w:pStyle w:val="ListParagraph"/>
         <w:numPr>
           <w:ilvl w:val="0"/>
           <w:numId w:val="2"/>
@@ -1209,16 +1501,40 @@
           <w:rFonts w:ascii="Calibri" w:hAnsi="Calibri" w:cs="Calibri"/>
         </w:rPr>
       </w:pPr>
-      <w:r>
-        <w:rPr>
-          <w:rFonts w:ascii="Calibri" w:hAnsi="Calibri" w:cs="Calibri"/>
-        </w:rPr>
-        <w:t>clear() : Void</w:t>
-      </w:r>
+      <w:proofErr w:type="spellStart"/>
+      <w:proofErr w:type="gramStart"/>
+      <w:r>
+        <w:rPr>
+          <w:rFonts w:ascii="Calibri" w:hAnsi="Calibri" w:cs="Calibri"/>
+        </w:rPr>
+        <w:t>clear</w:t>
+      </w:r>
+      <w:proofErr w:type="spellEnd"/>
+      <w:r>
+        <w:rPr>
+          <w:rFonts w:ascii="Calibri" w:hAnsi="Calibri" w:cs="Calibri"/>
+        </w:rPr>
+        <w:t>(</w:t>
+      </w:r>
+      <w:proofErr w:type="gramEnd"/>
+      <w:r>
+        <w:rPr>
+          <w:rFonts w:ascii="Calibri" w:hAnsi="Calibri" w:cs="Calibri"/>
+        </w:rPr>
+        <w:t xml:space="preserve">) : </w:t>
+      </w:r>
+      <w:proofErr w:type="spellStart"/>
+      <w:r>
+        <w:rPr>
+          <w:rFonts w:ascii="Calibri" w:hAnsi="Calibri" w:cs="Calibri"/>
+        </w:rPr>
+        <w:t>Void</w:t>
+      </w:r>
+      <w:proofErr w:type="spellEnd"/>
     </w:p>
     <w:tbl>
       <w:tblPr>
-        <w:tblStyle w:val="Tablaconcuadrcula"/>
+        <w:tblStyle w:val="TableGrid"/>
         <w:tblW w:w="0" w:type="auto"/>
         <w:jc w:val="center"/>
         <w:tblLook w:val="04A0" w:firstRow="1" w:lastRow="0" w:firstColumn="1" w:lastColumn="0" w:noHBand="0" w:noVBand="1"/>
@@ -1238,7 +1554,7 @@
           </w:tcPr>
           <w:p>
             <w:pPr>
-              <w:pStyle w:val="Prrafodelista"/>
+              <w:pStyle w:val="ListParagraph"/>
               <w:ind w:left="0"/>
               <w:jc w:val="center"/>
             </w:pPr>
@@ -1253,7 +1569,7 @@
           </w:tcPr>
           <w:p>
             <w:pPr>
-              <w:pStyle w:val="Prrafodelista"/>
+              <w:pStyle w:val="ListParagraph"/>
               <w:ind w:left="0"/>
               <w:jc w:val="center"/>
             </w:pPr>
@@ -1268,7 +1584,7 @@
           </w:tcPr>
           <w:p>
             <w:pPr>
-              <w:pStyle w:val="Prrafodelista"/>
+              <w:pStyle w:val="ListParagraph"/>
               <w:ind w:left="0"/>
               <w:jc w:val="both"/>
             </w:pPr>
@@ -1288,7 +1604,7 @@
           </w:tcPr>
           <w:p>
             <w:pPr>
-              <w:pStyle w:val="Prrafodelista"/>
+              <w:pStyle w:val="ListParagraph"/>
               <w:ind w:left="0"/>
               <w:jc w:val="center"/>
             </w:pPr>
@@ -1309,12 +1625,17 @@
           </w:tcPr>
           <w:p>
             <w:pPr>
-              <w:pStyle w:val="Prrafodelista"/>
+              <w:pStyle w:val="ListParagraph"/>
               <w:ind w:left="0"/>
               <w:jc w:val="center"/>
             </w:pPr>
-            <w:r>
-              <w:t>Filter(</w:t>
+            <w:proofErr w:type="spellStart"/>
+            <w:r>
+              <w:t>Filter</w:t>
+            </w:r>
+            <w:proofErr w:type="spellEnd"/>
+            <w:r>
+              <w:t>(</w:t>
             </w:r>
             <w:r>
               <w:t>“REPSOL”</w:t>
@@ -1330,12 +1651,25 @@
           </w:tcPr>
           <w:p>
             <w:pPr>
-              <w:pStyle w:val="Prrafodelista"/>
+              <w:pStyle w:val="ListParagraph"/>
               <w:ind w:left="0"/>
               <w:jc w:val="both"/>
             </w:pPr>
-            <w:r>
-              <w:t xml:space="preserve">Filter(null)  </w:t>
+            <w:proofErr w:type="spellStart"/>
+            <w:r>
+              <w:t>Filter</w:t>
+            </w:r>
+            <w:proofErr w:type="spellEnd"/>
+            <w:r>
+              <w:t>(</w:t>
+            </w:r>
+            <w:proofErr w:type="spellStart"/>
+            <w:r>
+              <w:t>null</w:t>
+            </w:r>
+            <w:proofErr w:type="spellEnd"/>
+            <w:r>
+              <w:t xml:space="preserve">)  </w:t>
             </w:r>
           </w:p>
         </w:tc>
@@ -1393,14 +1727,92 @@
         <w:rPr>
           <w:rFonts w:ascii="Calibri" w:hAnsi="Calibri" w:cs="Calibri"/>
         </w:rPr>
-        <w:t xml:space="preserve">Deberían probarse los métodos de la clase MainPresenter para ello serán </w:t>
-      </w:r>
-      <w:r>
-        <w:rPr>
-          <w:rFonts w:ascii="Calibri" w:hAnsi="Calibri" w:cs="Calibri"/>
-        </w:rPr>
-        <w:t>necesarias las clases de GasolinerasRepository, IFilter, Filter y un Mock de IMainConctract.View</w:t>
-      </w:r>
+        <w:t xml:space="preserve">Deberían probarse los métodos de la clase </w:t>
+      </w:r>
+      <w:proofErr w:type="spellStart"/>
+      <w:r>
+        <w:rPr>
+          <w:rFonts w:ascii="Calibri" w:hAnsi="Calibri" w:cs="Calibri"/>
+        </w:rPr>
+        <w:t>MainPresenter</w:t>
+      </w:r>
+      <w:proofErr w:type="spellEnd"/>
+      <w:r>
+        <w:rPr>
+          <w:rFonts w:ascii="Calibri" w:hAnsi="Calibri" w:cs="Calibri"/>
+        </w:rPr>
+        <w:t xml:space="preserve"> para ello serán </w:t>
+      </w:r>
+      <w:r>
+        <w:rPr>
+          <w:rFonts w:ascii="Calibri" w:hAnsi="Calibri" w:cs="Calibri"/>
+        </w:rPr>
+        <w:t xml:space="preserve">necesarias las clases de </w:t>
+      </w:r>
+      <w:proofErr w:type="spellStart"/>
+      <w:r>
+        <w:rPr>
+          <w:rFonts w:ascii="Calibri" w:hAnsi="Calibri" w:cs="Calibri"/>
+        </w:rPr>
+        <w:t>GasolinerasRepository</w:t>
+      </w:r>
+      <w:proofErr w:type="spellEnd"/>
+      <w:r>
+        <w:rPr>
+          <w:rFonts w:ascii="Calibri" w:hAnsi="Calibri" w:cs="Calibri"/>
+        </w:rPr>
+        <w:t xml:space="preserve">, </w:t>
+      </w:r>
+      <w:proofErr w:type="spellStart"/>
+      <w:r>
+        <w:rPr>
+          <w:rFonts w:ascii="Calibri" w:hAnsi="Calibri" w:cs="Calibri"/>
+        </w:rPr>
+        <w:t>IFilter</w:t>
+      </w:r>
+      <w:proofErr w:type="spellEnd"/>
+      <w:r>
+        <w:rPr>
+          <w:rFonts w:ascii="Calibri" w:hAnsi="Calibri" w:cs="Calibri"/>
+        </w:rPr>
+        <w:t xml:space="preserve">, </w:t>
+      </w:r>
+      <w:proofErr w:type="spellStart"/>
+      <w:r>
+        <w:rPr>
+          <w:rFonts w:ascii="Calibri" w:hAnsi="Calibri" w:cs="Calibri"/>
+        </w:rPr>
+        <w:t>Filter</w:t>
+      </w:r>
+      <w:proofErr w:type="spellEnd"/>
+      <w:r>
+        <w:rPr>
+          <w:rFonts w:ascii="Calibri" w:hAnsi="Calibri" w:cs="Calibri"/>
+        </w:rPr>
+        <w:t xml:space="preserve"> y un </w:t>
+      </w:r>
+      <w:proofErr w:type="spellStart"/>
+      <w:r>
+        <w:rPr>
+          <w:rFonts w:ascii="Calibri" w:hAnsi="Calibri" w:cs="Calibri"/>
+        </w:rPr>
+        <w:t>Mock</w:t>
+      </w:r>
+      <w:proofErr w:type="spellEnd"/>
+      <w:r>
+        <w:rPr>
+          <w:rFonts w:ascii="Calibri" w:hAnsi="Calibri" w:cs="Calibri"/>
+        </w:rPr>
+        <w:t xml:space="preserve"> de </w:t>
+      </w:r>
+      <w:proofErr w:type="spellStart"/>
+      <w:r>
+        <w:rPr>
+          <w:rFonts w:ascii="Calibri" w:hAnsi="Calibri" w:cs="Calibri"/>
+        </w:rPr>
+        <w:t>IMainConctract.View</w:t>
+      </w:r>
+      <w:proofErr w:type="spellEnd"/>
       <w:r>
         <w:rPr>
           <w:rFonts w:ascii="Calibri" w:hAnsi="Calibri" w:cs="Calibri"/>
@@ -1410,7 +1822,7 @@
     </w:p>
     <w:p>
       <w:pPr>
-        <w:pStyle w:val="Prrafodelista"/>
+        <w:pStyle w:val="ListParagraph"/>
         <w:numPr>
           <w:ilvl w:val="0"/>
           <w:numId w:val="2"/>
@@ -1425,16 +1837,32 @@
         </w:rPr>
         <w:t xml:space="preserve">Método </w:t>
       </w:r>
-      <w:r>
-        <w:rPr>
-          <w:rFonts w:ascii="Calibri" w:hAnsi="Calibri" w:cs="Calibri"/>
-        </w:rPr>
-        <w:t>getBrandsSelections()</w:t>
+      <w:proofErr w:type="spellStart"/>
+      <w:proofErr w:type="gramStart"/>
+      <w:r>
+        <w:rPr>
+          <w:rFonts w:ascii="Calibri" w:hAnsi="Calibri" w:cs="Calibri"/>
+        </w:rPr>
+        <w:t>getBrandsSelections</w:t>
+      </w:r>
+      <w:proofErr w:type="spellEnd"/>
+      <w:r>
+        <w:rPr>
+          <w:rFonts w:ascii="Calibri" w:hAnsi="Calibri" w:cs="Calibri"/>
+        </w:rPr>
+        <w:t>(</w:t>
+      </w:r>
+      <w:proofErr w:type="gramEnd"/>
+      <w:r>
+        <w:rPr>
+          <w:rFonts w:ascii="Calibri" w:hAnsi="Calibri" w:cs="Calibri"/>
+        </w:rPr>
+        <w:t>)</w:t>
       </w:r>
     </w:p>
     <w:p>
       <w:pPr>
-        <w:pStyle w:val="Prrafodelista"/>
+        <w:pStyle w:val="ListParagraph"/>
         <w:numPr>
           <w:ilvl w:val="0"/>
           <w:numId w:val="2"/>
@@ -1447,42 +1875,111 @@
         <w:rPr>
           <w:rFonts w:ascii="Calibri" w:hAnsi="Calibri" w:cs="Calibri"/>
         </w:rPr>
-        <w:t>Método onFiltersPopUpBrandsSelected()</w:t>
+        <w:t xml:space="preserve">Método </w:t>
+      </w:r>
+      <w:proofErr w:type="spellStart"/>
+      <w:proofErr w:type="gramStart"/>
+      <w:r>
+        <w:rPr>
+          <w:rFonts w:ascii="Calibri" w:hAnsi="Calibri" w:cs="Calibri"/>
+        </w:rPr>
+        <w:t>onFiltersPopUpBrandsSelected</w:t>
+      </w:r>
+      <w:proofErr w:type="spellEnd"/>
+      <w:r>
+        <w:rPr>
+          <w:rFonts w:ascii="Calibri" w:hAnsi="Calibri" w:cs="Calibri"/>
+        </w:rPr>
+        <w:t>(</w:t>
+      </w:r>
+      <w:proofErr w:type="gramEnd"/>
+      <w:r>
+        <w:rPr>
+          <w:rFonts w:ascii="Calibri" w:hAnsi="Calibri" w:cs="Calibri"/>
+        </w:rPr>
+        <w:t>)</w:t>
       </w:r>
     </w:p>
     <w:p>
       <w:pPr>
-        <w:pStyle w:val="Prrafodelista"/>
+        <w:pStyle w:val="ListParagraph"/>
         <w:numPr>
           <w:ilvl w:val="0"/>
           <w:numId w:val="2"/>
         </w:numPr>
         <w:rPr>
           <w:rFonts w:ascii="Calibri" w:hAnsi="Calibri" w:cs="Calibri"/>
-        </w:rPr>
-      </w:pPr>
-      <w:r>
-        <w:rPr>
-          <w:rFonts w:ascii="Calibri" w:hAnsi="Calibri" w:cs="Calibri"/>
-        </w:rPr>
-        <w:t>Método onFiltersPopUpBrandsOneSelected(</w:t>
-      </w:r>
-      <w:r>
-        <w:rPr>
-          <w:rFonts w:ascii="Calibri" w:hAnsi="Calibri" w:cs="Calibri"/>
-        </w:rPr>
-        <w:t>int index, boolean value</w:t>
-      </w:r>
-      <w:r>
-        <w:rPr>
-          <w:rFonts w:ascii="Calibri" w:hAnsi="Calibri" w:cs="Calibri"/>
+          <w:lang w:val="en-US"/>
+        </w:rPr>
+      </w:pPr>
+      <w:proofErr w:type="spellStart"/>
+      <w:r>
+        <w:rPr>
+          <w:rFonts w:ascii="Calibri" w:hAnsi="Calibri" w:cs="Calibri"/>
+          <w:lang w:val="en-US"/>
+        </w:rPr>
+        <w:t>Método</w:t>
+      </w:r>
+      <w:proofErr w:type="spellEnd"/>
+      <w:r>
+        <w:rPr>
+          <w:rFonts w:ascii="Calibri" w:hAnsi="Calibri" w:cs="Calibri"/>
+          <w:lang w:val="en-US"/>
+        </w:rPr>
+        <w:t xml:space="preserve"> </w:t>
+      </w:r>
+      <w:proofErr w:type="spellStart"/>
+      <w:proofErr w:type="gramStart"/>
+      <w:r>
+        <w:rPr>
+          <w:rFonts w:ascii="Calibri" w:hAnsi="Calibri" w:cs="Calibri"/>
+          <w:lang w:val="en-US"/>
+        </w:rPr>
+        <w:t>onFiltersPopUpBrandsOneSelected</w:t>
+      </w:r>
+      <w:proofErr w:type="spellEnd"/>
+      <w:r>
+        <w:rPr>
+          <w:rFonts w:ascii="Calibri" w:hAnsi="Calibri" w:cs="Calibri"/>
+          <w:lang w:val="en-US"/>
+        </w:rPr>
+        <w:t>(</w:t>
+      </w:r>
+      <w:proofErr w:type="gramEnd"/>
+      <w:r>
+        <w:rPr>
+          <w:rFonts w:ascii="Calibri" w:hAnsi="Calibri" w:cs="Calibri"/>
+          <w:lang w:val="en-US"/>
+        </w:rPr>
+        <w:t xml:space="preserve">int index, </w:t>
+      </w:r>
+      <w:proofErr w:type="spellStart"/>
+      <w:r>
+        <w:rPr>
+          <w:rFonts w:ascii="Calibri" w:hAnsi="Calibri" w:cs="Calibri"/>
+          <w:lang w:val="en-US"/>
+        </w:rPr>
+        <w:t>boolean</w:t>
+      </w:r>
+      <w:proofErr w:type="spellEnd"/>
+      <w:r>
+        <w:rPr>
+          <w:rFonts w:ascii="Calibri" w:hAnsi="Calibri" w:cs="Calibri"/>
+          <w:lang w:val="en-US"/>
+        </w:rPr>
+        <w:t xml:space="preserve"> value</w:t>
+      </w:r>
+      <w:r>
+        <w:rPr>
+          <w:rFonts w:ascii="Calibri" w:hAnsi="Calibri" w:cs="Calibri"/>
+          <w:lang w:val="en-US"/>
         </w:rPr>
         <w:t>)</w:t>
       </w:r>
     </w:p>
     <w:p>
       <w:pPr>
-        <w:pStyle w:val="Prrafodelista"/>
+        <w:pStyle w:val="ListParagraph"/>
         <w:numPr>
           <w:ilvl w:val="0"/>
           <w:numId w:val="2"/>
@@ -1496,7 +1993,15 @@
           <w:rFonts w:ascii="Calibri" w:hAnsi="Calibri" w:cs="Calibri"/>
         </w:rPr>
         <w:lastRenderedPageBreak/>
-        <w:t>Método onFiltersPopUpAccept</w:t>
+        <w:t xml:space="preserve">Método </w:t>
+      </w:r>
+      <w:proofErr w:type="spellStart"/>
+      <w:proofErr w:type="gramStart"/>
+      <w:r>
+        <w:rPr>
+          <w:rFonts w:ascii="Calibri" w:hAnsi="Calibri" w:cs="Calibri"/>
+        </w:rPr>
+        <w:t>onFiltersPopUpAccept</w:t>
       </w:r>
       <w:r>
         <w:rPr>
@@ -1504,16 +2009,24 @@
         </w:rPr>
         <w:t>ed</w:t>
       </w:r>
-      <w:r>
-        <w:rPr>
-          <w:rFonts w:ascii="Calibri" w:hAnsi="Calibri" w:cs="Calibri"/>
-        </w:rPr>
-        <w:t>()</w:t>
+      <w:proofErr w:type="spellEnd"/>
+      <w:r>
+        <w:rPr>
+          <w:rFonts w:ascii="Calibri" w:hAnsi="Calibri" w:cs="Calibri"/>
+        </w:rPr>
+        <w:t>(</w:t>
+      </w:r>
+      <w:proofErr w:type="gramEnd"/>
+      <w:r>
+        <w:rPr>
+          <w:rFonts w:ascii="Calibri" w:hAnsi="Calibri" w:cs="Calibri"/>
+        </w:rPr>
+        <w:t>)</w:t>
       </w:r>
     </w:p>
     <w:p>
       <w:pPr>
-        <w:pStyle w:val="Prrafodelista"/>
+        <w:pStyle w:val="ListParagraph"/>
         <w:numPr>
           <w:ilvl w:val="0"/>
           <w:numId w:val="2"/>
@@ -1526,7 +2039,29 @@
         <w:rPr>
           <w:rFonts w:ascii="Calibri" w:hAnsi="Calibri" w:cs="Calibri"/>
         </w:rPr>
-        <w:t>Método setFiltersPopUpValues()</w:t>
+        <w:t xml:space="preserve">Método </w:t>
+      </w:r>
+      <w:proofErr w:type="spellStart"/>
+      <w:proofErr w:type="gramStart"/>
+      <w:r>
+        <w:rPr>
+          <w:rFonts w:ascii="Calibri" w:hAnsi="Calibri" w:cs="Calibri"/>
+        </w:rPr>
+        <w:t>setFiltersPopUpValues</w:t>
+      </w:r>
+      <w:proofErr w:type="spellEnd"/>
+      <w:r>
+        <w:rPr>
+          <w:rFonts w:ascii="Calibri" w:hAnsi="Calibri" w:cs="Calibri"/>
+        </w:rPr>
+        <w:t>(</w:t>
+      </w:r>
+      <w:proofErr w:type="gramEnd"/>
+      <w:r>
+        <w:rPr>
+          <w:rFonts w:ascii="Calibri" w:hAnsi="Calibri" w:cs="Calibri"/>
+        </w:rPr>
+        <w:t>)</w:t>
       </w:r>
     </w:p>
     <w:p>
@@ -1535,44 +2070,102 @@
           <w:rFonts w:ascii="Calibri" w:hAnsi="Calibri" w:cs="Calibri"/>
           <w:b/>
           <w:bCs/>
-        </w:rPr>
-      </w:pPr>
+          <w:lang w:val="en-US"/>
+        </w:rPr>
+      </w:pPr>
+      <w:proofErr w:type="spellStart"/>
       <w:r>
         <w:rPr>
           <w:rFonts w:ascii="Calibri" w:hAnsi="Calibri" w:cs="Calibri"/>
           <w:b/>
           <w:bCs/>
-        </w:rPr>
-        <w:t xml:space="preserve">Método onFiltersPopUpBrandsOneSelected(int index, </w:t>
-      </w:r>
+          <w:lang w:val="en-US"/>
+        </w:rPr>
+        <w:t>Método</w:t>
+      </w:r>
+      <w:proofErr w:type="spellEnd"/>
       <w:r>
         <w:rPr>
           <w:rFonts w:ascii="Calibri" w:hAnsi="Calibri" w:cs="Calibri"/>
           <w:b/>
           <w:bCs/>
-        </w:rPr>
-        <w:t>boolean value</w:t>
-      </w:r>
+          <w:lang w:val="en-US"/>
+        </w:rPr>
+        <w:t xml:space="preserve"> </w:t>
+      </w:r>
+      <w:proofErr w:type="spellStart"/>
+      <w:proofErr w:type="gramStart"/>
       <w:r>
         <w:rPr>
           <w:rFonts w:ascii="Calibri" w:hAnsi="Calibri" w:cs="Calibri"/>
           <w:b/>
           <w:bCs/>
-        </w:rPr>
-        <w:t>)</w:t>
-      </w:r>
+          <w:lang w:val="en-US"/>
+        </w:rPr>
+        <w:t>onFiltersPopUpBrandsOneSelected</w:t>
+      </w:r>
+      <w:proofErr w:type="spellEnd"/>
       <w:r>
         <w:rPr>
           <w:rFonts w:ascii="Calibri" w:hAnsi="Calibri" w:cs="Calibri"/>
           <w:b/>
           <w:bCs/>
+          <w:lang w:val="en-US"/>
+        </w:rPr>
+        <w:t>(</w:t>
+      </w:r>
+      <w:proofErr w:type="gramEnd"/>
+      <w:r>
+        <w:rPr>
+          <w:rFonts w:ascii="Calibri" w:hAnsi="Calibri" w:cs="Calibri"/>
+          <w:b/>
+          <w:bCs/>
+          <w:lang w:val="en-US"/>
+        </w:rPr>
+        <w:t xml:space="preserve">int index, </w:t>
+      </w:r>
+      <w:proofErr w:type="spellStart"/>
+      <w:r>
+        <w:rPr>
+          <w:rFonts w:ascii="Calibri" w:hAnsi="Calibri" w:cs="Calibri"/>
+          <w:b/>
+          <w:bCs/>
+          <w:lang w:val="en-US"/>
+        </w:rPr>
+        <w:t>boolean</w:t>
+      </w:r>
+      <w:proofErr w:type="spellEnd"/>
+      <w:r>
+        <w:rPr>
+          <w:rFonts w:ascii="Calibri" w:hAnsi="Calibri" w:cs="Calibri"/>
+          <w:b/>
+          <w:bCs/>
+          <w:lang w:val="en-US"/>
+        </w:rPr>
+        <w:t xml:space="preserve"> value</w:t>
+      </w:r>
+      <w:r>
+        <w:rPr>
+          <w:rFonts w:ascii="Calibri" w:hAnsi="Calibri" w:cs="Calibri"/>
+          <w:b/>
+          <w:bCs/>
+          <w:lang w:val="en-US"/>
+        </w:rPr>
+        <w:t>)</w:t>
+      </w:r>
+      <w:r>
+        <w:rPr>
+          <w:rFonts w:ascii="Calibri" w:hAnsi="Calibri" w:cs="Calibri"/>
+          <w:b/>
+          <w:bCs/>
+          <w:lang w:val="en-US"/>
         </w:rPr>
         <w:t>:</w:t>
       </w:r>
     </w:p>
     <w:tbl>
       <w:tblPr>
-        <w:tblStyle w:val="Tablaconcuadrcula"/>
+        <w:tblStyle w:val="TableGrid"/>
         <w:tblW w:w="0" w:type="auto"/>
         <w:tblLook w:val="04A0" w:firstRow="1" w:lastRow="0" w:firstColumn="1" w:lastColumn="0" w:noHBand="0" w:noVBand="1"/>
       </w:tblPr>
@@ -1690,38 +2283,56 @@
                 <w:rFonts w:ascii="Calibri" w:hAnsi="Calibri" w:cs="Calibri"/>
               </w:rPr>
             </w:pPr>
-            <w:r>
-              <w:rPr>
-                <w:rFonts w:ascii="Calibri" w:hAnsi="Calibri" w:cs="Calibri"/>
-              </w:rPr>
-              <w:t>index = 0</w:t>
-            </w:r>
-          </w:p>
-          <w:p>
-            <w:pPr>
-              <w:rPr>
-                <w:rFonts w:ascii="Calibri" w:hAnsi="Calibri" w:cs="Calibri"/>
-              </w:rPr>
-            </w:pPr>
-            <w:r>
-              <w:rPr>
-                <w:rFonts w:ascii="Calibri" w:hAnsi="Calibri" w:cs="Calibri"/>
-              </w:rPr>
-              <w:t>value = true</w:t>
-            </w:r>
-          </w:p>
-          <w:p>
-            <w:pPr>
-              <w:rPr>
-                <w:rFonts w:ascii="Calibri" w:hAnsi="Calibri" w:cs="Calibri"/>
-              </w:rPr>
-            </w:pPr>
+            <w:proofErr w:type="spellStart"/>
+            <w:r>
+              <w:rPr>
+                <w:rFonts w:ascii="Calibri" w:hAnsi="Calibri" w:cs="Calibri"/>
+              </w:rPr>
+              <w:t>index</w:t>
+            </w:r>
+            <w:proofErr w:type="spellEnd"/>
+            <w:r>
+              <w:rPr>
+                <w:rFonts w:ascii="Calibri" w:hAnsi="Calibri" w:cs="Calibri"/>
+              </w:rPr>
+              <w:t xml:space="preserve"> = 0</w:t>
+            </w:r>
+          </w:p>
+          <w:p>
+            <w:pPr>
+              <w:rPr>
+                <w:rFonts w:ascii="Calibri" w:hAnsi="Calibri" w:cs="Calibri"/>
+              </w:rPr>
+            </w:pPr>
+            <w:proofErr w:type="spellStart"/>
+            <w:r>
+              <w:rPr>
+                <w:rFonts w:ascii="Calibri" w:hAnsi="Calibri" w:cs="Calibri"/>
+              </w:rPr>
+              <w:t>value</w:t>
+            </w:r>
+            <w:proofErr w:type="spellEnd"/>
+            <w:r>
+              <w:rPr>
+                <w:rFonts w:ascii="Calibri" w:hAnsi="Calibri" w:cs="Calibri"/>
+              </w:rPr>
+              <w:t xml:space="preserve"> = true</w:t>
+            </w:r>
+          </w:p>
+          <w:p>
+            <w:pPr>
+              <w:rPr>
+                <w:rFonts w:ascii="Calibri" w:hAnsi="Calibri" w:cs="Calibri"/>
+              </w:rPr>
+            </w:pPr>
+            <w:proofErr w:type="spellStart"/>
             <w:r>
               <w:rPr>
                 <w:rFonts w:ascii="Calibri" w:hAnsi="Calibri" w:cs="Calibri"/>
               </w:rPr>
               <w:t>tempListSelection</w:t>
             </w:r>
+            <w:proofErr w:type="spellEnd"/>
             <w:r>
               <w:rPr>
                 <w:rFonts w:ascii="Calibri" w:hAnsi="Calibri" w:cs="Calibri"/>
@@ -1750,14 +2361,46 @@
               <w:rPr>
                 <w:rFonts w:ascii="Calibri" w:hAnsi="Calibri" w:cs="Calibri"/>
               </w:rPr>
-              <w:t xml:space="preserve">Llama a: view.updateFiltersPopUpBrandsSelection(index, </w:t>
-            </w:r>
+              <w:t xml:space="preserve">Llama a: </w:t>
+            </w:r>
+            <w:proofErr w:type="spellStart"/>
+            <w:proofErr w:type="gramStart"/>
+            <w:r>
+              <w:rPr>
+                <w:rFonts w:ascii="Calibri" w:hAnsi="Calibri" w:cs="Calibri"/>
+              </w:rPr>
+              <w:t>view.updateFiltersPopUpBrandsSelection</w:t>
+            </w:r>
+            <w:proofErr w:type="spellEnd"/>
+            <w:proofErr w:type="gramEnd"/>
+            <w:r>
+              <w:rPr>
+                <w:rFonts w:ascii="Calibri" w:hAnsi="Calibri" w:cs="Calibri"/>
+              </w:rPr>
+              <w:t>(</w:t>
+            </w:r>
+            <w:proofErr w:type="spellStart"/>
+            <w:r>
+              <w:rPr>
+                <w:rFonts w:ascii="Calibri" w:hAnsi="Calibri" w:cs="Calibri"/>
+              </w:rPr>
+              <w:t>index</w:t>
+            </w:r>
+            <w:proofErr w:type="spellEnd"/>
+            <w:r>
+              <w:rPr>
+                <w:rFonts w:ascii="Calibri" w:hAnsi="Calibri" w:cs="Calibri"/>
+              </w:rPr>
+              <w:t xml:space="preserve">, </w:t>
+            </w:r>
+            <w:proofErr w:type="spellStart"/>
             <w:r>
               <w:rPr>
                 <w:rFonts w:ascii="Calibri" w:hAnsi="Calibri" w:cs="Calibri"/>
               </w:rPr>
               <w:t>value</w:t>
             </w:r>
+            <w:proofErr w:type="spellEnd"/>
             <w:r>
               <w:rPr>
                 <w:rFonts w:ascii="Calibri" w:hAnsi="Calibri" w:cs="Calibri"/>
@@ -1774,26 +2417,46 @@
               <w:rPr>
                 <w:rFonts w:ascii="Calibri" w:hAnsi="Calibri" w:cs="Calibri"/>
               </w:rPr>
-              <w:t xml:space="preserve"> Para activar todos, llamará a: view.updateFiltersPopUpBrandsSelection(</w:t>
-            </w:r>
+              <w:t xml:space="preserve"> Para activar todos, llamará a: </w:t>
+            </w:r>
+            <w:proofErr w:type="spellStart"/>
+            <w:proofErr w:type="gramStart"/>
+            <w:r>
+              <w:rPr>
+                <w:rFonts w:ascii="Calibri" w:hAnsi="Calibri" w:cs="Calibri"/>
+              </w:rPr>
+              <w:t>view.updateFiltersPopUpBrandsSelection</w:t>
+            </w:r>
+            <w:proofErr w:type="spellEnd"/>
+            <w:proofErr w:type="gramEnd"/>
+            <w:r>
+              <w:rPr>
+                <w:rFonts w:ascii="Calibri" w:hAnsi="Calibri" w:cs="Calibri"/>
+              </w:rPr>
+              <w:t>(</w:t>
+            </w:r>
+            <w:proofErr w:type="spellStart"/>
             <w:r>
               <w:rPr>
                 <w:rFonts w:ascii="Calibri" w:hAnsi="Calibri" w:cs="Calibri"/>
               </w:rPr>
               <w:t>index</w:t>
             </w:r>
+            <w:proofErr w:type="spellEnd"/>
             <w:r>
               <w:rPr>
                 <w:rFonts w:ascii="Calibri" w:hAnsi="Calibri" w:cs="Calibri"/>
               </w:rPr>
               <w:t xml:space="preserve">, </w:t>
             </w:r>
+            <w:proofErr w:type="spellStart"/>
             <w:r>
               <w:rPr>
                 <w:rFonts w:ascii="Calibri" w:hAnsi="Calibri" w:cs="Calibri"/>
               </w:rPr>
               <w:t>value</w:t>
             </w:r>
+            <w:proofErr w:type="spellEnd"/>
             <w:r>
               <w:rPr>
                 <w:rFonts w:ascii="Calibri" w:hAnsi="Calibri" w:cs="Calibri"/>
@@ -1862,24 +2525,40 @@
                 <w:rFonts w:ascii="Calibri" w:hAnsi="Calibri" w:cs="Calibri"/>
               </w:rPr>
             </w:pPr>
-            <w:r>
-              <w:rPr>
-                <w:rFonts w:ascii="Calibri" w:hAnsi="Calibri" w:cs="Calibri"/>
-              </w:rPr>
-              <w:t>index = 0</w:t>
-            </w:r>
-          </w:p>
-          <w:p>
-            <w:pPr>
-              <w:rPr>
-                <w:rFonts w:ascii="Calibri" w:hAnsi="Calibri" w:cs="Calibri"/>
-              </w:rPr>
-            </w:pPr>
-            <w:r>
-              <w:rPr>
-                <w:rFonts w:ascii="Calibri" w:hAnsi="Calibri" w:cs="Calibri"/>
-              </w:rPr>
-              <w:t xml:space="preserve">value = </w:t>
+            <w:proofErr w:type="spellStart"/>
+            <w:r>
+              <w:rPr>
+                <w:rFonts w:ascii="Calibri" w:hAnsi="Calibri" w:cs="Calibri"/>
+              </w:rPr>
+              <w:t>index</w:t>
+            </w:r>
+            <w:proofErr w:type="spellEnd"/>
+            <w:r>
+              <w:rPr>
+                <w:rFonts w:ascii="Calibri" w:hAnsi="Calibri" w:cs="Calibri"/>
+              </w:rPr>
+              <w:t xml:space="preserve"> = 0</w:t>
+            </w:r>
+          </w:p>
+          <w:p>
+            <w:pPr>
+              <w:rPr>
+                <w:rFonts w:ascii="Calibri" w:hAnsi="Calibri" w:cs="Calibri"/>
+              </w:rPr>
+            </w:pPr>
+            <w:proofErr w:type="spellStart"/>
+            <w:r>
+              <w:rPr>
+                <w:rFonts w:ascii="Calibri" w:hAnsi="Calibri" w:cs="Calibri"/>
+              </w:rPr>
+              <w:t>value</w:t>
+            </w:r>
+            <w:proofErr w:type="spellEnd"/>
+            <w:r>
+              <w:rPr>
+                <w:rFonts w:ascii="Calibri" w:hAnsi="Calibri" w:cs="Calibri"/>
+              </w:rPr>
+              <w:t xml:space="preserve"> = </w:t>
             </w:r>
             <w:r>
               <w:rPr>
@@ -1894,12 +2573,14 @@
                 <w:rFonts w:ascii="Calibri" w:hAnsi="Calibri" w:cs="Calibri"/>
               </w:rPr>
             </w:pPr>
+            <w:proofErr w:type="spellStart"/>
             <w:r>
               <w:rPr>
                 <w:rFonts w:ascii="Calibri" w:hAnsi="Calibri" w:cs="Calibri"/>
               </w:rPr>
               <w:t>tempListSelection</w:t>
             </w:r>
+            <w:proofErr w:type="spellEnd"/>
             <w:r>
               <w:rPr>
                 <w:rFonts w:ascii="Calibri" w:hAnsi="Calibri" w:cs="Calibri"/>
@@ -1952,14 +2633,32 @@
               <w:rPr>
                 <w:rFonts w:ascii="Calibri" w:hAnsi="Calibri" w:cs="Calibri"/>
               </w:rPr>
-              <w:t>Llama a: view.updateFiltersPopUpBrandsSelection(</w:t>
-            </w:r>
+              <w:t xml:space="preserve">Llama a: </w:t>
+            </w:r>
+            <w:proofErr w:type="spellStart"/>
+            <w:proofErr w:type="gramStart"/>
+            <w:r>
+              <w:rPr>
+                <w:rFonts w:ascii="Calibri" w:hAnsi="Calibri" w:cs="Calibri"/>
+              </w:rPr>
+              <w:t>view.updateFiltersPopUpBrandsSelection</w:t>
+            </w:r>
+            <w:proofErr w:type="spellEnd"/>
+            <w:proofErr w:type="gramEnd"/>
+            <w:r>
+              <w:rPr>
+                <w:rFonts w:ascii="Calibri" w:hAnsi="Calibri" w:cs="Calibri"/>
+              </w:rPr>
+              <w:t>(</w:t>
+            </w:r>
+            <w:proofErr w:type="spellStart"/>
             <w:r>
               <w:rPr>
                 <w:rFonts w:ascii="Calibri" w:hAnsi="Calibri" w:cs="Calibri"/>
               </w:rPr>
               <w:t>index</w:t>
             </w:r>
+            <w:proofErr w:type="spellEnd"/>
             <w:r>
               <w:rPr>
                 <w:rFonts w:ascii="Calibri" w:hAnsi="Calibri" w:cs="Calibri"/>
@@ -1970,8 +2669,16 @@
               <w:rPr>
                 <w:rFonts w:ascii="Calibri" w:hAnsi="Calibri" w:cs="Calibri"/>
               </w:rPr>
-              <w:t xml:space="preserve"> value</w:t>
-            </w:r>
+              <w:t xml:space="preserve"> </w:t>
+            </w:r>
+            <w:proofErr w:type="spellStart"/>
+            <w:r>
+              <w:rPr>
+                <w:rFonts w:ascii="Calibri" w:hAnsi="Calibri" w:cs="Calibri"/>
+              </w:rPr>
+              <w:t>value</w:t>
+            </w:r>
+            <w:proofErr w:type="spellEnd"/>
             <w:r>
               <w:rPr>
                 <w:rFonts w:ascii="Calibri" w:hAnsi="Calibri" w:cs="Calibri"/>
@@ -2046,38 +2753,56 @@
                 <w:rFonts w:ascii="Calibri" w:hAnsi="Calibri" w:cs="Calibri"/>
               </w:rPr>
             </w:pPr>
-            <w:r>
-              <w:rPr>
-                <w:rFonts w:ascii="Calibri" w:hAnsi="Calibri" w:cs="Calibri"/>
-              </w:rPr>
-              <w:t>index = 1</w:t>
-            </w:r>
-          </w:p>
-          <w:p>
-            <w:pPr>
-              <w:rPr>
-                <w:rFonts w:ascii="Calibri" w:hAnsi="Calibri" w:cs="Calibri"/>
-              </w:rPr>
-            </w:pPr>
-            <w:r>
-              <w:rPr>
-                <w:rFonts w:ascii="Calibri" w:hAnsi="Calibri" w:cs="Calibri"/>
-              </w:rPr>
-              <w:t>value = true</w:t>
-            </w:r>
-          </w:p>
-          <w:p>
-            <w:pPr>
-              <w:rPr>
-                <w:rFonts w:ascii="Calibri" w:hAnsi="Calibri" w:cs="Calibri"/>
-              </w:rPr>
-            </w:pPr>
+            <w:proofErr w:type="spellStart"/>
+            <w:r>
+              <w:rPr>
+                <w:rFonts w:ascii="Calibri" w:hAnsi="Calibri" w:cs="Calibri"/>
+              </w:rPr>
+              <w:t>index</w:t>
+            </w:r>
+            <w:proofErr w:type="spellEnd"/>
+            <w:r>
+              <w:rPr>
+                <w:rFonts w:ascii="Calibri" w:hAnsi="Calibri" w:cs="Calibri"/>
+              </w:rPr>
+              <w:t xml:space="preserve"> = 1</w:t>
+            </w:r>
+          </w:p>
+          <w:p>
+            <w:pPr>
+              <w:rPr>
+                <w:rFonts w:ascii="Calibri" w:hAnsi="Calibri" w:cs="Calibri"/>
+              </w:rPr>
+            </w:pPr>
+            <w:proofErr w:type="spellStart"/>
+            <w:r>
+              <w:rPr>
+                <w:rFonts w:ascii="Calibri" w:hAnsi="Calibri" w:cs="Calibri"/>
+              </w:rPr>
+              <w:t>value</w:t>
+            </w:r>
+            <w:proofErr w:type="spellEnd"/>
+            <w:r>
+              <w:rPr>
+                <w:rFonts w:ascii="Calibri" w:hAnsi="Calibri" w:cs="Calibri"/>
+              </w:rPr>
+              <w:t xml:space="preserve"> = true</w:t>
+            </w:r>
+          </w:p>
+          <w:p>
+            <w:pPr>
+              <w:rPr>
+                <w:rFonts w:ascii="Calibri" w:hAnsi="Calibri" w:cs="Calibri"/>
+              </w:rPr>
+            </w:pPr>
+            <w:proofErr w:type="spellStart"/>
             <w:r>
               <w:rPr>
                 <w:rFonts w:ascii="Calibri" w:hAnsi="Calibri" w:cs="Calibri"/>
               </w:rPr>
               <w:t>tempListSelection</w:t>
             </w:r>
+            <w:proofErr w:type="spellEnd"/>
             <w:r>
               <w:rPr>
                 <w:rFonts w:ascii="Calibri" w:hAnsi="Calibri" w:cs="Calibri"/>
@@ -2106,14 +2831,32 @@
               <w:rPr>
                 <w:rFonts w:ascii="Calibri" w:hAnsi="Calibri" w:cs="Calibri"/>
               </w:rPr>
-              <w:t>Llama a: view.updateFiltersPopUpBrandsSelection(</w:t>
-            </w:r>
+              <w:t xml:space="preserve">Llama a: </w:t>
+            </w:r>
+            <w:proofErr w:type="spellStart"/>
+            <w:proofErr w:type="gramStart"/>
+            <w:r>
+              <w:rPr>
+                <w:rFonts w:ascii="Calibri" w:hAnsi="Calibri" w:cs="Calibri"/>
+              </w:rPr>
+              <w:t>view.updateFiltersPopUpBrandsSelection</w:t>
+            </w:r>
+            <w:proofErr w:type="spellEnd"/>
+            <w:proofErr w:type="gramEnd"/>
+            <w:r>
+              <w:rPr>
+                <w:rFonts w:ascii="Calibri" w:hAnsi="Calibri" w:cs="Calibri"/>
+              </w:rPr>
+              <w:t>(</w:t>
+            </w:r>
+            <w:proofErr w:type="spellStart"/>
             <w:r>
               <w:rPr>
                 <w:rFonts w:ascii="Calibri" w:hAnsi="Calibri" w:cs="Calibri"/>
               </w:rPr>
               <w:t>index</w:t>
             </w:r>
+            <w:proofErr w:type="spellEnd"/>
             <w:r>
               <w:rPr>
                 <w:rFonts w:ascii="Calibri" w:hAnsi="Calibri" w:cs="Calibri"/>
@@ -2126,12 +2869,14 @@
               </w:rPr>
               <w:t xml:space="preserve"> </w:t>
             </w:r>
+            <w:proofErr w:type="spellStart"/>
             <w:r>
               <w:rPr>
                 <w:rFonts w:ascii="Calibri" w:hAnsi="Calibri" w:cs="Calibri"/>
               </w:rPr>
               <w:t>value</w:t>
             </w:r>
+            <w:proofErr w:type="spellEnd"/>
             <w:r>
               <w:rPr>
                 <w:rFonts w:ascii="Calibri" w:hAnsi="Calibri" w:cs="Calibri"/>
@@ -2176,17 +2921,49 @@
                 <w:rFonts w:ascii="Calibri" w:hAnsi="Calibri" w:cs="Calibri"/>
               </w:rPr>
             </w:pPr>
-            <w:r>
-              <w:rPr>
-                <w:rFonts w:ascii="Calibri" w:hAnsi="Calibri" w:cs="Calibri"/>
-              </w:rPr>
-              <w:t>view.updateFiltersPopUpBrandsSelection(</w:t>
-            </w:r>
-            <w:r>
-              <w:rPr>
-                <w:rFonts w:ascii="Calibri" w:hAnsi="Calibri" w:cs="Calibri"/>
-              </w:rPr>
-              <w:t>index, value)</w:t>
+            <w:proofErr w:type="spellStart"/>
+            <w:proofErr w:type="gramStart"/>
+            <w:r>
+              <w:rPr>
+                <w:rFonts w:ascii="Calibri" w:hAnsi="Calibri" w:cs="Calibri"/>
+              </w:rPr>
+              <w:t>view.updateFiltersPopUpBrandsSelection</w:t>
+            </w:r>
+            <w:proofErr w:type="spellEnd"/>
+            <w:proofErr w:type="gramEnd"/>
+            <w:r>
+              <w:rPr>
+                <w:rFonts w:ascii="Calibri" w:hAnsi="Calibri" w:cs="Calibri"/>
+              </w:rPr>
+              <w:t>(</w:t>
+            </w:r>
+            <w:proofErr w:type="spellStart"/>
+            <w:r>
+              <w:rPr>
+                <w:rFonts w:ascii="Calibri" w:hAnsi="Calibri" w:cs="Calibri"/>
+              </w:rPr>
+              <w:t>index</w:t>
+            </w:r>
+            <w:proofErr w:type="spellEnd"/>
+            <w:r>
+              <w:rPr>
+                <w:rFonts w:ascii="Calibri" w:hAnsi="Calibri" w:cs="Calibri"/>
+              </w:rPr>
+              <w:t xml:space="preserve">, </w:t>
+            </w:r>
+            <w:proofErr w:type="spellStart"/>
+            <w:r>
+              <w:rPr>
+                <w:rFonts w:ascii="Calibri" w:hAnsi="Calibri" w:cs="Calibri"/>
+              </w:rPr>
+              <w:t>value</w:t>
+            </w:r>
+            <w:proofErr w:type="spellEnd"/>
+            <w:r>
+              <w:rPr>
+                <w:rFonts w:ascii="Calibri" w:hAnsi="Calibri" w:cs="Calibri"/>
+              </w:rPr>
+              <w:t>)</w:t>
             </w:r>
             <w:r>
               <w:rPr>
@@ -2274,38 +3051,56 @@
                 <w:rFonts w:ascii="Calibri" w:hAnsi="Calibri" w:cs="Calibri"/>
               </w:rPr>
             </w:pPr>
-            <w:r>
-              <w:rPr>
-                <w:rFonts w:ascii="Calibri" w:hAnsi="Calibri" w:cs="Calibri"/>
-              </w:rPr>
-              <w:t>index = 2</w:t>
-            </w:r>
-          </w:p>
-          <w:p>
-            <w:pPr>
-              <w:rPr>
-                <w:rFonts w:ascii="Calibri" w:hAnsi="Calibri" w:cs="Calibri"/>
-              </w:rPr>
-            </w:pPr>
-            <w:r>
-              <w:rPr>
-                <w:rFonts w:ascii="Calibri" w:hAnsi="Calibri" w:cs="Calibri"/>
-              </w:rPr>
-              <w:t>value = true</w:t>
-            </w:r>
-          </w:p>
-          <w:p>
-            <w:pPr>
-              <w:rPr>
-                <w:rFonts w:ascii="Calibri" w:hAnsi="Calibri" w:cs="Calibri"/>
-              </w:rPr>
-            </w:pPr>
+            <w:proofErr w:type="spellStart"/>
+            <w:r>
+              <w:rPr>
+                <w:rFonts w:ascii="Calibri" w:hAnsi="Calibri" w:cs="Calibri"/>
+              </w:rPr>
+              <w:t>index</w:t>
+            </w:r>
+            <w:proofErr w:type="spellEnd"/>
+            <w:r>
+              <w:rPr>
+                <w:rFonts w:ascii="Calibri" w:hAnsi="Calibri" w:cs="Calibri"/>
+              </w:rPr>
+              <w:t xml:space="preserve"> = 2</w:t>
+            </w:r>
+          </w:p>
+          <w:p>
+            <w:pPr>
+              <w:rPr>
+                <w:rFonts w:ascii="Calibri" w:hAnsi="Calibri" w:cs="Calibri"/>
+              </w:rPr>
+            </w:pPr>
+            <w:proofErr w:type="spellStart"/>
+            <w:r>
+              <w:rPr>
+                <w:rFonts w:ascii="Calibri" w:hAnsi="Calibri" w:cs="Calibri"/>
+              </w:rPr>
+              <w:t>value</w:t>
+            </w:r>
+            <w:proofErr w:type="spellEnd"/>
+            <w:r>
+              <w:rPr>
+                <w:rFonts w:ascii="Calibri" w:hAnsi="Calibri" w:cs="Calibri"/>
+              </w:rPr>
+              <w:t xml:space="preserve"> = true</w:t>
+            </w:r>
+          </w:p>
+          <w:p>
+            <w:pPr>
+              <w:rPr>
+                <w:rFonts w:ascii="Calibri" w:hAnsi="Calibri" w:cs="Calibri"/>
+              </w:rPr>
+            </w:pPr>
+            <w:proofErr w:type="spellStart"/>
             <w:r>
               <w:rPr>
                 <w:rFonts w:ascii="Calibri" w:hAnsi="Calibri" w:cs="Calibri"/>
               </w:rPr>
               <w:t>tempListSelection</w:t>
             </w:r>
+            <w:proofErr w:type="spellEnd"/>
             <w:r>
               <w:rPr>
                 <w:rFonts w:ascii="Calibri" w:hAnsi="Calibri" w:cs="Calibri"/>
@@ -2334,7 +3129,23 @@
               <w:rPr>
                 <w:rFonts w:ascii="Calibri" w:hAnsi="Calibri" w:cs="Calibri"/>
               </w:rPr>
-              <w:t>Llama a: view.updateFiltersPopUpBrandsSelection(</w:t>
+              <w:t xml:space="preserve">Llama a: </w:t>
+            </w:r>
+            <w:proofErr w:type="spellStart"/>
+            <w:proofErr w:type="gramStart"/>
+            <w:r>
+              <w:rPr>
+                <w:rFonts w:ascii="Calibri" w:hAnsi="Calibri" w:cs="Calibri"/>
+              </w:rPr>
+              <w:t>view.updateFiltersPopUpBrandsSelection</w:t>
+            </w:r>
+            <w:proofErr w:type="spellEnd"/>
+            <w:proofErr w:type="gramEnd"/>
+            <w:r>
+              <w:rPr>
+                <w:rFonts w:ascii="Calibri" w:hAnsi="Calibri" w:cs="Calibri"/>
+              </w:rPr>
+              <w:t>(</w:t>
             </w:r>
             <w:r>
               <w:rPr>
@@ -2380,11 +3191,21 @@
                 <w:rFonts w:ascii="Calibri" w:hAnsi="Calibri" w:cs="Calibri"/>
               </w:rPr>
             </w:pPr>
-            <w:r>
-              <w:rPr>
-                <w:rFonts w:ascii="Calibri" w:hAnsi="Calibri" w:cs="Calibri"/>
-              </w:rPr>
-              <w:t xml:space="preserve">view.updateFiltersPopUpBrandsSelection(i, </w:t>
+            <w:proofErr w:type="spellStart"/>
+            <w:proofErr w:type="gramStart"/>
+            <w:r>
+              <w:rPr>
+                <w:rFonts w:ascii="Calibri" w:hAnsi="Calibri" w:cs="Calibri"/>
+              </w:rPr>
+              <w:t>view.updateFiltersPopUpBrandsSelection</w:t>
+            </w:r>
+            <w:proofErr w:type="spellEnd"/>
+            <w:proofErr w:type="gramEnd"/>
+            <w:r>
+              <w:rPr>
+                <w:rFonts w:ascii="Calibri" w:hAnsi="Calibri" w:cs="Calibri"/>
+              </w:rPr>
+              <w:t xml:space="preserve">(i, </w:t>
             </w:r>
             <w:r>
               <w:rPr>
@@ -2490,11 +3311,19 @@
                 <w:rFonts w:ascii="Calibri" w:hAnsi="Calibri" w:cs="Calibri"/>
               </w:rPr>
             </w:pPr>
-            <w:r>
-              <w:rPr>
-                <w:rFonts w:ascii="Calibri" w:hAnsi="Calibri" w:cs="Calibri"/>
-              </w:rPr>
-              <w:t xml:space="preserve">index = </w:t>
+            <w:proofErr w:type="spellStart"/>
+            <w:r>
+              <w:rPr>
+                <w:rFonts w:ascii="Calibri" w:hAnsi="Calibri" w:cs="Calibri"/>
+              </w:rPr>
+              <w:t>index</w:t>
+            </w:r>
+            <w:proofErr w:type="spellEnd"/>
+            <w:r>
+              <w:rPr>
+                <w:rFonts w:ascii="Calibri" w:hAnsi="Calibri" w:cs="Calibri"/>
+              </w:rPr>
+              <w:t xml:space="preserve"> = </w:t>
             </w:r>
             <w:r>
               <w:rPr>
@@ -2509,11 +3338,19 @@
                 <w:rFonts w:ascii="Calibri" w:hAnsi="Calibri" w:cs="Calibri"/>
               </w:rPr>
             </w:pPr>
-            <w:r>
-              <w:rPr>
-                <w:rFonts w:ascii="Calibri" w:hAnsi="Calibri" w:cs="Calibri"/>
-              </w:rPr>
-              <w:t xml:space="preserve">value = </w:t>
+            <w:proofErr w:type="spellStart"/>
+            <w:r>
+              <w:rPr>
+                <w:rFonts w:ascii="Calibri" w:hAnsi="Calibri" w:cs="Calibri"/>
+              </w:rPr>
+              <w:t>value</w:t>
+            </w:r>
+            <w:proofErr w:type="spellEnd"/>
+            <w:r>
+              <w:rPr>
+                <w:rFonts w:ascii="Calibri" w:hAnsi="Calibri" w:cs="Calibri"/>
+              </w:rPr>
+              <w:t xml:space="preserve"> = </w:t>
             </w:r>
             <w:r>
               <w:rPr>
@@ -2528,12 +3365,14 @@
                 <w:rFonts w:ascii="Calibri" w:hAnsi="Calibri" w:cs="Calibri"/>
               </w:rPr>
             </w:pPr>
+            <w:proofErr w:type="spellStart"/>
             <w:r>
               <w:rPr>
                 <w:rFonts w:ascii="Calibri" w:hAnsi="Calibri" w:cs="Calibri"/>
               </w:rPr>
               <w:t>tempListSelection</w:t>
             </w:r>
+            <w:proofErr w:type="spellEnd"/>
             <w:r>
               <w:rPr>
                 <w:rFonts w:ascii="Calibri" w:hAnsi="Calibri" w:cs="Calibri"/>
@@ -2574,26 +3413,46 @@
               <w:rPr>
                 <w:rFonts w:ascii="Calibri" w:hAnsi="Calibri" w:cs="Calibri"/>
               </w:rPr>
-              <w:t>Llama a: view.updateFiltersPopUpBrandsSelection(</w:t>
-            </w:r>
+              <w:t xml:space="preserve">Llama a: </w:t>
+            </w:r>
+            <w:proofErr w:type="spellStart"/>
+            <w:proofErr w:type="gramStart"/>
+            <w:r>
+              <w:rPr>
+                <w:rFonts w:ascii="Calibri" w:hAnsi="Calibri" w:cs="Calibri"/>
+              </w:rPr>
+              <w:t>view.updateFiltersPopUpBrandsSelection</w:t>
+            </w:r>
+            <w:proofErr w:type="spellEnd"/>
+            <w:proofErr w:type="gramEnd"/>
+            <w:r>
+              <w:rPr>
+                <w:rFonts w:ascii="Calibri" w:hAnsi="Calibri" w:cs="Calibri"/>
+              </w:rPr>
+              <w:t>(</w:t>
+            </w:r>
+            <w:proofErr w:type="spellStart"/>
             <w:r>
               <w:rPr>
                 <w:rFonts w:ascii="Calibri" w:hAnsi="Calibri" w:cs="Calibri"/>
               </w:rPr>
               <w:t>index</w:t>
             </w:r>
+            <w:proofErr w:type="spellEnd"/>
             <w:r>
               <w:rPr>
                 <w:rFonts w:ascii="Calibri" w:hAnsi="Calibri" w:cs="Calibri"/>
               </w:rPr>
               <w:t xml:space="preserve">, </w:t>
             </w:r>
+            <w:proofErr w:type="spellStart"/>
             <w:r>
               <w:rPr>
                 <w:rFonts w:ascii="Calibri" w:hAnsi="Calibri" w:cs="Calibri"/>
               </w:rPr>
               <w:t>value</w:t>
             </w:r>
+            <w:proofErr w:type="spellEnd"/>
             <w:r>
               <w:rPr>
                 <w:rFonts w:ascii="Calibri" w:hAnsi="Calibri" w:cs="Calibri"/>
@@ -2691,13 +3550,33 @@
         </w:rPr>
         <w:t xml:space="preserve">Método </w:t>
       </w:r>
+      <w:proofErr w:type="spellStart"/>
+      <w:proofErr w:type="gramStart"/>
       <w:r>
         <w:rPr>
           <w:rFonts w:ascii="Calibri" w:hAnsi="Calibri" w:cs="Calibri"/>
           <w:b/>
           <w:bCs/>
         </w:rPr>
-        <w:t>onFiltersPopUpBrandsSelected()</w:t>
+        <w:t>onFiltersPopUpBrandsSelected</w:t>
+      </w:r>
+      <w:proofErr w:type="spellEnd"/>
+      <w:r>
+        <w:rPr>
+          <w:rFonts w:ascii="Calibri" w:hAnsi="Calibri" w:cs="Calibri"/>
+          <w:b/>
+          <w:bCs/>
+        </w:rPr>
+        <w:t>(</w:t>
+      </w:r>
+      <w:proofErr w:type="gramEnd"/>
+      <w:r>
+        <w:rPr>
+          <w:rFonts w:ascii="Calibri" w:hAnsi="Calibri" w:cs="Calibri"/>
+          <w:b/>
+          <w:bCs/>
+        </w:rPr>
+        <w:t>)</w:t>
       </w:r>
       <w:r>
         <w:rPr>
@@ -2710,7 +3589,7 @@
     </w:p>
     <w:tbl>
       <w:tblPr>
-        <w:tblStyle w:val="Tablaconcuadrcula"/>
+        <w:tblStyle w:val="TableGrid"/>
         <w:tblW w:w="0" w:type="auto"/>
         <w:tblLook w:val="04A0" w:firstRow="1" w:lastRow="0" w:firstColumn="1" w:lastColumn="0" w:noHBand="0" w:noVBand="1"/>
       </w:tblPr>
@@ -2829,6 +3708,7 @@
                 <w:rFonts w:ascii="Calibri" w:hAnsi="Calibri" w:cs="Calibri"/>
               </w:rPr>
             </w:pPr>
+            <w:proofErr w:type="spellStart"/>
             <w:r>
               <w:rPr>
                 <w:rFonts w:ascii="Calibri" w:hAnsi="Calibri" w:cs="Calibri"/>
@@ -2841,6 +3721,7 @@
               </w:rPr>
               <w:t>empList</w:t>
             </w:r>
+            <w:proofErr w:type="spellEnd"/>
             <w:r>
               <w:rPr>
                 <w:rFonts w:ascii="Calibri" w:hAnsi="Calibri" w:cs="Calibri"/>
@@ -2869,7 +3750,35 @@
               <w:rPr>
                 <w:rFonts w:ascii="Calibri" w:hAnsi="Calibri" w:cs="Calibri"/>
               </w:rPr>
-              <w:t>Llama a getBrandsSelections(tempFilter) que debe generar correctamente la lista con “Marca 1”</w:t>
+              <w:t xml:space="preserve">Llama a </w:t>
+            </w:r>
+            <w:proofErr w:type="spellStart"/>
+            <w:r>
+              <w:rPr>
+                <w:rFonts w:ascii="Calibri" w:hAnsi="Calibri" w:cs="Calibri"/>
+              </w:rPr>
+              <w:t>getBrandsSelections</w:t>
+            </w:r>
+            <w:proofErr w:type="spellEnd"/>
+            <w:r>
+              <w:rPr>
+                <w:rFonts w:ascii="Calibri" w:hAnsi="Calibri" w:cs="Calibri"/>
+              </w:rPr>
+              <w:t>(</w:t>
+            </w:r>
+            <w:proofErr w:type="spellStart"/>
+            <w:r>
+              <w:rPr>
+                <w:rFonts w:ascii="Calibri" w:hAnsi="Calibri" w:cs="Calibri"/>
+              </w:rPr>
+              <w:t>tempFilter</w:t>
+            </w:r>
+            <w:proofErr w:type="spellEnd"/>
+            <w:r>
+              <w:rPr>
+                <w:rFonts w:ascii="Calibri" w:hAnsi="Calibri" w:cs="Calibri"/>
+              </w:rPr>
+              <w:t>) que debe generar correctamente la lista con “Marca 1”</w:t>
             </w:r>
             <w:r>
               <w:rPr>
@@ -2884,11 +3793,19 @@
                 <w:rFonts w:ascii="Calibri" w:hAnsi="Calibri" w:cs="Calibri"/>
               </w:rPr>
             </w:pPr>
-            <w:r>
-              <w:rPr>
-                <w:rFonts w:ascii="Calibri" w:hAnsi="Calibri" w:cs="Calibri"/>
-              </w:rPr>
-              <w:t>tempListSelection= [(“Todos”, false), (“Marca1”, true), (“Marca2”, false)]</w:t>
+            <w:proofErr w:type="spellStart"/>
+            <w:r>
+              <w:rPr>
+                <w:rFonts w:ascii="Calibri" w:hAnsi="Calibri" w:cs="Calibri"/>
+              </w:rPr>
+              <w:t>tempListSelection</w:t>
+            </w:r>
+            <w:proofErr w:type="spellEnd"/>
+            <w:r>
+              <w:rPr>
+                <w:rFonts w:ascii="Calibri" w:hAnsi="Calibri" w:cs="Calibri"/>
+              </w:rPr>
+              <w:t>= [(“Todos”, false), (“Marca1”, true), (“Marca2”, false)]</w:t>
             </w:r>
           </w:p>
           <w:p>
@@ -2903,18 +3820,44 @@
               </w:rPr>
               <w:t xml:space="preserve">Llama a </w:t>
             </w:r>
-            <w:r>
-              <w:rPr>
-                <w:rFonts w:ascii="Calibri" w:hAnsi="Calibri" w:cs="Calibri"/>
-              </w:rPr>
-              <w:t>view.showFiltersPopUpBrandSelector(tempList</w:t>
-            </w:r>
-            <w:r>
-              <w:rPr>
-                <w:rFonts w:ascii="Calibri" w:hAnsi="Calibri" w:cs="Calibri"/>
-              </w:rPr>
-              <w:t xml:space="preserve"> Selection</w:t>
-            </w:r>
+            <w:proofErr w:type="spellStart"/>
+            <w:proofErr w:type="gramStart"/>
+            <w:r>
+              <w:rPr>
+                <w:rFonts w:ascii="Calibri" w:hAnsi="Calibri" w:cs="Calibri"/>
+              </w:rPr>
+              <w:t>view.showFiltersPopUpBrandSelector</w:t>
+            </w:r>
+            <w:proofErr w:type="spellEnd"/>
+            <w:proofErr w:type="gramEnd"/>
+            <w:r>
+              <w:rPr>
+                <w:rFonts w:ascii="Calibri" w:hAnsi="Calibri" w:cs="Calibri"/>
+              </w:rPr>
+              <w:t>(</w:t>
+            </w:r>
+            <w:proofErr w:type="spellStart"/>
+            <w:r>
+              <w:rPr>
+                <w:rFonts w:ascii="Calibri" w:hAnsi="Calibri" w:cs="Calibri"/>
+              </w:rPr>
+              <w:t>tempList</w:t>
+            </w:r>
+            <w:proofErr w:type="spellEnd"/>
+            <w:r>
+              <w:rPr>
+                <w:rFonts w:ascii="Calibri" w:hAnsi="Calibri" w:cs="Calibri"/>
+              </w:rPr>
+              <w:t xml:space="preserve"> </w:t>
+            </w:r>
+            <w:proofErr w:type="spellStart"/>
+            <w:r>
+              <w:rPr>
+                <w:rFonts w:ascii="Calibri" w:hAnsi="Calibri" w:cs="Calibri"/>
+              </w:rPr>
+              <w:t>Selection</w:t>
+            </w:r>
+            <w:proofErr w:type="spellEnd"/>
             <w:r>
               <w:rPr>
                 <w:rFonts w:ascii="Calibri" w:hAnsi="Calibri" w:cs="Calibri"/>
@@ -2992,12 +3935,14 @@
                 <w:rFonts w:ascii="Calibri" w:hAnsi="Calibri" w:cs="Calibri"/>
               </w:rPr>
             </w:pPr>
+            <w:proofErr w:type="spellStart"/>
             <w:r>
               <w:rPr>
                 <w:rFonts w:ascii="Calibri" w:hAnsi="Calibri" w:cs="Calibri"/>
               </w:rPr>
               <w:t>tempList</w:t>
             </w:r>
+            <w:proofErr w:type="spellEnd"/>
             <w:r>
               <w:rPr>
                 <w:rFonts w:ascii="Calibri" w:hAnsi="Calibri" w:cs="Calibri"/>
@@ -3032,7 +3977,35 @@
               <w:rPr>
                 <w:rFonts w:ascii="Calibri" w:hAnsi="Calibri" w:cs="Calibri"/>
               </w:rPr>
-              <w:t xml:space="preserve">Llama a getBrandsSelections(tempFilter) que debe generar correctamente la lista con </w:t>
+              <w:t xml:space="preserve">Llama a </w:t>
+            </w:r>
+            <w:proofErr w:type="spellStart"/>
+            <w:r>
+              <w:rPr>
+                <w:rFonts w:ascii="Calibri" w:hAnsi="Calibri" w:cs="Calibri"/>
+              </w:rPr>
+              <w:t>getBrandsSelections</w:t>
+            </w:r>
+            <w:proofErr w:type="spellEnd"/>
+            <w:r>
+              <w:rPr>
+                <w:rFonts w:ascii="Calibri" w:hAnsi="Calibri" w:cs="Calibri"/>
+              </w:rPr>
+              <w:t>(</w:t>
+            </w:r>
+            <w:proofErr w:type="spellStart"/>
+            <w:r>
+              <w:rPr>
+                <w:rFonts w:ascii="Calibri" w:hAnsi="Calibri" w:cs="Calibri"/>
+              </w:rPr>
+              <w:t>tempFilter</w:t>
+            </w:r>
+            <w:proofErr w:type="spellEnd"/>
+            <w:r>
+              <w:rPr>
+                <w:rFonts w:ascii="Calibri" w:hAnsi="Calibri" w:cs="Calibri"/>
+              </w:rPr>
+              <w:t xml:space="preserve">) que debe generar correctamente la lista con </w:t>
             </w:r>
             <w:r>
               <w:rPr>
@@ -3053,54 +4026,82 @@
                 <w:rFonts w:ascii="Calibri" w:hAnsi="Calibri" w:cs="Calibri"/>
               </w:rPr>
             </w:pPr>
-            <w:r>
-              <w:rPr>
-                <w:rFonts w:ascii="Calibri" w:hAnsi="Calibri" w:cs="Calibri"/>
-              </w:rPr>
-              <w:t>tempListSelection= [(“Todos”, false), (“Marca1”, true), (“Marca2”, false)]</w:t>
-            </w:r>
-          </w:p>
-          <w:p>
-            <w:pPr>
-              <w:rPr>
-                <w:rFonts w:ascii="Calibri" w:hAnsi="Calibri" w:cs="Calibri"/>
-              </w:rPr>
-            </w:pPr>
-            <w:r>
-              <w:rPr>
-                <w:rFonts w:ascii="Calibri" w:hAnsi="Calibri" w:cs="Calibri"/>
+            <w:proofErr w:type="spellStart"/>
+            <w:r>
+              <w:rPr>
+                <w:rFonts w:ascii="Calibri" w:hAnsi="Calibri" w:cs="Calibri"/>
+              </w:rPr>
+              <w:t>tempListSelection</w:t>
+            </w:r>
+            <w:proofErr w:type="spellEnd"/>
+            <w:r>
+              <w:rPr>
+                <w:rFonts w:ascii="Calibri" w:hAnsi="Calibri" w:cs="Calibri"/>
+              </w:rPr>
+              <w:t>= [(“Todos”, false), (“Marca1”, true), (“Marca2”, false)]</w:t>
+            </w:r>
+          </w:p>
+          <w:p>
+            <w:pPr>
+              <w:rPr>
+                <w:rFonts w:ascii="Calibri" w:hAnsi="Calibri" w:cs="Calibri"/>
+                <w:lang w:val="en-US"/>
+              </w:rPr>
+            </w:pPr>
+            <w:r>
+              <w:rPr>
+                <w:rFonts w:ascii="Calibri" w:hAnsi="Calibri" w:cs="Calibri"/>
+                <w:lang w:val="en-US"/>
               </w:rPr>
               <w:t xml:space="preserve">Llama a </w:t>
             </w:r>
-            <w:r>
-              <w:rPr>
-                <w:rFonts w:ascii="Calibri" w:hAnsi="Calibri" w:cs="Calibri"/>
-              </w:rPr>
-              <w:t>view.showFiltersPopUpBrandSelector(tempList</w:t>
-            </w:r>
-            <w:r>
-              <w:rPr>
-                <w:rFonts w:ascii="Calibri" w:hAnsi="Calibri" w:cs="Calibri"/>
+            <w:proofErr w:type="spellStart"/>
+            <w:proofErr w:type="gramStart"/>
+            <w:r>
+              <w:rPr>
+                <w:rFonts w:ascii="Calibri" w:hAnsi="Calibri" w:cs="Calibri"/>
+                <w:lang w:val="en-US"/>
+              </w:rPr>
+              <w:t>view.showFiltersPopUpBrandSelector</w:t>
+            </w:r>
+            <w:proofErr w:type="spellEnd"/>
+            <w:proofErr w:type="gramEnd"/>
+            <w:r>
+              <w:rPr>
+                <w:rFonts w:ascii="Calibri" w:hAnsi="Calibri" w:cs="Calibri"/>
+                <w:lang w:val="en-US"/>
+              </w:rPr>
+              <w:t>(</w:t>
+            </w:r>
+            <w:proofErr w:type="spellStart"/>
+            <w:r>
+              <w:rPr>
+                <w:rFonts w:ascii="Calibri" w:hAnsi="Calibri" w:cs="Calibri"/>
+                <w:lang w:val="en-US"/>
+              </w:rPr>
+              <w:t>tempList</w:t>
+            </w:r>
+            <w:r>
+              <w:rPr>
+                <w:rFonts w:ascii="Calibri" w:hAnsi="Calibri" w:cs="Calibri"/>
+                <w:lang w:val="en-US"/>
               </w:rPr>
               <w:t>Selection</w:t>
             </w:r>
-            <w:r>
-              <w:rPr>
-                <w:rFonts w:ascii="Calibri" w:hAnsi="Calibri" w:cs="Calibri"/>
-              </w:rPr>
-              <w:t>)</w:t>
-            </w:r>
-            <w:r>
-              <w:rPr>
-                <w:rFonts w:ascii="Calibri" w:hAnsi="Calibri" w:cs="Calibri"/>
-              </w:rPr>
-              <w:t>.</w:t>
-            </w:r>
-          </w:p>
-          <w:p>
-            <w:pPr>
-              <w:rPr>
-                <w:rFonts w:ascii="Calibri" w:hAnsi="Calibri" w:cs="Calibri"/>
+            <w:proofErr w:type="spellEnd"/>
+            <w:r>
+              <w:rPr>
+                <w:rFonts w:ascii="Calibri" w:hAnsi="Calibri" w:cs="Calibri"/>
+                <w:lang w:val="en-US"/>
+              </w:rPr>
+              <w:t>).</w:t>
+            </w:r>
+          </w:p>
+          <w:p>
+            <w:pPr>
+              <w:rPr>
+                <w:rFonts w:ascii="Calibri" w:hAnsi="Calibri" w:cs="Calibri"/>
+                <w:lang w:val="en-US"/>
               </w:rPr>
             </w:pPr>
           </w:p>
@@ -3155,11 +4156,19 @@
                 <w:rFonts w:ascii="Calibri" w:hAnsi="Calibri" w:cs="Calibri"/>
               </w:rPr>
             </w:pPr>
-            <w:r>
-              <w:rPr>
-                <w:rFonts w:ascii="Calibri" w:hAnsi="Calibri" w:cs="Calibri"/>
-              </w:rPr>
-              <w:t>tempList = [“Marca1”, “Marca 2”]</w:t>
+            <w:proofErr w:type="spellStart"/>
+            <w:r>
+              <w:rPr>
+                <w:rFonts w:ascii="Calibri" w:hAnsi="Calibri" w:cs="Calibri"/>
+              </w:rPr>
+              <w:t>tempList</w:t>
+            </w:r>
+            <w:proofErr w:type="spellEnd"/>
+            <w:r>
+              <w:rPr>
+                <w:rFonts w:ascii="Calibri" w:hAnsi="Calibri" w:cs="Calibri"/>
+              </w:rPr>
+              <w:t xml:space="preserve"> = [“Marca1”, “Marca 2”]</w:t>
             </w:r>
           </w:p>
         </w:tc>
@@ -3177,63 +4186,112 @@
               <w:rPr>
                 <w:rFonts w:ascii="Calibri" w:hAnsi="Calibri" w:cs="Calibri"/>
               </w:rPr>
-              <w:t>Llama a getBrandsSelections(tempFilter) que debe generar correctamente la lista con “Todos”.</w:t>
-            </w:r>
-          </w:p>
-          <w:p>
-            <w:pPr>
-              <w:rPr>
-                <w:rFonts w:ascii="Calibri" w:hAnsi="Calibri" w:cs="Calibri"/>
-              </w:rPr>
-            </w:pPr>
-            <w:r>
-              <w:rPr>
-                <w:rFonts w:ascii="Calibri" w:hAnsi="Calibri" w:cs="Calibri"/>
-              </w:rPr>
-              <w:t>tempListSelection= [(“Todos”, true), (“Marca1”, false), (“Marca2”, false)]</w:t>
-            </w:r>
-          </w:p>
-          <w:p>
-            <w:pPr>
-              <w:rPr>
-                <w:rFonts w:ascii="Calibri" w:hAnsi="Calibri" w:cs="Calibri"/>
-              </w:rPr>
-            </w:pPr>
-            <w:r>
-              <w:rPr>
-                <w:rFonts w:ascii="Calibri" w:hAnsi="Calibri" w:cs="Calibri"/>
-              </w:rPr>
               <w:t xml:space="preserve">Llama a </w:t>
             </w:r>
-            <w:r>
-              <w:rPr>
-                <w:rFonts w:ascii="Calibri" w:hAnsi="Calibri" w:cs="Calibri"/>
-              </w:rPr>
-              <w:t>view.showFiltersPopUpBrandSelector(tempList</w:t>
-            </w:r>
-            <w:r>
-              <w:rPr>
-                <w:rFonts w:ascii="Calibri" w:hAnsi="Calibri" w:cs="Calibri"/>
-              </w:rPr>
-              <w:t>Selection</w:t>
-            </w:r>
-            <w:r>
-              <w:rPr>
-                <w:rFonts w:ascii="Calibri" w:hAnsi="Calibri" w:cs="Calibri"/>
-              </w:rPr>
-              <w:t>)</w:t>
-            </w:r>
-            <w:r>
-              <w:rPr>
-                <w:rFonts w:ascii="Calibri" w:hAnsi="Calibri" w:cs="Calibri"/>
-              </w:rPr>
-              <w:t>.</w:t>
-            </w:r>
-          </w:p>
-          <w:p>
-            <w:pPr>
-              <w:rPr>
-                <w:rFonts w:ascii="Calibri" w:hAnsi="Calibri" w:cs="Calibri"/>
+            <w:proofErr w:type="spellStart"/>
+            <w:r>
+              <w:rPr>
+                <w:rFonts w:ascii="Calibri" w:hAnsi="Calibri" w:cs="Calibri"/>
+              </w:rPr>
+              <w:t>getBrandsSelections</w:t>
+            </w:r>
+            <w:proofErr w:type="spellEnd"/>
+            <w:r>
+              <w:rPr>
+                <w:rFonts w:ascii="Calibri" w:hAnsi="Calibri" w:cs="Calibri"/>
+              </w:rPr>
+              <w:t>(</w:t>
+            </w:r>
+            <w:proofErr w:type="spellStart"/>
+            <w:r>
+              <w:rPr>
+                <w:rFonts w:ascii="Calibri" w:hAnsi="Calibri" w:cs="Calibri"/>
+              </w:rPr>
+              <w:t>tempFilter</w:t>
+            </w:r>
+            <w:proofErr w:type="spellEnd"/>
+            <w:r>
+              <w:rPr>
+                <w:rFonts w:ascii="Calibri" w:hAnsi="Calibri" w:cs="Calibri"/>
+              </w:rPr>
+              <w:t>) que debe generar correctamente la lista con “Todos”.</w:t>
+            </w:r>
+          </w:p>
+          <w:p>
+            <w:pPr>
+              <w:rPr>
+                <w:rFonts w:ascii="Calibri" w:hAnsi="Calibri" w:cs="Calibri"/>
+              </w:rPr>
+            </w:pPr>
+            <w:proofErr w:type="spellStart"/>
+            <w:r>
+              <w:rPr>
+                <w:rFonts w:ascii="Calibri" w:hAnsi="Calibri" w:cs="Calibri"/>
+              </w:rPr>
+              <w:t>tempListSelection</w:t>
+            </w:r>
+            <w:proofErr w:type="spellEnd"/>
+            <w:r>
+              <w:rPr>
+                <w:rFonts w:ascii="Calibri" w:hAnsi="Calibri" w:cs="Calibri"/>
+              </w:rPr>
+              <w:t>= [(“Todos”, true), (“Marca1”, false), (“Marca2”, false)]</w:t>
+            </w:r>
+          </w:p>
+          <w:p>
+            <w:pPr>
+              <w:rPr>
+                <w:rFonts w:ascii="Calibri" w:hAnsi="Calibri" w:cs="Calibri"/>
+                <w:lang w:val="en-US"/>
+              </w:rPr>
+            </w:pPr>
+            <w:r>
+              <w:rPr>
+                <w:rFonts w:ascii="Calibri" w:hAnsi="Calibri" w:cs="Calibri"/>
+                <w:lang w:val="en-US"/>
+              </w:rPr>
+              <w:t xml:space="preserve">Llama a </w:t>
+            </w:r>
+            <w:proofErr w:type="spellStart"/>
+            <w:proofErr w:type="gramStart"/>
+            <w:r>
+              <w:rPr>
+                <w:rFonts w:ascii="Calibri" w:hAnsi="Calibri" w:cs="Calibri"/>
+                <w:lang w:val="en-US"/>
+              </w:rPr>
+              <w:t>view.showFiltersPopUpBrandSelector</w:t>
+            </w:r>
+            <w:proofErr w:type="spellEnd"/>
+            <w:proofErr w:type="gramEnd"/>
+            <w:r>
+              <w:rPr>
+                <w:rFonts w:ascii="Calibri" w:hAnsi="Calibri" w:cs="Calibri"/>
+                <w:lang w:val="en-US"/>
+              </w:rPr>
+              <w:t>(</w:t>
+            </w:r>
+            <w:proofErr w:type="spellStart"/>
+            <w:r>
+              <w:rPr>
+                <w:rFonts w:ascii="Calibri" w:hAnsi="Calibri" w:cs="Calibri"/>
+                <w:lang w:val="en-US"/>
+              </w:rPr>
+              <w:t>tempListSelection</w:t>
+            </w:r>
+            <w:proofErr w:type="spellEnd"/>
+            <w:r>
+              <w:rPr>
+                <w:rFonts w:ascii="Calibri" w:hAnsi="Calibri" w:cs="Calibri"/>
+                <w:lang w:val="en-US"/>
+              </w:rPr>
+              <w:t>).</w:t>
+            </w:r>
+          </w:p>
+          <w:p>
+            <w:pPr>
+              <w:rPr>
+                <w:rFonts w:ascii="Calibri" w:hAnsi="Calibri" w:cs="Calibri"/>
+                <w:lang w:val="en-US"/>
               </w:rPr>
             </w:pPr>
           </w:p>
@@ -3246,6 +4304,7 @@
           <w:rFonts w:ascii="Calibri" w:hAnsi="Calibri" w:cs="Calibri"/>
           <w:b/>
           <w:bCs/>
+          <w:lang w:val="en-US"/>
         </w:rPr>
       </w:pPr>
     </w:p>
@@ -3255,6 +4314,7 @@
           <w:rFonts w:ascii="Calibri" w:hAnsi="Calibri" w:cs="Calibri"/>
           <w:b/>
           <w:bCs/>
+          <w:lang w:val="en-US"/>
         </w:rPr>
       </w:pPr>
     </w:p>
@@ -3262,6 +4322,7 @@
       <w:pPr>
         <w:rPr>
           <w:rFonts w:ascii="Calibri" w:hAnsi="Calibri" w:cs="Calibri"/>
+          <w:lang w:val="en-US"/>
         </w:rPr>
       </w:pPr>
     </w:p>
@@ -3289,12 +4350,52 @@
         <w:jc w:val="both"/>
       </w:pPr>
       <w:r>
-        <w:t>Deberán probarse los métodos de la clase MainPresenter, para ello usaremos la clase GasolinerasRepository, Filter y el mockup de I MainConctract.View (Se usará la opción de cargar datos mediante json en vez del servicio).</w:t>
+        <w:t xml:space="preserve">Deberán probarse los métodos de la clase </w:t>
+      </w:r>
+      <w:proofErr w:type="spellStart"/>
+      <w:r>
+        <w:t>MainPresenter</w:t>
+      </w:r>
+      <w:proofErr w:type="spellEnd"/>
+      <w:r>
+        <w:t xml:space="preserve">, para ello usaremos la clase </w:t>
+      </w:r>
+      <w:proofErr w:type="spellStart"/>
+      <w:r>
+        <w:t>GasolinerasRepository</w:t>
+      </w:r>
+      <w:proofErr w:type="spellEnd"/>
+      <w:r>
+        <w:t xml:space="preserve">, </w:t>
+      </w:r>
+      <w:proofErr w:type="spellStart"/>
+      <w:r>
+        <w:t>Filter</w:t>
+      </w:r>
+      <w:proofErr w:type="spellEnd"/>
+      <w:r>
+        <w:t xml:space="preserve"> y el mockup de I </w:t>
+      </w:r>
+      <w:proofErr w:type="spellStart"/>
+      <w:r>
+        <w:t>MainConctract.View</w:t>
+      </w:r>
+      <w:proofErr w:type="spellEnd"/>
+      <w:r>
+        <w:t xml:space="preserve"> (Se usará la opción de cargar datos mediante </w:t>
+      </w:r>
+      <w:proofErr w:type="spellStart"/>
+      <w:r>
+        <w:t>json</w:t>
+      </w:r>
+      <w:proofErr w:type="spellEnd"/>
+      <w:r>
+        <w:t xml:space="preserve"> en vez del servicio).</w:t>
       </w:r>
     </w:p>
     <w:p>
       <w:pPr>
-        <w:pStyle w:val="Prrafodelista"/>
+        <w:pStyle w:val="ListParagraph"/>
         <w:numPr>
           <w:ilvl w:val="0"/>
           <w:numId w:val="2"/>
@@ -3307,12 +4408,34 @@
         <w:rPr>
           <w:rFonts w:ascii="Calibri" w:hAnsi="Calibri" w:cs="Calibri"/>
         </w:rPr>
-        <w:t>Método onFiltersClicked()</w:t>
+        <w:t xml:space="preserve">Método </w:t>
+      </w:r>
+      <w:proofErr w:type="spellStart"/>
+      <w:proofErr w:type="gramStart"/>
+      <w:r>
+        <w:rPr>
+          <w:rFonts w:ascii="Calibri" w:hAnsi="Calibri" w:cs="Calibri"/>
+        </w:rPr>
+        <w:t>onFiltersClicked</w:t>
+      </w:r>
+      <w:proofErr w:type="spellEnd"/>
+      <w:r>
+        <w:rPr>
+          <w:rFonts w:ascii="Calibri" w:hAnsi="Calibri" w:cs="Calibri"/>
+        </w:rPr>
+        <w:t>(</w:t>
+      </w:r>
+      <w:proofErr w:type="gramEnd"/>
+      <w:r>
+        <w:rPr>
+          <w:rFonts w:ascii="Calibri" w:hAnsi="Calibri" w:cs="Calibri"/>
+        </w:rPr>
+        <w:t>)</w:t>
       </w:r>
     </w:p>
     <w:p>
       <w:pPr>
-        <w:pStyle w:val="Prrafodelista"/>
+        <w:pStyle w:val="ListParagraph"/>
         <w:numPr>
           <w:ilvl w:val="0"/>
           <w:numId w:val="2"/>
@@ -3327,34 +4450,102 @@
         </w:rPr>
         <w:t xml:space="preserve">Método </w:t>
       </w:r>
-      <w:r>
-        <w:rPr>
-          <w:rFonts w:ascii="Calibri" w:hAnsi="Calibri" w:cs="Calibri"/>
-        </w:rPr>
-        <w:t>onFiltersPopUpBrandsSelected()</w:t>
+      <w:proofErr w:type="spellStart"/>
+      <w:proofErr w:type="gramStart"/>
+      <w:r>
+        <w:rPr>
+          <w:rFonts w:ascii="Calibri" w:hAnsi="Calibri" w:cs="Calibri"/>
+        </w:rPr>
+        <w:t>onFiltersPopUpBrandsSelected</w:t>
+      </w:r>
+      <w:proofErr w:type="spellEnd"/>
+      <w:r>
+        <w:rPr>
+          <w:rFonts w:ascii="Calibri" w:hAnsi="Calibri" w:cs="Calibri"/>
+        </w:rPr>
+        <w:t>(</w:t>
+      </w:r>
+      <w:proofErr w:type="gramEnd"/>
+      <w:r>
+        <w:rPr>
+          <w:rFonts w:ascii="Calibri" w:hAnsi="Calibri" w:cs="Calibri"/>
+        </w:rPr>
+        <w:t>)</w:t>
       </w:r>
     </w:p>
     <w:p>
       <w:pPr>
-        <w:pStyle w:val="Prrafodelista"/>
+        <w:pStyle w:val="ListParagraph"/>
         <w:numPr>
           <w:ilvl w:val="0"/>
           <w:numId w:val="2"/>
         </w:numPr>
         <w:rPr>
           <w:rFonts w:ascii="Calibri" w:hAnsi="Calibri" w:cs="Calibri"/>
-        </w:rPr>
-      </w:pPr>
-      <w:r>
-        <w:rPr>
-          <w:rFonts w:ascii="Calibri" w:hAnsi="Calibri" w:cs="Calibri"/>
-        </w:rPr>
-        <w:t>Método onFiltersPopUpBrandsOneSelected(int index, boolean value)</w:t>
+          <w:lang w:val="en-US"/>
+        </w:rPr>
+      </w:pPr>
+      <w:proofErr w:type="spellStart"/>
+      <w:r>
+        <w:rPr>
+          <w:rFonts w:ascii="Calibri" w:hAnsi="Calibri" w:cs="Calibri"/>
+          <w:lang w:val="en-US"/>
+        </w:rPr>
+        <w:t>Método</w:t>
+      </w:r>
+      <w:proofErr w:type="spellEnd"/>
+      <w:r>
+        <w:rPr>
+          <w:rFonts w:ascii="Calibri" w:hAnsi="Calibri" w:cs="Calibri"/>
+          <w:lang w:val="en-US"/>
+        </w:rPr>
+        <w:t xml:space="preserve"> </w:t>
+      </w:r>
+      <w:proofErr w:type="spellStart"/>
+      <w:proofErr w:type="gramStart"/>
+      <w:r>
+        <w:rPr>
+          <w:rFonts w:ascii="Calibri" w:hAnsi="Calibri" w:cs="Calibri"/>
+          <w:lang w:val="en-US"/>
+        </w:rPr>
+        <w:t>onFiltersPopUpBrandsOneSelected</w:t>
+      </w:r>
+      <w:proofErr w:type="spellEnd"/>
+      <w:r>
+        <w:rPr>
+          <w:rFonts w:ascii="Calibri" w:hAnsi="Calibri" w:cs="Calibri"/>
+          <w:lang w:val="en-US"/>
+        </w:rPr>
+        <w:t>(</w:t>
+      </w:r>
+      <w:proofErr w:type="gramEnd"/>
+      <w:r>
+        <w:rPr>
+          <w:rFonts w:ascii="Calibri" w:hAnsi="Calibri" w:cs="Calibri"/>
+          <w:lang w:val="en-US"/>
+        </w:rPr>
+        <w:t xml:space="preserve">int index, </w:t>
+      </w:r>
+      <w:proofErr w:type="spellStart"/>
+      <w:r>
+        <w:rPr>
+          <w:rFonts w:ascii="Calibri" w:hAnsi="Calibri" w:cs="Calibri"/>
+          <w:lang w:val="en-US"/>
+        </w:rPr>
+        <w:t>boolean</w:t>
+      </w:r>
+      <w:proofErr w:type="spellEnd"/>
+      <w:r>
+        <w:rPr>
+          <w:rFonts w:ascii="Calibri" w:hAnsi="Calibri" w:cs="Calibri"/>
+          <w:lang w:val="en-US"/>
+        </w:rPr>
+        <w:t xml:space="preserve"> value)</w:t>
       </w:r>
     </w:p>
     <w:p>
       <w:pPr>
-        <w:pStyle w:val="Prrafodelista"/>
+        <w:pStyle w:val="ListParagraph"/>
         <w:numPr>
           <w:ilvl w:val="0"/>
           <w:numId w:val="2"/>
@@ -3367,12 +4558,34 @@
         <w:rPr>
           <w:rFonts w:ascii="Calibri" w:hAnsi="Calibri" w:cs="Calibri"/>
         </w:rPr>
-        <w:t>Método onFiltersPopUpBrandsAccepted()</w:t>
+        <w:t xml:space="preserve">Método </w:t>
+      </w:r>
+      <w:proofErr w:type="spellStart"/>
+      <w:proofErr w:type="gramStart"/>
+      <w:r>
+        <w:rPr>
+          <w:rFonts w:ascii="Calibri" w:hAnsi="Calibri" w:cs="Calibri"/>
+        </w:rPr>
+        <w:t>onFiltersPopUpBrandsAccepted</w:t>
+      </w:r>
+      <w:proofErr w:type="spellEnd"/>
+      <w:r>
+        <w:rPr>
+          <w:rFonts w:ascii="Calibri" w:hAnsi="Calibri" w:cs="Calibri"/>
+        </w:rPr>
+        <w:t>(</w:t>
+      </w:r>
+      <w:proofErr w:type="gramEnd"/>
+      <w:r>
+        <w:rPr>
+          <w:rFonts w:ascii="Calibri" w:hAnsi="Calibri" w:cs="Calibri"/>
+        </w:rPr>
+        <w:t>)</w:t>
       </w:r>
     </w:p>
     <w:p>
       <w:pPr>
-        <w:pStyle w:val="Prrafodelista"/>
+        <w:pStyle w:val="ListParagraph"/>
         <w:numPr>
           <w:ilvl w:val="0"/>
           <w:numId w:val="2"/>
@@ -3385,12 +4598,34 @@
         <w:rPr>
           <w:rFonts w:ascii="Calibri" w:hAnsi="Calibri" w:cs="Calibri"/>
         </w:rPr>
-        <w:t>Método onFiltersPopUpAcceptClicked()</w:t>
+        <w:t xml:space="preserve">Método </w:t>
+      </w:r>
+      <w:proofErr w:type="spellStart"/>
+      <w:proofErr w:type="gramStart"/>
+      <w:r>
+        <w:rPr>
+          <w:rFonts w:ascii="Calibri" w:hAnsi="Calibri" w:cs="Calibri"/>
+        </w:rPr>
+        <w:t>onFiltersPopUpAcceptClicked</w:t>
+      </w:r>
+      <w:proofErr w:type="spellEnd"/>
+      <w:r>
+        <w:rPr>
+          <w:rFonts w:ascii="Calibri" w:hAnsi="Calibri" w:cs="Calibri"/>
+        </w:rPr>
+        <w:t>(</w:t>
+      </w:r>
+      <w:proofErr w:type="gramEnd"/>
+      <w:r>
+        <w:rPr>
+          <w:rFonts w:ascii="Calibri" w:hAnsi="Calibri" w:cs="Calibri"/>
+        </w:rPr>
+        <w:t>)</w:t>
       </w:r>
     </w:p>
     <w:p>
       <w:pPr>
-        <w:pStyle w:val="Prrafodelista"/>
+        <w:pStyle w:val="ListParagraph"/>
         <w:numPr>
           <w:ilvl w:val="0"/>
           <w:numId w:val="2"/>
@@ -3403,12 +4638,34 @@
         <w:rPr>
           <w:rFonts w:ascii="Calibri" w:hAnsi="Calibri" w:cs="Calibri"/>
         </w:rPr>
-        <w:t>Método onFiltersPopUpClearFiltersClicked()</w:t>
+        <w:t xml:space="preserve">Método </w:t>
+      </w:r>
+      <w:proofErr w:type="spellStart"/>
+      <w:proofErr w:type="gramStart"/>
+      <w:r>
+        <w:rPr>
+          <w:rFonts w:ascii="Calibri" w:hAnsi="Calibri" w:cs="Calibri"/>
+        </w:rPr>
+        <w:t>onFiltersPopUpClearFiltersClicked</w:t>
+      </w:r>
+      <w:proofErr w:type="spellEnd"/>
+      <w:r>
+        <w:rPr>
+          <w:rFonts w:ascii="Calibri" w:hAnsi="Calibri" w:cs="Calibri"/>
+        </w:rPr>
+        <w:t>(</w:t>
+      </w:r>
+      <w:proofErr w:type="gramEnd"/>
+      <w:r>
+        <w:rPr>
+          <w:rFonts w:ascii="Calibri" w:hAnsi="Calibri" w:cs="Calibri"/>
+        </w:rPr>
+        <w:t>)</w:t>
       </w:r>
     </w:p>
     <w:p>
       <w:pPr>
-        <w:pStyle w:val="Prrafodelista"/>
+        <w:pStyle w:val="ListParagraph"/>
         <w:numPr>
           <w:ilvl w:val="0"/>
           <w:numId w:val="2"/>
@@ -3438,7 +4695,7 @@
     </w:p>
     <w:p>
       <w:pPr>
-        <w:pStyle w:val="Prrafodelista"/>
+        <w:pStyle w:val="ListParagraph"/>
         <w:numPr>
           <w:ilvl w:val="0"/>
           <w:numId w:val="2"/>
@@ -3451,7 +4708,35 @@
         <w:rPr>
           <w:rFonts w:ascii="Calibri" w:hAnsi="Calibri" w:cs="Calibri"/>
         </w:rPr>
-        <w:t>Método getBrandsSelections (IFilter f)</w:t>
+        <w:t xml:space="preserve">Método </w:t>
+      </w:r>
+      <w:proofErr w:type="spellStart"/>
+      <w:r>
+        <w:rPr>
+          <w:rFonts w:ascii="Calibri" w:hAnsi="Calibri" w:cs="Calibri"/>
+        </w:rPr>
+        <w:t>getBrandsSelections</w:t>
+      </w:r>
+      <w:proofErr w:type="spellEnd"/>
+      <w:r>
+        <w:rPr>
+          <w:rFonts w:ascii="Calibri" w:hAnsi="Calibri" w:cs="Calibri"/>
+        </w:rPr>
+        <w:t xml:space="preserve"> (</w:t>
+      </w:r>
+      <w:proofErr w:type="spellStart"/>
+      <w:r>
+        <w:rPr>
+          <w:rFonts w:ascii="Calibri" w:hAnsi="Calibri" w:cs="Calibri"/>
+        </w:rPr>
+        <w:t>IFilter</w:t>
+      </w:r>
+      <w:proofErr w:type="spellEnd"/>
+      <w:r>
+        <w:rPr>
+          <w:rFonts w:ascii="Calibri" w:hAnsi="Calibri" w:cs="Calibri"/>
+        </w:rPr>
+        <w:t xml:space="preserve"> f)</w:t>
       </w:r>
     </w:p>
     <w:p>
@@ -3470,13 +4755,33 @@
         </w:rPr>
         <w:t xml:space="preserve">Método </w:t>
       </w:r>
+      <w:proofErr w:type="spellStart"/>
+      <w:proofErr w:type="gramStart"/>
       <w:r>
         <w:rPr>
           <w:rFonts w:ascii="Calibri" w:hAnsi="Calibri" w:cs="Calibri"/>
           <w:b/>
           <w:bCs/>
         </w:rPr>
-        <w:t>onFiltersPopUpBrandsAccepted()</w:t>
+        <w:t>onFiltersPopUpBrandsAccepted</w:t>
+      </w:r>
+      <w:proofErr w:type="spellEnd"/>
+      <w:r>
+        <w:rPr>
+          <w:rFonts w:ascii="Calibri" w:hAnsi="Calibri" w:cs="Calibri"/>
+          <w:b/>
+          <w:bCs/>
+        </w:rPr>
+        <w:t>(</w:t>
+      </w:r>
+      <w:proofErr w:type="gramEnd"/>
+      <w:r>
+        <w:rPr>
+          <w:rFonts w:ascii="Calibri" w:hAnsi="Calibri" w:cs="Calibri"/>
+          <w:b/>
+          <w:bCs/>
+        </w:rPr>
+        <w:t>)</w:t>
       </w:r>
       <w:r>
         <w:rPr>
@@ -3489,7 +4794,7 @@
     </w:p>
     <w:tbl>
       <w:tblPr>
-        <w:tblStyle w:val="Tablaconcuadrcula"/>
+        <w:tblStyle w:val="TableGrid"/>
         <w:tblW w:w="0" w:type="auto"/>
         <w:tblLook w:val="04A0" w:firstRow="1" w:lastRow="0" w:firstColumn="1" w:lastColumn="0" w:noHBand="0" w:noVBand="1"/>
       </w:tblPr>
@@ -3576,6 +4881,7 @@
                 <w:bCs/>
               </w:rPr>
             </w:pPr>
+            <w:proofErr w:type="gramStart"/>
             <w:r>
               <w:rPr>
                 <w:b/>
@@ -3583,6 +4889,7 @@
               </w:rPr>
               <w:t>IT.1a</w:t>
             </w:r>
+            <w:proofErr w:type="gramEnd"/>
           </w:p>
         </w:tc>
         <w:tc>
@@ -3596,11 +4903,19 @@
                 <w:rFonts w:ascii="Calibri" w:hAnsi="Calibri" w:cs="Calibri"/>
               </w:rPr>
             </w:pPr>
-            <w:r>
-              <w:rPr>
-                <w:rFonts w:ascii="Calibri" w:hAnsi="Calibri" w:cs="Calibri"/>
-              </w:rPr>
-              <w:t xml:space="preserve">tempListSelection= [(“Todos”, true), (“Marca1”, </w:t>
+            <w:proofErr w:type="spellStart"/>
+            <w:r>
+              <w:rPr>
+                <w:rFonts w:ascii="Calibri" w:hAnsi="Calibri" w:cs="Calibri"/>
+              </w:rPr>
+              <w:t>tempListSelection</w:t>
+            </w:r>
+            <w:proofErr w:type="spellEnd"/>
+            <w:r>
+              <w:rPr>
+                <w:rFonts w:ascii="Calibri" w:hAnsi="Calibri" w:cs="Calibri"/>
+              </w:rPr>
+              <w:t xml:space="preserve">= [(“Todos”, true), (“Marca1”, </w:t>
             </w:r>
             <w:r>
               <w:rPr>
@@ -3619,11 +4934,19 @@
             <w:pPr>
               <w:jc w:val="both"/>
             </w:pPr>
-            <w:r>
-              <w:rPr>
-                <w:rFonts w:ascii="Calibri" w:hAnsi="Calibri" w:cs="Calibri"/>
-              </w:rPr>
-              <w:t>tempList=[“Marca1”]</w:t>
+            <w:proofErr w:type="spellStart"/>
+            <w:r>
+              <w:rPr>
+                <w:rFonts w:ascii="Calibri" w:hAnsi="Calibri" w:cs="Calibri"/>
+              </w:rPr>
+              <w:t>tempList</w:t>
+            </w:r>
+            <w:proofErr w:type="spellEnd"/>
+            <w:r>
+              <w:rPr>
+                <w:rFonts w:ascii="Calibri" w:hAnsi="Calibri" w:cs="Calibri"/>
+              </w:rPr>
+              <w:t>=[“Marca1”]</w:t>
             </w:r>
           </w:p>
         </w:tc>
@@ -3640,13 +4963,30 @@
               </w:rPr>
             </w:pPr>
             <w:r>
-              <w:t>Se deberán mostrar todas las gasolineras. Además, se deberá verificar que tempList= [“Todos”]</w:t>
+              <w:t xml:space="preserve">Se deberán mostrar todas las gasolineras. Además, se deberá verificar que </w:t>
+            </w:r>
+            <w:proofErr w:type="spellStart"/>
+            <w:r>
+              <w:t>tempList</w:t>
+            </w:r>
+            <w:proofErr w:type="spellEnd"/>
+            <w:r>
+              <w:t>= [“Todos”]</w:t>
             </w:r>
             <w:r>
               <w:t xml:space="preserve"> y que se realiza una llamada a los métodos </w:t>
             </w:r>
-            <w:r>
-              <w:t>tempFilter.setBrands(Arrays.</w:t>
+            <w:proofErr w:type="spellStart"/>
+            <w:r>
+              <w:t>tempFilter.setBrands</w:t>
+            </w:r>
+            <w:proofErr w:type="spellEnd"/>
+            <w:r>
+              <w:t>(</w:t>
+            </w:r>
+            <w:proofErr w:type="spellStart"/>
+            <w:r>
+              <w:t>Arrays.</w:t>
             </w:r>
             <w:r>
               <w:rPr>
@@ -3655,8 +4995,13 @@
               </w:rPr>
               <w:t>asList</w:t>
             </w:r>
-            <w:r>
-              <w:t>(BrandsEnum.</w:t>
+            <w:proofErr w:type="spellEnd"/>
+            <w:r>
+              <w:t>(</w:t>
+            </w:r>
+            <w:proofErr w:type="spellStart"/>
+            <w:r>
+              <w:t>BrandsEnum.</w:t>
             </w:r>
             <w:r>
               <w:rPr>
@@ -3665,14 +5010,46 @@
               </w:rPr>
               <w:t>values</w:t>
             </w:r>
+            <w:proofErr w:type="spellEnd"/>
             <w:r>
               <w:t>()))</w:t>
             </w:r>
             <w:r>
               <w:t xml:space="preserve"> y a </w:t>
             </w:r>
-            <w:r>
-              <w:t>view.updateFiltersPopupTextViews(null, getStringOfSelections(tempListSelection))</w:t>
+            <w:proofErr w:type="spellStart"/>
+            <w:proofErr w:type="gramStart"/>
+            <w:r>
+              <w:t>view.updateFiltersPopupTextViews</w:t>
+            </w:r>
+            <w:proofErr w:type="spellEnd"/>
+            <w:proofErr w:type="gramEnd"/>
+            <w:r>
+              <w:t>(</w:t>
+            </w:r>
+            <w:proofErr w:type="spellStart"/>
+            <w:r>
+              <w:t>null</w:t>
+            </w:r>
+            <w:proofErr w:type="spellEnd"/>
+            <w:r>
+              <w:t xml:space="preserve">, </w:t>
+            </w:r>
+            <w:proofErr w:type="spellStart"/>
+            <w:r>
+              <w:t>getStringOfSelections</w:t>
+            </w:r>
+            <w:proofErr w:type="spellEnd"/>
+            <w:r>
+              <w:t>(</w:t>
+            </w:r>
+            <w:proofErr w:type="spellStart"/>
+            <w:r>
+              <w:t>tempListSelection</w:t>
+            </w:r>
+            <w:proofErr w:type="spellEnd"/>
+            <w:r>
+              <w:t>))</w:t>
             </w:r>
             <w:r>
               <w:t>.</w:t>
@@ -3714,22 +5091,38 @@
                 <w:rFonts w:ascii="Calibri" w:hAnsi="Calibri" w:cs="Calibri"/>
               </w:rPr>
             </w:pPr>
-            <w:r>
-              <w:rPr>
-                <w:rFonts w:ascii="Calibri" w:hAnsi="Calibri" w:cs="Calibri"/>
-              </w:rPr>
-              <w:t>tempListSelection= [(“Todos”, false), (“Marca1”, true), (“Marca2”, true)]</w:t>
+            <w:proofErr w:type="spellStart"/>
+            <w:r>
+              <w:rPr>
+                <w:rFonts w:ascii="Calibri" w:hAnsi="Calibri" w:cs="Calibri"/>
+              </w:rPr>
+              <w:t>tempListSelection</w:t>
+            </w:r>
+            <w:proofErr w:type="spellEnd"/>
+            <w:r>
+              <w:rPr>
+                <w:rFonts w:ascii="Calibri" w:hAnsi="Calibri" w:cs="Calibri"/>
+              </w:rPr>
+              <w:t>= [(“Todos”, false), (“Marca1”, true), (“Marca2”, true)]</w:t>
             </w:r>
           </w:p>
           <w:p>
             <w:pPr>
               <w:jc w:val="both"/>
             </w:pPr>
-            <w:r>
-              <w:rPr>
-                <w:rFonts w:ascii="Calibri" w:hAnsi="Calibri" w:cs="Calibri"/>
-              </w:rPr>
-              <w:t>tempList=[“Todos”]</w:t>
+            <w:proofErr w:type="spellStart"/>
+            <w:r>
+              <w:rPr>
+                <w:rFonts w:ascii="Calibri" w:hAnsi="Calibri" w:cs="Calibri"/>
+              </w:rPr>
+              <w:t>tempList</w:t>
+            </w:r>
+            <w:proofErr w:type="spellEnd"/>
+            <w:r>
+              <w:rPr>
+                <w:rFonts w:ascii="Calibri" w:hAnsi="Calibri" w:cs="Calibri"/>
+              </w:rPr>
+              <w:t>=[“Todos”]</w:t>
             </w:r>
           </w:p>
         </w:tc>
@@ -3747,8 +5140,13 @@
             <w:r>
               <w:t xml:space="preserve">berá comprobar que se muestran las gasolineras de las marcas seleccionadas. Además, se verificará que </w:t>
             </w:r>
-            <w:r>
-              <w:t>tempList poseer las marcas seleccionadas.</w:t>
+            <w:proofErr w:type="spellStart"/>
+            <w:r>
+              <w:t>tempList</w:t>
+            </w:r>
+            <w:proofErr w:type="spellEnd"/>
+            <w:r>
+              <w:t xml:space="preserve"> poseer las marcas seleccionadas.</w:t>
             </w:r>
           </w:p>
         </w:tc>
@@ -3786,22 +5184,38 @@
                 <w:rFonts w:ascii="Calibri" w:hAnsi="Calibri" w:cs="Calibri"/>
               </w:rPr>
             </w:pPr>
-            <w:r>
-              <w:rPr>
-                <w:rFonts w:ascii="Calibri" w:hAnsi="Calibri" w:cs="Calibri"/>
-              </w:rPr>
-              <w:t>tempListSelection= [(“Todos”, false), (“Marca1”, false), (“Marca2”, false)]</w:t>
+            <w:proofErr w:type="spellStart"/>
+            <w:r>
+              <w:rPr>
+                <w:rFonts w:ascii="Calibri" w:hAnsi="Calibri" w:cs="Calibri"/>
+              </w:rPr>
+              <w:t>tempListSelection</w:t>
+            </w:r>
+            <w:proofErr w:type="spellEnd"/>
+            <w:r>
+              <w:rPr>
+                <w:rFonts w:ascii="Calibri" w:hAnsi="Calibri" w:cs="Calibri"/>
+              </w:rPr>
+              <w:t>= [(“Todos”, false), (“Marca1”, false), (“Marca2”, false)]</w:t>
             </w:r>
           </w:p>
           <w:p>
             <w:pPr>
               <w:jc w:val="both"/>
             </w:pPr>
-            <w:r>
-              <w:rPr>
-                <w:rFonts w:ascii="Calibri" w:hAnsi="Calibri" w:cs="Calibri"/>
-              </w:rPr>
-              <w:t>tempList=[“Marca1”]</w:t>
+            <w:proofErr w:type="spellStart"/>
+            <w:r>
+              <w:rPr>
+                <w:rFonts w:ascii="Calibri" w:hAnsi="Calibri" w:cs="Calibri"/>
+              </w:rPr>
+              <w:t>tempList</w:t>
+            </w:r>
+            <w:proofErr w:type="spellEnd"/>
+            <w:r>
+              <w:rPr>
+                <w:rFonts w:ascii="Calibri" w:hAnsi="Calibri" w:cs="Calibri"/>
+              </w:rPr>
+              <w:t>=[“Marca1”]</w:t>
             </w:r>
           </w:p>
         </w:tc>
@@ -3855,22 +5269,46 @@
                 <w:rFonts w:ascii="Calibri" w:hAnsi="Calibri" w:cs="Calibri"/>
               </w:rPr>
             </w:pPr>
-            <w:r>
-              <w:rPr>
-                <w:rFonts w:ascii="Calibri" w:hAnsi="Calibri" w:cs="Calibri"/>
-              </w:rPr>
-              <w:t>tempListSelection= [(“Todos”, true), (“Marca1”, false), (“Marca2”, false)]</w:t>
+            <w:proofErr w:type="spellStart"/>
+            <w:r>
+              <w:rPr>
+                <w:rFonts w:ascii="Calibri" w:hAnsi="Calibri" w:cs="Calibri"/>
+              </w:rPr>
+              <w:t>tempListSelection</w:t>
+            </w:r>
+            <w:proofErr w:type="spellEnd"/>
+            <w:r>
+              <w:rPr>
+                <w:rFonts w:ascii="Calibri" w:hAnsi="Calibri" w:cs="Calibri"/>
+              </w:rPr>
+              <w:t>= [(“Todos”, true), (“Marca1”, false), (“Marca2”, false)]</w:t>
             </w:r>
           </w:p>
           <w:p>
             <w:pPr>
               <w:jc w:val="both"/>
             </w:pPr>
-            <w:r>
-              <w:rPr>
-                <w:rFonts w:ascii="Calibri" w:hAnsi="Calibri" w:cs="Calibri"/>
-              </w:rPr>
-              <w:t>tempList=[]</w:t>
+            <w:proofErr w:type="spellStart"/>
+            <w:r>
+              <w:rPr>
+                <w:rFonts w:ascii="Calibri" w:hAnsi="Calibri" w:cs="Calibri"/>
+              </w:rPr>
+              <w:t>tempList</w:t>
+            </w:r>
+            <w:proofErr w:type="spellEnd"/>
+            <w:proofErr w:type="gramStart"/>
+            <w:r>
+              <w:rPr>
+                <w:rFonts w:ascii="Calibri" w:hAnsi="Calibri" w:cs="Calibri"/>
+              </w:rPr>
+              <w:t>=[</w:t>
+            </w:r>
+            <w:proofErr w:type="gramEnd"/>
+            <w:r>
+              <w:rPr>
+                <w:rFonts w:ascii="Calibri" w:hAnsi="Calibri" w:cs="Calibri"/>
+              </w:rPr>
+              <w:t>]</w:t>
             </w:r>
           </w:p>
         </w:tc>
@@ -3883,7 +5321,15 @@
               <w:jc w:val="both"/>
             </w:pPr>
             <w:r>
-              <w:t>Se deberá verificar que cuando la lista esta vacía y se añaden todas las marcas, se muestran todas las gasolineras.</w:t>
+              <w:t xml:space="preserve">Se deberá verificar que cuando la lista </w:t>
+            </w:r>
+            <w:proofErr w:type="spellStart"/>
+            <w:r>
+              <w:t>esta</w:t>
+            </w:r>
+            <w:proofErr w:type="spellEnd"/>
+            <w:r>
+              <w:t xml:space="preserve"> vacía y se añaden todas las marcas, se muestran todas las gasolineras.</w:t>
             </w:r>
           </w:p>
           <w:p>
@@ -3980,8 +5426,16 @@
         <w:rPr>
           <w:rFonts w:ascii="Calibri" w:hAnsi="Calibri" w:cs="Calibri"/>
         </w:rPr>
-        <w:t xml:space="preserve"> pero automatizados a través de Junit y Expresso</w:t>
-      </w:r>
+        <w:t xml:space="preserve"> pero automatizados a través de Junit y </w:t>
+      </w:r>
+      <w:proofErr w:type="spellStart"/>
+      <w:r>
+        <w:rPr>
+          <w:rFonts w:ascii="Calibri" w:hAnsi="Calibri" w:cs="Calibri"/>
+        </w:rPr>
+        <w:t>Expresso</w:t>
+      </w:r>
+      <w:proofErr w:type="spellEnd"/>
       <w:r>
         <w:rPr>
           <w:rFonts w:ascii="Calibri" w:hAnsi="Calibri" w:cs="Calibri"/>
@@ -3991,7 +5445,7 @@
     </w:p>
     <w:tbl>
       <w:tblPr>
-        <w:tblStyle w:val="Tablaconcuadrcula"/>
+        <w:tblStyle w:val="TableGrid"/>
         <w:tblW w:w="8642" w:type="dxa"/>
         <w:jc w:val="center"/>
         <w:tblLayout w:type="fixed"/>
@@ -4128,7 +5582,21 @@
               <w:rPr>
                 <w:color w:val="000000" w:themeColor="text1"/>
               </w:rPr>
-              <w:t>y toast con 45 gasolineras</w:t>
+              <w:t xml:space="preserve">y </w:t>
+            </w:r>
+            <w:proofErr w:type="spellStart"/>
+            <w:r>
+              <w:rPr>
+                <w:color w:val="000000" w:themeColor="text1"/>
+              </w:rPr>
+              <w:t>toast</w:t>
+            </w:r>
+            <w:proofErr w:type="spellEnd"/>
+            <w:r>
+              <w:rPr>
+                <w:color w:val="000000" w:themeColor="text1"/>
+              </w:rPr>
+              <w:t xml:space="preserve"> con 45 gasolineras</w:t>
             </w:r>
             <w:r>
               <w:rPr>
@@ -4228,7 +5696,33 @@
               <w:rPr>
                 <w:color w:val="000000" w:themeColor="text1"/>
               </w:rPr>
-              <w:t>Lista de gasolineras y toast con 164 gasolineras.</w:t>
+              <w:t xml:space="preserve">Lista de gasolineras y </w:t>
+            </w:r>
+            <w:proofErr w:type="spellStart"/>
+            <w:r>
+              <w:rPr>
+                <w:color w:val="000000" w:themeColor="text1"/>
+              </w:rPr>
+              <w:t>toast</w:t>
+            </w:r>
+            <w:proofErr w:type="spellEnd"/>
+            <w:r>
+              <w:rPr>
+                <w:color w:val="000000" w:themeColor="text1"/>
+              </w:rPr>
+              <w:t xml:space="preserve"> con </w:t>
+            </w:r>
+            <w:r>
+              <w:rPr>
+                <w:color w:val="000000" w:themeColor="text1"/>
+              </w:rPr>
+              <w:t>51</w:t>
+            </w:r>
+            <w:r>
+              <w:rPr>
+                <w:color w:val="000000" w:themeColor="text1"/>
+              </w:rPr>
+              <w:t xml:space="preserve"> gasolineras.</w:t>
             </w:r>
           </w:p>
         </w:tc>
@@ -4297,7 +5791,21 @@
               <w:rPr>
                 <w:color w:val="000000" w:themeColor="text1"/>
               </w:rPr>
-              <w:t xml:space="preserve"> y toast con 164 gasolineras</w:t>
+              <w:t xml:space="preserve"> y </w:t>
+            </w:r>
+            <w:proofErr w:type="spellStart"/>
+            <w:r>
+              <w:rPr>
+                <w:color w:val="000000" w:themeColor="text1"/>
+              </w:rPr>
+              <w:t>toast</w:t>
+            </w:r>
+            <w:proofErr w:type="spellEnd"/>
+            <w:r>
+              <w:rPr>
+                <w:color w:val="000000" w:themeColor="text1"/>
+              </w:rPr>
+              <w:t xml:space="preserve"> con 164 gasolineras</w:t>
             </w:r>
             <w:r>
               <w:rPr>
@@ -4366,7 +5874,21 @@
               <w:rPr>
                 <w:color w:val="000000" w:themeColor="text1"/>
               </w:rPr>
-              <w:t>y toast con 164 gasolineras.</w:t>
+              <w:t xml:space="preserve">y </w:t>
+            </w:r>
+            <w:proofErr w:type="spellStart"/>
+            <w:r>
+              <w:rPr>
+                <w:color w:val="000000" w:themeColor="text1"/>
+              </w:rPr>
+              <w:t>toast</w:t>
+            </w:r>
+            <w:proofErr w:type="spellEnd"/>
+            <w:r>
+              <w:rPr>
+                <w:color w:val="000000" w:themeColor="text1"/>
+              </w:rPr>
+              <w:t xml:space="preserve"> con 164 gasolineras.</w:t>
             </w:r>
           </w:p>
         </w:tc>
@@ -4388,6 +5910,105 @@
           <w:u w:val="single"/>
         </w:rPr>
       </w:pPr>
+      <w:r>
+        <w:rPr>
+          <w:rFonts w:ascii="Calibri" w:hAnsi="Calibri" w:cs="Calibri"/>
+          <w:b/>
+          <w:bCs/>
+          <w:u w:val="single"/>
+        </w:rPr>
+        <w:t>RESULTADO DE LA EJECUCIÓN DE LAS PRUEBAS</w:t>
+      </w:r>
+    </w:p>
+    <w:p>
+      <w:pPr>
+        <w:rPr>
+          <w:rFonts w:ascii="Calibri" w:hAnsi="Calibri" w:cs="Calibri"/>
+          <w:b/>
+          <w:bCs/>
+        </w:rPr>
+      </w:pPr>
+      <w:proofErr w:type="spellStart"/>
+      <w:r>
+        <w:rPr>
+          <w:rFonts w:ascii="Calibri" w:hAnsi="Calibri" w:cs="Calibri"/>
+          <w:b/>
+          <w:bCs/>
+        </w:rPr>
+        <w:t>PRUEBAs</w:t>
+      </w:r>
+      <w:proofErr w:type="spellEnd"/>
+      <w:r>
+        <w:rPr>
+          <w:rFonts w:ascii="Calibri" w:hAnsi="Calibri" w:cs="Calibri"/>
+          <w:b/>
+          <w:bCs/>
+        </w:rPr>
+        <w:t xml:space="preserve"> DE </w:t>
+      </w:r>
+      <w:proofErr w:type="gramStart"/>
+      <w:r>
+        <w:rPr>
+          <w:rFonts w:ascii="Calibri" w:hAnsi="Calibri" w:cs="Calibri"/>
+          <w:b/>
+          <w:bCs/>
+        </w:rPr>
+        <w:t>UI :</w:t>
+      </w:r>
+      <w:proofErr w:type="gramEnd"/>
+      <w:r>
+        <w:rPr>
+          <w:rFonts w:ascii="Calibri" w:hAnsi="Calibri" w:cs="Calibri"/>
+          <w:b/>
+          <w:bCs/>
+        </w:rPr>
+        <w:t xml:space="preserve"> Miguel Monje Velarde</w:t>
+      </w:r>
+    </w:p>
+    <w:p>
+      <w:pPr>
+        <w:rPr>
+          <w:rFonts w:ascii="Calibri" w:hAnsi="Calibri" w:cs="Calibri"/>
+        </w:rPr>
+      </w:pPr>
+      <w:r>
+        <w:rPr>
+          <w:rFonts w:ascii="Calibri" w:hAnsi="Calibri" w:cs="Calibri"/>
+        </w:rPr>
+        <w:t xml:space="preserve">Se ha detectado en el caso UIT.1 que no se muestran todas las gasolineras que se deben mostrar, después de un análisis se detecta que falta la gasolinera con rotulo “Repsol </w:t>
+      </w:r>
+      <w:r>
+        <w:rPr>
+          <w:rFonts w:ascii="Calibri" w:hAnsi="Calibri" w:cs="Calibri"/>
+        </w:rPr>
+        <w:t>“con</w:t>
+      </w:r>
+      <w:r>
+        <w:rPr>
+          <w:rFonts w:ascii="Calibri" w:hAnsi="Calibri" w:cs="Calibri"/>
+        </w:rPr>
+        <w:t xml:space="preserve"> un espacio, </w:t>
+      </w:r>
+      <w:r>
+        <w:rPr>
+          <w:rFonts w:ascii="Calibri" w:hAnsi="Calibri" w:cs="Calibri"/>
+        </w:rPr>
+        <w:t xml:space="preserve">para la corrección se determina que, en el método estático del enumerado para obtener la marca se debe compara que el rotulo contenga el </w:t>
+      </w:r>
+      <w:proofErr w:type="spellStart"/>
+      <w:r>
+        <w:rPr>
+          <w:rFonts w:ascii="Calibri" w:hAnsi="Calibri" w:cs="Calibri"/>
+        </w:rPr>
+        <w:t>string</w:t>
+      </w:r>
+      <w:proofErr w:type="spellEnd"/>
+      <w:r>
+        <w:rPr>
+          <w:rFonts w:ascii="Calibri" w:hAnsi="Calibri" w:cs="Calibri"/>
+        </w:rPr>
+        <w:t xml:space="preserve"> de la marca y no al revés como estaba programado. Una vez corregido este detalle, los test se ejecutan correctamente.</w:t>
+      </w:r>
     </w:p>
     <w:sectPr>
       <w:pgSz w:w="11906" w:h="16838"/>
@@ -5735,11 +7356,11 @@
     <w:qFormat/>
     <w:rsid w:val="00234884"/>
   </w:style>
-  <w:style w:type="paragraph" w:styleId="Ttulo1">
+  <w:style w:type="paragraph" w:styleId="Heading1">
     <w:name w:val="heading 1"/>
     <w:basedOn w:val="Normal"/>
     <w:next w:val="Normal"/>
-    <w:link w:val="Ttulo1Car"/>
+    <w:link w:val="Heading1Char"/>
     <w:uiPriority w:val="9"/>
     <w:qFormat/>
     <w:rsid w:val="004E41FF"/>
@@ -5756,11 +7377,11 @@
       <w:szCs w:val="40"/>
     </w:rPr>
   </w:style>
-  <w:style w:type="paragraph" w:styleId="Ttulo2">
+  <w:style w:type="paragraph" w:styleId="Heading2">
     <w:name w:val="heading 2"/>
     <w:basedOn w:val="Normal"/>
     <w:next w:val="Normal"/>
-    <w:link w:val="Ttulo2Car"/>
+    <w:link w:val="Heading2Char"/>
     <w:uiPriority w:val="9"/>
     <w:semiHidden/>
     <w:unhideWhenUsed/>
@@ -5779,11 +7400,11 @@
       <w:szCs w:val="32"/>
     </w:rPr>
   </w:style>
-  <w:style w:type="paragraph" w:styleId="Ttulo3">
+  <w:style w:type="paragraph" w:styleId="Heading3">
     <w:name w:val="heading 3"/>
     <w:basedOn w:val="Normal"/>
     <w:next w:val="Normal"/>
-    <w:link w:val="Ttulo3Car"/>
+    <w:link w:val="Heading3Char"/>
     <w:uiPriority w:val="9"/>
     <w:semiHidden/>
     <w:unhideWhenUsed/>
@@ -5802,11 +7423,11 @@
       <w:szCs w:val="28"/>
     </w:rPr>
   </w:style>
-  <w:style w:type="paragraph" w:styleId="Ttulo4">
+  <w:style w:type="paragraph" w:styleId="Heading4">
     <w:name w:val="heading 4"/>
     <w:basedOn w:val="Normal"/>
     <w:next w:val="Normal"/>
-    <w:link w:val="Ttulo4Car"/>
+    <w:link w:val="Heading4Char"/>
     <w:uiPriority w:val="9"/>
     <w:semiHidden/>
     <w:unhideWhenUsed/>
@@ -5825,11 +7446,11 @@
       <w:color w:val="0F4761" w:themeColor="accent1" w:themeShade="BF"/>
     </w:rPr>
   </w:style>
-  <w:style w:type="paragraph" w:styleId="Ttulo5">
+  <w:style w:type="paragraph" w:styleId="Heading5">
     <w:name w:val="heading 5"/>
     <w:basedOn w:val="Normal"/>
     <w:next w:val="Normal"/>
-    <w:link w:val="Ttulo5Car"/>
+    <w:link w:val="Heading5Char"/>
     <w:uiPriority w:val="9"/>
     <w:semiHidden/>
     <w:unhideWhenUsed/>
@@ -5846,11 +7467,11 @@
       <w:color w:val="0F4761" w:themeColor="accent1" w:themeShade="BF"/>
     </w:rPr>
   </w:style>
-  <w:style w:type="paragraph" w:styleId="Ttulo6">
+  <w:style w:type="paragraph" w:styleId="Heading6">
     <w:name w:val="heading 6"/>
     <w:basedOn w:val="Normal"/>
     <w:next w:val="Normal"/>
-    <w:link w:val="Ttulo6Car"/>
+    <w:link w:val="Heading6Char"/>
     <w:uiPriority w:val="9"/>
     <w:semiHidden/>
     <w:unhideWhenUsed/>
@@ -5869,11 +7490,11 @@
       <w:color w:val="595959" w:themeColor="text1" w:themeTint="A6"/>
     </w:rPr>
   </w:style>
-  <w:style w:type="paragraph" w:styleId="Ttulo7">
+  <w:style w:type="paragraph" w:styleId="Heading7">
     <w:name w:val="heading 7"/>
     <w:basedOn w:val="Normal"/>
     <w:next w:val="Normal"/>
-    <w:link w:val="Ttulo7Car"/>
+    <w:link w:val="Heading7Char"/>
     <w:uiPriority w:val="9"/>
     <w:semiHidden/>
     <w:unhideWhenUsed/>
@@ -5890,11 +7511,11 @@
       <w:color w:val="595959" w:themeColor="text1" w:themeTint="A6"/>
     </w:rPr>
   </w:style>
-  <w:style w:type="paragraph" w:styleId="Ttulo8">
+  <w:style w:type="paragraph" w:styleId="Heading8">
     <w:name w:val="heading 8"/>
     <w:basedOn w:val="Normal"/>
     <w:next w:val="Normal"/>
-    <w:link w:val="Ttulo8Car"/>
+    <w:link w:val="Heading8Char"/>
     <w:uiPriority w:val="9"/>
     <w:semiHidden/>
     <w:unhideWhenUsed/>
@@ -5913,11 +7534,11 @@
       <w:color w:val="272727" w:themeColor="text1" w:themeTint="D8"/>
     </w:rPr>
   </w:style>
-  <w:style w:type="paragraph" w:styleId="Ttulo9">
+  <w:style w:type="paragraph" w:styleId="Heading9">
     <w:name w:val="heading 9"/>
     <w:basedOn w:val="Normal"/>
     <w:next w:val="Normal"/>
-    <w:link w:val="Ttulo9Car"/>
+    <w:link w:val="Heading9Char"/>
     <w:uiPriority w:val="9"/>
     <w:semiHidden/>
     <w:unhideWhenUsed/>
@@ -5934,13 +7555,13 @@
       <w:color w:val="272727" w:themeColor="text1" w:themeTint="D8"/>
     </w:rPr>
   </w:style>
-  <w:style w:type="character" w:default="1" w:styleId="Fuentedeprrafopredeter">
+  <w:style w:type="character" w:default="1" w:styleId="DefaultParagraphFont">
     <w:name w:val="Default Paragraph Font"/>
     <w:uiPriority w:val="1"/>
     <w:semiHidden/>
     <w:unhideWhenUsed/>
   </w:style>
-  <w:style w:type="table" w:default="1" w:styleId="Tablanormal">
+  <w:style w:type="table" w:default="1" w:styleId="TableNormal">
     <w:name w:val="Normal Table"/>
     <w:uiPriority w:val="99"/>
     <w:semiHidden/>
@@ -5955,16 +7576,16 @@
       </w:tblCellMar>
     </w:tblPr>
   </w:style>
-  <w:style w:type="numbering" w:default="1" w:styleId="Sinlista">
+  <w:style w:type="numbering" w:default="1" w:styleId="NoList">
     <w:name w:val="No List"/>
     <w:uiPriority w:val="99"/>
     <w:semiHidden/>
     <w:unhideWhenUsed/>
   </w:style>
-  <w:style w:type="character" w:customStyle="1" w:styleId="Ttulo1Car">
-    <w:name w:val="Título 1 Car"/>
-    <w:basedOn w:val="Fuentedeprrafopredeter"/>
-    <w:link w:val="Ttulo1"/>
+  <w:style w:type="character" w:customStyle="1" w:styleId="Heading1Char">
+    <w:name w:val="Heading 1 Char"/>
+    <w:basedOn w:val="DefaultParagraphFont"/>
+    <w:link w:val="Heading1"/>
     <w:uiPriority w:val="9"/>
     <w:rsid w:val="004E41FF"/>
     <w:rPr>
@@ -5974,10 +7595,10 @@
       <w:szCs w:val="40"/>
     </w:rPr>
   </w:style>
-  <w:style w:type="character" w:customStyle="1" w:styleId="Ttulo2Car">
-    <w:name w:val="Título 2 Car"/>
-    <w:basedOn w:val="Fuentedeprrafopredeter"/>
-    <w:link w:val="Ttulo2"/>
+  <w:style w:type="character" w:customStyle="1" w:styleId="Heading2Char">
+    <w:name w:val="Heading 2 Char"/>
+    <w:basedOn w:val="DefaultParagraphFont"/>
+    <w:link w:val="Heading2"/>
     <w:uiPriority w:val="9"/>
     <w:semiHidden/>
     <w:rsid w:val="004E41FF"/>
@@ -5988,10 +7609,10 @@
       <w:szCs w:val="32"/>
     </w:rPr>
   </w:style>
-  <w:style w:type="character" w:customStyle="1" w:styleId="Ttulo3Car">
-    <w:name w:val="Título 3 Car"/>
-    <w:basedOn w:val="Fuentedeprrafopredeter"/>
-    <w:link w:val="Ttulo3"/>
+  <w:style w:type="character" w:customStyle="1" w:styleId="Heading3Char">
+    <w:name w:val="Heading 3 Char"/>
+    <w:basedOn w:val="DefaultParagraphFont"/>
+    <w:link w:val="Heading3"/>
     <w:uiPriority w:val="9"/>
     <w:semiHidden/>
     <w:rsid w:val="004E41FF"/>
@@ -6002,10 +7623,10 @@
       <w:szCs w:val="28"/>
     </w:rPr>
   </w:style>
-  <w:style w:type="character" w:customStyle="1" w:styleId="Ttulo4Car">
-    <w:name w:val="Título 4 Car"/>
-    <w:basedOn w:val="Fuentedeprrafopredeter"/>
-    <w:link w:val="Ttulo4"/>
+  <w:style w:type="character" w:customStyle="1" w:styleId="Heading4Char">
+    <w:name w:val="Heading 4 Char"/>
+    <w:basedOn w:val="DefaultParagraphFont"/>
+    <w:link w:val="Heading4"/>
     <w:uiPriority w:val="9"/>
     <w:semiHidden/>
     <w:rsid w:val="004E41FF"/>
@@ -6016,10 +7637,10 @@
       <w:color w:val="0F4761" w:themeColor="accent1" w:themeShade="BF"/>
     </w:rPr>
   </w:style>
-  <w:style w:type="character" w:customStyle="1" w:styleId="Ttulo5Car">
-    <w:name w:val="Título 5 Car"/>
-    <w:basedOn w:val="Fuentedeprrafopredeter"/>
-    <w:link w:val="Ttulo5"/>
+  <w:style w:type="character" w:customStyle="1" w:styleId="Heading5Char">
+    <w:name w:val="Heading 5 Char"/>
+    <w:basedOn w:val="DefaultParagraphFont"/>
+    <w:link w:val="Heading5"/>
     <w:uiPriority w:val="9"/>
     <w:semiHidden/>
     <w:rsid w:val="004E41FF"/>
@@ -6028,10 +7649,10 @@
       <w:color w:val="0F4761" w:themeColor="accent1" w:themeShade="BF"/>
     </w:rPr>
   </w:style>
-  <w:style w:type="character" w:customStyle="1" w:styleId="Ttulo6Car">
-    <w:name w:val="Título 6 Car"/>
-    <w:basedOn w:val="Fuentedeprrafopredeter"/>
-    <w:link w:val="Ttulo6"/>
+  <w:style w:type="character" w:customStyle="1" w:styleId="Heading6Char">
+    <w:name w:val="Heading 6 Char"/>
+    <w:basedOn w:val="DefaultParagraphFont"/>
+    <w:link w:val="Heading6"/>
     <w:uiPriority w:val="9"/>
     <w:semiHidden/>
     <w:rsid w:val="004E41FF"/>
@@ -6042,10 +7663,10 @@
       <w:color w:val="595959" w:themeColor="text1" w:themeTint="A6"/>
     </w:rPr>
   </w:style>
-  <w:style w:type="character" w:customStyle="1" w:styleId="Ttulo7Car">
-    <w:name w:val="Título 7 Car"/>
-    <w:basedOn w:val="Fuentedeprrafopredeter"/>
-    <w:link w:val="Ttulo7"/>
+  <w:style w:type="character" w:customStyle="1" w:styleId="Heading7Char">
+    <w:name w:val="Heading 7 Char"/>
+    <w:basedOn w:val="DefaultParagraphFont"/>
+    <w:link w:val="Heading7"/>
     <w:uiPriority w:val="9"/>
     <w:semiHidden/>
     <w:rsid w:val="004E41FF"/>
@@ -6054,10 +7675,10 @@
       <w:color w:val="595959" w:themeColor="text1" w:themeTint="A6"/>
     </w:rPr>
   </w:style>
-  <w:style w:type="character" w:customStyle="1" w:styleId="Ttulo8Car">
-    <w:name w:val="Título 8 Car"/>
-    <w:basedOn w:val="Fuentedeprrafopredeter"/>
-    <w:link w:val="Ttulo8"/>
+  <w:style w:type="character" w:customStyle="1" w:styleId="Heading8Char">
+    <w:name w:val="Heading 8 Char"/>
+    <w:basedOn w:val="DefaultParagraphFont"/>
+    <w:link w:val="Heading8"/>
     <w:uiPriority w:val="9"/>
     <w:semiHidden/>
     <w:rsid w:val="004E41FF"/>
@@ -6068,10 +7689,10 @@
       <w:color w:val="272727" w:themeColor="text1" w:themeTint="D8"/>
     </w:rPr>
   </w:style>
-  <w:style w:type="character" w:customStyle="1" w:styleId="Ttulo9Car">
-    <w:name w:val="Título 9 Car"/>
-    <w:basedOn w:val="Fuentedeprrafopredeter"/>
-    <w:link w:val="Ttulo9"/>
+  <w:style w:type="character" w:customStyle="1" w:styleId="Heading9Char">
+    <w:name w:val="Heading 9 Char"/>
+    <w:basedOn w:val="DefaultParagraphFont"/>
+    <w:link w:val="Heading9"/>
     <w:uiPriority w:val="9"/>
     <w:semiHidden/>
     <w:rsid w:val="004E41FF"/>
@@ -6080,11 +7701,11 @@
       <w:color w:val="272727" w:themeColor="text1" w:themeTint="D8"/>
     </w:rPr>
   </w:style>
-  <w:style w:type="paragraph" w:styleId="Ttulo">
+  <w:style w:type="paragraph" w:styleId="Title">
     <w:name w:val="Title"/>
     <w:basedOn w:val="Normal"/>
     <w:next w:val="Normal"/>
-    <w:link w:val="TtuloCar"/>
+    <w:link w:val="TitleChar"/>
     <w:uiPriority w:val="10"/>
     <w:qFormat/>
     <w:rsid w:val="004E41FF"/>
@@ -6100,10 +7721,10 @@
       <w:szCs w:val="56"/>
     </w:rPr>
   </w:style>
-  <w:style w:type="character" w:customStyle="1" w:styleId="TtuloCar">
-    <w:name w:val="Título Car"/>
-    <w:basedOn w:val="Fuentedeprrafopredeter"/>
-    <w:link w:val="Ttulo"/>
+  <w:style w:type="character" w:customStyle="1" w:styleId="TitleChar">
+    <w:name w:val="Title Char"/>
+    <w:basedOn w:val="DefaultParagraphFont"/>
+    <w:link w:val="Title"/>
     <w:uiPriority w:val="10"/>
     <w:rsid w:val="004E41FF"/>
     <w:rPr>
@@ -6114,11 +7735,11 @@
       <w:szCs w:val="56"/>
     </w:rPr>
   </w:style>
-  <w:style w:type="paragraph" w:styleId="Subttulo">
+  <w:style w:type="paragraph" w:styleId="Subtitle">
     <w:name w:val="Subtitle"/>
     <w:basedOn w:val="Normal"/>
     <w:next w:val="Normal"/>
-    <w:link w:val="SubttuloCar"/>
+    <w:link w:val="SubtitleChar"/>
     <w:uiPriority w:val="11"/>
     <w:qFormat/>
     <w:rsid w:val="004E41FF"/>
@@ -6135,10 +7756,10 @@
       <w:szCs w:val="28"/>
     </w:rPr>
   </w:style>
-  <w:style w:type="character" w:customStyle="1" w:styleId="SubttuloCar">
-    <w:name w:val="Subtítulo Car"/>
-    <w:basedOn w:val="Fuentedeprrafopredeter"/>
-    <w:link w:val="Subttulo"/>
+  <w:style w:type="character" w:customStyle="1" w:styleId="SubtitleChar">
+    <w:name w:val="Subtitle Char"/>
+    <w:basedOn w:val="DefaultParagraphFont"/>
+    <w:link w:val="Subtitle"/>
     <w:uiPriority w:val="11"/>
     <w:rsid w:val="004E41FF"/>
     <w:rPr>
@@ -6149,11 +7770,11 @@
       <w:szCs w:val="28"/>
     </w:rPr>
   </w:style>
-  <w:style w:type="paragraph" w:styleId="Cita">
+  <w:style w:type="paragraph" w:styleId="Quote">
     <w:name w:val="Quote"/>
     <w:basedOn w:val="Normal"/>
     <w:next w:val="Normal"/>
-    <w:link w:val="CitaCar"/>
+    <w:link w:val="QuoteChar"/>
     <w:uiPriority w:val="29"/>
     <w:qFormat/>
     <w:rsid w:val="004E41FF"/>
@@ -6167,10 +7788,10 @@
       <w:color w:val="404040" w:themeColor="text1" w:themeTint="BF"/>
     </w:rPr>
   </w:style>
-  <w:style w:type="character" w:customStyle="1" w:styleId="CitaCar">
-    <w:name w:val="Cita Car"/>
-    <w:basedOn w:val="Fuentedeprrafopredeter"/>
-    <w:link w:val="Cita"/>
+  <w:style w:type="character" w:customStyle="1" w:styleId="QuoteChar">
+    <w:name w:val="Quote Char"/>
+    <w:basedOn w:val="DefaultParagraphFont"/>
+    <w:link w:val="Quote"/>
     <w:uiPriority w:val="29"/>
     <w:rsid w:val="004E41FF"/>
     <w:rPr>
@@ -6179,7 +7800,7 @@
       <w:color w:val="404040" w:themeColor="text1" w:themeTint="BF"/>
     </w:rPr>
   </w:style>
-  <w:style w:type="paragraph" w:styleId="Prrafodelista">
+  <w:style w:type="paragraph" w:styleId="ListParagraph">
     <w:name w:val="List Paragraph"/>
     <w:basedOn w:val="Normal"/>
     <w:uiPriority w:val="34"/>
@@ -6190,9 +7811,9 @@
       <w:contextualSpacing/>
     </w:pPr>
   </w:style>
-  <w:style w:type="character" w:styleId="nfasisintenso">
+  <w:style w:type="character" w:styleId="IntenseEmphasis">
     <w:name w:val="Intense Emphasis"/>
-    <w:basedOn w:val="Fuentedeprrafopredeter"/>
+    <w:basedOn w:val="DefaultParagraphFont"/>
     <w:uiPriority w:val="21"/>
     <w:qFormat/>
     <w:rsid w:val="004E41FF"/>
@@ -6202,11 +7823,11 @@
       <w:color w:val="0F4761" w:themeColor="accent1" w:themeShade="BF"/>
     </w:rPr>
   </w:style>
-  <w:style w:type="paragraph" w:styleId="Citadestacada">
+  <w:style w:type="paragraph" w:styleId="IntenseQuote">
     <w:name w:val="Intense Quote"/>
     <w:basedOn w:val="Normal"/>
     <w:next w:val="Normal"/>
-    <w:link w:val="CitadestacadaCar"/>
+    <w:link w:val="IntenseQuoteChar"/>
     <w:uiPriority w:val="30"/>
     <w:qFormat/>
     <w:rsid w:val="004E41FF"/>
@@ -6225,10 +7846,10 @@
       <w:color w:val="0F4761" w:themeColor="accent1" w:themeShade="BF"/>
     </w:rPr>
   </w:style>
-  <w:style w:type="character" w:customStyle="1" w:styleId="CitadestacadaCar">
-    <w:name w:val="Cita destacada Car"/>
-    <w:basedOn w:val="Fuentedeprrafopredeter"/>
-    <w:link w:val="Citadestacada"/>
+  <w:style w:type="character" w:customStyle="1" w:styleId="IntenseQuoteChar">
+    <w:name w:val="Intense Quote Char"/>
+    <w:basedOn w:val="DefaultParagraphFont"/>
+    <w:link w:val="IntenseQuote"/>
     <w:uiPriority w:val="30"/>
     <w:rsid w:val="004E41FF"/>
     <w:rPr>
@@ -6237,9 +7858,9 @@
       <w:color w:val="0F4761" w:themeColor="accent1" w:themeShade="BF"/>
     </w:rPr>
   </w:style>
-  <w:style w:type="character" w:styleId="Referenciaintensa">
+  <w:style w:type="character" w:styleId="IntenseReference">
     <w:name w:val="Intense Reference"/>
-    <w:basedOn w:val="Fuentedeprrafopredeter"/>
+    <w:basedOn w:val="DefaultParagraphFont"/>
     <w:uiPriority w:val="32"/>
     <w:qFormat/>
     <w:rsid w:val="004E41FF"/>
@@ -6251,7 +7872,7 @@
       <w:spacing w:val="5"/>
     </w:rPr>
   </w:style>
-  <w:style w:type="paragraph" w:styleId="Descripcin">
+  <w:style w:type="paragraph" w:styleId="Caption">
     <w:name w:val="caption"/>
     <w:basedOn w:val="Normal"/>
     <w:next w:val="Normal"/>
@@ -6273,9 +7894,9 @@
       <w14:ligatures w14:val="none"/>
     </w:rPr>
   </w:style>
-  <w:style w:type="table" w:styleId="Tablaconcuadrcula">
+  <w:style w:type="table" w:styleId="TableGrid">
     <w:name w:val="Table Grid"/>
-    <w:basedOn w:val="Tablanormal"/>
+    <w:basedOn w:val="TableNormal"/>
     <w:uiPriority w:val="59"/>
     <w:rsid w:val="00CC69D4"/>
     <w:pPr>
@@ -6296,10 +7917,10 @@
       </w:tblBorders>
     </w:tblPr>
   </w:style>
-  <w:style w:type="paragraph" w:styleId="HTMLconformatoprevio">
+  <w:style w:type="paragraph" w:styleId="HTMLPreformatted">
     <w:name w:val="HTML Preformatted"/>
     <w:basedOn w:val="Normal"/>
-    <w:link w:val="HTMLconformatoprevioCar"/>
+    <w:link w:val="HTMLPreformattedChar"/>
     <w:uiPriority w:val="99"/>
     <w:semiHidden/>
     <w:unhideWhenUsed/>
@@ -6313,10 +7934,10 @@
       <w:szCs w:val="20"/>
     </w:rPr>
   </w:style>
-  <w:style w:type="character" w:customStyle="1" w:styleId="HTMLconformatoprevioCar">
-    <w:name w:val="HTML con formato previo Car"/>
-    <w:basedOn w:val="Fuentedeprrafopredeter"/>
-    <w:link w:val="HTMLconformatoprevio"/>
+  <w:style w:type="character" w:customStyle="1" w:styleId="HTMLPreformattedChar">
+    <w:name w:val="HTML Preformatted Char"/>
+    <w:basedOn w:val="DefaultParagraphFont"/>
+    <w:link w:val="HTMLPreformatted"/>
     <w:uiPriority w:val="99"/>
     <w:semiHidden/>
     <w:rsid w:val="000B0332"/>

</xml_diff>

<commit_message>
Plan de pruebas de marcas modificado
</commit_message>
<xml_diff>
--- a/Docs/Test Plans/US500954-Filtrar_por_marcas_TestPlan.docx
+++ b/Docs/Test Plans/US500954-Filtrar_por_marcas_TestPlan.docx
@@ -36,776 +36,59 @@
     </w:p>
     <w:p>
       <w:pPr>
-        <w:pStyle w:val="Caption"/>
-        <w:keepNext/>
-        <w:ind w:left="1428" w:firstLine="696"/>
-      </w:pPr>
-      <w:r>
-        <w:t xml:space="preserve">Tabla </w:t>
-      </w:r>
-      <w:fldSimple w:instr=" SEQ Tabla \* ARABIC ">
-        <w:r>
-          <w:rPr>
-            <w:noProof/>
-          </w:rPr>
-          <w:t>1</w:t>
-        </w:r>
-      </w:fldSimple>
-      <w:r>
-        <w:t>. Casos de prueba de aceptación</w:t>
-      </w:r>
+        <w:rPr>
+          <w:rFonts w:ascii="Calibri" w:hAnsi="Calibri" w:cs="Calibri"/>
+        </w:rPr>
+      </w:pPr>
     </w:p>
-    <w:tbl>
-      <w:tblPr>
-        <w:tblStyle w:val="TableGrid"/>
-        <w:tblW w:w="8642" w:type="dxa"/>
-        <w:jc w:val="center"/>
-        <w:tblLayout w:type="fixed"/>
-        <w:tblLook w:val="04A0" w:firstRow="1" w:lastRow="0" w:firstColumn="1" w:lastColumn="0" w:noHBand="0" w:noVBand="1"/>
-      </w:tblPr>
-      <w:tblGrid>
-        <w:gridCol w:w="1696"/>
-        <w:gridCol w:w="3119"/>
-        <w:gridCol w:w="3827"/>
-      </w:tblGrid>
-      <w:tr>
-        <w:trPr>
-          <w:trHeight w:val="276"/>
-          <w:jc w:val="center"/>
-        </w:trPr>
-        <w:tc>
-          <w:tcPr>
-            <w:tcW w:w="1696" w:type="dxa"/>
-          </w:tcPr>
-          <w:p>
-            <w:pPr>
-              <w:jc w:val="both"/>
-              <w:rPr>
-                <w:b/>
-              </w:rPr>
-            </w:pPr>
-            <w:r>
-              <w:rPr>
-                <w:b/>
-              </w:rPr>
-              <w:t>Identificador</w:t>
-            </w:r>
-          </w:p>
-        </w:tc>
-        <w:tc>
-          <w:tcPr>
-            <w:tcW w:w="3119" w:type="dxa"/>
-          </w:tcPr>
-          <w:p>
-            <w:pPr>
-              <w:jc w:val="center"/>
-              <w:rPr>
-                <w:b/>
-              </w:rPr>
-            </w:pPr>
-            <w:r>
-              <w:rPr>
-                <w:b/>
-              </w:rPr>
-              <w:t>Entrada</w:t>
-            </w:r>
-          </w:p>
-        </w:tc>
-        <w:tc>
-          <w:tcPr>
-            <w:tcW w:w="3827" w:type="dxa"/>
-          </w:tcPr>
-          <w:p>
-            <w:pPr>
-              <w:rPr>
-                <w:b/>
-              </w:rPr>
-            </w:pPr>
-            <w:r>
-              <w:rPr>
-                <w:b/>
-              </w:rPr>
-              <w:t>Resultado</w:t>
-            </w:r>
-          </w:p>
-        </w:tc>
-      </w:tr>
-      <w:tr>
-        <w:trPr>
-          <w:trHeight w:val="261"/>
-          <w:jc w:val="center"/>
-        </w:trPr>
-        <w:tc>
-          <w:tcPr>
-            <w:tcW w:w="1696" w:type="dxa"/>
-          </w:tcPr>
-          <w:p>
-            <w:pPr>
-              <w:rPr>
-                <w:color w:val="000000" w:themeColor="text1"/>
-              </w:rPr>
-            </w:pPr>
-            <w:r>
-              <w:rPr>
-                <w:color w:val="000000" w:themeColor="text1"/>
-              </w:rPr>
-              <w:t>A1</w:t>
-            </w:r>
-          </w:p>
-        </w:tc>
-        <w:tc>
-          <w:tcPr>
-            <w:tcW w:w="3119" w:type="dxa"/>
-          </w:tcPr>
-          <w:p>
-            <w:pPr>
-              <w:rPr>
-                <w:color w:val="000000" w:themeColor="text1"/>
-              </w:rPr>
-            </w:pPr>
-            <w:r>
-              <w:rPr>
-                <w:color w:val="000000" w:themeColor="text1"/>
-              </w:rPr>
-              <w:t>[</w:t>
-            </w:r>
-            <w:r>
-              <w:rPr>
-                <w:color w:val="000000" w:themeColor="text1"/>
-              </w:rPr>
-              <w:t>“R</w:t>
-            </w:r>
-            <w:r>
-              <w:rPr>
-                <w:color w:val="000000" w:themeColor="text1"/>
-              </w:rPr>
-              <w:t>EPSOL</w:t>
-            </w:r>
-            <w:r>
-              <w:rPr>
-                <w:color w:val="000000" w:themeColor="text1"/>
-              </w:rPr>
-              <w:t>”</w:t>
-            </w:r>
-            <w:r>
-              <w:rPr>
-                <w:color w:val="000000" w:themeColor="text1"/>
-              </w:rPr>
-              <w:t>]</w:t>
-            </w:r>
-          </w:p>
-        </w:tc>
-        <w:tc>
-          <w:tcPr>
-            <w:tcW w:w="3827" w:type="dxa"/>
-          </w:tcPr>
-          <w:p>
-            <w:pPr>
-              <w:rPr>
-                <w:color w:val="000000" w:themeColor="text1"/>
-              </w:rPr>
-            </w:pPr>
-            <w:r>
-              <w:rPr>
-                <w:color w:val="000000" w:themeColor="text1"/>
-              </w:rPr>
-              <w:t xml:space="preserve">Lista y </w:t>
-            </w:r>
-            <w:proofErr w:type="spellStart"/>
-            <w:r>
-              <w:rPr>
-                <w:color w:val="000000" w:themeColor="text1"/>
-              </w:rPr>
-              <w:t>toast</w:t>
-            </w:r>
-            <w:proofErr w:type="spellEnd"/>
-            <w:r>
-              <w:rPr>
-                <w:color w:val="000000" w:themeColor="text1"/>
-              </w:rPr>
-              <w:t xml:space="preserve"> con </w:t>
-            </w:r>
-            <w:r>
-              <w:rPr>
-                <w:color w:val="000000" w:themeColor="text1"/>
-              </w:rPr>
-              <w:t>45</w:t>
-            </w:r>
-            <w:r>
-              <w:rPr>
-                <w:color w:val="000000" w:themeColor="text1"/>
-              </w:rPr>
-              <w:t xml:space="preserve"> gasolineras.</w:t>
-            </w:r>
-          </w:p>
-        </w:tc>
-      </w:tr>
-      <w:tr>
-        <w:trPr>
-          <w:trHeight w:val="276"/>
-          <w:jc w:val="center"/>
-        </w:trPr>
-        <w:tc>
-          <w:tcPr>
-            <w:tcW w:w="1696" w:type="dxa"/>
-          </w:tcPr>
-          <w:p>
-            <w:pPr>
-              <w:rPr>
-                <w:color w:val="000000" w:themeColor="text1"/>
-              </w:rPr>
-            </w:pPr>
-            <w:r>
-              <w:rPr>
-                <w:color w:val="000000" w:themeColor="text1"/>
-              </w:rPr>
-              <w:t>A</w:t>
-            </w:r>
-            <w:r>
-              <w:rPr>
-                <w:color w:val="000000" w:themeColor="text1"/>
-              </w:rPr>
-              <w:t>2</w:t>
-            </w:r>
-          </w:p>
-        </w:tc>
-        <w:tc>
-          <w:tcPr>
-            <w:tcW w:w="3119" w:type="dxa"/>
-          </w:tcPr>
-          <w:p>
-            <w:pPr>
-              <w:rPr>
-                <w:color w:val="000000" w:themeColor="text1"/>
-              </w:rPr>
-            </w:pPr>
-            <w:r>
-              <w:rPr>
-                <w:color w:val="000000" w:themeColor="text1"/>
-              </w:rPr>
-              <w:t>[</w:t>
-            </w:r>
-            <w:r>
-              <w:rPr>
-                <w:color w:val="000000" w:themeColor="text1"/>
-              </w:rPr>
-              <w:t>“REPSOL”</w:t>
-            </w:r>
-            <w:r>
-              <w:rPr>
-                <w:color w:val="000000" w:themeColor="text1"/>
-              </w:rPr>
-              <w:t>,</w:t>
-            </w:r>
-            <w:r>
-              <w:rPr>
-                <w:color w:val="000000" w:themeColor="text1"/>
-              </w:rPr>
-              <w:t xml:space="preserve"> “</w:t>
-            </w:r>
-            <w:r>
-              <w:rPr>
-                <w:color w:val="000000" w:themeColor="text1"/>
-              </w:rPr>
-              <w:t>BALLENOIL</w:t>
-            </w:r>
-            <w:r>
-              <w:rPr>
-                <w:color w:val="000000" w:themeColor="text1"/>
-              </w:rPr>
-              <w:t>”</w:t>
-            </w:r>
-            <w:r>
-              <w:rPr>
-                <w:color w:val="000000" w:themeColor="text1"/>
-              </w:rPr>
-              <w:t>]</w:t>
-            </w:r>
-            <w:r>
-              <w:rPr>
-                <w:color w:val="000000" w:themeColor="text1"/>
-              </w:rPr>
-              <w:t xml:space="preserve"> </w:t>
-            </w:r>
-          </w:p>
-        </w:tc>
-        <w:tc>
-          <w:tcPr>
-            <w:tcW w:w="3827" w:type="dxa"/>
-          </w:tcPr>
-          <w:p>
-            <w:pPr>
-              <w:rPr>
-                <w:color w:val="000000" w:themeColor="text1"/>
-              </w:rPr>
-            </w:pPr>
-            <w:r>
-              <w:rPr>
-                <w:color w:val="000000" w:themeColor="text1"/>
-              </w:rPr>
-              <w:t xml:space="preserve">Lista y </w:t>
-            </w:r>
-            <w:proofErr w:type="spellStart"/>
-            <w:r>
-              <w:rPr>
-                <w:color w:val="000000" w:themeColor="text1"/>
-              </w:rPr>
-              <w:t>toast</w:t>
-            </w:r>
-            <w:proofErr w:type="spellEnd"/>
-            <w:r>
-              <w:rPr>
-                <w:color w:val="000000" w:themeColor="text1"/>
-              </w:rPr>
-              <w:t xml:space="preserve"> con </w:t>
-            </w:r>
-            <w:r>
-              <w:rPr>
-                <w:color w:val="000000" w:themeColor="text1"/>
-              </w:rPr>
-              <w:t>51</w:t>
-            </w:r>
-            <w:r>
-              <w:rPr>
-                <w:color w:val="000000" w:themeColor="text1"/>
-              </w:rPr>
-              <w:t xml:space="preserve"> gasolineras.</w:t>
-            </w:r>
-          </w:p>
-        </w:tc>
-      </w:tr>
-      <w:tr>
-        <w:trPr>
-          <w:trHeight w:val="276"/>
-          <w:jc w:val="center"/>
-        </w:trPr>
-        <w:tc>
-          <w:tcPr>
-            <w:tcW w:w="1696" w:type="dxa"/>
-          </w:tcPr>
-          <w:p>
-            <w:pPr>
-              <w:rPr>
-                <w:color w:val="000000" w:themeColor="text1"/>
-              </w:rPr>
-            </w:pPr>
-            <w:r>
-              <w:rPr>
-                <w:color w:val="000000" w:themeColor="text1"/>
-              </w:rPr>
-              <w:t>A3</w:t>
-            </w:r>
-          </w:p>
-        </w:tc>
-        <w:tc>
-          <w:tcPr>
-            <w:tcW w:w="3119" w:type="dxa"/>
-          </w:tcPr>
-          <w:p>
-            <w:pPr>
-              <w:rPr>
-                <w:color w:val="000000" w:themeColor="text1"/>
-              </w:rPr>
-            </w:pPr>
-          </w:p>
-        </w:tc>
-        <w:tc>
-          <w:tcPr>
-            <w:tcW w:w="3827" w:type="dxa"/>
-          </w:tcPr>
-          <w:p>
-            <w:pPr>
-              <w:rPr>
-                <w:color w:val="000000" w:themeColor="text1"/>
-              </w:rPr>
-            </w:pPr>
-            <w:r>
-              <w:rPr>
-                <w:color w:val="000000" w:themeColor="text1"/>
-              </w:rPr>
-              <w:t xml:space="preserve">Lista </w:t>
-            </w:r>
-            <w:r>
-              <w:rPr>
-                <w:color w:val="000000" w:themeColor="text1"/>
-              </w:rPr>
-              <w:t xml:space="preserve">y </w:t>
-            </w:r>
-            <w:proofErr w:type="spellStart"/>
-            <w:r>
-              <w:rPr>
-                <w:color w:val="000000" w:themeColor="text1"/>
-              </w:rPr>
-              <w:t>toast</w:t>
-            </w:r>
-            <w:proofErr w:type="spellEnd"/>
-            <w:r>
-              <w:rPr>
-                <w:color w:val="000000" w:themeColor="text1"/>
-              </w:rPr>
-              <w:t xml:space="preserve"> con </w:t>
-            </w:r>
-            <w:r>
-              <w:rPr>
-                <w:color w:val="000000" w:themeColor="text1"/>
-              </w:rPr>
-              <w:t>164 gasolineras.</w:t>
-            </w:r>
-          </w:p>
-        </w:tc>
-      </w:tr>
-      <w:tr>
-        <w:trPr>
-          <w:trHeight w:val="261"/>
-          <w:jc w:val="center"/>
-        </w:trPr>
-        <w:tc>
-          <w:tcPr>
-            <w:tcW w:w="1696" w:type="dxa"/>
-          </w:tcPr>
-          <w:p>
-            <w:pPr>
-              <w:rPr>
-                <w:color w:val="000000" w:themeColor="text1"/>
-              </w:rPr>
-            </w:pPr>
-            <w:r>
-              <w:rPr>
-                <w:color w:val="000000" w:themeColor="text1"/>
-              </w:rPr>
-              <w:t>A</w:t>
-            </w:r>
-            <w:r>
-              <w:rPr>
-                <w:color w:val="000000" w:themeColor="text1"/>
-              </w:rPr>
-              <w:t>4</w:t>
-            </w:r>
-          </w:p>
-        </w:tc>
-        <w:tc>
-          <w:tcPr>
-            <w:tcW w:w="3119" w:type="dxa"/>
-          </w:tcPr>
-          <w:p>
-            <w:pPr>
-              <w:rPr>
-                <w:color w:val="000000" w:themeColor="text1"/>
-              </w:rPr>
-            </w:pPr>
-            <w:r>
-              <w:rPr>
-                <w:color w:val="000000" w:themeColor="text1"/>
-              </w:rPr>
-              <w:t>[</w:t>
-            </w:r>
-            <w:r>
-              <w:rPr>
-                <w:color w:val="000000" w:themeColor="text1"/>
-              </w:rPr>
-              <w:t>“REPSOL”</w:t>
-            </w:r>
-            <w:r>
-              <w:rPr>
-                <w:color w:val="000000" w:themeColor="text1"/>
-              </w:rPr>
-              <w:t>]</w:t>
-            </w:r>
-          </w:p>
-        </w:tc>
-        <w:tc>
-          <w:tcPr>
-            <w:tcW w:w="3827" w:type="dxa"/>
-          </w:tcPr>
-          <w:p>
-            <w:pPr>
-              <w:rPr>
-                <w:color w:val="000000" w:themeColor="text1"/>
-              </w:rPr>
-            </w:pPr>
-            <w:r>
-              <w:rPr>
-                <w:color w:val="000000" w:themeColor="text1"/>
-              </w:rPr>
-              <w:t xml:space="preserve">Lista y </w:t>
-            </w:r>
-            <w:proofErr w:type="spellStart"/>
-            <w:r>
-              <w:rPr>
-                <w:color w:val="000000" w:themeColor="text1"/>
-              </w:rPr>
-              <w:t>toast</w:t>
-            </w:r>
-            <w:proofErr w:type="spellEnd"/>
-            <w:r>
-              <w:rPr>
-                <w:color w:val="000000" w:themeColor="text1"/>
-              </w:rPr>
-              <w:t xml:space="preserve"> con 164 gasolineras.</w:t>
-            </w:r>
-          </w:p>
-        </w:tc>
-      </w:tr>
-      <w:tr>
-        <w:trPr>
-          <w:trHeight w:val="276"/>
-          <w:jc w:val="center"/>
-        </w:trPr>
-        <w:tc>
-          <w:tcPr>
-            <w:tcW w:w="1696" w:type="dxa"/>
-          </w:tcPr>
-          <w:p>
-            <w:pPr>
-              <w:rPr>
-                <w:color w:val="000000" w:themeColor="text1"/>
-              </w:rPr>
-            </w:pPr>
-            <w:r>
-              <w:rPr>
-                <w:color w:val="000000" w:themeColor="text1"/>
-              </w:rPr>
-              <w:t>A</w:t>
-            </w:r>
-            <w:r>
-              <w:rPr>
-                <w:color w:val="000000" w:themeColor="text1"/>
-              </w:rPr>
-              <w:t>5</w:t>
-            </w:r>
-          </w:p>
-        </w:tc>
-        <w:tc>
-          <w:tcPr>
-            <w:tcW w:w="3119" w:type="dxa"/>
-          </w:tcPr>
-          <w:p>
-            <w:pPr>
-              <w:rPr>
-                <w:color w:val="000000" w:themeColor="text1"/>
-              </w:rPr>
-            </w:pPr>
-            <w:r>
-              <w:rPr>
-                <w:color w:val="000000" w:themeColor="text1"/>
-              </w:rPr>
-              <w:t>[</w:t>
-            </w:r>
-            <w:r>
-              <w:rPr>
-                <w:color w:val="000000" w:themeColor="text1"/>
-              </w:rPr>
-              <w:t>“</w:t>
-            </w:r>
-            <w:r>
-              <w:rPr>
-                <w:color w:val="000000" w:themeColor="text1"/>
-              </w:rPr>
-              <w:t>Todas</w:t>
-            </w:r>
-            <w:r>
-              <w:rPr>
-                <w:color w:val="000000" w:themeColor="text1"/>
-              </w:rPr>
-              <w:t>”</w:t>
-            </w:r>
-            <w:r>
-              <w:rPr>
-                <w:color w:val="000000" w:themeColor="text1"/>
-              </w:rPr>
-              <w:t>]</w:t>
-            </w:r>
-          </w:p>
-        </w:tc>
-        <w:tc>
-          <w:tcPr>
-            <w:tcW w:w="3827" w:type="dxa"/>
-          </w:tcPr>
-          <w:p>
-            <w:pPr>
-              <w:rPr>
-                <w:color w:val="000000" w:themeColor="text1"/>
-              </w:rPr>
-            </w:pPr>
-            <w:r>
-              <w:rPr>
-                <w:color w:val="000000" w:themeColor="text1"/>
-              </w:rPr>
-              <w:t xml:space="preserve">Lista y </w:t>
-            </w:r>
-            <w:proofErr w:type="spellStart"/>
-            <w:r>
-              <w:rPr>
-                <w:color w:val="000000" w:themeColor="text1"/>
-              </w:rPr>
-              <w:t>toast</w:t>
-            </w:r>
-            <w:proofErr w:type="spellEnd"/>
-            <w:r>
-              <w:rPr>
-                <w:color w:val="000000" w:themeColor="text1"/>
-              </w:rPr>
-              <w:t xml:space="preserve"> con 164 gasolineras.</w:t>
-            </w:r>
-          </w:p>
-        </w:tc>
-      </w:tr>
-      <w:tr>
-        <w:trPr>
-          <w:trHeight w:val="276"/>
-          <w:jc w:val="center"/>
-        </w:trPr>
-        <w:tc>
-          <w:tcPr>
-            <w:tcW w:w="1696" w:type="dxa"/>
-          </w:tcPr>
-          <w:p>
-            <w:pPr>
-              <w:rPr>
-                <w:color w:val="000000" w:themeColor="text1"/>
-              </w:rPr>
-            </w:pPr>
-            <w:r>
-              <w:rPr>
-                <w:color w:val="000000" w:themeColor="text1"/>
-              </w:rPr>
-              <w:t>A6</w:t>
-            </w:r>
-          </w:p>
-        </w:tc>
-        <w:tc>
-          <w:tcPr>
-            <w:tcW w:w="3119" w:type="dxa"/>
-          </w:tcPr>
-          <w:p>
-            <w:pPr>
-              <w:rPr>
-                <w:color w:val="000000" w:themeColor="text1"/>
-              </w:rPr>
-            </w:pPr>
-            <w:r>
-              <w:rPr>
-                <w:color w:val="000000" w:themeColor="text1"/>
-              </w:rPr>
-              <w:t>[</w:t>
-            </w:r>
-            <w:r>
-              <w:rPr>
-                <w:color w:val="000000" w:themeColor="text1"/>
-              </w:rPr>
-              <w:t>“SVM S.L.”</w:t>
-            </w:r>
-            <w:r>
-              <w:rPr>
-                <w:color w:val="000000" w:themeColor="text1"/>
-              </w:rPr>
-              <w:t>]</w:t>
-            </w:r>
-          </w:p>
-        </w:tc>
-        <w:tc>
-          <w:tcPr>
-            <w:tcW w:w="3827" w:type="dxa"/>
-          </w:tcPr>
-          <w:p>
-            <w:pPr>
-              <w:rPr>
-                <w:color w:val="000000" w:themeColor="text1"/>
-              </w:rPr>
-            </w:pPr>
-            <w:r>
-              <w:rPr>
-                <w:color w:val="000000" w:themeColor="text1"/>
-              </w:rPr>
-              <w:t xml:space="preserve">Mensaje de fallo y </w:t>
-            </w:r>
-            <w:proofErr w:type="spellStart"/>
-            <w:r>
-              <w:rPr>
-                <w:color w:val="000000" w:themeColor="text1"/>
-              </w:rPr>
-              <w:t>toast</w:t>
-            </w:r>
-            <w:proofErr w:type="spellEnd"/>
-            <w:r>
-              <w:rPr>
-                <w:color w:val="000000" w:themeColor="text1"/>
-              </w:rPr>
-              <w:t xml:space="preserve"> con 0 gasolineras.</w:t>
-            </w:r>
-          </w:p>
-        </w:tc>
-      </w:tr>
-    </w:tbl>
     <w:p>
       <w:pPr>
-        <w:autoSpaceDE w:val="0"/>
-        <w:autoSpaceDN w:val="0"/>
-        <w:adjustRightInd w:val="0"/>
-        <w:spacing w:after="120" w:line="240" w:lineRule="auto"/>
-        <w:rPr>
-          <w:rFonts w:cs="Calibri"/>
+        <w:rPr>
+          <w:rFonts w:ascii="Calibri" w:hAnsi="Calibri" w:cs="Calibri"/>
           <w:b/>
           <w:bCs/>
           <w:u w:val="single"/>
         </w:rPr>
       </w:pPr>
-    </w:p>
-    <w:p>
-      <w:pPr>
-        <w:rPr>
-          <w:rFonts w:ascii="Calibri" w:hAnsi="Calibri" w:cs="Calibri"/>
-        </w:rPr>
-      </w:pPr>
-    </w:p>
-    <w:p>
-      <w:pPr>
+      <w:r>
         <w:rPr>
           <w:rFonts w:ascii="Calibri" w:hAnsi="Calibri" w:cs="Calibri"/>
           <w:b/>
           <w:bCs/>
           <w:u w:val="single"/>
         </w:rPr>
-      </w:pPr>
-      <w:r>
+        <w:t>PRUEBAS UNITARIAS.</w:t>
+      </w:r>
+    </w:p>
+    <w:p>
+      <w:pPr>
+        <w:rPr>
+          <w:rFonts w:ascii="Calibri" w:hAnsi="Calibri" w:cs="Calibri"/>
+        </w:rPr>
+      </w:pPr>
+      <w:r>
+        <w:rPr>
+          <w:rFonts w:ascii="Calibri" w:hAnsi="Calibri" w:cs="Calibri"/>
+        </w:rPr>
+        <w:t>En esta historia de usuario no se modifica nada respecto al acceso y la persistencia de datos. Por lo tanto, las pruebas unitarias consistirán en pruebas en las clases de dominio, negocio y presentación.</w:t>
+      </w:r>
+    </w:p>
+    <w:p>
+      <w:pPr>
         <w:rPr>
           <w:rFonts w:ascii="Calibri" w:hAnsi="Calibri" w:cs="Calibri"/>
           <w:b/>
           <w:bCs/>
           <w:u w:val="single"/>
         </w:rPr>
-        <w:t>PRUEBAS UNITARIAS.</w:t>
-      </w:r>
-    </w:p>
-    <w:p>
-      <w:pPr>
-        <w:rPr>
-          <w:rFonts w:ascii="Calibri" w:hAnsi="Calibri" w:cs="Calibri"/>
-        </w:rPr>
-      </w:pPr>
-      <w:r>
-        <w:rPr>
-          <w:rFonts w:ascii="Calibri" w:hAnsi="Calibri" w:cs="Calibri"/>
-        </w:rPr>
-        <w:t>En esta historia de usuario no se modifica nada respecto al acceso y la persistencia de datos. Por lo tanto, las pruebas unitarias consistirán en pruebas en las clases de dominio, negocio y presentación.</w:t>
-      </w:r>
-    </w:p>
-    <w:p>
-      <w:pPr>
+      </w:pPr>
+      <w:r>
         <w:rPr>
           <w:rFonts w:ascii="Calibri" w:hAnsi="Calibri" w:cs="Calibri"/>
           <w:b/>
           <w:bCs/>
           <w:u w:val="single"/>
         </w:rPr>
-      </w:pPr>
-      <w:r>
-        <w:rPr>
-          <w:rFonts w:ascii="Calibri" w:hAnsi="Calibri" w:cs="Calibri"/>
-          <w:b/>
-          <w:bCs/>
-          <w:u w:val="single"/>
-        </w:rPr>
         <w:t>Pruebas unitarias de dominio.</w:t>
       </w:r>
     </w:p>
@@ -821,14 +104,12 @@
         </w:rPr>
         <w:t xml:space="preserve">Deberían </w:t>
       </w:r>
-      <w:proofErr w:type="spellStart"/>
-      <w:r>
-        <w:rPr>
-          <w:rFonts w:ascii="Calibri" w:hAnsi="Calibri" w:cs="Calibri"/>
-        </w:rPr>
-        <w:t>proberse</w:t>
-      </w:r>
-      <w:proofErr w:type="spellEnd"/>
+      <w:r>
+        <w:rPr>
+          <w:rFonts w:ascii="Calibri" w:hAnsi="Calibri" w:cs="Calibri"/>
+        </w:rPr>
+        <w:t>probarse</w:t>
+      </w:r>
       <w:r>
         <w:rPr>
           <w:rFonts w:ascii="Calibri" w:hAnsi="Calibri" w:cs="Calibri"/>
@@ -852,7 +133,7 @@
     </w:p>
     <w:p>
       <w:pPr>
-        <w:pStyle w:val="ListParagraph"/>
+        <w:pStyle w:val="Prrafodelista"/>
         <w:numPr>
           <w:ilvl w:val="1"/>
           <w:numId w:val="7"/>
@@ -863,6 +144,22 @@
         </w:rPr>
       </w:pPr>
       <w:proofErr w:type="spellStart"/>
+      <w:r>
+        <w:rPr>
+          <w:rFonts w:ascii="Calibri" w:hAnsi="Calibri" w:cs="Calibri"/>
+          <w:lang w:val="fr-FR"/>
+        </w:rPr>
+        <w:t>Método</w:t>
+      </w:r>
+      <w:proofErr w:type="spellEnd"/>
+      <w:r>
+        <w:rPr>
+          <w:rFonts w:ascii="Calibri" w:hAnsi="Calibri" w:cs="Calibri"/>
+          <w:lang w:val="fr-FR"/>
+        </w:rPr>
+        <w:t xml:space="preserve"> </w:t>
+      </w:r>
+      <w:proofErr w:type="spellStart"/>
       <w:proofErr w:type="gramStart"/>
       <w:r>
         <w:rPr>
@@ -929,7 +226,7 @@
     </w:p>
     <w:p>
       <w:pPr>
-        <w:pStyle w:val="ListParagraph"/>
+        <w:pStyle w:val="Prrafodelista"/>
         <w:numPr>
           <w:ilvl w:val="1"/>
           <w:numId w:val="7"/>
@@ -940,13 +237,29 @@
         </w:rPr>
       </w:pPr>
       <w:proofErr w:type="spellStart"/>
+      <w:r>
+        <w:rPr>
+          <w:rFonts w:ascii="Calibri" w:hAnsi="Calibri" w:cs="Calibri"/>
+          <w:lang w:val="fr-FR"/>
+        </w:rPr>
+        <w:t>Método</w:t>
+      </w:r>
+      <w:proofErr w:type="spellEnd"/>
+      <w:r>
+        <w:rPr>
+          <w:rFonts w:ascii="Calibri" w:hAnsi="Calibri" w:cs="Calibri"/>
+          <w:lang w:val="fr-FR"/>
+        </w:rPr>
+        <w:t xml:space="preserve"> </w:t>
+      </w:r>
+      <w:proofErr w:type="spellStart"/>
       <w:proofErr w:type="gramStart"/>
       <w:r>
         <w:rPr>
           <w:rFonts w:ascii="Calibri" w:hAnsi="Calibri" w:cs="Calibri"/>
           <w:lang w:val="fr-FR"/>
         </w:rPr>
-        <w:t>toFilter</w:t>
+        <w:t>toCopy</w:t>
       </w:r>
       <w:proofErr w:type="spellEnd"/>
       <w:r>
@@ -962,7 +275,7 @@
           <w:rFonts w:ascii="Calibri" w:hAnsi="Calibri" w:cs="Calibri"/>
           <w:lang w:val="fr-FR"/>
         </w:rPr>
-        <w:t>g : List&lt;</w:t>
+        <w:t xml:space="preserve">) : </w:t>
       </w:r>
       <w:proofErr w:type="spellStart"/>
       <w:r>
@@ -970,36 +283,13 @@
           <w:rFonts w:ascii="Calibri" w:hAnsi="Calibri" w:cs="Calibri"/>
           <w:lang w:val="fr-FR"/>
         </w:rPr>
-        <w:t>Gasolinera</w:t>
+        <w:t>IFilter</w:t>
       </w:r>
       <w:proofErr w:type="spellEnd"/>
-      <w:r>
-        <w:rPr>
-          <w:rFonts w:ascii="Calibri" w:hAnsi="Calibri" w:cs="Calibri"/>
-          <w:lang w:val="fr-FR"/>
-        </w:rPr>
-        <w:t>&gt;) : List&lt;</w:t>
-      </w:r>
-      <w:proofErr w:type="spellStart"/>
-      <w:r>
-        <w:rPr>
-          <w:rFonts w:ascii="Calibri" w:hAnsi="Calibri" w:cs="Calibri"/>
-          <w:lang w:val="fr-FR"/>
-        </w:rPr>
-        <w:t>Gasolinera</w:t>
-      </w:r>
-      <w:proofErr w:type="spellEnd"/>
-      <w:r>
-        <w:rPr>
-          <w:rFonts w:ascii="Calibri" w:hAnsi="Calibri" w:cs="Calibri"/>
-          <w:lang w:val="fr-FR"/>
-        </w:rPr>
-        <w:t>&gt;</w:t>
-      </w:r>
     </w:p>
     <w:p>
       <w:pPr>
-        <w:pStyle w:val="ListParagraph"/>
+        <w:pStyle w:val="Prrafodelista"/>
         <w:numPr>
           <w:ilvl w:val="1"/>
           <w:numId w:val="7"/>
@@ -1010,39 +300,82 @@
         </w:rPr>
       </w:pPr>
       <w:proofErr w:type="spellStart"/>
+      <w:r>
+        <w:rPr>
+          <w:rFonts w:ascii="Calibri" w:hAnsi="Calibri" w:cs="Calibri"/>
+          <w:lang w:val="fr-FR"/>
+        </w:rPr>
+        <w:t>Método</w:t>
+      </w:r>
+      <w:proofErr w:type="spellEnd"/>
+      <w:r>
+        <w:rPr>
+          <w:rFonts w:ascii="Calibri" w:hAnsi="Calibri" w:cs="Calibri"/>
+          <w:lang w:val="fr-FR"/>
+        </w:rPr>
+        <w:t xml:space="preserve"> </w:t>
+      </w:r>
+      <w:proofErr w:type="spellStart"/>
       <w:proofErr w:type="gramStart"/>
       <w:r>
         <w:rPr>
           <w:rFonts w:ascii="Calibri" w:hAnsi="Calibri" w:cs="Calibri"/>
-        </w:rPr>
-        <w:t>brandsFilter</w:t>
+          <w:lang w:val="fr-FR"/>
+        </w:rPr>
+        <w:t>toFilter</w:t>
       </w:r>
       <w:proofErr w:type="spellEnd"/>
       <w:r>
         <w:rPr>
           <w:rFonts w:ascii="Calibri" w:hAnsi="Calibri" w:cs="Calibri"/>
-        </w:rPr>
-        <w:t>( g</w:t>
+          <w:lang w:val="fr-FR"/>
+        </w:rPr>
+        <w:t>(</w:t>
       </w:r>
       <w:proofErr w:type="gramEnd"/>
       <w:r>
         <w:rPr>
           <w:rFonts w:ascii="Calibri" w:hAnsi="Calibri" w:cs="Calibri"/>
-        </w:rPr>
-        <w:t xml:space="preserve"> : Gasolinera) : </w:t>
+          <w:lang w:val="fr-FR"/>
+        </w:rPr>
+        <w:t>g : List&lt;</w:t>
       </w:r>
       <w:proofErr w:type="spellStart"/>
       <w:r>
         <w:rPr>
           <w:rFonts w:ascii="Calibri" w:hAnsi="Calibri" w:cs="Calibri"/>
-        </w:rPr>
-        <w:t>Boolean</w:t>
+          <w:lang w:val="fr-FR"/>
+        </w:rPr>
+        <w:t>Gasolinera</w:t>
       </w:r>
       <w:proofErr w:type="spellEnd"/>
+      <w:r>
+        <w:rPr>
+          <w:rFonts w:ascii="Calibri" w:hAnsi="Calibri" w:cs="Calibri"/>
+          <w:lang w:val="fr-FR"/>
+        </w:rPr>
+        <w:t>&gt;) : List&lt;</w:t>
+      </w:r>
+      <w:proofErr w:type="spellStart"/>
+      <w:r>
+        <w:rPr>
+          <w:rFonts w:ascii="Calibri" w:hAnsi="Calibri" w:cs="Calibri"/>
+          <w:lang w:val="fr-FR"/>
+        </w:rPr>
+        <w:t>Gasolinera</w:t>
+      </w:r>
+      <w:proofErr w:type="spellEnd"/>
+      <w:r>
+        <w:rPr>
+          <w:rFonts w:ascii="Calibri" w:hAnsi="Calibri" w:cs="Calibri"/>
+          <w:lang w:val="fr-FR"/>
+        </w:rPr>
+        <w:t>&gt;</w:t>
+      </w:r>
     </w:p>
     <w:p>
       <w:pPr>
-        <w:pStyle w:val="ListParagraph"/>
+        <w:pStyle w:val="Prrafodelista"/>
         <w:numPr>
           <w:ilvl w:val="1"/>
           <w:numId w:val="7"/>
@@ -1053,6 +386,22 @@
         </w:rPr>
       </w:pPr>
       <w:proofErr w:type="spellStart"/>
+      <w:r>
+        <w:rPr>
+          <w:rFonts w:ascii="Calibri" w:hAnsi="Calibri" w:cs="Calibri"/>
+          <w:lang w:val="fr-FR"/>
+        </w:rPr>
+        <w:t>Método</w:t>
+      </w:r>
+      <w:proofErr w:type="spellEnd"/>
+      <w:r>
+        <w:rPr>
+          <w:rFonts w:ascii="Calibri" w:hAnsi="Calibri" w:cs="Calibri"/>
+          <w:lang w:val="fr-FR"/>
+        </w:rPr>
+        <w:t xml:space="preserve"> </w:t>
+      </w:r>
+      <w:proofErr w:type="spellStart"/>
       <w:proofErr w:type="gramStart"/>
       <w:r>
         <w:rPr>
@@ -1083,13 +432,151 @@
           <w:rFonts w:ascii="Calibri" w:hAnsi="Calibri" w:cs="Calibri"/>
           <w:lang w:val="fr-FR"/>
         </w:rPr>
-        <w:t>Void</w:t>
+        <w:t>Voi</w:t>
+      </w:r>
+      <w:r>
+        <w:rPr>
+          <w:rFonts w:ascii="Calibri" w:hAnsi="Calibri" w:cs="Calibri"/>
+          <w:lang w:val="fr-FR"/>
+        </w:rPr>
+        <w:t>d</w:t>
       </w:r>
       <w:proofErr w:type="spellEnd"/>
     </w:p>
     <w:p>
       <w:pPr>
-        <w:pStyle w:val="ListParagraph"/>
+        <w:rPr>
+          <w:rFonts w:ascii="Calibri" w:hAnsi="Calibri" w:cs="Calibri"/>
+          <w:b/>
+          <w:bCs/>
+          <w:u w:val="single"/>
+        </w:rPr>
+      </w:pPr>
+      <w:r>
+        <w:rPr>
+          <w:rFonts w:ascii="Calibri" w:hAnsi="Calibri" w:cs="Calibri"/>
+          <w:b/>
+          <w:bCs/>
+          <w:u w:val="single"/>
+        </w:rPr>
+        <w:t xml:space="preserve">Pruebas unitarias de </w:t>
+      </w:r>
+      <w:r>
+        <w:rPr>
+          <w:rFonts w:ascii="Calibri" w:hAnsi="Calibri" w:cs="Calibri"/>
+          <w:b/>
+          <w:bCs/>
+          <w:u w:val="single"/>
+        </w:rPr>
+        <w:t>negocio:</w:t>
+      </w:r>
+    </w:p>
+    <w:p>
+      <w:pPr>
+        <w:rPr>
+          <w:rFonts w:ascii="Calibri" w:hAnsi="Calibri" w:cs="Calibri"/>
+        </w:rPr>
+      </w:pPr>
+      <w:r>
+        <w:rPr>
+          <w:rFonts w:ascii="Calibri" w:hAnsi="Calibri" w:cs="Calibri"/>
+        </w:rPr>
+        <w:t xml:space="preserve">Deberían probarse los métodos de la clase </w:t>
+      </w:r>
+      <w:proofErr w:type="spellStart"/>
+      <w:r>
+        <w:rPr>
+          <w:rFonts w:ascii="Calibri" w:hAnsi="Calibri" w:cs="Calibri"/>
+        </w:rPr>
+        <w:t>MainPresenter</w:t>
+      </w:r>
+      <w:proofErr w:type="spellEnd"/>
+      <w:r>
+        <w:rPr>
+          <w:rFonts w:ascii="Calibri" w:hAnsi="Calibri" w:cs="Calibri"/>
+        </w:rPr>
+        <w:t xml:space="preserve"> para ello serán </w:t>
+      </w:r>
+      <w:r>
+        <w:rPr>
+          <w:rFonts w:ascii="Calibri" w:hAnsi="Calibri" w:cs="Calibri"/>
+        </w:rPr>
+        <w:t xml:space="preserve">necesarias las clases de </w:t>
+      </w:r>
+      <w:proofErr w:type="spellStart"/>
+      <w:r>
+        <w:rPr>
+          <w:rFonts w:ascii="Calibri" w:hAnsi="Calibri" w:cs="Calibri"/>
+        </w:rPr>
+        <w:t>GasolinerasRepository</w:t>
+      </w:r>
+      <w:proofErr w:type="spellEnd"/>
+      <w:r>
+        <w:rPr>
+          <w:rFonts w:ascii="Calibri" w:hAnsi="Calibri" w:cs="Calibri"/>
+        </w:rPr>
+        <w:t xml:space="preserve">, </w:t>
+      </w:r>
+      <w:proofErr w:type="spellStart"/>
+      <w:r>
+        <w:rPr>
+          <w:rFonts w:ascii="Calibri" w:hAnsi="Calibri" w:cs="Calibri"/>
+        </w:rPr>
+        <w:t>IFilter</w:t>
+      </w:r>
+      <w:proofErr w:type="spellEnd"/>
+      <w:r>
+        <w:rPr>
+          <w:rFonts w:ascii="Calibri" w:hAnsi="Calibri" w:cs="Calibri"/>
+        </w:rPr>
+        <w:t xml:space="preserve">, </w:t>
+      </w:r>
+      <w:proofErr w:type="spellStart"/>
+      <w:r>
+        <w:rPr>
+          <w:rFonts w:ascii="Calibri" w:hAnsi="Calibri" w:cs="Calibri"/>
+        </w:rPr>
+        <w:t>Filter</w:t>
+      </w:r>
+      <w:proofErr w:type="spellEnd"/>
+      <w:r>
+        <w:rPr>
+          <w:rFonts w:ascii="Calibri" w:hAnsi="Calibri" w:cs="Calibri"/>
+        </w:rPr>
+        <w:t xml:space="preserve"> y un </w:t>
+      </w:r>
+      <w:proofErr w:type="spellStart"/>
+      <w:r>
+        <w:rPr>
+          <w:rFonts w:ascii="Calibri" w:hAnsi="Calibri" w:cs="Calibri"/>
+        </w:rPr>
+        <w:t>Mock</w:t>
+      </w:r>
+      <w:proofErr w:type="spellEnd"/>
+      <w:r>
+        <w:rPr>
+          <w:rFonts w:ascii="Calibri" w:hAnsi="Calibri" w:cs="Calibri"/>
+        </w:rPr>
+        <w:t xml:space="preserve"> de </w:t>
+      </w:r>
+      <w:proofErr w:type="spellStart"/>
+      <w:r>
+        <w:rPr>
+          <w:rFonts w:ascii="Calibri" w:hAnsi="Calibri" w:cs="Calibri"/>
+        </w:rPr>
+        <w:t>IMainConctract.View</w:t>
+      </w:r>
+      <w:proofErr w:type="spellEnd"/>
+      <w:r>
+        <w:rPr>
+          <w:rFonts w:ascii="Calibri" w:hAnsi="Calibri" w:cs="Calibri"/>
+        </w:rPr>
+        <w:t>.</w:t>
+      </w:r>
+    </w:p>
+    <w:p>
+      <w:pPr>
+        <w:pStyle w:val="Prrafodelista"/>
         <w:numPr>
           <w:ilvl w:val="0"/>
           <w:numId w:val="2"/>
@@ -1110,389 +597,34 @@
         <w:rPr>
           <w:rFonts w:ascii="Calibri" w:hAnsi="Calibri" w:cs="Calibri"/>
         </w:rPr>
-        <w:t>brandsFilter</w:t>
+        <w:t>onFiltersClicked</w:t>
       </w:r>
       <w:proofErr w:type="spellEnd"/>
       <w:r>
         <w:rPr>
           <w:rFonts w:ascii="Calibri" w:hAnsi="Calibri" w:cs="Calibri"/>
         </w:rPr>
-        <w:t>( g</w:t>
+        <w:t>(</w:t>
       </w:r>
       <w:proofErr w:type="gramEnd"/>
       <w:r>
         <w:rPr>
           <w:rFonts w:ascii="Calibri" w:hAnsi="Calibri" w:cs="Calibri"/>
         </w:rPr>
-        <w:t xml:space="preserve"> : Gasolinera) : </w:t>
+        <w:t xml:space="preserve">) : </w:t>
       </w:r>
       <w:proofErr w:type="spellStart"/>
       <w:r>
         <w:rPr>
           <w:rFonts w:ascii="Calibri" w:hAnsi="Calibri" w:cs="Calibri"/>
         </w:rPr>
-        <w:t>Boolean</w:t>
+        <w:t>Void</w:t>
       </w:r>
       <w:proofErr w:type="spellEnd"/>
     </w:p>
-    <w:tbl>
-      <w:tblPr>
-        <w:tblStyle w:val="TableGrid"/>
-        <w:tblW w:w="0" w:type="auto"/>
-        <w:jc w:val="center"/>
-        <w:tblLook w:val="04A0" w:firstRow="1" w:lastRow="0" w:firstColumn="1" w:lastColumn="0" w:noHBand="0" w:noVBand="1"/>
-      </w:tblPr>
-      <w:tblGrid>
-        <w:gridCol w:w="1499"/>
-        <w:gridCol w:w="4049"/>
-        <w:gridCol w:w="2831"/>
-      </w:tblGrid>
-      <w:tr>
-        <w:trPr>
-          <w:jc w:val="center"/>
-        </w:trPr>
-        <w:tc>
-          <w:tcPr>
-            <w:tcW w:w="1499" w:type="dxa"/>
-          </w:tcPr>
-          <w:p>
-            <w:pPr>
-              <w:pStyle w:val="ListParagraph"/>
-              <w:ind w:left="0"/>
-              <w:jc w:val="center"/>
-            </w:pPr>
-            <w:r>
-              <w:t>Identificador</w:t>
-            </w:r>
-          </w:p>
-        </w:tc>
-        <w:tc>
-          <w:tcPr>
-            <w:tcW w:w="4049" w:type="dxa"/>
-          </w:tcPr>
-          <w:p>
-            <w:pPr>
-              <w:pStyle w:val="ListParagraph"/>
-              <w:ind w:left="0"/>
-              <w:jc w:val="center"/>
-            </w:pPr>
-            <w:r>
-              <w:t>Entrada</w:t>
-            </w:r>
-          </w:p>
-        </w:tc>
-        <w:tc>
-          <w:tcPr>
-            <w:tcW w:w="2831" w:type="dxa"/>
-          </w:tcPr>
-          <w:p>
-            <w:pPr>
-              <w:pStyle w:val="ListParagraph"/>
-              <w:ind w:left="0"/>
-              <w:jc w:val="both"/>
-            </w:pPr>
-            <w:r>
-              <w:t>Valor esperado</w:t>
-            </w:r>
-          </w:p>
-        </w:tc>
-      </w:tr>
-      <w:tr>
-        <w:trPr>
-          <w:jc w:val="center"/>
-        </w:trPr>
-        <w:tc>
-          <w:tcPr>
-            <w:tcW w:w="1499" w:type="dxa"/>
-          </w:tcPr>
-          <w:p>
-            <w:pPr>
-              <w:pStyle w:val="ListParagraph"/>
-              <w:ind w:left="0"/>
-              <w:jc w:val="center"/>
-            </w:pPr>
-            <w:r>
-              <w:t>UD</w:t>
-            </w:r>
-            <w:r>
-              <w:t>1</w:t>
-            </w:r>
-            <w:r>
-              <w:t>.a</w:t>
-            </w:r>
-          </w:p>
-        </w:tc>
-        <w:tc>
-          <w:tcPr>
-            <w:tcW w:w="4049" w:type="dxa"/>
-          </w:tcPr>
-          <w:p>
-            <w:pPr>
-              <w:pStyle w:val="ListParagraph"/>
-              <w:ind w:left="0"/>
-              <w:jc w:val="center"/>
-            </w:pPr>
-            <w:proofErr w:type="spellStart"/>
-            <w:r>
-              <w:t>Filter</w:t>
-            </w:r>
-            <w:proofErr w:type="spellEnd"/>
-            <w:r>
-              <w:t>(“REPSOL”) Gasolinera</w:t>
-            </w:r>
-            <w:r>
-              <w:t>(“REPSOL”)</w:t>
-            </w:r>
-          </w:p>
-        </w:tc>
-        <w:tc>
-          <w:tcPr>
-            <w:tcW w:w="2831" w:type="dxa"/>
-          </w:tcPr>
-          <w:p>
-            <w:pPr>
-              <w:pStyle w:val="ListParagraph"/>
-              <w:ind w:left="0"/>
-              <w:jc w:val="both"/>
-            </w:pPr>
-            <w:r>
-              <w:t>true</w:t>
-            </w:r>
-          </w:p>
-        </w:tc>
-      </w:tr>
-      <w:tr>
-        <w:trPr>
-          <w:jc w:val="center"/>
-        </w:trPr>
-        <w:tc>
-          <w:tcPr>
-            <w:tcW w:w="1499" w:type="dxa"/>
-          </w:tcPr>
-          <w:p>
-            <w:pPr>
-              <w:pStyle w:val="ListParagraph"/>
-              <w:ind w:left="0"/>
-              <w:jc w:val="center"/>
-            </w:pPr>
-            <w:r>
-              <w:t>UD</w:t>
-            </w:r>
-            <w:r>
-              <w:t>1</w:t>
-            </w:r>
-            <w:r>
-              <w:t>.b</w:t>
-            </w:r>
-          </w:p>
-        </w:tc>
-        <w:tc>
-          <w:tcPr>
-            <w:tcW w:w="4049" w:type="dxa"/>
-          </w:tcPr>
-          <w:p>
-            <w:pPr>
-              <w:pStyle w:val="ListParagraph"/>
-              <w:ind w:left="0"/>
-              <w:jc w:val="center"/>
-            </w:pPr>
-            <w:proofErr w:type="spellStart"/>
-            <w:r>
-              <w:t>Filter</w:t>
-            </w:r>
-            <w:proofErr w:type="spellEnd"/>
-            <w:r>
-              <w:t>(</w:t>
-            </w:r>
-            <w:r>
-              <w:t>“SVM”</w:t>
-            </w:r>
-            <w:r>
-              <w:t>) Gasolinera(</w:t>
-            </w:r>
-            <w:r>
-              <w:t>“REPSOL”</w:t>
-            </w:r>
-            <w:r>
-              <w:t xml:space="preserve">) </w:t>
-            </w:r>
-          </w:p>
-        </w:tc>
-        <w:tc>
-          <w:tcPr>
-            <w:tcW w:w="2831" w:type="dxa"/>
-          </w:tcPr>
-          <w:p>
-            <w:pPr>
-              <w:pStyle w:val="ListParagraph"/>
-              <w:ind w:left="0"/>
-              <w:jc w:val="both"/>
-            </w:pPr>
-            <w:r>
-              <w:t>false</w:t>
-            </w:r>
-          </w:p>
-        </w:tc>
-      </w:tr>
-      <w:tr>
-        <w:trPr>
-          <w:jc w:val="center"/>
-        </w:trPr>
-        <w:tc>
-          <w:tcPr>
-            <w:tcW w:w="1499" w:type="dxa"/>
-          </w:tcPr>
-          <w:p>
-            <w:pPr>
-              <w:pStyle w:val="ListParagraph"/>
-              <w:ind w:left="0"/>
-              <w:jc w:val="center"/>
-            </w:pPr>
-            <w:r>
-              <w:t>UD</w:t>
-            </w:r>
-            <w:r>
-              <w:t>1</w:t>
-            </w:r>
-            <w:r>
-              <w:t>.c</w:t>
-            </w:r>
-          </w:p>
-        </w:tc>
-        <w:tc>
-          <w:tcPr>
-            <w:tcW w:w="4049" w:type="dxa"/>
-          </w:tcPr>
-          <w:p>
-            <w:pPr>
-              <w:pStyle w:val="ListParagraph"/>
-              <w:ind w:left="0"/>
-              <w:jc w:val="center"/>
-            </w:pPr>
-            <w:proofErr w:type="spellStart"/>
-            <w:proofErr w:type="gramStart"/>
-            <w:r>
-              <w:t>Filter</w:t>
-            </w:r>
-            <w:proofErr w:type="spellEnd"/>
-            <w:r>
-              <w:t>(</w:t>
-            </w:r>
-            <w:proofErr w:type="gramEnd"/>
-            <w:r>
-              <w:t>)</w:t>
-            </w:r>
-            <w:r>
-              <w:t xml:space="preserve"> </w:t>
-            </w:r>
-            <w:r>
-              <w:t>Gasolinera(</w:t>
-            </w:r>
-            <w:r>
-              <w:t>“REPSOL”</w:t>
-            </w:r>
-            <w:r>
-              <w:t>)</w:t>
-            </w:r>
-          </w:p>
-        </w:tc>
-        <w:tc>
-          <w:tcPr>
-            <w:tcW w:w="2831" w:type="dxa"/>
-          </w:tcPr>
-          <w:p>
-            <w:pPr>
-              <w:pStyle w:val="ListParagraph"/>
-              <w:ind w:left="0"/>
-              <w:jc w:val="both"/>
-            </w:pPr>
-            <w:r>
-              <w:t>true</w:t>
-            </w:r>
-          </w:p>
-        </w:tc>
-      </w:tr>
-      <w:tr>
-        <w:trPr>
-          <w:jc w:val="center"/>
-        </w:trPr>
-        <w:tc>
-          <w:tcPr>
-            <w:tcW w:w="1499" w:type="dxa"/>
-          </w:tcPr>
-          <w:p>
-            <w:pPr>
-              <w:pStyle w:val="ListParagraph"/>
-              <w:ind w:left="0"/>
-              <w:jc w:val="center"/>
-            </w:pPr>
-            <w:r>
-              <w:t>UD1.d</w:t>
-            </w:r>
-          </w:p>
-        </w:tc>
-        <w:tc>
-          <w:tcPr>
-            <w:tcW w:w="4049" w:type="dxa"/>
-          </w:tcPr>
-          <w:p>
-            <w:pPr>
-              <w:pStyle w:val="ListParagraph"/>
-              <w:ind w:left="0"/>
-              <w:jc w:val="center"/>
-            </w:pPr>
-            <w:proofErr w:type="spellStart"/>
-            <w:r>
-              <w:t>Filter</w:t>
-            </w:r>
-            <w:proofErr w:type="spellEnd"/>
-            <w:r>
-              <w:t>(“REPSOL”)</w:t>
-            </w:r>
-            <w:r>
-              <w:t xml:space="preserve"> </w:t>
-            </w:r>
-            <w:r>
-              <w:t>Gasolinera(</w:t>
-            </w:r>
-            <w:proofErr w:type="spellStart"/>
-            <w:r>
-              <w:t>null</w:t>
-            </w:r>
-            <w:proofErr w:type="spellEnd"/>
-            <w:r>
-              <w:t>)</w:t>
-            </w:r>
-          </w:p>
-        </w:tc>
-        <w:tc>
-          <w:tcPr>
-            <w:tcW w:w="2831" w:type="dxa"/>
-          </w:tcPr>
-          <w:p>
-            <w:pPr>
-              <w:pStyle w:val="ListParagraph"/>
-              <w:ind w:left="0"/>
-              <w:jc w:val="both"/>
-            </w:pPr>
-            <w:r>
-              <w:t>false</w:t>
-            </w:r>
-          </w:p>
-        </w:tc>
-      </w:tr>
-    </w:tbl>
     <w:p>
       <w:pPr>
-        <w:ind w:left="360"/>
-        <w:rPr>
-          <w:rFonts w:ascii="Calibri" w:hAnsi="Calibri" w:cs="Calibri"/>
-        </w:rPr>
-      </w:pPr>
-    </w:p>
-    <w:p>
-      <w:pPr>
-        <w:pStyle w:val="ListParagraph"/>
+        <w:pStyle w:val="Prrafodelista"/>
         <w:numPr>
           <w:ilvl w:val="0"/>
           <w:numId w:val="2"/>
@@ -1501,13 +633,19 @@
           <w:rFonts w:ascii="Calibri" w:hAnsi="Calibri" w:cs="Calibri"/>
         </w:rPr>
       </w:pPr>
+      <w:r>
+        <w:rPr>
+          <w:rFonts w:ascii="Calibri" w:hAnsi="Calibri" w:cs="Calibri"/>
+        </w:rPr>
+        <w:t xml:space="preserve">Método </w:t>
+      </w:r>
       <w:proofErr w:type="spellStart"/>
       <w:proofErr w:type="gramStart"/>
       <w:r>
         <w:rPr>
           <w:rFonts w:ascii="Calibri" w:hAnsi="Calibri" w:cs="Calibri"/>
         </w:rPr>
-        <w:t>clear</w:t>
+        <w:t>getBrandsSelections</w:t>
       </w:r>
       <w:proofErr w:type="spellEnd"/>
       <w:r>
@@ -1521,308 +659,26 @@
         <w:rPr>
           <w:rFonts w:ascii="Calibri" w:hAnsi="Calibri" w:cs="Calibri"/>
         </w:rPr>
-        <w:t xml:space="preserve">) : </w:t>
+        <w:t xml:space="preserve">f : </w:t>
       </w:r>
       <w:proofErr w:type="spellStart"/>
       <w:r>
         <w:rPr>
           <w:rFonts w:ascii="Calibri" w:hAnsi="Calibri" w:cs="Calibri"/>
         </w:rPr>
-        <w:t>Void</w:t>
+        <w:t>IFilter</w:t>
       </w:r>
       <w:proofErr w:type="spellEnd"/>
-    </w:p>
-    <w:tbl>
-      <w:tblPr>
-        <w:tblStyle w:val="TableGrid"/>
-        <w:tblW w:w="0" w:type="auto"/>
-        <w:jc w:val="center"/>
-        <w:tblLook w:val="04A0" w:firstRow="1" w:lastRow="0" w:firstColumn="1" w:lastColumn="0" w:noHBand="0" w:noVBand="1"/>
-      </w:tblPr>
-      <w:tblGrid>
-        <w:gridCol w:w="1499"/>
-        <w:gridCol w:w="4049"/>
-        <w:gridCol w:w="2831"/>
-      </w:tblGrid>
-      <w:tr>
-        <w:trPr>
-          <w:jc w:val="center"/>
-        </w:trPr>
-        <w:tc>
-          <w:tcPr>
-            <w:tcW w:w="1499" w:type="dxa"/>
-          </w:tcPr>
-          <w:p>
-            <w:pPr>
-              <w:pStyle w:val="ListParagraph"/>
-              <w:ind w:left="0"/>
-              <w:jc w:val="center"/>
-            </w:pPr>
-            <w:r>
-              <w:t>Identificador</w:t>
-            </w:r>
-          </w:p>
-        </w:tc>
-        <w:tc>
-          <w:tcPr>
-            <w:tcW w:w="4049" w:type="dxa"/>
-          </w:tcPr>
-          <w:p>
-            <w:pPr>
-              <w:pStyle w:val="ListParagraph"/>
-              <w:ind w:left="0"/>
-              <w:jc w:val="center"/>
-            </w:pPr>
-            <w:r>
-              <w:t>Entrada</w:t>
-            </w:r>
-          </w:p>
-        </w:tc>
-        <w:tc>
-          <w:tcPr>
-            <w:tcW w:w="2831" w:type="dxa"/>
-          </w:tcPr>
-          <w:p>
-            <w:pPr>
-              <w:pStyle w:val="ListParagraph"/>
-              <w:ind w:left="0"/>
-              <w:jc w:val="both"/>
-            </w:pPr>
-            <w:r>
-              <w:t>Valor esperado</w:t>
-            </w:r>
-          </w:p>
-        </w:tc>
-      </w:tr>
-      <w:tr>
-        <w:trPr>
-          <w:jc w:val="center"/>
-        </w:trPr>
-        <w:tc>
-          <w:tcPr>
-            <w:tcW w:w="1499" w:type="dxa"/>
-          </w:tcPr>
-          <w:p>
-            <w:pPr>
-              <w:pStyle w:val="ListParagraph"/>
-              <w:ind w:left="0"/>
-              <w:jc w:val="center"/>
-            </w:pPr>
-            <w:r>
-              <w:t>UD</w:t>
-            </w:r>
-            <w:r>
-              <w:t>2</w:t>
-            </w:r>
-            <w:r>
-              <w:t>.a</w:t>
-            </w:r>
-          </w:p>
-        </w:tc>
-        <w:tc>
-          <w:tcPr>
-            <w:tcW w:w="4049" w:type="dxa"/>
-          </w:tcPr>
-          <w:p>
-            <w:pPr>
-              <w:pStyle w:val="ListParagraph"/>
-              <w:ind w:left="0"/>
-              <w:jc w:val="center"/>
-            </w:pPr>
-            <w:proofErr w:type="spellStart"/>
-            <w:r>
-              <w:t>Filter</w:t>
-            </w:r>
-            <w:proofErr w:type="spellEnd"/>
-            <w:r>
-              <w:t>(</w:t>
-            </w:r>
-            <w:r>
-              <w:t>“REPSOL”</w:t>
-            </w:r>
-            <w:r>
-              <w:t xml:space="preserve">)  </w:t>
-            </w:r>
-          </w:p>
-        </w:tc>
-        <w:tc>
-          <w:tcPr>
-            <w:tcW w:w="2831" w:type="dxa"/>
-          </w:tcPr>
-          <w:p>
-            <w:pPr>
-              <w:pStyle w:val="ListParagraph"/>
-              <w:ind w:left="0"/>
-              <w:jc w:val="both"/>
-            </w:pPr>
-            <w:proofErr w:type="spellStart"/>
-            <w:r>
-              <w:t>Filter</w:t>
-            </w:r>
-            <w:proofErr w:type="spellEnd"/>
-            <w:r>
-              <w:t>(</w:t>
-            </w:r>
-            <w:proofErr w:type="spellStart"/>
-            <w:r>
-              <w:t>null</w:t>
-            </w:r>
-            <w:proofErr w:type="spellEnd"/>
-            <w:r>
-              <w:t xml:space="preserve">)  </w:t>
-            </w:r>
-          </w:p>
-        </w:tc>
-      </w:tr>
-    </w:tbl>
-    <w:p>
-      <w:pPr>
-        <w:rPr>
-          <w:rFonts w:ascii="Calibri" w:hAnsi="Calibri" w:cs="Calibri"/>
-        </w:rPr>
-      </w:pPr>
+      <w:r>
+        <w:rPr>
+          <w:rFonts w:ascii="Calibri" w:hAnsi="Calibri" w:cs="Calibri"/>
+        </w:rPr>
+        <w:t>)</w:t>
+      </w:r>
     </w:p>
     <w:p>
       <w:pPr>
-        <w:rPr>
-          <w:rFonts w:ascii="Calibri" w:hAnsi="Calibri" w:cs="Calibri"/>
-        </w:rPr>
-      </w:pPr>
-    </w:p>
-    <w:p>
-      <w:pPr>
-        <w:rPr>
-          <w:rFonts w:ascii="Calibri" w:hAnsi="Calibri" w:cs="Calibri"/>
-          <w:b/>
-          <w:bCs/>
-          <w:u w:val="single"/>
-        </w:rPr>
-      </w:pPr>
-      <w:r>
-        <w:rPr>
-          <w:rFonts w:ascii="Calibri" w:hAnsi="Calibri" w:cs="Calibri"/>
-          <w:b/>
-          <w:bCs/>
-          <w:u w:val="single"/>
-        </w:rPr>
-        <w:t xml:space="preserve">Pruebas unitarias de </w:t>
-      </w:r>
-      <w:r>
-        <w:rPr>
-          <w:rFonts w:ascii="Calibri" w:hAnsi="Calibri" w:cs="Calibri"/>
-          <w:b/>
-          <w:bCs/>
-          <w:u w:val="single"/>
-        </w:rPr>
-        <w:t>negocio:</w:t>
-      </w:r>
-    </w:p>
-    <w:p>
-      <w:pPr>
-        <w:rPr>
-          <w:rFonts w:ascii="Calibri" w:hAnsi="Calibri" w:cs="Calibri"/>
-        </w:rPr>
-      </w:pPr>
-      <w:r>
-        <w:rPr>
-          <w:rFonts w:ascii="Calibri" w:hAnsi="Calibri" w:cs="Calibri"/>
-        </w:rPr>
-        <w:t xml:space="preserve">Deberían probarse los métodos de la clase </w:t>
-      </w:r>
-      <w:proofErr w:type="spellStart"/>
-      <w:r>
-        <w:rPr>
-          <w:rFonts w:ascii="Calibri" w:hAnsi="Calibri" w:cs="Calibri"/>
-        </w:rPr>
-        <w:t>MainPresenter</w:t>
-      </w:r>
-      <w:proofErr w:type="spellEnd"/>
-      <w:r>
-        <w:rPr>
-          <w:rFonts w:ascii="Calibri" w:hAnsi="Calibri" w:cs="Calibri"/>
-        </w:rPr>
-        <w:t xml:space="preserve"> para ello serán </w:t>
-      </w:r>
-      <w:r>
-        <w:rPr>
-          <w:rFonts w:ascii="Calibri" w:hAnsi="Calibri" w:cs="Calibri"/>
-        </w:rPr>
-        <w:t xml:space="preserve">necesarias las clases de </w:t>
-      </w:r>
-      <w:proofErr w:type="spellStart"/>
-      <w:r>
-        <w:rPr>
-          <w:rFonts w:ascii="Calibri" w:hAnsi="Calibri" w:cs="Calibri"/>
-        </w:rPr>
-        <w:t>GasolinerasRepository</w:t>
-      </w:r>
-      <w:proofErr w:type="spellEnd"/>
-      <w:r>
-        <w:rPr>
-          <w:rFonts w:ascii="Calibri" w:hAnsi="Calibri" w:cs="Calibri"/>
-        </w:rPr>
-        <w:t xml:space="preserve">, </w:t>
-      </w:r>
-      <w:proofErr w:type="spellStart"/>
-      <w:r>
-        <w:rPr>
-          <w:rFonts w:ascii="Calibri" w:hAnsi="Calibri" w:cs="Calibri"/>
-        </w:rPr>
-        <w:t>IFilter</w:t>
-      </w:r>
-      <w:proofErr w:type="spellEnd"/>
-      <w:r>
-        <w:rPr>
-          <w:rFonts w:ascii="Calibri" w:hAnsi="Calibri" w:cs="Calibri"/>
-        </w:rPr>
-        <w:t xml:space="preserve">, </w:t>
-      </w:r>
-      <w:proofErr w:type="spellStart"/>
-      <w:r>
-        <w:rPr>
-          <w:rFonts w:ascii="Calibri" w:hAnsi="Calibri" w:cs="Calibri"/>
-        </w:rPr>
-        <w:t>Filter</w:t>
-      </w:r>
-      <w:proofErr w:type="spellEnd"/>
-      <w:r>
-        <w:rPr>
-          <w:rFonts w:ascii="Calibri" w:hAnsi="Calibri" w:cs="Calibri"/>
-        </w:rPr>
-        <w:t xml:space="preserve"> y un </w:t>
-      </w:r>
-      <w:proofErr w:type="spellStart"/>
-      <w:r>
-        <w:rPr>
-          <w:rFonts w:ascii="Calibri" w:hAnsi="Calibri" w:cs="Calibri"/>
-        </w:rPr>
-        <w:t>Mock</w:t>
-      </w:r>
-      <w:proofErr w:type="spellEnd"/>
-      <w:r>
-        <w:rPr>
-          <w:rFonts w:ascii="Calibri" w:hAnsi="Calibri" w:cs="Calibri"/>
-        </w:rPr>
-        <w:t xml:space="preserve"> de </w:t>
-      </w:r>
-      <w:proofErr w:type="spellStart"/>
-      <w:r>
-        <w:rPr>
-          <w:rFonts w:ascii="Calibri" w:hAnsi="Calibri" w:cs="Calibri"/>
-        </w:rPr>
-        <w:t>IMainConctract.View</w:t>
-      </w:r>
-      <w:proofErr w:type="spellEnd"/>
-      <w:r>
-        <w:rPr>
-          <w:rFonts w:ascii="Calibri" w:hAnsi="Calibri" w:cs="Calibri"/>
-        </w:rPr>
-        <w:t>.</w:t>
-      </w:r>
-    </w:p>
-    <w:p>
-      <w:pPr>
-        <w:pStyle w:val="ListParagraph"/>
+        <w:pStyle w:val="Prrafodelista"/>
         <w:numPr>
           <w:ilvl w:val="0"/>
           <w:numId w:val="2"/>
@@ -1843,7 +699,7 @@
         <w:rPr>
           <w:rFonts w:ascii="Calibri" w:hAnsi="Calibri" w:cs="Calibri"/>
         </w:rPr>
-        <w:t>getBrandsSelections</w:t>
+        <w:t>onFiltersPopUpBrandsSelected</w:t>
       </w:r>
       <w:proofErr w:type="spellEnd"/>
       <w:r>
@@ -1862,7 +718,7 @@
     </w:p>
     <w:p>
       <w:pPr>
-        <w:pStyle w:val="ListParagraph"/>
+        <w:pStyle w:val="Prrafodelista"/>
         <w:numPr>
           <w:ilvl w:val="0"/>
           <w:numId w:val="2"/>
@@ -1883,7 +739,7 @@
         <w:rPr>
           <w:rFonts w:ascii="Calibri" w:hAnsi="Calibri" w:cs="Calibri"/>
         </w:rPr>
-        <w:t>onFiltersPopUpBrandsSelected</w:t>
+        <w:t>onFiltersPopUpBrandsOneSelected</w:t>
       </w:r>
       <w:proofErr w:type="spellEnd"/>
       <w:r>
@@ -1892,7 +748,57 @@
         </w:rPr>
         <w:t>(</w:t>
       </w:r>
+      <w:proofErr w:type="spellStart"/>
       <w:proofErr w:type="gramEnd"/>
+      <w:r>
+        <w:rPr>
+          <w:rFonts w:ascii="Calibri" w:hAnsi="Calibri" w:cs="Calibri"/>
+        </w:rPr>
+        <w:t>int</w:t>
+      </w:r>
+      <w:proofErr w:type="spellEnd"/>
+      <w:r>
+        <w:rPr>
+          <w:rFonts w:ascii="Calibri" w:hAnsi="Calibri" w:cs="Calibri"/>
+        </w:rPr>
+        <w:t xml:space="preserve"> </w:t>
+      </w:r>
+      <w:proofErr w:type="spellStart"/>
+      <w:r>
+        <w:rPr>
+          <w:rFonts w:ascii="Calibri" w:hAnsi="Calibri" w:cs="Calibri"/>
+        </w:rPr>
+        <w:t>index</w:t>
+      </w:r>
+      <w:proofErr w:type="spellEnd"/>
+      <w:r>
+        <w:rPr>
+          <w:rFonts w:ascii="Calibri" w:hAnsi="Calibri" w:cs="Calibri"/>
+        </w:rPr>
+        <w:t xml:space="preserve">, </w:t>
+      </w:r>
+      <w:proofErr w:type="spellStart"/>
+      <w:r>
+        <w:rPr>
+          <w:rFonts w:ascii="Calibri" w:hAnsi="Calibri" w:cs="Calibri"/>
+        </w:rPr>
+        <w:t>boolean</w:t>
+      </w:r>
+      <w:proofErr w:type="spellEnd"/>
+      <w:r>
+        <w:rPr>
+          <w:rFonts w:ascii="Calibri" w:hAnsi="Calibri" w:cs="Calibri"/>
+        </w:rPr>
+        <w:t xml:space="preserve"> </w:t>
+      </w:r>
+      <w:proofErr w:type="spellStart"/>
+      <w:r>
+        <w:rPr>
+          <w:rFonts w:ascii="Calibri" w:hAnsi="Calibri" w:cs="Calibri"/>
+        </w:rPr>
+        <w:t>value</w:t>
+      </w:r>
+      <w:proofErr w:type="spellEnd"/>
       <w:r>
         <w:rPr>
           <w:rFonts w:ascii="Calibri" w:hAnsi="Calibri" w:cs="Calibri"/>
@@ -1902,46 +808,39 @@
     </w:p>
     <w:p>
       <w:pPr>
-        <w:pStyle w:val="ListParagraph"/>
+        <w:pStyle w:val="Prrafodelista"/>
         <w:numPr>
           <w:ilvl w:val="0"/>
           <w:numId w:val="2"/>
         </w:numPr>
         <w:rPr>
           <w:rFonts w:ascii="Calibri" w:hAnsi="Calibri" w:cs="Calibri"/>
-          <w:lang w:val="en-US"/>
-        </w:rPr>
-      </w:pPr>
-      <w:proofErr w:type="spellStart"/>
-      <w:r>
-        <w:rPr>
-          <w:rFonts w:ascii="Calibri" w:hAnsi="Calibri" w:cs="Calibri"/>
-          <w:lang w:val="en-US"/>
-        </w:rPr>
-        <w:t>Método</w:t>
-      </w:r>
-      <w:proofErr w:type="spellEnd"/>
-      <w:r>
-        <w:rPr>
-          <w:rFonts w:ascii="Calibri" w:hAnsi="Calibri" w:cs="Calibri"/>
-          <w:lang w:val="en-US"/>
-        </w:rPr>
-        <w:t xml:space="preserve"> </w:t>
+        </w:rPr>
+      </w:pPr>
+      <w:r>
+        <w:rPr>
+          <w:rFonts w:ascii="Calibri" w:hAnsi="Calibri" w:cs="Calibri"/>
+        </w:rPr>
+        <w:t xml:space="preserve">Método </w:t>
       </w:r>
       <w:proofErr w:type="spellStart"/>
       <w:proofErr w:type="gramStart"/>
       <w:r>
         <w:rPr>
           <w:rFonts w:ascii="Calibri" w:hAnsi="Calibri" w:cs="Calibri"/>
-          <w:lang w:val="en-US"/>
-        </w:rPr>
-        <w:t>onFiltersPopUpBrandsOneSelected</w:t>
+        </w:rPr>
+        <w:t>onFiltersPopUpAccept</w:t>
+      </w:r>
+      <w:r>
+        <w:rPr>
+          <w:rFonts w:ascii="Calibri" w:hAnsi="Calibri" w:cs="Calibri"/>
+        </w:rPr>
+        <w:t>ed</w:t>
       </w:r>
       <w:proofErr w:type="spellEnd"/>
       <w:r>
         <w:rPr>
           <w:rFonts w:ascii="Calibri" w:hAnsi="Calibri" w:cs="Calibri"/>
-          <w:lang w:val="en-US"/>
         </w:rPr>
         <w:t>(</w:t>
       </w:r>
@@ -1949,37 +848,13 @@
       <w:r>
         <w:rPr>
           <w:rFonts w:ascii="Calibri" w:hAnsi="Calibri" w:cs="Calibri"/>
-          <w:lang w:val="en-US"/>
-        </w:rPr>
-        <w:t xml:space="preserve">int index, </w:t>
-      </w:r>
-      <w:proofErr w:type="spellStart"/>
-      <w:r>
-        <w:rPr>
-          <w:rFonts w:ascii="Calibri" w:hAnsi="Calibri" w:cs="Calibri"/>
-          <w:lang w:val="en-US"/>
-        </w:rPr>
-        <w:t>boolean</w:t>
-      </w:r>
-      <w:proofErr w:type="spellEnd"/>
-      <w:r>
-        <w:rPr>
-          <w:rFonts w:ascii="Calibri" w:hAnsi="Calibri" w:cs="Calibri"/>
-          <w:lang w:val="en-US"/>
-        </w:rPr>
-        <w:t xml:space="preserve"> value</w:t>
-      </w:r>
-      <w:r>
-        <w:rPr>
-          <w:rFonts w:ascii="Calibri" w:hAnsi="Calibri" w:cs="Calibri"/>
-          <w:lang w:val="en-US"/>
         </w:rPr>
         <w:t>)</w:t>
       </w:r>
     </w:p>
     <w:p>
       <w:pPr>
-        <w:pStyle w:val="ListParagraph"/>
+        <w:pStyle w:val="Prrafodelista"/>
         <w:numPr>
           <w:ilvl w:val="0"/>
           <w:numId w:val="2"/>
@@ -1992,7 +867,6 @@
         <w:rPr>
           <w:rFonts w:ascii="Calibri" w:hAnsi="Calibri" w:cs="Calibri"/>
         </w:rPr>
-        <w:lastRenderedPageBreak/>
         <w:t xml:space="preserve">Método </w:t>
       </w:r>
       <w:proofErr w:type="spellStart"/>
@@ -2001,13 +875,7 @@
         <w:rPr>
           <w:rFonts w:ascii="Calibri" w:hAnsi="Calibri" w:cs="Calibri"/>
         </w:rPr>
-        <w:t>onFiltersPopUpAccept</w:t>
-      </w:r>
-      <w:r>
-        <w:rPr>
-          <w:rFonts w:ascii="Calibri" w:hAnsi="Calibri" w:cs="Calibri"/>
-        </w:rPr>
-        <w:t>ed</w:t>
+        <w:t>setFiltersPopUpValues</w:t>
       </w:r>
       <w:proofErr w:type="spellEnd"/>
       <w:r>
@@ -2026,18 +894,17 @@
     </w:p>
     <w:p>
       <w:pPr>
-        <w:pStyle w:val="ListParagraph"/>
-        <w:numPr>
-          <w:ilvl w:val="0"/>
-          <w:numId w:val="2"/>
-        </w:numPr>
-        <w:rPr>
-          <w:rFonts w:ascii="Calibri" w:hAnsi="Calibri" w:cs="Calibri"/>
-        </w:rPr>
-      </w:pPr>
-      <w:r>
-        <w:rPr>
-          <w:rFonts w:ascii="Calibri" w:hAnsi="Calibri" w:cs="Calibri"/>
+        <w:rPr>
+          <w:rFonts w:ascii="Calibri" w:hAnsi="Calibri" w:cs="Calibri"/>
+          <w:b/>
+          <w:bCs/>
+        </w:rPr>
+      </w:pPr>
+      <w:r>
+        <w:rPr>
+          <w:rFonts w:ascii="Calibri" w:hAnsi="Calibri" w:cs="Calibri"/>
+          <w:b/>
+          <w:bCs/>
         </w:rPr>
         <w:t xml:space="preserve">Método </w:t>
       </w:r>
@@ -2046,83 +913,56 @@
       <w:r>
         <w:rPr>
           <w:rFonts w:ascii="Calibri" w:hAnsi="Calibri" w:cs="Calibri"/>
-        </w:rPr>
-        <w:t>setFiltersPopUpValues</w:t>
-      </w:r>
-      <w:proofErr w:type="spellEnd"/>
-      <w:r>
-        <w:rPr>
-          <w:rFonts w:ascii="Calibri" w:hAnsi="Calibri" w:cs="Calibri"/>
-        </w:rPr>
-        <w:t>(</w:t>
-      </w:r>
-      <w:proofErr w:type="gramEnd"/>
-      <w:r>
-        <w:rPr>
-          <w:rFonts w:ascii="Calibri" w:hAnsi="Calibri" w:cs="Calibri"/>
-        </w:rPr>
-        <w:t>)</w:t>
-      </w:r>
-    </w:p>
-    <w:p>
-      <w:pPr>
-        <w:rPr>
-          <w:rFonts w:ascii="Calibri" w:hAnsi="Calibri" w:cs="Calibri"/>
           <w:b/>
           <w:bCs/>
-          <w:lang w:val="en-US"/>
-        </w:rPr>
-      </w:pPr>
-      <w:proofErr w:type="spellStart"/>
+        </w:rPr>
+        <w:t>onFiltersPopUpBrandsOneSelected</w:t>
+      </w:r>
+      <w:proofErr w:type="spellEnd"/>
       <w:r>
         <w:rPr>
           <w:rFonts w:ascii="Calibri" w:hAnsi="Calibri" w:cs="Calibri"/>
           <w:b/>
           <w:bCs/>
-          <w:lang w:val="en-US"/>
-        </w:rPr>
-        <w:t>Método</w:t>
-      </w:r>
-      <w:proofErr w:type="spellEnd"/>
+        </w:rPr>
+        <w:t>(</w:t>
+      </w:r>
+      <w:proofErr w:type="spellStart"/>
+      <w:proofErr w:type="gramEnd"/>
       <w:r>
         <w:rPr>
           <w:rFonts w:ascii="Calibri" w:hAnsi="Calibri" w:cs="Calibri"/>
           <w:b/>
           <w:bCs/>
-          <w:lang w:val="en-US"/>
-        </w:rPr>
-        <w:t xml:space="preserve"> </w:t>
-      </w:r>
-      <w:proofErr w:type="spellStart"/>
-      <w:proofErr w:type="gramStart"/>
+        </w:rPr>
+        <w:t>int</w:t>
+      </w:r>
+      <w:proofErr w:type="spellEnd"/>
       <w:r>
         <w:rPr>
           <w:rFonts w:ascii="Calibri" w:hAnsi="Calibri" w:cs="Calibri"/>
           <w:b/>
           <w:bCs/>
-          <w:lang w:val="en-US"/>
-        </w:rPr>
-        <w:t>onFiltersPopUpBrandsOneSelected</w:t>
-      </w:r>
-      <w:proofErr w:type="spellEnd"/>
+        </w:rPr>
+        <w:t xml:space="preserve"> </w:t>
+      </w:r>
+      <w:proofErr w:type="spellStart"/>
       <w:r>
         <w:rPr>
           <w:rFonts w:ascii="Calibri" w:hAnsi="Calibri" w:cs="Calibri"/>
           <w:b/>
           <w:bCs/>
-          <w:lang w:val="en-US"/>
-        </w:rPr>
-        <w:t>(</w:t>
-      </w:r>
-      <w:proofErr w:type="gramEnd"/>
+        </w:rPr>
+        <w:t>index</w:t>
+      </w:r>
+      <w:proofErr w:type="spellEnd"/>
       <w:r>
         <w:rPr>
           <w:rFonts w:ascii="Calibri" w:hAnsi="Calibri" w:cs="Calibri"/>
           <w:b/>
           <w:bCs/>
-          <w:lang w:val="en-US"/>
-        </w:rPr>
-        <w:t xml:space="preserve">int index, </w:t>
+        </w:rPr>
+        <w:t xml:space="preserve">, </w:t>
       </w:r>
       <w:proofErr w:type="spellStart"/>
       <w:r>
@@ -2130,7 +970,6 @@
           <w:rFonts w:ascii="Calibri" w:hAnsi="Calibri" w:cs="Calibri"/>
           <w:b/>
           <w:bCs/>
-          <w:lang w:val="en-US"/>
         </w:rPr>
         <w:t>boolean</w:t>
       </w:r>
@@ -2140,32 +979,39 @@
           <w:rFonts w:ascii="Calibri" w:hAnsi="Calibri" w:cs="Calibri"/>
           <w:b/>
           <w:bCs/>
-          <w:lang w:val="en-US"/>
-        </w:rPr>
-        <w:t xml:space="preserve"> value</w:t>
-      </w:r>
+        </w:rPr>
+        <w:t xml:space="preserve"> </w:t>
+      </w:r>
+      <w:proofErr w:type="spellStart"/>
       <w:r>
         <w:rPr>
           <w:rFonts w:ascii="Calibri" w:hAnsi="Calibri" w:cs="Calibri"/>
           <w:b/>
           <w:bCs/>
-          <w:lang w:val="en-US"/>
-        </w:rPr>
-        <w:t>)</w:t>
-      </w:r>
+        </w:rPr>
+        <w:t>value</w:t>
+      </w:r>
+      <w:proofErr w:type="spellEnd"/>
       <w:r>
         <w:rPr>
           <w:rFonts w:ascii="Calibri" w:hAnsi="Calibri" w:cs="Calibri"/>
           <w:b/>
           <w:bCs/>
-          <w:lang w:val="en-US"/>
+        </w:rPr>
+        <w:t>)</w:t>
+      </w:r>
+      <w:r>
+        <w:rPr>
+          <w:rFonts w:ascii="Calibri" w:hAnsi="Calibri" w:cs="Calibri"/>
+          <w:b/>
+          <w:bCs/>
         </w:rPr>
         <w:t>:</w:t>
       </w:r>
     </w:p>
     <w:tbl>
       <w:tblPr>
-        <w:tblStyle w:val="TableGrid"/>
+        <w:tblStyle w:val="Tablaconcuadrcula"/>
         <w:tblW w:w="0" w:type="auto"/>
         <w:tblLook w:val="04A0" w:firstRow="1" w:lastRow="0" w:firstColumn="1" w:lastColumn="0" w:noHBand="0" w:noVBand="1"/>
       </w:tblPr>
@@ -2297,6 +1143,12 @@
               </w:rPr>
               <w:t xml:space="preserve"> = 0</w:t>
             </w:r>
+            <w:r>
+              <w:rPr>
+                <w:rFonts w:ascii="Calibri" w:hAnsi="Calibri" w:cs="Calibri"/>
+              </w:rPr>
+              <w:t>;</w:t>
+            </w:r>
           </w:p>
           <w:p>
             <w:pPr>
@@ -2317,6 +1169,12 @@
                 <w:rFonts w:ascii="Calibri" w:hAnsi="Calibri" w:cs="Calibri"/>
               </w:rPr>
               <w:t xml:space="preserve"> = true</w:t>
+            </w:r>
+            <w:r>
+              <w:rPr>
+                <w:rFonts w:ascii="Calibri" w:hAnsi="Calibri" w:cs="Calibri"/>
+              </w:rPr>
+              <w:t>;</w:t>
             </w:r>
           </w:p>
           <w:p>
@@ -2539,6 +1397,12 @@
               </w:rPr>
               <w:t xml:space="preserve"> = 0</w:t>
             </w:r>
+            <w:r>
+              <w:rPr>
+                <w:rFonts w:ascii="Calibri" w:hAnsi="Calibri" w:cs="Calibri"/>
+              </w:rPr>
+              <w:t>;</w:t>
+            </w:r>
           </w:p>
           <w:p>
             <w:pPr>
@@ -2565,6 +1429,12 @@
                 <w:rFonts w:ascii="Calibri" w:hAnsi="Calibri" w:cs="Calibri"/>
               </w:rPr>
               <w:t>false</w:t>
+            </w:r>
+            <w:r>
+              <w:rPr>
+                <w:rFonts w:ascii="Calibri" w:hAnsi="Calibri" w:cs="Calibri"/>
+              </w:rPr>
+              <w:t>;</w:t>
             </w:r>
           </w:p>
           <w:p>
@@ -2739,6 +1609,7 @@
                 <w:b/>
                 <w:bCs/>
               </w:rPr>
+              <w:lastRenderedPageBreak/>
               <w:t>UGIC.1c</w:t>
             </w:r>
           </w:p>
@@ -2767,6 +1638,12 @@
               </w:rPr>
               <w:t xml:space="preserve"> = 1</w:t>
             </w:r>
+            <w:r>
+              <w:rPr>
+                <w:rFonts w:ascii="Calibri" w:hAnsi="Calibri" w:cs="Calibri"/>
+              </w:rPr>
+              <w:t>;</w:t>
+            </w:r>
           </w:p>
           <w:p>
             <w:pPr>
@@ -2787,6 +1664,12 @@
                 <w:rFonts w:ascii="Calibri" w:hAnsi="Calibri" w:cs="Calibri"/>
               </w:rPr>
               <w:t xml:space="preserve"> = true</w:t>
+            </w:r>
+            <w:r>
+              <w:rPr>
+                <w:rFonts w:ascii="Calibri" w:hAnsi="Calibri" w:cs="Calibri"/>
+              </w:rPr>
+              <w:t>;</w:t>
             </w:r>
           </w:p>
           <w:p>
@@ -3065,6 +1948,12 @@
               </w:rPr>
               <w:t xml:space="preserve"> = 2</w:t>
             </w:r>
+            <w:r>
+              <w:rPr>
+                <w:rFonts w:ascii="Calibri" w:hAnsi="Calibri" w:cs="Calibri"/>
+              </w:rPr>
+              <w:t>;</w:t>
+            </w:r>
           </w:p>
           <w:p>
             <w:pPr>
@@ -3085,6 +1974,12 @@
                 <w:rFonts w:ascii="Calibri" w:hAnsi="Calibri" w:cs="Calibri"/>
               </w:rPr>
               <w:t xml:space="preserve"> = true</w:t>
+            </w:r>
+            <w:r>
+              <w:rPr>
+                <w:rFonts w:ascii="Calibri" w:hAnsi="Calibri" w:cs="Calibri"/>
+              </w:rPr>
+              <w:t>;</w:t>
             </w:r>
           </w:p>
           <w:p>
@@ -3331,6 +2226,12 @@
               </w:rPr>
               <w:t>0</w:t>
             </w:r>
+            <w:r>
+              <w:rPr>
+                <w:rFonts w:ascii="Calibri" w:hAnsi="Calibri" w:cs="Calibri"/>
+              </w:rPr>
+              <w:t>;</w:t>
+            </w:r>
           </w:p>
           <w:p>
             <w:pPr>
@@ -3357,6 +2258,12 @@
                 <w:rFonts w:ascii="Calibri" w:hAnsi="Calibri" w:cs="Calibri"/>
               </w:rPr>
               <w:t>false</w:t>
+            </w:r>
+            <w:r>
+              <w:rPr>
+                <w:rFonts w:ascii="Calibri" w:hAnsi="Calibri" w:cs="Calibri"/>
+              </w:rPr>
+              <w:t>;</w:t>
             </w:r>
           </w:p>
           <w:p>
@@ -3589,7 +2496,7 @@
     </w:p>
     <w:tbl>
       <w:tblPr>
-        <w:tblStyle w:val="TableGrid"/>
+        <w:tblStyle w:val="Tablaconcuadrcula"/>
         <w:tblW w:w="0" w:type="auto"/>
         <w:tblLook w:val="04A0" w:firstRow="1" w:lastRow="0" w:firstColumn="1" w:lastColumn="0" w:noHBand="0" w:noVBand="1"/>
       </w:tblPr>
@@ -3617,7 +2524,6 @@
                 <w:b/>
                 <w:bCs/>
               </w:rPr>
-              <w:lastRenderedPageBreak/>
               <w:t>Identificador.</w:t>
             </w:r>
           </w:p>
@@ -3646,7 +2552,7 @@
         </w:tc>
         <w:tc>
           <w:tcPr>
-            <w:tcW w:w="4943" w:type="dxa"/>
+            <w:tcW w:w="5362" w:type="dxa"/>
           </w:tcPr>
           <w:p>
             <w:pPr>
@@ -3738,7 +2644,7 @@
         </w:tc>
         <w:tc>
           <w:tcPr>
-            <w:tcW w:w="4943" w:type="dxa"/>
+            <w:tcW w:w="5362" w:type="dxa"/>
           </w:tcPr>
           <w:p>
             <w:pPr>
@@ -3947,25 +2853,13 @@
               <w:rPr>
                 <w:rFonts w:ascii="Calibri" w:hAnsi="Calibri" w:cs="Calibri"/>
               </w:rPr>
-              <w:t xml:space="preserve"> =</w:t>
-            </w:r>
-            <w:r>
-              <w:rPr>
-                <w:rFonts w:ascii="Calibri" w:hAnsi="Calibri" w:cs="Calibri"/>
-              </w:rPr>
-              <w:t xml:space="preserve"> </w:t>
-            </w:r>
-            <w:r>
-              <w:rPr>
-                <w:rFonts w:ascii="Calibri" w:hAnsi="Calibri" w:cs="Calibri"/>
-              </w:rPr>
-              <w:t>[]</w:t>
+              <w:t xml:space="preserve"> = [“Marca1”, “Marca 2”]</w:t>
             </w:r>
           </w:p>
         </w:tc>
         <w:tc>
           <w:tcPr>
-            <w:tcW w:w="4943" w:type="dxa"/>
+            <w:tcW w:w="5362" w:type="dxa"/>
           </w:tcPr>
           <w:p>
             <w:pPr>
@@ -4005,19 +2899,7 @@
               <w:rPr>
                 <w:rFonts w:ascii="Calibri" w:hAnsi="Calibri" w:cs="Calibri"/>
               </w:rPr>
-              <w:t xml:space="preserve">) que debe generar correctamente la lista con </w:t>
-            </w:r>
-            <w:r>
-              <w:rPr>
-                <w:rFonts w:ascii="Calibri" w:hAnsi="Calibri" w:cs="Calibri"/>
-              </w:rPr>
-              <w:t>“Todos</w:t>
-            </w:r>
-            <w:r>
-              <w:rPr>
-                <w:rFonts w:ascii="Calibri" w:hAnsi="Calibri" w:cs="Calibri"/>
-              </w:rPr>
-              <w:t>”.</w:t>
+              <w:t>) que debe generar correctamente la lista con “Todos”.</w:t>
             </w:r>
           </w:p>
           <w:p>
@@ -4038,20 +2920,18 @@
               <w:rPr>
                 <w:rFonts w:ascii="Calibri" w:hAnsi="Calibri" w:cs="Calibri"/>
               </w:rPr>
-              <w:t>= [(“Todos”, false), (“Marca1”, true), (“Marca2”, false)]</w:t>
-            </w:r>
-          </w:p>
-          <w:p>
-            <w:pPr>
-              <w:rPr>
-                <w:rFonts w:ascii="Calibri" w:hAnsi="Calibri" w:cs="Calibri"/>
-                <w:lang w:val="en-US"/>
-              </w:rPr>
-            </w:pPr>
-            <w:r>
-              <w:rPr>
-                <w:rFonts w:ascii="Calibri" w:hAnsi="Calibri" w:cs="Calibri"/>
-                <w:lang w:val="en-US"/>
+              <w:t>= [(“Todos”, true), (“Marca1”, false), (“Marca2”, false)]</w:t>
+            </w:r>
+          </w:p>
+          <w:p>
+            <w:pPr>
+              <w:rPr>
+                <w:rFonts w:ascii="Calibri" w:hAnsi="Calibri" w:cs="Calibri"/>
+              </w:rPr>
+            </w:pPr>
+            <w:r>
+              <w:rPr>
+                <w:rFonts w:ascii="Calibri" w:hAnsi="Calibri" w:cs="Calibri"/>
               </w:rPr>
               <w:t xml:space="preserve">Llama a </w:t>
             </w:r>
@@ -4060,7 +2940,6 @@
             <w:r>
               <w:rPr>
                 <w:rFonts w:ascii="Calibri" w:hAnsi="Calibri" w:cs="Calibri"/>
-                <w:lang w:val="en-US"/>
               </w:rPr>
               <w:t>view.showFiltersPopUpBrandSelector</w:t>
             </w:r>
@@ -4069,7 +2948,6 @@
             <w:r>
               <w:rPr>
                 <w:rFonts w:ascii="Calibri" w:hAnsi="Calibri" w:cs="Calibri"/>
-                <w:lang w:val="en-US"/>
               </w:rPr>
               <w:t>(</w:t>
             </w:r>
@@ -4077,14 +2955,12 @@
             <w:r>
               <w:rPr>
                 <w:rFonts w:ascii="Calibri" w:hAnsi="Calibri" w:cs="Calibri"/>
-                <w:lang w:val="en-US"/>
               </w:rPr>
               <w:t>tempList</w:t>
             </w:r>
             <w:r>
               <w:rPr>
                 <w:rFonts w:ascii="Calibri" w:hAnsi="Calibri" w:cs="Calibri"/>
-                <w:lang w:val="en-US"/>
               </w:rPr>
               <w:t>Selection</w:t>
             </w:r>
@@ -4092,206 +2968,20 @@
             <w:r>
               <w:rPr>
                 <w:rFonts w:ascii="Calibri" w:hAnsi="Calibri" w:cs="Calibri"/>
-                <w:lang w:val="en-US"/>
-              </w:rPr>
-              <w:t>).</w:t>
-            </w:r>
-          </w:p>
-          <w:p>
-            <w:pPr>
-              <w:rPr>
-                <w:rFonts w:ascii="Calibri" w:hAnsi="Calibri" w:cs="Calibri"/>
-                <w:lang w:val="en-US"/>
-              </w:rPr>
-            </w:pPr>
-          </w:p>
-        </w:tc>
-      </w:tr>
-      <w:tr>
-        <w:tc>
-          <w:tcPr>
-            <w:tcW w:w="1589" w:type="dxa"/>
-          </w:tcPr>
-          <w:p>
-            <w:pPr>
-              <w:rPr>
-                <w:rFonts w:ascii="Calibri" w:hAnsi="Calibri" w:cs="Calibri"/>
-                <w:b/>
-                <w:bCs/>
-              </w:rPr>
-            </w:pPr>
-            <w:r>
-              <w:rPr>
-                <w:rFonts w:ascii="Calibri" w:hAnsi="Calibri" w:cs="Calibri"/>
-                <w:b/>
-                <w:bCs/>
-              </w:rPr>
-              <w:t>UGIC.</w:t>
-            </w:r>
-            <w:r>
-              <w:rPr>
-                <w:rFonts w:ascii="Calibri" w:hAnsi="Calibri" w:cs="Calibri"/>
-                <w:b/>
-                <w:bCs/>
-              </w:rPr>
-              <w:t>2</w:t>
-            </w:r>
-            <w:r>
-              <w:rPr>
-                <w:rFonts w:ascii="Calibri" w:hAnsi="Calibri" w:cs="Calibri"/>
-                <w:b/>
-                <w:bCs/>
-              </w:rPr>
-              <w:t>c</w:t>
-            </w:r>
-          </w:p>
-        </w:tc>
-        <w:tc>
-          <w:tcPr>
-            <w:tcW w:w="1543" w:type="dxa"/>
-          </w:tcPr>
-          <w:p>
-            <w:pPr>
-              <w:rPr>
-                <w:rFonts w:ascii="Calibri" w:hAnsi="Calibri" w:cs="Calibri"/>
-              </w:rPr>
-            </w:pPr>
-            <w:proofErr w:type="spellStart"/>
-            <w:r>
-              <w:rPr>
-                <w:rFonts w:ascii="Calibri" w:hAnsi="Calibri" w:cs="Calibri"/>
-              </w:rPr>
-              <w:t>tempList</w:t>
-            </w:r>
-            <w:proofErr w:type="spellEnd"/>
-            <w:r>
-              <w:rPr>
-                <w:rFonts w:ascii="Calibri" w:hAnsi="Calibri" w:cs="Calibri"/>
-              </w:rPr>
-              <w:t xml:space="preserve"> = [“Marca1”, “Marca 2”]</w:t>
-            </w:r>
-          </w:p>
-        </w:tc>
-        <w:tc>
-          <w:tcPr>
-            <w:tcW w:w="4943" w:type="dxa"/>
-          </w:tcPr>
-          <w:p>
-            <w:pPr>
-              <w:rPr>
-                <w:rFonts w:ascii="Calibri" w:hAnsi="Calibri" w:cs="Calibri"/>
-              </w:rPr>
-            </w:pPr>
-            <w:r>
-              <w:rPr>
-                <w:rFonts w:ascii="Calibri" w:hAnsi="Calibri" w:cs="Calibri"/>
-              </w:rPr>
-              <w:t xml:space="preserve">Llama a </w:t>
-            </w:r>
-            <w:proofErr w:type="spellStart"/>
-            <w:r>
-              <w:rPr>
-                <w:rFonts w:ascii="Calibri" w:hAnsi="Calibri" w:cs="Calibri"/>
-              </w:rPr>
-              <w:t>getBrandsSelections</w:t>
-            </w:r>
-            <w:proofErr w:type="spellEnd"/>
-            <w:r>
-              <w:rPr>
-                <w:rFonts w:ascii="Calibri" w:hAnsi="Calibri" w:cs="Calibri"/>
-              </w:rPr>
-              <w:t>(</w:t>
-            </w:r>
-            <w:proofErr w:type="spellStart"/>
-            <w:r>
-              <w:rPr>
-                <w:rFonts w:ascii="Calibri" w:hAnsi="Calibri" w:cs="Calibri"/>
-              </w:rPr>
-              <w:t>tempFilter</w:t>
-            </w:r>
-            <w:proofErr w:type="spellEnd"/>
-            <w:r>
-              <w:rPr>
-                <w:rFonts w:ascii="Calibri" w:hAnsi="Calibri" w:cs="Calibri"/>
-              </w:rPr>
-              <w:t>) que debe generar correctamente la lista con “Todos”.</w:t>
-            </w:r>
-          </w:p>
-          <w:p>
-            <w:pPr>
-              <w:rPr>
-                <w:rFonts w:ascii="Calibri" w:hAnsi="Calibri" w:cs="Calibri"/>
-              </w:rPr>
-            </w:pPr>
-            <w:proofErr w:type="spellStart"/>
-            <w:r>
-              <w:rPr>
-                <w:rFonts w:ascii="Calibri" w:hAnsi="Calibri" w:cs="Calibri"/>
-              </w:rPr>
-              <w:t>tempListSelection</w:t>
-            </w:r>
-            <w:proofErr w:type="spellEnd"/>
-            <w:r>
-              <w:rPr>
-                <w:rFonts w:ascii="Calibri" w:hAnsi="Calibri" w:cs="Calibri"/>
-              </w:rPr>
-              <w:t>= [(“Todos”, true), (“Marca1”, false), (“Marca2”, false)]</w:t>
-            </w:r>
-          </w:p>
-          <w:p>
-            <w:pPr>
-              <w:rPr>
-                <w:rFonts w:ascii="Calibri" w:hAnsi="Calibri" w:cs="Calibri"/>
-                <w:lang w:val="en-US"/>
-              </w:rPr>
-            </w:pPr>
-            <w:r>
-              <w:rPr>
-                <w:rFonts w:ascii="Calibri" w:hAnsi="Calibri" w:cs="Calibri"/>
-                <w:lang w:val="en-US"/>
-              </w:rPr>
-              <w:t xml:space="preserve">Llama a </w:t>
-            </w:r>
-            <w:proofErr w:type="spellStart"/>
-            <w:proofErr w:type="gramStart"/>
-            <w:r>
-              <w:rPr>
-                <w:rFonts w:ascii="Calibri" w:hAnsi="Calibri" w:cs="Calibri"/>
-                <w:lang w:val="en-US"/>
-              </w:rPr>
-              <w:t>view.showFiltersPopUpBrandSelector</w:t>
-            </w:r>
-            <w:proofErr w:type="spellEnd"/>
-            <w:proofErr w:type="gramEnd"/>
-            <w:r>
-              <w:rPr>
-                <w:rFonts w:ascii="Calibri" w:hAnsi="Calibri" w:cs="Calibri"/>
-                <w:lang w:val="en-US"/>
-              </w:rPr>
-              <w:t>(</w:t>
-            </w:r>
-            <w:proofErr w:type="spellStart"/>
-            <w:r>
-              <w:rPr>
-                <w:rFonts w:ascii="Calibri" w:hAnsi="Calibri" w:cs="Calibri"/>
-                <w:lang w:val="en-US"/>
-              </w:rPr>
-              <w:t>tempListSelection</w:t>
-            </w:r>
-            <w:proofErr w:type="spellEnd"/>
-            <w:r>
-              <w:rPr>
-                <w:rFonts w:ascii="Calibri" w:hAnsi="Calibri" w:cs="Calibri"/>
-                <w:lang w:val="en-US"/>
-              </w:rPr>
-              <w:t>).</w:t>
-            </w:r>
-          </w:p>
-          <w:p>
-            <w:pPr>
-              <w:rPr>
-                <w:rFonts w:ascii="Calibri" w:hAnsi="Calibri" w:cs="Calibri"/>
-                <w:lang w:val="en-US"/>
+              </w:rPr>
+              <w:t>)</w:t>
+            </w:r>
+            <w:r>
+              <w:rPr>
+                <w:rFonts w:ascii="Calibri" w:hAnsi="Calibri" w:cs="Calibri"/>
+              </w:rPr>
+              <w:t>.</w:t>
+            </w:r>
+          </w:p>
+          <w:p>
+            <w:pPr>
+              <w:rPr>
+                <w:rFonts w:ascii="Calibri" w:hAnsi="Calibri" w:cs="Calibri"/>
               </w:rPr>
             </w:pPr>
           </w:p>
@@ -4304,25 +2994,6 @@
           <w:rFonts w:ascii="Calibri" w:hAnsi="Calibri" w:cs="Calibri"/>
           <w:b/>
           <w:bCs/>
-          <w:lang w:val="en-US"/>
-        </w:rPr>
-      </w:pPr>
-    </w:p>
-    <w:p>
-      <w:pPr>
-        <w:rPr>
-          <w:rFonts w:ascii="Calibri" w:hAnsi="Calibri" w:cs="Calibri"/>
-          <w:b/>
-          <w:bCs/>
-          <w:lang w:val="en-US"/>
-        </w:rPr>
-      </w:pPr>
-    </w:p>
-    <w:p>
-      <w:pPr>
-        <w:rPr>
-          <w:rFonts w:ascii="Calibri" w:hAnsi="Calibri" w:cs="Calibri"/>
-          <w:lang w:val="en-US"/>
         </w:rPr>
       </w:pPr>
     </w:p>
@@ -4335,67 +3006,95 @@
           <w:u w:val="single"/>
         </w:rPr>
       </w:pPr>
-      <w:r>
+    </w:p>
+    <w:p>
+      <w:pPr>
         <w:rPr>
           <w:rFonts w:ascii="Calibri" w:hAnsi="Calibri" w:cs="Calibri"/>
           <w:b/>
           <w:bCs/>
           <w:u w:val="single"/>
         </w:rPr>
-        <w:t>PRUEBAS DE INTEGRACIÓN.</w:t>
-      </w:r>
+      </w:pPr>
     </w:p>
     <w:p>
       <w:pPr>
-        <w:jc w:val="both"/>
-      </w:pPr>
-      <w:r>
-        <w:t xml:space="preserve">Deberán probarse los métodos de la clase </w:t>
-      </w:r>
-      <w:proofErr w:type="spellStart"/>
-      <w:r>
-        <w:t>MainPresenter</w:t>
-      </w:r>
-      <w:proofErr w:type="spellEnd"/>
-      <w:r>
-        <w:t xml:space="preserve">, para ello usaremos la clase </w:t>
-      </w:r>
-      <w:proofErr w:type="spellStart"/>
-      <w:r>
-        <w:t>GasolinerasRepository</w:t>
-      </w:r>
-      <w:proofErr w:type="spellEnd"/>
-      <w:r>
-        <w:t xml:space="preserve">, </w:t>
-      </w:r>
-      <w:proofErr w:type="spellStart"/>
-      <w:r>
-        <w:t>Filter</w:t>
-      </w:r>
-      <w:proofErr w:type="spellEnd"/>
-      <w:r>
-        <w:t xml:space="preserve"> y el mockup de I </w:t>
-      </w:r>
-      <w:proofErr w:type="spellStart"/>
-      <w:r>
-        <w:t>MainConctract.View</w:t>
-      </w:r>
-      <w:proofErr w:type="spellEnd"/>
-      <w:r>
-        <w:t xml:space="preserve"> (Se usará la opción de cargar datos mediante </w:t>
-      </w:r>
-      <w:proofErr w:type="spellStart"/>
-      <w:r>
-        <w:t>json</w:t>
-      </w:r>
-      <w:proofErr w:type="spellEnd"/>
-      <w:r>
-        <w:t xml:space="preserve"> en vez del servicio).</w:t>
-      </w:r>
+        <w:rPr>
+          <w:rFonts w:ascii="Calibri" w:hAnsi="Calibri" w:cs="Calibri"/>
+        </w:rPr>
+      </w:pPr>
     </w:p>
     <w:p>
       <w:pPr>
-        <w:pStyle w:val="ListParagraph"/>
+        <w:rPr>
+          <w:rFonts w:ascii="Calibri" w:hAnsi="Calibri" w:cs="Calibri"/>
+          <w:b/>
+          <w:bCs/>
+          <w:u w:val="single"/>
+        </w:rPr>
+      </w:pPr>
+      <w:r>
+        <w:rPr>
+          <w:rFonts w:ascii="Calibri" w:hAnsi="Calibri" w:cs="Calibri"/>
+          <w:b/>
+          <w:bCs/>
+          <w:u w:val="single"/>
+        </w:rPr>
+        <w:lastRenderedPageBreak/>
+        <w:t>PRUEBAS DE INTEGRACIÓN.</w:t>
+      </w:r>
+    </w:p>
+    <w:p>
+      <w:pPr>
+        <w:jc w:val="both"/>
+      </w:pPr>
+      <w:r>
+        <w:t xml:space="preserve">Deberán probarse los métodos de la clase </w:t>
+      </w:r>
+      <w:proofErr w:type="spellStart"/>
+      <w:r>
+        <w:t>MainPresenter</w:t>
+      </w:r>
+      <w:proofErr w:type="spellEnd"/>
+      <w:r>
+        <w:t xml:space="preserve">, para ello usaremos la clase </w:t>
+      </w:r>
+      <w:proofErr w:type="spellStart"/>
+      <w:r>
+        <w:t>GasolinerasRepository</w:t>
+      </w:r>
+      <w:proofErr w:type="spellEnd"/>
+      <w:r>
+        <w:t xml:space="preserve">, </w:t>
+      </w:r>
+      <w:proofErr w:type="spellStart"/>
+      <w:r>
+        <w:t>Filter</w:t>
+      </w:r>
+      <w:proofErr w:type="spellEnd"/>
+      <w:r>
+        <w:t xml:space="preserve"> y el mockup de I </w:t>
+      </w:r>
+      <w:proofErr w:type="spellStart"/>
+      <w:r>
+        <w:t>MainConctract.View</w:t>
+      </w:r>
+      <w:proofErr w:type="spellEnd"/>
+      <w:r>
+        <w:t xml:space="preserve"> (Se usará la opción de cargar datos mediante </w:t>
+      </w:r>
+      <w:proofErr w:type="spellStart"/>
+      <w:r>
+        <w:t>json</w:t>
+      </w:r>
+      <w:proofErr w:type="spellEnd"/>
+      <w:r>
+        <w:t xml:space="preserve"> en vez del servicio).</w:t>
+      </w:r>
+    </w:p>
+    <w:p>
+      <w:pPr>
+        <w:pStyle w:val="Prrafodelista"/>
         <w:numPr>
           <w:ilvl w:val="0"/>
           <w:numId w:val="2"/>
@@ -4435,7 +3134,7 @@
     </w:p>
     <w:p>
       <w:pPr>
-        <w:pStyle w:val="ListParagraph"/>
+        <w:pStyle w:val="Prrafodelista"/>
         <w:numPr>
           <w:ilvl w:val="0"/>
           <w:numId w:val="2"/>
@@ -4475,38 +3174,26 @@
     </w:p>
     <w:p>
       <w:pPr>
-        <w:pStyle w:val="ListParagraph"/>
+        <w:pStyle w:val="Prrafodelista"/>
         <w:numPr>
           <w:ilvl w:val="0"/>
           <w:numId w:val="2"/>
         </w:numPr>
         <w:rPr>
           <w:rFonts w:ascii="Calibri" w:hAnsi="Calibri" w:cs="Calibri"/>
-          <w:lang w:val="en-US"/>
-        </w:rPr>
-      </w:pPr>
-      <w:proofErr w:type="spellStart"/>
-      <w:r>
-        <w:rPr>
-          <w:rFonts w:ascii="Calibri" w:hAnsi="Calibri" w:cs="Calibri"/>
-          <w:lang w:val="en-US"/>
-        </w:rPr>
-        <w:t>Método</w:t>
-      </w:r>
-      <w:proofErr w:type="spellEnd"/>
-      <w:r>
-        <w:rPr>
-          <w:rFonts w:ascii="Calibri" w:hAnsi="Calibri" w:cs="Calibri"/>
-          <w:lang w:val="en-US"/>
-        </w:rPr>
-        <w:t xml:space="preserve"> </w:t>
+        </w:rPr>
+      </w:pPr>
+      <w:r>
+        <w:rPr>
+          <w:rFonts w:ascii="Calibri" w:hAnsi="Calibri" w:cs="Calibri"/>
+        </w:rPr>
+        <w:t xml:space="preserve">Método </w:t>
       </w:r>
       <w:proofErr w:type="spellStart"/>
       <w:proofErr w:type="gramStart"/>
       <w:r>
         <w:rPr>
           <w:rFonts w:ascii="Calibri" w:hAnsi="Calibri" w:cs="Calibri"/>
-          <w:lang w:val="en-US"/>
         </w:rPr>
         <w:t>onFiltersPopUpBrandsOneSelected</w:t>
       </w:r>
@@ -4514,23 +3201,42 @@
       <w:r>
         <w:rPr>
           <w:rFonts w:ascii="Calibri" w:hAnsi="Calibri" w:cs="Calibri"/>
-          <w:lang w:val="en-US"/>
         </w:rPr>
         <w:t>(</w:t>
       </w:r>
+      <w:proofErr w:type="spellStart"/>
       <w:proofErr w:type="gramEnd"/>
       <w:r>
         <w:rPr>
           <w:rFonts w:ascii="Calibri" w:hAnsi="Calibri" w:cs="Calibri"/>
-          <w:lang w:val="en-US"/>
-        </w:rPr>
-        <w:t xml:space="preserve">int index, </w:t>
+        </w:rPr>
+        <w:t>int</w:t>
+      </w:r>
+      <w:proofErr w:type="spellEnd"/>
+      <w:r>
+        <w:rPr>
+          <w:rFonts w:ascii="Calibri" w:hAnsi="Calibri" w:cs="Calibri"/>
+        </w:rPr>
+        <w:t xml:space="preserve"> </w:t>
       </w:r>
       <w:proofErr w:type="spellStart"/>
       <w:r>
         <w:rPr>
           <w:rFonts w:ascii="Calibri" w:hAnsi="Calibri" w:cs="Calibri"/>
-          <w:lang w:val="en-US"/>
+        </w:rPr>
+        <w:t>index</w:t>
+      </w:r>
+      <w:proofErr w:type="spellEnd"/>
+      <w:r>
+        <w:rPr>
+          <w:rFonts w:ascii="Calibri" w:hAnsi="Calibri" w:cs="Calibri"/>
+        </w:rPr>
+        <w:t xml:space="preserve">, </w:t>
+      </w:r>
+      <w:proofErr w:type="spellStart"/>
+      <w:r>
+        <w:rPr>
+          <w:rFonts w:ascii="Calibri" w:hAnsi="Calibri" w:cs="Calibri"/>
         </w:rPr>
         <w:t>boolean</w:t>
       </w:r>
@@ -4538,14 +3244,27 @@
       <w:r>
         <w:rPr>
           <w:rFonts w:ascii="Calibri" w:hAnsi="Calibri" w:cs="Calibri"/>
-          <w:lang w:val="en-US"/>
-        </w:rPr>
-        <w:t xml:space="preserve"> value)</w:t>
+        </w:rPr>
+        <w:t xml:space="preserve"> </w:t>
+      </w:r>
+      <w:proofErr w:type="spellStart"/>
+      <w:r>
+        <w:rPr>
+          <w:rFonts w:ascii="Calibri" w:hAnsi="Calibri" w:cs="Calibri"/>
+        </w:rPr>
+        <w:t>value</w:t>
+      </w:r>
+      <w:proofErr w:type="spellEnd"/>
+      <w:r>
+        <w:rPr>
+          <w:rFonts w:ascii="Calibri" w:hAnsi="Calibri" w:cs="Calibri"/>
+        </w:rPr>
+        <w:t>)</w:t>
       </w:r>
     </w:p>
     <w:p>
       <w:pPr>
-        <w:pStyle w:val="ListParagraph"/>
+        <w:pStyle w:val="Prrafodelista"/>
         <w:numPr>
           <w:ilvl w:val="0"/>
           <w:numId w:val="2"/>
@@ -4585,7 +3304,7 @@
     </w:p>
     <w:p>
       <w:pPr>
-        <w:pStyle w:val="ListParagraph"/>
+        <w:pStyle w:val="Prrafodelista"/>
         <w:numPr>
           <w:ilvl w:val="0"/>
           <w:numId w:val="2"/>
@@ -4625,7 +3344,7 @@
     </w:p>
     <w:p>
       <w:pPr>
-        <w:pStyle w:val="ListParagraph"/>
+        <w:pStyle w:val="Prrafodelista"/>
         <w:numPr>
           <w:ilvl w:val="0"/>
           <w:numId w:val="2"/>
@@ -4665,7 +3384,7 @@
     </w:p>
     <w:p>
       <w:pPr>
-        <w:pStyle w:val="ListParagraph"/>
+        <w:pStyle w:val="Prrafodelista"/>
         <w:numPr>
           <w:ilvl w:val="0"/>
           <w:numId w:val="2"/>
@@ -4695,7 +3414,7 @@
     </w:p>
     <w:p>
       <w:pPr>
-        <w:pStyle w:val="ListParagraph"/>
+        <w:pStyle w:val="Prrafodelista"/>
         <w:numPr>
           <w:ilvl w:val="0"/>
           <w:numId w:val="2"/>
@@ -4794,7 +3513,7 @@
     </w:p>
     <w:tbl>
       <w:tblPr>
-        <w:tblStyle w:val="TableGrid"/>
+        <w:tblStyle w:val="Tablaconcuadrcula"/>
         <w:tblW w:w="0" w:type="auto"/>
         <w:tblLook w:val="04A0" w:firstRow="1" w:lastRow="0" w:firstColumn="1" w:lastColumn="0" w:noHBand="0" w:noVBand="1"/>
       </w:tblPr>
@@ -5075,7 +3794,6 @@
                 <w:b/>
                 <w:bCs/>
               </w:rPr>
-              <w:lastRenderedPageBreak/>
               <w:t>IT.1b</w:t>
             </w:r>
           </w:p>
@@ -5323,11 +4041,9 @@
             <w:r>
               <w:t xml:space="preserve">Se deberá verificar que cuando la lista </w:t>
             </w:r>
-            <w:proofErr w:type="spellStart"/>
-            <w:r>
-              <w:t>esta</w:t>
-            </w:r>
-            <w:proofErr w:type="spellEnd"/>
+            <w:r>
+              <w:t>está</w:t>
+            </w:r>
             <w:r>
               <w:t xml:space="preserve"> vacía y se añaden todas las marcas, se muestran todas las gasolineras.</w:t>
             </w:r>
@@ -5382,70 +4098,49 @@
           <w:u w:val="single"/>
         </w:rPr>
       </w:pPr>
-      <w:r>
+    </w:p>
+    <w:p>
+      <w:pPr>
         <w:rPr>
           <w:rFonts w:ascii="Calibri" w:hAnsi="Calibri" w:cs="Calibri"/>
           <w:b/>
           <w:bCs/>
           <w:u w:val="single"/>
         </w:rPr>
-        <w:t>PRUEBAS DE UI.</w:t>
-      </w:r>
+      </w:pPr>
     </w:p>
     <w:p>
       <w:pPr>
         <w:rPr>
           <w:rFonts w:ascii="Calibri" w:hAnsi="Calibri" w:cs="Calibri"/>
-        </w:rPr>
-      </w:pPr>
-      <w:r>
-        <w:rPr>
-          <w:rFonts w:ascii="Calibri" w:hAnsi="Calibri" w:cs="Calibri"/>
-        </w:rPr>
-        <w:t xml:space="preserve">En este caso se aplica la técnica basada en casos de uso para la definición de las pruebas a realiza. Los casos de prueba </w:t>
-      </w:r>
-      <w:r>
-        <w:rPr>
-          <w:rFonts w:ascii="Calibri" w:hAnsi="Calibri" w:cs="Calibri"/>
-        </w:rPr>
-        <w:t>definidos</w:t>
-      </w:r>
-      <w:r>
-        <w:rPr>
-          <w:rFonts w:ascii="Calibri" w:hAnsi="Calibri" w:cs="Calibri"/>
-        </w:rPr>
-        <w:t xml:space="preserve"> serán los mismo que los de las pruebas de </w:t>
-      </w:r>
-      <w:r>
-        <w:rPr>
-          <w:rFonts w:ascii="Calibri" w:hAnsi="Calibri" w:cs="Calibri"/>
-        </w:rPr>
-        <w:t>aceptación,</w:t>
-      </w:r>
-      <w:r>
-        <w:rPr>
-          <w:rFonts w:ascii="Calibri" w:hAnsi="Calibri" w:cs="Calibri"/>
-        </w:rPr>
-        <w:t xml:space="preserve"> pero automatizados a través de Junit y </w:t>
-      </w:r>
-      <w:proofErr w:type="spellStart"/>
-      <w:r>
-        <w:rPr>
-          <w:rFonts w:ascii="Calibri" w:hAnsi="Calibri" w:cs="Calibri"/>
-        </w:rPr>
-        <w:t>Expresso</w:t>
-      </w:r>
-      <w:proofErr w:type="spellEnd"/>
-      <w:r>
-        <w:rPr>
-          <w:rFonts w:ascii="Calibri" w:hAnsi="Calibri" w:cs="Calibri"/>
-        </w:rPr>
-        <w:t>.</w:t>
+          <w:b/>
+          <w:bCs/>
+          <w:u w:val="single"/>
+        </w:rPr>
+      </w:pPr>
+    </w:p>
+    <w:p>
+      <w:pPr>
+        <w:rPr>
+          <w:rFonts w:ascii="Calibri" w:hAnsi="Calibri" w:cs="Calibri"/>
+          <w:b/>
+          <w:bCs/>
+          <w:u w:val="single"/>
+        </w:rPr>
+      </w:pPr>
+      <w:r>
+        <w:rPr>
+          <w:rFonts w:ascii="Calibri" w:hAnsi="Calibri" w:cs="Calibri"/>
+          <w:b/>
+          <w:bCs/>
+          <w:u w:val="single"/>
+        </w:rPr>
+        <w:t>PRUEBAS DE UI.</w:t>
       </w:r>
     </w:p>
     <w:tbl>
       <w:tblPr>
-        <w:tblStyle w:val="TableGrid"/>
+        <w:tblStyle w:val="Tablaconcuadrcula"/>
         <w:tblW w:w="8642" w:type="dxa"/>
         <w:jc w:val="center"/>
         <w:tblLayout w:type="fixed"/>
@@ -5710,19 +4405,7 @@
               <w:rPr>
                 <w:color w:val="000000" w:themeColor="text1"/>
               </w:rPr>
-              <w:t xml:space="preserve"> con </w:t>
-            </w:r>
-            <w:r>
-              <w:rPr>
-                <w:color w:val="000000" w:themeColor="text1"/>
-              </w:rPr>
-              <w:t>51</w:t>
-            </w:r>
-            <w:r>
-              <w:rPr>
-                <w:color w:val="000000" w:themeColor="text1"/>
-              </w:rPr>
-              <w:t xml:space="preserve"> gasolineras.</w:t>
+              <w:t xml:space="preserve"> con 164 gasolineras.</w:t>
             </w:r>
           </w:p>
         </w:tc>
@@ -5763,11 +4446,21 @@
                 <w:color w:val="000000" w:themeColor="text1"/>
               </w:rPr>
             </w:pPr>
+            <w:proofErr w:type="spellStart"/>
+            <w:proofErr w:type="gramStart"/>
             <w:r>
               <w:rPr>
                 <w:color w:val="000000" w:themeColor="text1"/>
               </w:rPr>
-              <w:t>[“Todas”]</w:t>
+              <w:t>Click</w:t>
+            </w:r>
+            <w:proofErr w:type="spellEnd"/>
+            <w:proofErr w:type="gramEnd"/>
+            <w:r>
+              <w:rPr>
+                <w:color w:val="000000" w:themeColor="text1"/>
+              </w:rPr>
+              <w:t xml:space="preserve"> en reestablecer filtros.</w:t>
             </w:r>
           </w:p>
         </w:tc>
@@ -5852,6 +4545,22 @@
                 <w:color w:val="000000" w:themeColor="text1"/>
               </w:rPr>
             </w:pPr>
+            <w:proofErr w:type="spellStart"/>
+            <w:proofErr w:type="gramStart"/>
+            <w:r>
+              <w:rPr>
+                <w:color w:val="000000" w:themeColor="text1"/>
+              </w:rPr>
+              <w:t>Click</w:t>
+            </w:r>
+            <w:proofErr w:type="spellEnd"/>
+            <w:proofErr w:type="gramEnd"/>
+            <w:r>
+              <w:rPr>
+                <w:color w:val="000000" w:themeColor="text1"/>
+              </w:rPr>
+              <w:t xml:space="preserve"> en cerrar (“X”).</w:t>
+            </w:r>
           </w:p>
         </w:tc>
         <w:tc>
@@ -5893,6 +4602,162 @@
           </w:p>
         </w:tc>
       </w:tr>
+      <w:tr>
+        <w:trPr>
+          <w:trHeight w:val="261"/>
+          <w:jc w:val="center"/>
+        </w:trPr>
+        <w:tc>
+          <w:tcPr>
+            <w:tcW w:w="1696" w:type="dxa"/>
+          </w:tcPr>
+          <w:p>
+            <w:r>
+              <w:t>UIT.5</w:t>
+            </w:r>
+          </w:p>
+        </w:tc>
+        <w:tc>
+          <w:tcPr>
+            <w:tcW w:w="1843" w:type="dxa"/>
+          </w:tcPr>
+          <w:p>
+            <w:pPr>
+              <w:rPr>
+                <w:color w:val="000000" w:themeColor="text1"/>
+              </w:rPr>
+            </w:pPr>
+            <w:r>
+              <w:rPr>
+                <w:color w:val="000000" w:themeColor="text1"/>
+              </w:rPr>
+              <w:t>[“Todas”]</w:t>
+            </w:r>
+          </w:p>
+        </w:tc>
+        <w:tc>
+          <w:tcPr>
+            <w:tcW w:w="5103" w:type="dxa"/>
+          </w:tcPr>
+          <w:p>
+            <w:pPr>
+              <w:rPr>
+                <w:color w:val="000000" w:themeColor="text1"/>
+              </w:rPr>
+            </w:pPr>
+            <w:r>
+              <w:rPr>
+                <w:color w:val="000000" w:themeColor="text1"/>
+              </w:rPr>
+              <w:t xml:space="preserve">Lista con todas las gasolineras y </w:t>
+            </w:r>
+            <w:proofErr w:type="spellStart"/>
+            <w:r>
+              <w:rPr>
+                <w:color w:val="000000" w:themeColor="text1"/>
+              </w:rPr>
+              <w:t>toast</w:t>
+            </w:r>
+            <w:proofErr w:type="spellEnd"/>
+            <w:r>
+              <w:rPr>
+                <w:color w:val="000000" w:themeColor="text1"/>
+              </w:rPr>
+              <w:t xml:space="preserve"> con 164 gasolineras.</w:t>
+            </w:r>
+          </w:p>
+        </w:tc>
+      </w:tr>
+      <w:tr>
+        <w:trPr>
+          <w:trHeight w:val="261"/>
+          <w:jc w:val="center"/>
+        </w:trPr>
+        <w:tc>
+          <w:tcPr>
+            <w:tcW w:w="1696" w:type="dxa"/>
+          </w:tcPr>
+          <w:p>
+            <w:r>
+              <w:t>UIT.6</w:t>
+            </w:r>
+          </w:p>
+        </w:tc>
+        <w:tc>
+          <w:tcPr>
+            <w:tcW w:w="1843" w:type="dxa"/>
+          </w:tcPr>
+          <w:p>
+            <w:pPr>
+              <w:rPr>
+                <w:color w:val="000000" w:themeColor="text1"/>
+              </w:rPr>
+            </w:pPr>
+            <w:r>
+              <w:rPr>
+                <w:color w:val="000000" w:themeColor="text1"/>
+              </w:rPr>
+              <w:t>[“S.V.M”]</w:t>
+            </w:r>
+          </w:p>
+        </w:tc>
+        <w:tc>
+          <w:tcPr>
+            <w:tcW w:w="5103" w:type="dxa"/>
+          </w:tcPr>
+          <w:p>
+            <w:pPr>
+              <w:rPr>
+                <w:color w:val="000000" w:themeColor="text1"/>
+              </w:rPr>
+            </w:pPr>
+            <w:r>
+              <w:rPr>
+                <w:color w:val="000000" w:themeColor="text1"/>
+              </w:rPr>
+              <w:t xml:space="preserve">Se cierra </w:t>
+            </w:r>
+            <w:r>
+              <w:rPr>
+                <w:color w:val="000000" w:themeColor="text1"/>
+              </w:rPr>
+              <w:t xml:space="preserve">la </w:t>
+            </w:r>
+            <w:r>
+              <w:rPr>
+                <w:color w:val="000000" w:themeColor="text1"/>
+              </w:rPr>
+              <w:t xml:space="preserve">ventana emergente, no se muestra </w:t>
+            </w:r>
+            <w:r>
+              <w:rPr>
+                <w:color w:val="000000" w:themeColor="text1"/>
+              </w:rPr>
+              <w:t>ninguna gasolinera</w:t>
+            </w:r>
+            <w:r>
+              <w:rPr>
+                <w:color w:val="000000" w:themeColor="text1"/>
+              </w:rPr>
+              <w:t xml:space="preserve"> y </w:t>
+            </w:r>
+            <w:proofErr w:type="spellStart"/>
+            <w:r>
+              <w:rPr>
+                <w:color w:val="000000" w:themeColor="text1"/>
+              </w:rPr>
+              <w:t>toast</w:t>
+            </w:r>
+            <w:proofErr w:type="spellEnd"/>
+            <w:r>
+              <w:rPr>
+                <w:color w:val="000000" w:themeColor="text1"/>
+              </w:rPr>
+              <w:t xml:space="preserve"> 0 gasolineras.</w:t>
+            </w:r>
+          </w:p>
+        </w:tc>
+      </w:tr>
     </w:tbl>
     <w:p>
       <w:pPr>
@@ -5910,107 +4775,9 @@
           <w:u w:val="single"/>
         </w:rPr>
       </w:pPr>
-      <w:r>
-        <w:rPr>
-          <w:rFonts w:ascii="Calibri" w:hAnsi="Calibri" w:cs="Calibri"/>
-          <w:b/>
-          <w:bCs/>
-          <w:u w:val="single"/>
-        </w:rPr>
-        <w:t>RESULTADO DE LA EJECUCIÓN DE LAS PRUEBAS</w:t>
-      </w:r>
-    </w:p>
-    <w:p>
-      <w:pPr>
-        <w:rPr>
-          <w:rFonts w:ascii="Calibri" w:hAnsi="Calibri" w:cs="Calibri"/>
-          <w:b/>
-          <w:bCs/>
-        </w:rPr>
-      </w:pPr>
-      <w:proofErr w:type="spellStart"/>
-      <w:r>
-        <w:rPr>
-          <w:rFonts w:ascii="Calibri" w:hAnsi="Calibri" w:cs="Calibri"/>
-          <w:b/>
-          <w:bCs/>
-        </w:rPr>
-        <w:t>PRUEBAs</w:t>
-      </w:r>
-      <w:proofErr w:type="spellEnd"/>
-      <w:r>
-        <w:rPr>
-          <w:rFonts w:ascii="Calibri" w:hAnsi="Calibri" w:cs="Calibri"/>
-          <w:b/>
-          <w:bCs/>
-        </w:rPr>
-        <w:t xml:space="preserve"> DE </w:t>
-      </w:r>
-      <w:proofErr w:type="gramStart"/>
-      <w:r>
-        <w:rPr>
-          <w:rFonts w:ascii="Calibri" w:hAnsi="Calibri" w:cs="Calibri"/>
-          <w:b/>
-          <w:bCs/>
-        </w:rPr>
-        <w:t>UI :</w:t>
-      </w:r>
-      <w:proofErr w:type="gramEnd"/>
-      <w:r>
-        <w:rPr>
-          <w:rFonts w:ascii="Calibri" w:hAnsi="Calibri" w:cs="Calibri"/>
-          <w:b/>
-          <w:bCs/>
-        </w:rPr>
-        <w:t xml:space="preserve"> Miguel Monje Velarde</w:t>
-      </w:r>
-    </w:p>
-    <w:p>
-      <w:pPr>
-        <w:rPr>
-          <w:rFonts w:ascii="Calibri" w:hAnsi="Calibri" w:cs="Calibri"/>
-        </w:rPr>
-      </w:pPr>
-      <w:r>
-        <w:rPr>
-          <w:rFonts w:ascii="Calibri" w:hAnsi="Calibri" w:cs="Calibri"/>
-        </w:rPr>
-        <w:t xml:space="preserve">Se ha detectado en el caso UIT.1 que no se muestran todas las gasolineras que se deben mostrar, después de un análisis se detecta que falta la gasolinera con rotulo “Repsol </w:t>
-      </w:r>
-      <w:r>
-        <w:rPr>
-          <w:rFonts w:ascii="Calibri" w:hAnsi="Calibri" w:cs="Calibri"/>
-        </w:rPr>
-        <w:t>“con</w:t>
-      </w:r>
-      <w:r>
-        <w:rPr>
-          <w:rFonts w:ascii="Calibri" w:hAnsi="Calibri" w:cs="Calibri"/>
-        </w:rPr>
-        <w:t xml:space="preserve"> un espacio, </w:t>
-      </w:r>
-      <w:r>
-        <w:rPr>
-          <w:rFonts w:ascii="Calibri" w:hAnsi="Calibri" w:cs="Calibri"/>
-        </w:rPr>
-        <w:t xml:space="preserve">para la corrección se determina que, en el método estático del enumerado para obtener la marca se debe compara que el rotulo contenga el </w:t>
-      </w:r>
-      <w:proofErr w:type="spellStart"/>
-      <w:r>
-        <w:rPr>
-          <w:rFonts w:ascii="Calibri" w:hAnsi="Calibri" w:cs="Calibri"/>
-        </w:rPr>
-        <w:t>string</w:t>
-      </w:r>
-      <w:proofErr w:type="spellEnd"/>
-      <w:r>
-        <w:rPr>
-          <w:rFonts w:ascii="Calibri" w:hAnsi="Calibri" w:cs="Calibri"/>
-        </w:rPr>
-        <w:t xml:space="preserve"> de la marca y no al revés como estaba programado. Una vez corregido este detalle, los test se ejecutan correctamente.</w:t>
-      </w:r>
     </w:p>
     <w:sectPr>
+      <w:headerReference w:type="default" r:id="rId7"/>
       <w:pgSz w:w="11906" w:h="16838"/>
       <w:pgMar w:top="1417" w:right="1701" w:bottom="1417" w:left="1701" w:header="708" w:footer="708" w:gutter="0"/>
       <w:cols w:space="708"/>
@@ -6018,6 +4785,75 @@
     </w:sectPr>
   </w:body>
 </w:document>
+</file>
+
+<file path=word/endnotes.xml><?xml version="1.0" encoding="utf-8"?>
+<w:endnotes xmlns:wpc="http://schemas.microsoft.com/office/word/2010/wordprocessingCanvas" xmlns:cx="http://schemas.microsoft.com/office/drawing/2014/chartex" xmlns:cx1="http://schemas.microsoft.com/office/drawing/2015/9/8/chartex" xmlns:cx2="http://schemas.microsoft.com/office/drawing/2015/10/21/chartex" xmlns:cx3="http://schemas.microsoft.com/office/drawing/2016/5/9/chartex" xmlns:cx4="http://schemas.microsoft.com/office/drawing/2016/5/10/chartex" xmlns:cx5="http://schemas.microsoft.com/office/drawing/2016/5/11/chartex" xmlns:cx6="http://schemas.microsoft.com/office/drawing/2016/5/12/chartex" xmlns:cx7="http://schemas.microsoft.com/office/drawing/2016/5/13/chartex" xmlns:cx8="http://schemas.microsoft.com/office/drawing/2016/5/14/chartex" xmlns:mc="http://schemas.openxmlformats.org/markup-compatibility/2006" xmlns:aink="http://schemas.microsoft.com/office/drawing/2016/ink" xmlns:am3d="http://schemas.microsoft.com/office/drawing/2017/model3d" xmlns:o="urn:schemas-microsoft-com:office:office" xmlns:oel="http://schemas.microsoft.com/office/2019/extlst" xmlns:r="http://schemas.openxmlformats.org/officeDocument/2006/relationships" xmlns:m="http://schemas.openxmlformats.org/officeDocument/2006/math" xmlns:v="urn:schemas-microsoft-com:vml" xmlns:wp14="http://schemas.microsoft.com/office/word/2010/wordprocessingDrawing" xmlns:wp="http://schemas.openxmlformats.org/drawingml/2006/wordprocessingDrawing" xmlns:w10="urn:schemas-microsoft-com:office:word" xmlns:w="http://schemas.openxmlformats.org/wordprocessingml/2006/main" xmlns:w14="http://schemas.microsoft.com/office/word/2010/wordml" xmlns:w15="http://schemas.microsoft.com/office/word/2012/wordml" xmlns:w16cex="http://schemas.microsoft.com/office/word/2018/wordml/cex" xmlns:w16cid="http://schemas.microsoft.com/office/word/2016/wordml/cid" xmlns:w16="http://schemas.microsoft.com/office/word/2018/wordml" xmlns:w16du="http://schemas.microsoft.com/office/word/2023/wordml/word16du" xmlns:w16sdtdh="http://schemas.microsoft.com/office/word/2020/wordml/sdtdatahash" xmlns:w16se="http://schemas.microsoft.com/office/word/2015/wordml/symex" xmlns:wpg="http://schemas.microsoft.com/office/word/2010/wordprocessingGroup" xmlns:wpi="http://schemas.microsoft.com/office/word/2010/wordprocessingInk" xmlns:wne="http://schemas.microsoft.com/office/word/2006/wordml" xmlns:wps="http://schemas.microsoft.com/office/word/2010/wordprocessingShape" mc:Ignorable="w14 w15 w16se w16cid w16 w16cex w16sdtdh w16du wp14">
+  <w:endnote w:type="separator" w:id="-1">
+    <w:p>
+      <w:pPr>
+        <w:spacing w:after="0" w:line="240" w:lineRule="auto"/>
+      </w:pPr>
+      <w:r>
+        <w:separator/>
+      </w:r>
+    </w:p>
+  </w:endnote>
+  <w:endnote w:type="continuationSeparator" w:id="0">
+    <w:p>
+      <w:pPr>
+        <w:spacing w:after="0" w:line="240" w:lineRule="auto"/>
+      </w:pPr>
+      <w:r>
+        <w:continuationSeparator/>
+      </w:r>
+    </w:p>
+  </w:endnote>
+</w:endnotes>
+</file>
+
+<file path=word/footnotes.xml><?xml version="1.0" encoding="utf-8"?>
+<w:footnotes xmlns:wpc="http://schemas.microsoft.com/office/word/2010/wordprocessingCanvas" xmlns:cx="http://schemas.microsoft.com/office/drawing/2014/chartex" xmlns:cx1="http://schemas.microsoft.com/office/drawing/2015/9/8/chartex" xmlns:cx2="http://schemas.microsoft.com/office/drawing/2015/10/21/chartex" xmlns:cx3="http://schemas.microsoft.com/office/drawing/2016/5/9/chartex" xmlns:cx4="http://schemas.microsoft.com/office/drawing/2016/5/10/chartex" xmlns:cx5="http://schemas.microsoft.com/office/drawing/2016/5/11/chartex" xmlns:cx6="http://schemas.microsoft.com/office/drawing/2016/5/12/chartex" xmlns:cx7="http://schemas.microsoft.com/office/drawing/2016/5/13/chartex" xmlns:cx8="http://schemas.microsoft.com/office/drawing/2016/5/14/chartex" xmlns:mc="http://schemas.openxmlformats.org/markup-compatibility/2006" xmlns:aink="http://schemas.microsoft.com/office/drawing/2016/ink" xmlns:am3d="http://schemas.microsoft.com/office/drawing/2017/model3d" xmlns:o="urn:schemas-microsoft-com:office:office" xmlns:oel="http://schemas.microsoft.com/office/2019/extlst" xmlns:r="http://schemas.openxmlformats.org/officeDocument/2006/relationships" xmlns:m="http://schemas.openxmlformats.org/officeDocument/2006/math" xmlns:v="urn:schemas-microsoft-com:vml" xmlns:wp14="http://schemas.microsoft.com/office/word/2010/wordprocessingDrawing" xmlns:wp="http://schemas.openxmlformats.org/drawingml/2006/wordprocessingDrawing" xmlns:w10="urn:schemas-microsoft-com:office:word" xmlns:w="http://schemas.openxmlformats.org/wordprocessingml/2006/main" xmlns:w14="http://schemas.microsoft.com/office/word/2010/wordml" xmlns:w15="http://schemas.microsoft.com/office/word/2012/wordml" xmlns:w16cex="http://schemas.microsoft.com/office/word/2018/wordml/cex" xmlns:w16cid="http://schemas.microsoft.com/office/word/2016/wordml/cid" xmlns:w16="http://schemas.microsoft.com/office/word/2018/wordml" xmlns:w16du="http://schemas.microsoft.com/office/word/2023/wordml/word16du" xmlns:w16sdtdh="http://schemas.microsoft.com/office/word/2020/wordml/sdtdatahash" xmlns:w16se="http://schemas.microsoft.com/office/word/2015/wordml/symex" xmlns:wpg="http://schemas.microsoft.com/office/word/2010/wordprocessingGroup" xmlns:wpi="http://schemas.microsoft.com/office/word/2010/wordprocessingInk" xmlns:wne="http://schemas.microsoft.com/office/word/2006/wordml" xmlns:wps="http://schemas.microsoft.com/office/word/2010/wordprocessingShape" mc:Ignorable="w14 w15 w16se w16cid w16 w16cex w16sdtdh w16du wp14">
+  <w:footnote w:type="separator" w:id="-1">
+    <w:p>
+      <w:pPr>
+        <w:spacing w:after="0" w:line="240" w:lineRule="auto"/>
+      </w:pPr>
+      <w:r>
+        <w:separator/>
+      </w:r>
+    </w:p>
+  </w:footnote>
+  <w:footnote w:type="continuationSeparator" w:id="0">
+    <w:p>
+      <w:pPr>
+        <w:spacing w:after="0" w:line="240" w:lineRule="auto"/>
+      </w:pPr>
+      <w:r>
+        <w:continuationSeparator/>
+      </w:r>
+    </w:p>
+  </w:footnote>
+</w:footnotes>
+</file>
+
+<file path=word/header1.xml><?xml version="1.0" encoding="utf-8"?>
+<w:hdr xmlns:wpc="http://schemas.microsoft.com/office/word/2010/wordprocessingCanvas" xmlns:cx="http://schemas.microsoft.com/office/drawing/2014/chartex" xmlns:cx1="http://schemas.microsoft.com/office/drawing/2015/9/8/chartex" xmlns:cx2="http://schemas.microsoft.com/office/drawing/2015/10/21/chartex" xmlns:cx3="http://schemas.microsoft.com/office/drawing/2016/5/9/chartex" xmlns:cx4="http://schemas.microsoft.com/office/drawing/2016/5/10/chartex" xmlns:cx5="http://schemas.microsoft.com/office/drawing/2016/5/11/chartex" xmlns:cx6="http://schemas.microsoft.com/office/drawing/2016/5/12/chartex" xmlns:cx7="http://schemas.microsoft.com/office/drawing/2016/5/13/chartex" xmlns:cx8="http://schemas.microsoft.com/office/drawing/2016/5/14/chartex" xmlns:mc="http://schemas.openxmlformats.org/markup-compatibility/2006" xmlns:aink="http://schemas.microsoft.com/office/drawing/2016/ink" xmlns:am3d="http://schemas.microsoft.com/office/drawing/2017/model3d" xmlns:o="urn:schemas-microsoft-com:office:office" xmlns:oel="http://schemas.microsoft.com/office/2019/extlst" xmlns:r="http://schemas.openxmlformats.org/officeDocument/2006/relationships" xmlns:m="http://schemas.openxmlformats.org/officeDocument/2006/math" xmlns:v="urn:schemas-microsoft-com:vml" xmlns:wp14="http://schemas.microsoft.com/office/word/2010/wordprocessingDrawing" xmlns:wp="http://schemas.openxmlformats.org/drawingml/2006/wordprocessingDrawing" xmlns:w10="urn:schemas-microsoft-com:office:word" xmlns:w="http://schemas.openxmlformats.org/wordprocessingml/2006/main" xmlns:w14="http://schemas.microsoft.com/office/word/2010/wordml" xmlns:w15="http://schemas.microsoft.com/office/word/2012/wordml" xmlns:w16cex="http://schemas.microsoft.com/office/word/2018/wordml/cex" xmlns:w16cid="http://schemas.microsoft.com/office/word/2016/wordml/cid" xmlns:w16="http://schemas.microsoft.com/office/word/2018/wordml" xmlns:w16du="http://schemas.microsoft.com/office/word/2023/wordml/word16du" xmlns:w16sdtdh="http://schemas.microsoft.com/office/word/2020/wordml/sdtdatahash" xmlns:w16se="http://schemas.microsoft.com/office/word/2015/wordml/symex" xmlns:wpg="http://schemas.microsoft.com/office/word/2010/wordprocessingGroup" xmlns:wpi="http://schemas.microsoft.com/office/word/2010/wordprocessingInk" xmlns:wne="http://schemas.microsoft.com/office/word/2006/wordml" xmlns:wps="http://schemas.microsoft.com/office/word/2010/wordprocessingShape" mc:Ignorable="w14 w15 w16se w16cid w16 w16cex w16sdtdh w16du wp14">
+  <w:p>
+    <w:pPr>
+      <w:pStyle w:val="Encabezado"/>
+    </w:pPr>
+    <w:r>
+      <w:ptab w:relativeTo="margin" w:alignment="center" w:leader="none"/>
+    </w:r>
+    <w:r>
+      <w:ptab w:relativeTo="margin" w:alignment="right" w:leader="none"/>
+    </w:r>
+    <w:r>
+      <w:t>Lucía Sañudo Callejo</w:t>
+    </w:r>
+  </w:p>
+</w:hdr>
 </file>
 
 <file path=word/numbering.xml><?xml version="1.0" encoding="utf-8"?>
@@ -7356,11 +6192,11 @@
     <w:qFormat/>
     <w:rsid w:val="00234884"/>
   </w:style>
-  <w:style w:type="paragraph" w:styleId="Heading1">
+  <w:style w:type="paragraph" w:styleId="Ttulo1">
     <w:name w:val="heading 1"/>
     <w:basedOn w:val="Normal"/>
     <w:next w:val="Normal"/>
-    <w:link w:val="Heading1Char"/>
+    <w:link w:val="Ttulo1Car"/>
     <w:uiPriority w:val="9"/>
     <w:qFormat/>
     <w:rsid w:val="004E41FF"/>
@@ -7377,11 +6213,11 @@
       <w:szCs w:val="40"/>
     </w:rPr>
   </w:style>
-  <w:style w:type="paragraph" w:styleId="Heading2">
+  <w:style w:type="paragraph" w:styleId="Ttulo2">
     <w:name w:val="heading 2"/>
     <w:basedOn w:val="Normal"/>
     <w:next w:val="Normal"/>
-    <w:link w:val="Heading2Char"/>
+    <w:link w:val="Ttulo2Car"/>
     <w:uiPriority w:val="9"/>
     <w:semiHidden/>
     <w:unhideWhenUsed/>
@@ -7400,11 +6236,11 @@
       <w:szCs w:val="32"/>
     </w:rPr>
   </w:style>
-  <w:style w:type="paragraph" w:styleId="Heading3">
+  <w:style w:type="paragraph" w:styleId="Ttulo3">
     <w:name w:val="heading 3"/>
     <w:basedOn w:val="Normal"/>
     <w:next w:val="Normal"/>
-    <w:link w:val="Heading3Char"/>
+    <w:link w:val="Ttulo3Car"/>
     <w:uiPriority w:val="9"/>
     <w:semiHidden/>
     <w:unhideWhenUsed/>
@@ -7423,11 +6259,11 @@
       <w:szCs w:val="28"/>
     </w:rPr>
   </w:style>
-  <w:style w:type="paragraph" w:styleId="Heading4">
+  <w:style w:type="paragraph" w:styleId="Ttulo4">
     <w:name w:val="heading 4"/>
     <w:basedOn w:val="Normal"/>
     <w:next w:val="Normal"/>
-    <w:link w:val="Heading4Char"/>
+    <w:link w:val="Ttulo4Car"/>
     <w:uiPriority w:val="9"/>
     <w:semiHidden/>
     <w:unhideWhenUsed/>
@@ -7446,11 +6282,11 @@
       <w:color w:val="0F4761" w:themeColor="accent1" w:themeShade="BF"/>
     </w:rPr>
   </w:style>
-  <w:style w:type="paragraph" w:styleId="Heading5">
+  <w:style w:type="paragraph" w:styleId="Ttulo5">
     <w:name w:val="heading 5"/>
     <w:basedOn w:val="Normal"/>
     <w:next w:val="Normal"/>
-    <w:link w:val="Heading5Char"/>
+    <w:link w:val="Ttulo5Car"/>
     <w:uiPriority w:val="9"/>
     <w:semiHidden/>
     <w:unhideWhenUsed/>
@@ -7467,11 +6303,11 @@
       <w:color w:val="0F4761" w:themeColor="accent1" w:themeShade="BF"/>
     </w:rPr>
   </w:style>
-  <w:style w:type="paragraph" w:styleId="Heading6">
+  <w:style w:type="paragraph" w:styleId="Ttulo6">
     <w:name w:val="heading 6"/>
     <w:basedOn w:val="Normal"/>
     <w:next w:val="Normal"/>
-    <w:link w:val="Heading6Char"/>
+    <w:link w:val="Ttulo6Car"/>
     <w:uiPriority w:val="9"/>
     <w:semiHidden/>
     <w:unhideWhenUsed/>
@@ -7490,11 +6326,11 @@
       <w:color w:val="595959" w:themeColor="text1" w:themeTint="A6"/>
     </w:rPr>
   </w:style>
-  <w:style w:type="paragraph" w:styleId="Heading7">
+  <w:style w:type="paragraph" w:styleId="Ttulo7">
     <w:name w:val="heading 7"/>
     <w:basedOn w:val="Normal"/>
     <w:next w:val="Normal"/>
-    <w:link w:val="Heading7Char"/>
+    <w:link w:val="Ttulo7Car"/>
     <w:uiPriority w:val="9"/>
     <w:semiHidden/>
     <w:unhideWhenUsed/>
@@ -7511,11 +6347,11 @@
       <w:color w:val="595959" w:themeColor="text1" w:themeTint="A6"/>
     </w:rPr>
   </w:style>
-  <w:style w:type="paragraph" w:styleId="Heading8">
+  <w:style w:type="paragraph" w:styleId="Ttulo8">
     <w:name w:val="heading 8"/>
     <w:basedOn w:val="Normal"/>
     <w:next w:val="Normal"/>
-    <w:link w:val="Heading8Char"/>
+    <w:link w:val="Ttulo8Car"/>
     <w:uiPriority w:val="9"/>
     <w:semiHidden/>
     <w:unhideWhenUsed/>
@@ -7534,11 +6370,11 @@
       <w:color w:val="272727" w:themeColor="text1" w:themeTint="D8"/>
     </w:rPr>
   </w:style>
-  <w:style w:type="paragraph" w:styleId="Heading9">
+  <w:style w:type="paragraph" w:styleId="Ttulo9">
     <w:name w:val="heading 9"/>
     <w:basedOn w:val="Normal"/>
     <w:next w:val="Normal"/>
-    <w:link w:val="Heading9Char"/>
+    <w:link w:val="Ttulo9Car"/>
     <w:uiPriority w:val="9"/>
     <w:semiHidden/>
     <w:unhideWhenUsed/>
@@ -7555,13 +6391,13 @@
       <w:color w:val="272727" w:themeColor="text1" w:themeTint="D8"/>
     </w:rPr>
   </w:style>
-  <w:style w:type="character" w:default="1" w:styleId="DefaultParagraphFont">
+  <w:style w:type="character" w:default="1" w:styleId="Fuentedeprrafopredeter">
     <w:name w:val="Default Paragraph Font"/>
     <w:uiPriority w:val="1"/>
     <w:semiHidden/>
     <w:unhideWhenUsed/>
   </w:style>
-  <w:style w:type="table" w:default="1" w:styleId="TableNormal">
+  <w:style w:type="table" w:default="1" w:styleId="Tablanormal">
     <w:name w:val="Normal Table"/>
     <w:uiPriority w:val="99"/>
     <w:semiHidden/>
@@ -7576,16 +6412,16 @@
       </w:tblCellMar>
     </w:tblPr>
   </w:style>
-  <w:style w:type="numbering" w:default="1" w:styleId="NoList">
+  <w:style w:type="numbering" w:default="1" w:styleId="Sinlista">
     <w:name w:val="No List"/>
     <w:uiPriority w:val="99"/>
     <w:semiHidden/>
     <w:unhideWhenUsed/>
   </w:style>
-  <w:style w:type="character" w:customStyle="1" w:styleId="Heading1Char">
-    <w:name w:val="Heading 1 Char"/>
-    <w:basedOn w:val="DefaultParagraphFont"/>
-    <w:link w:val="Heading1"/>
+  <w:style w:type="character" w:customStyle="1" w:styleId="Ttulo1Car">
+    <w:name w:val="Título 1 Car"/>
+    <w:basedOn w:val="Fuentedeprrafopredeter"/>
+    <w:link w:val="Ttulo1"/>
     <w:uiPriority w:val="9"/>
     <w:rsid w:val="004E41FF"/>
     <w:rPr>
@@ -7595,10 +6431,10 @@
       <w:szCs w:val="40"/>
     </w:rPr>
   </w:style>
-  <w:style w:type="character" w:customStyle="1" w:styleId="Heading2Char">
-    <w:name w:val="Heading 2 Char"/>
-    <w:basedOn w:val="DefaultParagraphFont"/>
-    <w:link w:val="Heading2"/>
+  <w:style w:type="character" w:customStyle="1" w:styleId="Ttulo2Car">
+    <w:name w:val="Título 2 Car"/>
+    <w:basedOn w:val="Fuentedeprrafopredeter"/>
+    <w:link w:val="Ttulo2"/>
     <w:uiPriority w:val="9"/>
     <w:semiHidden/>
     <w:rsid w:val="004E41FF"/>
@@ -7609,10 +6445,10 @@
       <w:szCs w:val="32"/>
     </w:rPr>
   </w:style>
-  <w:style w:type="character" w:customStyle="1" w:styleId="Heading3Char">
-    <w:name w:val="Heading 3 Char"/>
-    <w:basedOn w:val="DefaultParagraphFont"/>
-    <w:link w:val="Heading3"/>
+  <w:style w:type="character" w:customStyle="1" w:styleId="Ttulo3Car">
+    <w:name w:val="Título 3 Car"/>
+    <w:basedOn w:val="Fuentedeprrafopredeter"/>
+    <w:link w:val="Ttulo3"/>
     <w:uiPriority w:val="9"/>
     <w:semiHidden/>
     <w:rsid w:val="004E41FF"/>
@@ -7623,10 +6459,10 @@
       <w:szCs w:val="28"/>
     </w:rPr>
   </w:style>
-  <w:style w:type="character" w:customStyle="1" w:styleId="Heading4Char">
-    <w:name w:val="Heading 4 Char"/>
-    <w:basedOn w:val="DefaultParagraphFont"/>
-    <w:link w:val="Heading4"/>
+  <w:style w:type="character" w:customStyle="1" w:styleId="Ttulo4Car">
+    <w:name w:val="Título 4 Car"/>
+    <w:basedOn w:val="Fuentedeprrafopredeter"/>
+    <w:link w:val="Ttulo4"/>
     <w:uiPriority w:val="9"/>
     <w:semiHidden/>
     <w:rsid w:val="004E41FF"/>
@@ -7637,10 +6473,10 @@
       <w:color w:val="0F4761" w:themeColor="accent1" w:themeShade="BF"/>
     </w:rPr>
   </w:style>
-  <w:style w:type="character" w:customStyle="1" w:styleId="Heading5Char">
-    <w:name w:val="Heading 5 Char"/>
-    <w:basedOn w:val="DefaultParagraphFont"/>
-    <w:link w:val="Heading5"/>
+  <w:style w:type="character" w:customStyle="1" w:styleId="Ttulo5Car">
+    <w:name w:val="Título 5 Car"/>
+    <w:basedOn w:val="Fuentedeprrafopredeter"/>
+    <w:link w:val="Ttulo5"/>
     <w:uiPriority w:val="9"/>
     <w:semiHidden/>
     <w:rsid w:val="004E41FF"/>
@@ -7649,10 +6485,10 @@
       <w:color w:val="0F4761" w:themeColor="accent1" w:themeShade="BF"/>
     </w:rPr>
   </w:style>
-  <w:style w:type="character" w:customStyle="1" w:styleId="Heading6Char">
-    <w:name w:val="Heading 6 Char"/>
-    <w:basedOn w:val="DefaultParagraphFont"/>
-    <w:link w:val="Heading6"/>
+  <w:style w:type="character" w:customStyle="1" w:styleId="Ttulo6Car">
+    <w:name w:val="Título 6 Car"/>
+    <w:basedOn w:val="Fuentedeprrafopredeter"/>
+    <w:link w:val="Ttulo6"/>
     <w:uiPriority w:val="9"/>
     <w:semiHidden/>
     <w:rsid w:val="004E41FF"/>
@@ -7663,10 +6499,10 @@
       <w:color w:val="595959" w:themeColor="text1" w:themeTint="A6"/>
     </w:rPr>
   </w:style>
-  <w:style w:type="character" w:customStyle="1" w:styleId="Heading7Char">
-    <w:name w:val="Heading 7 Char"/>
-    <w:basedOn w:val="DefaultParagraphFont"/>
-    <w:link w:val="Heading7"/>
+  <w:style w:type="character" w:customStyle="1" w:styleId="Ttulo7Car">
+    <w:name w:val="Título 7 Car"/>
+    <w:basedOn w:val="Fuentedeprrafopredeter"/>
+    <w:link w:val="Ttulo7"/>
     <w:uiPriority w:val="9"/>
     <w:semiHidden/>
     <w:rsid w:val="004E41FF"/>
@@ -7675,10 +6511,10 @@
       <w:color w:val="595959" w:themeColor="text1" w:themeTint="A6"/>
     </w:rPr>
   </w:style>
-  <w:style w:type="character" w:customStyle="1" w:styleId="Heading8Char">
-    <w:name w:val="Heading 8 Char"/>
-    <w:basedOn w:val="DefaultParagraphFont"/>
-    <w:link w:val="Heading8"/>
+  <w:style w:type="character" w:customStyle="1" w:styleId="Ttulo8Car">
+    <w:name w:val="Título 8 Car"/>
+    <w:basedOn w:val="Fuentedeprrafopredeter"/>
+    <w:link w:val="Ttulo8"/>
     <w:uiPriority w:val="9"/>
     <w:semiHidden/>
     <w:rsid w:val="004E41FF"/>
@@ -7689,10 +6525,10 @@
       <w:color w:val="272727" w:themeColor="text1" w:themeTint="D8"/>
     </w:rPr>
   </w:style>
-  <w:style w:type="character" w:customStyle="1" w:styleId="Heading9Char">
-    <w:name w:val="Heading 9 Char"/>
-    <w:basedOn w:val="DefaultParagraphFont"/>
-    <w:link w:val="Heading9"/>
+  <w:style w:type="character" w:customStyle="1" w:styleId="Ttulo9Car">
+    <w:name w:val="Título 9 Car"/>
+    <w:basedOn w:val="Fuentedeprrafopredeter"/>
+    <w:link w:val="Ttulo9"/>
     <w:uiPriority w:val="9"/>
     <w:semiHidden/>
     <w:rsid w:val="004E41FF"/>
@@ -7701,11 +6537,11 @@
       <w:color w:val="272727" w:themeColor="text1" w:themeTint="D8"/>
     </w:rPr>
   </w:style>
-  <w:style w:type="paragraph" w:styleId="Title">
+  <w:style w:type="paragraph" w:styleId="Ttulo">
     <w:name w:val="Title"/>
     <w:basedOn w:val="Normal"/>
     <w:next w:val="Normal"/>
-    <w:link w:val="TitleChar"/>
+    <w:link w:val="TtuloCar"/>
     <w:uiPriority w:val="10"/>
     <w:qFormat/>
     <w:rsid w:val="004E41FF"/>
@@ -7721,10 +6557,10 @@
       <w:szCs w:val="56"/>
     </w:rPr>
   </w:style>
-  <w:style w:type="character" w:customStyle="1" w:styleId="TitleChar">
-    <w:name w:val="Title Char"/>
-    <w:basedOn w:val="DefaultParagraphFont"/>
-    <w:link w:val="Title"/>
+  <w:style w:type="character" w:customStyle="1" w:styleId="TtuloCar">
+    <w:name w:val="Título Car"/>
+    <w:basedOn w:val="Fuentedeprrafopredeter"/>
+    <w:link w:val="Ttulo"/>
     <w:uiPriority w:val="10"/>
     <w:rsid w:val="004E41FF"/>
     <w:rPr>
@@ -7735,11 +6571,11 @@
       <w:szCs w:val="56"/>
     </w:rPr>
   </w:style>
-  <w:style w:type="paragraph" w:styleId="Subtitle">
+  <w:style w:type="paragraph" w:styleId="Subttulo">
     <w:name w:val="Subtitle"/>
     <w:basedOn w:val="Normal"/>
     <w:next w:val="Normal"/>
-    <w:link w:val="SubtitleChar"/>
+    <w:link w:val="SubttuloCar"/>
     <w:uiPriority w:val="11"/>
     <w:qFormat/>
     <w:rsid w:val="004E41FF"/>
@@ -7756,10 +6592,10 @@
       <w:szCs w:val="28"/>
     </w:rPr>
   </w:style>
-  <w:style w:type="character" w:customStyle="1" w:styleId="SubtitleChar">
-    <w:name w:val="Subtitle Char"/>
-    <w:basedOn w:val="DefaultParagraphFont"/>
-    <w:link w:val="Subtitle"/>
+  <w:style w:type="character" w:customStyle="1" w:styleId="SubttuloCar">
+    <w:name w:val="Subtítulo Car"/>
+    <w:basedOn w:val="Fuentedeprrafopredeter"/>
+    <w:link w:val="Subttulo"/>
     <w:uiPriority w:val="11"/>
     <w:rsid w:val="004E41FF"/>
     <w:rPr>
@@ -7770,11 +6606,11 @@
       <w:szCs w:val="28"/>
     </w:rPr>
   </w:style>
-  <w:style w:type="paragraph" w:styleId="Quote">
+  <w:style w:type="paragraph" w:styleId="Cita">
     <w:name w:val="Quote"/>
     <w:basedOn w:val="Normal"/>
     <w:next w:val="Normal"/>
-    <w:link w:val="QuoteChar"/>
+    <w:link w:val="CitaCar"/>
     <w:uiPriority w:val="29"/>
     <w:qFormat/>
     <w:rsid w:val="004E41FF"/>
@@ -7788,10 +6624,10 @@
       <w:color w:val="404040" w:themeColor="text1" w:themeTint="BF"/>
     </w:rPr>
   </w:style>
-  <w:style w:type="character" w:customStyle="1" w:styleId="QuoteChar">
-    <w:name w:val="Quote Char"/>
-    <w:basedOn w:val="DefaultParagraphFont"/>
-    <w:link w:val="Quote"/>
+  <w:style w:type="character" w:customStyle="1" w:styleId="CitaCar">
+    <w:name w:val="Cita Car"/>
+    <w:basedOn w:val="Fuentedeprrafopredeter"/>
+    <w:link w:val="Cita"/>
     <w:uiPriority w:val="29"/>
     <w:rsid w:val="004E41FF"/>
     <w:rPr>
@@ -7800,7 +6636,7 @@
       <w:color w:val="404040" w:themeColor="text1" w:themeTint="BF"/>
     </w:rPr>
   </w:style>
-  <w:style w:type="paragraph" w:styleId="ListParagraph">
+  <w:style w:type="paragraph" w:styleId="Prrafodelista">
     <w:name w:val="List Paragraph"/>
     <w:basedOn w:val="Normal"/>
     <w:uiPriority w:val="34"/>
@@ -7811,9 +6647,9 @@
       <w:contextualSpacing/>
     </w:pPr>
   </w:style>
-  <w:style w:type="character" w:styleId="IntenseEmphasis">
+  <w:style w:type="character" w:styleId="nfasisintenso">
     <w:name w:val="Intense Emphasis"/>
-    <w:basedOn w:val="DefaultParagraphFont"/>
+    <w:basedOn w:val="Fuentedeprrafopredeter"/>
     <w:uiPriority w:val="21"/>
     <w:qFormat/>
     <w:rsid w:val="004E41FF"/>
@@ -7823,11 +6659,11 @@
       <w:color w:val="0F4761" w:themeColor="accent1" w:themeShade="BF"/>
     </w:rPr>
   </w:style>
-  <w:style w:type="paragraph" w:styleId="IntenseQuote">
+  <w:style w:type="paragraph" w:styleId="Citadestacada">
     <w:name w:val="Intense Quote"/>
     <w:basedOn w:val="Normal"/>
     <w:next w:val="Normal"/>
-    <w:link w:val="IntenseQuoteChar"/>
+    <w:link w:val="CitadestacadaCar"/>
     <w:uiPriority w:val="30"/>
     <w:qFormat/>
     <w:rsid w:val="004E41FF"/>
@@ -7846,10 +6682,10 @@
       <w:color w:val="0F4761" w:themeColor="accent1" w:themeShade="BF"/>
     </w:rPr>
   </w:style>
-  <w:style w:type="character" w:customStyle="1" w:styleId="IntenseQuoteChar">
-    <w:name w:val="Intense Quote Char"/>
-    <w:basedOn w:val="DefaultParagraphFont"/>
-    <w:link w:val="IntenseQuote"/>
+  <w:style w:type="character" w:customStyle="1" w:styleId="CitadestacadaCar">
+    <w:name w:val="Cita destacada Car"/>
+    <w:basedOn w:val="Fuentedeprrafopredeter"/>
+    <w:link w:val="Citadestacada"/>
     <w:uiPriority w:val="30"/>
     <w:rsid w:val="004E41FF"/>
     <w:rPr>
@@ -7858,9 +6694,9 @@
       <w:color w:val="0F4761" w:themeColor="accent1" w:themeShade="BF"/>
     </w:rPr>
   </w:style>
-  <w:style w:type="character" w:styleId="IntenseReference">
+  <w:style w:type="character" w:styleId="Referenciaintensa">
     <w:name w:val="Intense Reference"/>
-    <w:basedOn w:val="DefaultParagraphFont"/>
+    <w:basedOn w:val="Fuentedeprrafopredeter"/>
     <w:uiPriority w:val="32"/>
     <w:qFormat/>
     <w:rsid w:val="004E41FF"/>
@@ -7872,7 +6708,7 @@
       <w:spacing w:val="5"/>
     </w:rPr>
   </w:style>
-  <w:style w:type="paragraph" w:styleId="Caption">
+  <w:style w:type="paragraph" w:styleId="Descripcin">
     <w:name w:val="caption"/>
     <w:basedOn w:val="Normal"/>
     <w:next w:val="Normal"/>
@@ -7894,9 +6730,9 @@
       <w14:ligatures w14:val="none"/>
     </w:rPr>
   </w:style>
-  <w:style w:type="table" w:styleId="TableGrid">
+  <w:style w:type="table" w:styleId="Tablaconcuadrcula">
     <w:name w:val="Table Grid"/>
-    <w:basedOn w:val="TableNormal"/>
+    <w:basedOn w:val="Tablanormal"/>
     <w:uiPriority w:val="59"/>
     <w:rsid w:val="00CC69D4"/>
     <w:pPr>
@@ -7917,10 +6753,10 @@
       </w:tblBorders>
     </w:tblPr>
   </w:style>
-  <w:style w:type="paragraph" w:styleId="HTMLPreformatted">
+  <w:style w:type="paragraph" w:styleId="HTMLconformatoprevio">
     <w:name w:val="HTML Preformatted"/>
     <w:basedOn w:val="Normal"/>
-    <w:link w:val="HTMLPreformattedChar"/>
+    <w:link w:val="HTMLconformatoprevioCar"/>
     <w:uiPriority w:val="99"/>
     <w:semiHidden/>
     <w:unhideWhenUsed/>
@@ -7934,10 +6770,10 @@
       <w:szCs w:val="20"/>
     </w:rPr>
   </w:style>
-  <w:style w:type="character" w:customStyle="1" w:styleId="HTMLPreformattedChar">
-    <w:name w:val="HTML Preformatted Char"/>
-    <w:basedOn w:val="DefaultParagraphFont"/>
-    <w:link w:val="HTMLPreformatted"/>
+  <w:style w:type="character" w:customStyle="1" w:styleId="HTMLconformatoprevioCar">
+    <w:name w:val="HTML con formato previo Car"/>
+    <w:basedOn w:val="Fuentedeprrafopredeter"/>
+    <w:link w:val="HTMLconformatoprevio"/>
     <w:uiPriority w:val="99"/>
     <w:semiHidden/>
     <w:rsid w:val="000B0332"/>
@@ -7946,6 +6782,50 @@
       <w:sz w:val="20"/>
       <w:szCs w:val="20"/>
     </w:rPr>
+  </w:style>
+  <w:style w:type="paragraph" w:styleId="Encabezado">
+    <w:name w:val="header"/>
+    <w:basedOn w:val="Normal"/>
+    <w:link w:val="EncabezadoCar"/>
+    <w:uiPriority w:val="99"/>
+    <w:unhideWhenUsed/>
+    <w:rsid w:val="00947C7C"/>
+    <w:pPr>
+      <w:tabs>
+        <w:tab w:val="center" w:pos="4252"/>
+        <w:tab w:val="right" w:pos="8504"/>
+      </w:tabs>
+      <w:spacing w:after="0" w:line="240" w:lineRule="auto"/>
+    </w:pPr>
+  </w:style>
+  <w:style w:type="character" w:customStyle="1" w:styleId="EncabezadoCar">
+    <w:name w:val="Encabezado Car"/>
+    <w:basedOn w:val="Fuentedeprrafopredeter"/>
+    <w:link w:val="Encabezado"/>
+    <w:uiPriority w:val="99"/>
+    <w:rsid w:val="00947C7C"/>
+  </w:style>
+  <w:style w:type="paragraph" w:styleId="Piedepgina">
+    <w:name w:val="footer"/>
+    <w:basedOn w:val="Normal"/>
+    <w:link w:val="PiedepginaCar"/>
+    <w:uiPriority w:val="99"/>
+    <w:unhideWhenUsed/>
+    <w:rsid w:val="00947C7C"/>
+    <w:pPr>
+      <w:tabs>
+        <w:tab w:val="center" w:pos="4252"/>
+        <w:tab w:val="right" w:pos="8504"/>
+      </w:tabs>
+      <w:spacing w:after="0" w:line="240" w:lineRule="auto"/>
+    </w:pPr>
+  </w:style>
+  <w:style w:type="character" w:customStyle="1" w:styleId="PiedepginaCar">
+    <w:name w:val="Pie de página Car"/>
+    <w:basedOn w:val="Fuentedeprrafopredeter"/>
+    <w:link w:val="Piedepgina"/>
+    <w:uiPriority w:val="99"/>
+    <w:rsid w:val="00947C7C"/>
   </w:style>
 </w:styles>
 </file>

</xml_diff>